<commit_message>
Refatorar seção 1.1 - Motivações
</commit_message>
<xml_diff>
--- a/[Final] Utilização de Behaviour-Driven Development para apoio à modelagem de requisitos e Gestão das Comunicações.docx
+++ b/[Final] Utilização de Behaviour-Driven Development para apoio à modelagem de requisitos e Gestão das Comunicações.docx
@@ -8455,230 +8455,103 @@
           <w:bCs w:val="0"/>
           <w:sz w:val="24"/>
           <w:szCs w:val="24"/>
-          <w:u w:val="single"/>
-        </w:rPr>
-      </w:pPr>
-      <w:r>
-        <w:rPr>
-          <w:b w:val="0"/>
-          <w:bCs w:val="0"/>
-          <w:sz w:val="24"/>
-          <w:szCs w:val="24"/>
-        </w:rPr>
-        <w:t xml:space="preserve">Dentre os fatores que podem influenciar </w:t>
-      </w:r>
-      <w:r>
-        <w:rPr>
-          <w:b w:val="0"/>
-          <w:bCs w:val="0"/>
-          <w:sz w:val="24"/>
-          <w:szCs w:val="24"/>
-        </w:rPr>
-        <w:t>de forma desfavorável</w:t>
-      </w:r>
-      <w:r>
-        <w:rPr>
-          <w:b w:val="0"/>
-          <w:bCs w:val="0"/>
-          <w:sz w:val="24"/>
-          <w:szCs w:val="24"/>
-        </w:rPr>
-        <w:t xml:space="preserve"> os resultados de um projeto</w:t>
-      </w:r>
-      <w:r>
-        <w:rPr>
-          <w:b w:val="0"/>
-          <w:bCs w:val="0"/>
-          <w:sz w:val="24"/>
-          <w:szCs w:val="24"/>
-        </w:rPr>
-        <w:t xml:space="preserve"> e o atingimento dos objetivos</w:t>
-      </w:r>
-      <w:r>
-        <w:rPr>
-          <w:b w:val="0"/>
-          <w:bCs w:val="0"/>
-          <w:sz w:val="24"/>
-          <w:szCs w:val="24"/>
-        </w:rPr>
-        <w:t>, estão</w:t>
-      </w:r>
-      <w:r>
-        <w:rPr>
-          <w:b w:val="0"/>
-          <w:bCs w:val="0"/>
-          <w:sz w:val="24"/>
-          <w:szCs w:val="24"/>
-        </w:rPr>
-        <w:t xml:space="preserve"> os</w:t>
-      </w:r>
-      <w:r>
-        <w:rPr>
-          <w:b w:val="0"/>
-          <w:bCs w:val="0"/>
-          <w:sz w:val="24"/>
-          <w:szCs w:val="24"/>
-        </w:rPr>
-        <w:t xml:space="preserve"> problemas </w:t>
-      </w:r>
-      <w:r>
-        <w:rPr>
-          <w:b w:val="0"/>
-          <w:bCs w:val="0"/>
-          <w:sz w:val="24"/>
-          <w:szCs w:val="24"/>
-        </w:rPr>
-        <w:t>relacionados ao</w:t>
-      </w:r>
-      <w:r>
-        <w:rPr>
-          <w:b w:val="0"/>
-          <w:bCs w:val="0"/>
-          <w:sz w:val="24"/>
-          <w:szCs w:val="24"/>
-        </w:rPr>
-        <w:t xml:space="preserve"> entendimento dos requisitos e </w:t>
-      </w:r>
-      <w:r>
-        <w:rPr>
-          <w:b w:val="0"/>
-          <w:bCs w:val="0"/>
-          <w:sz w:val="24"/>
-          <w:szCs w:val="24"/>
-        </w:rPr>
-        <w:t>dificuldades</w:t>
-      </w:r>
-      <w:r>
-        <w:rPr>
-          <w:b w:val="0"/>
-          <w:bCs w:val="0"/>
-          <w:sz w:val="24"/>
-          <w:szCs w:val="24"/>
-        </w:rPr>
-        <w:t xml:space="preserve"> nas comunicações</w:t>
-      </w:r>
-      <w:r>
-        <w:rPr>
-          <w:b w:val="0"/>
-          <w:bCs w:val="0"/>
-          <w:sz w:val="24"/>
-          <w:szCs w:val="24"/>
-        </w:rPr>
-        <w:t xml:space="preserve"> </w:t>
-      </w:r>
-      <w:r>
-        <w:rPr>
-          <w:b w:val="0"/>
-          <w:sz w:val="24"/>
-          <w:szCs w:val="24"/>
-          <w:lang w:val="it-IT"/>
-        </w:rPr>
-        <w:t>(VERNER; SAMPSON; CERPA, 2008)</w:t>
-      </w:r>
-      <w:r>
-        <w:rPr>
-          <w:b w:val="0"/>
-          <w:bCs w:val="0"/>
-          <w:sz w:val="24"/>
-          <w:szCs w:val="24"/>
-        </w:rPr>
-        <w:t xml:space="preserve">, principalmente em projetos </w:t>
-      </w:r>
-      <w:r>
-        <w:rPr>
-          <w:b w:val="0"/>
-          <w:bCs w:val="0"/>
-          <w:sz w:val="24"/>
-          <w:szCs w:val="24"/>
-        </w:rPr>
-        <w:t>onde a atuação</w:t>
-      </w:r>
-      <w:r>
-        <w:rPr>
-          <w:b w:val="0"/>
-          <w:bCs w:val="0"/>
-          <w:sz w:val="24"/>
-          <w:szCs w:val="24"/>
-        </w:rPr>
-        <w:t xml:space="preserve"> </w:t>
-      </w:r>
-      <w:r>
-        <w:rPr>
-          <w:b w:val="0"/>
-          <w:bCs w:val="0"/>
-          <w:sz w:val="24"/>
-          <w:szCs w:val="24"/>
-        </w:rPr>
-        <w:t>está distribuída</w:t>
-      </w:r>
-      <w:r>
-        <w:rPr>
-          <w:b w:val="0"/>
-          <w:bCs w:val="0"/>
-          <w:sz w:val="24"/>
-          <w:szCs w:val="24"/>
-        </w:rPr>
-        <w:t xml:space="preserve"> </w:t>
-      </w:r>
-      <w:r>
-        <w:rPr>
-          <w:b w:val="0"/>
-          <w:bCs w:val="0"/>
-          <w:sz w:val="24"/>
-          <w:szCs w:val="24"/>
-        </w:rPr>
-        <w:t xml:space="preserve">em várias equipes </w:t>
-      </w:r>
-      <w:r>
-        <w:rPr>
-          <w:b w:val="0"/>
-          <w:bCs w:val="0"/>
-          <w:sz w:val="24"/>
-          <w:szCs w:val="24"/>
-        </w:rPr>
-        <w:t>(HINDS; BAILEY, 2003)</w:t>
-      </w:r>
-      <w:r>
-        <w:rPr>
-          <w:b w:val="0"/>
-          <w:bCs w:val="0"/>
-          <w:sz w:val="24"/>
-          <w:szCs w:val="24"/>
-        </w:rPr>
-        <w:t>.</w:t>
-      </w:r>
-    </w:p>
-    <w:p>
-      <w:pPr>
-        <w:spacing w:line="360" w:lineRule="auto"/>
-        <w:jc w:val="both"/>
-        <w:rPr>
-          <w:b w:val="0"/>
-          <w:bCs w:val="0"/>
-          <w:sz w:val="24"/>
-          <w:szCs w:val="24"/>
-        </w:rPr>
-      </w:pPr>
-    </w:p>
-    <w:p>
-      <w:pPr>
-        <w:spacing w:line="360" w:lineRule="auto"/>
-        <w:jc w:val="both"/>
-        <w:rPr>
-          <w:b w:val="0"/>
-          <w:bCs w:val="0"/>
-          <w:sz w:val="24"/>
-          <w:szCs w:val="24"/>
-        </w:rPr>
-      </w:pPr>
-      <w:r>
-        <w:rPr>
-          <w:b w:val="0"/>
-          <w:bCs w:val="0"/>
-          <w:sz w:val="24"/>
-          <w:szCs w:val="24"/>
-        </w:rPr>
-        <w:t>Diante deste cenário, há a necessidade de propo</w:t>
+        </w:rPr>
+      </w:pPr>
+      <w:r>
+        <w:rPr>
+          <w:b w:val="0"/>
+          <w:bCs w:val="0"/>
+          <w:sz w:val="24"/>
+          <w:szCs w:val="24"/>
+        </w:rPr>
+        <w:t xml:space="preserve">Os problemas tratados no trabalho são as falhas, em termos de não cumprimento de prazos ou orçamento, na entrega de projetos devido à falta de entendimento pleno dos requisitos bem como uma gestão das </w:t>
+      </w:r>
+      <w:r>
+        <w:rPr>
+          <w:b w:val="0"/>
+          <w:bCs w:val="0"/>
+          <w:sz w:val="24"/>
+          <w:szCs w:val="24"/>
+        </w:rPr>
+        <w:t>c</w:t>
+      </w:r>
+      <w:r>
+        <w:rPr>
+          <w:b w:val="0"/>
+          <w:bCs w:val="0"/>
+          <w:sz w:val="24"/>
+          <w:szCs w:val="24"/>
+        </w:rPr>
+        <w:t>omuni</w:t>
+      </w:r>
+      <w:r>
+        <w:rPr>
+          <w:b w:val="0"/>
+          <w:bCs w:val="0"/>
+          <w:sz w:val="24"/>
+          <w:szCs w:val="24"/>
+        </w:rPr>
+        <w:t>ca</w:t>
+      </w:r>
+      <w:r>
+        <w:rPr>
+          <w:b w:val="0"/>
+          <w:bCs w:val="0"/>
+          <w:sz w:val="24"/>
+          <w:szCs w:val="24"/>
+        </w:rPr>
+        <w:t xml:space="preserve">ções ineficiente. Estes problemas </w:t>
+      </w:r>
+      <w:r>
+        <w:rPr>
+          <w:b w:val="0"/>
+          <w:bCs w:val="0"/>
+          <w:sz w:val="24"/>
+          <w:szCs w:val="24"/>
+        </w:rPr>
+        <w:t xml:space="preserve">e seus impactos </w:t>
+      </w:r>
+      <w:r>
+        <w:rPr>
+          <w:b w:val="0"/>
+          <w:bCs w:val="0"/>
+          <w:sz w:val="24"/>
+          <w:szCs w:val="24"/>
+        </w:rPr>
+        <w:t>são destacados tanto em artigos acadêmicos (VERNER; SAMPSON; CERPA, 2008) quanto em análises como a de (PMI, 2013), e se agravam quando a atuação está distribuída entre várias equipes (HINDS; BAILEY, 2003).</w:t>
+      </w:r>
+    </w:p>
+    <w:p>
+      <w:pPr>
+        <w:spacing w:line="360" w:lineRule="auto"/>
+        <w:jc w:val="both"/>
+        <w:rPr>
+          <w:b w:val="0"/>
+          <w:bCs w:val="0"/>
+          <w:sz w:val="24"/>
+          <w:szCs w:val="24"/>
+        </w:rPr>
+      </w:pPr>
+    </w:p>
+    <w:p>
+      <w:pPr>
+        <w:spacing w:line="360" w:lineRule="auto"/>
+        <w:jc w:val="both"/>
+        <w:rPr>
+          <w:b w:val="0"/>
+          <w:bCs w:val="0"/>
+          <w:sz w:val="24"/>
+          <w:szCs w:val="24"/>
+        </w:rPr>
+      </w:pPr>
+      <w:r>
+        <w:rPr>
+          <w:b w:val="0"/>
+          <w:bCs w:val="0"/>
+          <w:sz w:val="24"/>
+          <w:szCs w:val="24"/>
+        </w:rPr>
+        <w:t>Diante deste cenário há a necessidade de propo</w:t>
       </w:r>
       <w:r>
         <w:rPr>
@@ -8696,7 +8569,25 @@
           <w:sz w:val="24"/>
           <w:szCs w:val="24"/>
         </w:rPr>
-        <w:t xml:space="preserve"> medidas para minimizar os problemas causados</w:t>
+        <w:t xml:space="preserve"> medidas para minimizar os </w:t>
+      </w:r>
+      <w:r>
+        <w:rPr>
+          <w:b w:val="0"/>
+          <w:bCs w:val="0"/>
+          <w:sz w:val="24"/>
+          <w:szCs w:val="24"/>
+        </w:rPr>
+        <w:t>impactos</w:t>
+      </w:r>
+      <w:r>
+        <w:rPr>
+          <w:b w:val="0"/>
+          <w:bCs w:val="0"/>
+          <w:sz w:val="24"/>
+          <w:szCs w:val="24"/>
+        </w:rPr>
+        <w:t xml:space="preserve"> causados</w:t>
       </w:r>
       <w:r>
         <w:rPr>
@@ -8714,7 +8605,16 @@
           <w:sz w:val="24"/>
           <w:szCs w:val="24"/>
         </w:rPr>
-        <w:t>destes fatores</w:t>
+        <w:t xml:space="preserve">destes </w:t>
+      </w:r>
+      <w:r>
+        <w:rPr>
+          <w:b w:val="0"/>
+          <w:bCs w:val="0"/>
+          <w:sz w:val="24"/>
+          <w:szCs w:val="24"/>
+        </w:rPr>
+        <w:t>problemas</w:t>
       </w:r>
       <w:r>
         <w:rPr>
@@ -8788,7 +8688,16 @@
           <w:sz w:val="24"/>
           <w:szCs w:val="24"/>
         </w:rPr>
-        <w:t>s por estes problemas</w:t>
+        <w:t xml:space="preserve">s </w:t>
+      </w:r>
+      <w:r>
+        <w:rPr>
+          <w:b w:val="0"/>
+          <w:bCs w:val="0"/>
+          <w:sz w:val="24"/>
+          <w:szCs w:val="24"/>
+        </w:rPr>
+        <w:t>justamente por dificuldades no entendimento dos requisitos e nas comunicações</w:t>
       </w:r>
       <w:r>
         <w:rPr>
@@ -9252,7 +9161,6 @@
           <w:szCs w:val="24"/>
           <w:lang w:val="it-IT"/>
         </w:rPr>
-        <w:lastRenderedPageBreak/>
         <w:t>O BDD</w:t>
       </w:r>
       <w:r>
@@ -10092,18 +10000,6 @@
         </w:rPr>
         <w:t xml:space="preserve">. </w:t>
       </w:r>
-    </w:p>
-    <w:p>
-      <w:pPr>
-        <w:spacing w:line="360" w:lineRule="auto"/>
-        <w:jc w:val="both"/>
-        <w:rPr>
-          <w:b w:val="0"/>
-          <w:sz w:val="24"/>
-          <w:szCs w:val="24"/>
-          <w:lang w:val="it-IT"/>
-        </w:rPr>
-      </w:pPr>
     </w:p>
     <w:p>
       <w:pPr>
@@ -34553,16 +34449,7 @@
           <w:sz w:val="24"/>
           <w:szCs w:val="24"/>
         </w:rPr>
-        <w:t xml:space="preserve">BECK, Kent et </w:t>
-      </w:r>
-      <w:proofErr w:type="gramStart"/>
-      <w:r>
-        <w:rPr>
-          <w:spacing w:val="-3"/>
-          <w:sz w:val="24"/>
-          <w:szCs w:val="24"/>
-        </w:rPr>
-        <w:t>al.</w:t>
+        <w:t>BECK, Kent et al.</w:t>
       </w:r>
       <w:r>
         <w:rPr>
@@ -34572,7 +34459,6 @@
         </w:rPr>
         <w:t>.</w:t>
       </w:r>
-      <w:proofErr w:type="gramEnd"/>
       <w:r>
         <w:rPr>
           <w:b w:val="0"/>
@@ -34699,18 +34585,8 @@
           <w:sz w:val="24"/>
           <w:szCs w:val="24"/>
         </w:rPr>
-        <w:t xml:space="preserve">BECK, Kent et </w:t>
-      </w:r>
-      <w:proofErr w:type="gramStart"/>
-      <w:r>
-        <w:rPr>
-          <w:spacing w:val="-3"/>
-          <w:sz w:val="24"/>
-          <w:szCs w:val="24"/>
-        </w:rPr>
-        <w:t>al..</w:t>
-      </w:r>
-      <w:proofErr w:type="gramEnd"/>
+        <w:t>BECK, Kent et al..</w:t>
+      </w:r>
       <w:r>
         <w:rPr>
           <w:b w:val="0"/>
@@ -40711,7 +40587,6 @@
         <w:t xml:space="preserve"> </w:t>
       </w:r>
       <w:proofErr w:type="spellStart"/>
-      <w:proofErr w:type="gramStart"/>
       <w:r>
         <w:rPr>
           <w:b w:val="0"/>
@@ -40731,18 +40606,7 @@
           <w:sz w:val="24"/>
           <w:szCs w:val="24"/>
         </w:rPr>
-        <w:t>?.</w:t>
-      </w:r>
-      <w:proofErr w:type="gramEnd"/>
-      <w:r>
-        <w:rPr>
-          <w:b w:val="0"/>
-          <w:bCs w:val="0"/>
-          <w:spacing w:val="-3"/>
-          <w:sz w:val="24"/>
-          <w:szCs w:val="24"/>
-        </w:rPr>
-        <w:t xml:space="preserve"> In: 2008 </w:t>
+        <w:t xml:space="preserve">?. In: 2008 </w:t>
       </w:r>
       <w:proofErr w:type="spellStart"/>
       <w:r>

</xml_diff>

<commit_message>
Add Cap. 1 com considerações da qualificação
</commit_message>
<xml_diff>
--- a/[Final] Utilização de Behaviour-Driven Development para apoio à modelagem de requisitos e Gestão das Comunicações.docx
+++ b/[Final] Utilização de Behaviour-Driven Development para apoio à modelagem de requisitos e Gestão das Comunicações.docx
@@ -8305,17 +8305,42 @@
         </w:rPr>
         <w:t xml:space="preserve">, ou seja, </w:t>
       </w:r>
-      <w:proofErr w:type="spellStart"/>
-      <w:r>
-        <w:rPr>
-          <w:b w:val="0"/>
-          <w:bCs w:val="0"/>
-          <w:sz w:val="24"/>
-          <w:szCs w:val="24"/>
-        </w:rPr>
-        <w:t>relizando-a</w:t>
-      </w:r>
-      <w:proofErr w:type="spellEnd"/>
+      <w:r>
+        <w:rPr>
+          <w:b w:val="0"/>
+          <w:bCs w:val="0"/>
+          <w:sz w:val="24"/>
+          <w:szCs w:val="24"/>
+        </w:rPr>
+        <w:t>re</w:t>
+      </w:r>
+      <w:r>
+        <w:rPr>
+          <w:b w:val="0"/>
+          <w:bCs w:val="0"/>
+          <w:sz w:val="24"/>
+          <w:szCs w:val="24"/>
+        </w:rPr>
+        <w:t>a</w:t>
+      </w:r>
+      <w:r>
+        <w:rPr>
+          <w:b w:val="0"/>
+          <w:bCs w:val="0"/>
+          <w:sz w:val="24"/>
+          <w:szCs w:val="24"/>
+        </w:rPr>
+        <w:t xml:space="preserve">lizando-a </w:t>
+      </w:r>
+      <w:r>
+        <w:rPr>
+          <w:b w:val="0"/>
+          <w:bCs w:val="0"/>
+          <w:sz w:val="24"/>
+          <w:szCs w:val="24"/>
+        </w:rPr>
+        <w:t>de acordo</w:t>
+      </w:r>
       <w:r>
         <w:rPr>
           <w:b w:val="0"/>
@@ -8332,7 +8357,79 @@
           <w:sz w:val="24"/>
           <w:szCs w:val="24"/>
         </w:rPr>
-        <w:t>de acordo</w:t>
+        <w:t xml:space="preserve">com </w:t>
+      </w:r>
+      <w:r>
+        <w:rPr>
+          <w:b w:val="0"/>
+          <w:bCs w:val="0"/>
+          <w:sz w:val="24"/>
+          <w:szCs w:val="24"/>
+        </w:rPr>
+        <w:t>o prazo e</w:t>
+      </w:r>
+      <w:r>
+        <w:rPr>
+          <w:b w:val="0"/>
+          <w:bCs w:val="0"/>
+          <w:sz w:val="24"/>
+          <w:szCs w:val="24"/>
+        </w:rPr>
+        <w:t xml:space="preserve"> o</w:t>
+      </w:r>
+      <w:r>
+        <w:rPr>
+          <w:b w:val="0"/>
+          <w:bCs w:val="0"/>
+          <w:sz w:val="24"/>
+          <w:szCs w:val="24"/>
+        </w:rPr>
+        <w:t xml:space="preserve"> custo, além de gerar valor dentro das expectativas do negócio, com</w:t>
+      </w:r>
+      <w:r>
+        <w:rPr>
+          <w:b w:val="0"/>
+          <w:bCs w:val="0"/>
+          <w:sz w:val="24"/>
+          <w:szCs w:val="24"/>
+        </w:rPr>
+        <w:t xml:space="preserve"> centralidade no cliente e adaptabilidade </w:t>
+      </w:r>
+      <w:r>
+        <w:rPr>
+          <w:b w:val="0"/>
+          <w:bCs w:val="0"/>
+          <w:sz w:val="24"/>
+          <w:szCs w:val="24"/>
+        </w:rPr>
+        <w:t>a</w:t>
+      </w:r>
+      <w:r>
+        <w:rPr>
+          <w:b w:val="0"/>
+          <w:bCs w:val="0"/>
+          <w:sz w:val="24"/>
+          <w:szCs w:val="24"/>
+        </w:rPr>
+        <w:t xml:space="preserve"> mudanças se faz cada vez mais necessária, </w:t>
+      </w:r>
+      <w:r>
+        <w:rPr>
+          <w:b w:val="0"/>
+          <w:bCs w:val="0"/>
+          <w:sz w:val="24"/>
+          <w:szCs w:val="24"/>
+        </w:rPr>
+        <w:t>e é preciso adotar técnicas e práticas para atingi</w:t>
+      </w:r>
+      <w:r>
+        <w:rPr>
+          <w:b w:val="0"/>
+          <w:bCs w:val="0"/>
+          <w:sz w:val="24"/>
+          <w:szCs w:val="24"/>
+        </w:rPr>
+        <w:t>mento</w:t>
       </w:r>
       <w:r>
         <w:rPr>
@@ -8350,78 +8447,6 @@
           <w:sz w:val="24"/>
           <w:szCs w:val="24"/>
         </w:rPr>
-        <w:t xml:space="preserve">com </w:t>
-      </w:r>
-      <w:r>
-        <w:rPr>
-          <w:b w:val="0"/>
-          <w:bCs w:val="0"/>
-          <w:sz w:val="24"/>
-          <w:szCs w:val="24"/>
-        </w:rPr>
-        <w:t>o prazo e</w:t>
-      </w:r>
-      <w:r>
-        <w:rPr>
-          <w:b w:val="0"/>
-          <w:bCs w:val="0"/>
-          <w:sz w:val="24"/>
-          <w:szCs w:val="24"/>
-        </w:rPr>
-        <w:t xml:space="preserve"> o</w:t>
-      </w:r>
-      <w:r>
-        <w:rPr>
-          <w:b w:val="0"/>
-          <w:bCs w:val="0"/>
-          <w:sz w:val="24"/>
-          <w:szCs w:val="24"/>
-        </w:rPr>
-        <w:t xml:space="preserve"> custo, além de gerar valor dentro das expectativas do negócio, com</w:t>
-      </w:r>
-      <w:r>
-        <w:rPr>
-          <w:b w:val="0"/>
-          <w:bCs w:val="0"/>
-          <w:sz w:val="24"/>
-          <w:szCs w:val="24"/>
-        </w:rPr>
-        <w:t xml:space="preserve"> centralidade no cliente e adaptabilidade a mudanças se faz cada vez mais necessária, </w:t>
-      </w:r>
-      <w:r>
-        <w:rPr>
-          <w:b w:val="0"/>
-          <w:bCs w:val="0"/>
-          <w:sz w:val="24"/>
-          <w:szCs w:val="24"/>
-        </w:rPr>
-        <w:t>e é preciso adotar técnicas e práticas para atingi</w:t>
-      </w:r>
-      <w:r>
-        <w:rPr>
-          <w:b w:val="0"/>
-          <w:bCs w:val="0"/>
-          <w:sz w:val="24"/>
-          <w:szCs w:val="24"/>
-        </w:rPr>
-        <w:t>mento</w:t>
-      </w:r>
-      <w:r>
-        <w:rPr>
-          <w:b w:val="0"/>
-          <w:bCs w:val="0"/>
-          <w:sz w:val="24"/>
-          <w:szCs w:val="24"/>
-        </w:rPr>
-        <w:t xml:space="preserve"> </w:t>
-      </w:r>
-      <w:r>
-        <w:rPr>
-          <w:b w:val="0"/>
-          <w:bCs w:val="0"/>
-          <w:sz w:val="24"/>
-          <w:szCs w:val="24"/>
-        </w:rPr>
         <w:t>d</w:t>
       </w:r>
       <w:r>
@@ -8464,43 +8489,34 @@
           <w:sz w:val="24"/>
           <w:szCs w:val="24"/>
         </w:rPr>
-        <w:t xml:space="preserve">Os problemas tratados no trabalho são as falhas, em termos de não cumprimento de prazos ou orçamento, na entrega de projetos devido à falta de entendimento pleno dos requisitos bem como uma gestão das </w:t>
-      </w:r>
-      <w:r>
-        <w:rPr>
-          <w:b w:val="0"/>
-          <w:bCs w:val="0"/>
-          <w:sz w:val="24"/>
-          <w:szCs w:val="24"/>
-        </w:rPr>
-        <w:t>c</w:t>
-      </w:r>
-      <w:r>
-        <w:rPr>
-          <w:b w:val="0"/>
-          <w:bCs w:val="0"/>
-          <w:sz w:val="24"/>
-          <w:szCs w:val="24"/>
-        </w:rPr>
-        <w:t>omuni</w:t>
-      </w:r>
-      <w:r>
-        <w:rPr>
-          <w:b w:val="0"/>
-          <w:bCs w:val="0"/>
-          <w:sz w:val="24"/>
-          <w:szCs w:val="24"/>
-        </w:rPr>
-        <w:t>ca</w:t>
-      </w:r>
-      <w:r>
-        <w:rPr>
-          <w:b w:val="0"/>
-          <w:bCs w:val="0"/>
-          <w:sz w:val="24"/>
-          <w:szCs w:val="24"/>
-        </w:rPr>
-        <w:t xml:space="preserve">ções ineficiente. Estes problemas </w:t>
+        <w:t>D</w:t>
+      </w:r>
+      <w:r>
+        <w:rPr>
+          <w:b w:val="0"/>
+          <w:bCs w:val="0"/>
+          <w:sz w:val="24"/>
+          <w:szCs w:val="24"/>
+        </w:rPr>
+        <w:t xml:space="preserve">entre os </w:t>
+      </w:r>
+      <w:r>
+        <w:rPr>
+          <w:b w:val="0"/>
+          <w:bCs w:val="0"/>
+          <w:sz w:val="24"/>
+          <w:szCs w:val="24"/>
+        </w:rPr>
+        <w:t>problemas que podem impactar o atingimento dos objetivos de um projeto, estão a falta de entendimento pleno dos requisitos bem como uma gestão das comunicações ineficiente.</w:t>
+      </w:r>
+      <w:r>
+        <w:rPr>
+          <w:b w:val="0"/>
+          <w:bCs w:val="0"/>
+          <w:sz w:val="24"/>
+          <w:szCs w:val="24"/>
+        </w:rPr>
+        <w:t xml:space="preserve"> Estes problemas </w:t>
       </w:r>
       <w:r>
         <w:rPr>
@@ -8518,40 +8534,94 @@
           <w:sz w:val="24"/>
           <w:szCs w:val="24"/>
         </w:rPr>
-        <w:t>são destacados tanto em artigos acadêmicos (VERNER; SAMPSON; CERPA, 2008) quanto em análises como a de (PMI, 2013), e se agravam quando a atuação está distribuída entre várias equipes (HINDS; BAILEY, 2003).</w:t>
-      </w:r>
-    </w:p>
-    <w:p>
-      <w:pPr>
-        <w:spacing w:line="360" w:lineRule="auto"/>
-        <w:jc w:val="both"/>
-        <w:rPr>
-          <w:b w:val="0"/>
-          <w:bCs w:val="0"/>
-          <w:sz w:val="24"/>
-          <w:szCs w:val="24"/>
-        </w:rPr>
-      </w:pPr>
-    </w:p>
-    <w:p>
-      <w:pPr>
-        <w:spacing w:line="360" w:lineRule="auto"/>
-        <w:jc w:val="both"/>
-        <w:rPr>
-          <w:b w:val="0"/>
-          <w:bCs w:val="0"/>
-          <w:sz w:val="24"/>
-          <w:szCs w:val="24"/>
-        </w:rPr>
-      </w:pPr>
-      <w:r>
-        <w:rPr>
-          <w:b w:val="0"/>
-          <w:bCs w:val="0"/>
-          <w:sz w:val="24"/>
-          <w:szCs w:val="24"/>
-        </w:rPr>
-        <w:t>Diante deste cenário há a necessidade de propo</w:t>
+        <w:t xml:space="preserve">são destacados tanto em artigos acadêmicos (VERNER; SAMPSON; CERPA, 2008) quanto em análises como a </w:t>
+      </w:r>
+      <w:r>
+        <w:rPr>
+          <w:b w:val="0"/>
+          <w:bCs w:val="0"/>
+          <w:sz w:val="24"/>
+          <w:szCs w:val="24"/>
+        </w:rPr>
+        <w:t>realizada pelo</w:t>
+      </w:r>
+      <w:r>
+        <w:rPr>
+          <w:b w:val="0"/>
+          <w:bCs w:val="0"/>
+          <w:sz w:val="24"/>
+          <w:szCs w:val="24"/>
+        </w:rPr>
+        <w:t xml:space="preserve"> PMI </w:t>
+      </w:r>
+      <w:r>
+        <w:rPr>
+          <w:b w:val="0"/>
+          <w:bCs w:val="0"/>
+          <w:sz w:val="24"/>
+          <w:szCs w:val="24"/>
+        </w:rPr>
+        <w:t>(</w:t>
+      </w:r>
+      <w:r>
+        <w:rPr>
+          <w:b w:val="0"/>
+          <w:bCs w:val="0"/>
+          <w:sz w:val="24"/>
+          <w:szCs w:val="24"/>
+        </w:rPr>
+        <w:t>2013), e se agravam quando a atuação está distribuída entre várias equipes (HINDS; BAILEY, 2003).</w:t>
+      </w:r>
+    </w:p>
+    <w:p>
+      <w:pPr>
+        <w:spacing w:line="360" w:lineRule="auto"/>
+        <w:jc w:val="both"/>
+        <w:rPr>
+          <w:b w:val="0"/>
+          <w:bCs w:val="0"/>
+          <w:sz w:val="24"/>
+          <w:szCs w:val="24"/>
+        </w:rPr>
+      </w:pPr>
+    </w:p>
+    <w:p>
+      <w:pPr>
+        <w:spacing w:line="360" w:lineRule="auto"/>
+        <w:jc w:val="both"/>
+        <w:rPr>
+          <w:b w:val="0"/>
+          <w:bCs w:val="0"/>
+          <w:sz w:val="24"/>
+          <w:szCs w:val="24"/>
+        </w:rPr>
+      </w:pPr>
+      <w:r>
+        <w:rPr>
+          <w:b w:val="0"/>
+          <w:bCs w:val="0"/>
+          <w:sz w:val="24"/>
+          <w:szCs w:val="24"/>
+        </w:rPr>
+        <w:t>Diante deste cenário</w:t>
+      </w:r>
+      <w:r>
+        <w:rPr>
+          <w:b w:val="0"/>
+          <w:bCs w:val="0"/>
+          <w:sz w:val="24"/>
+          <w:szCs w:val="24"/>
+        </w:rPr>
+        <w:t>,</w:t>
+      </w:r>
+      <w:r>
+        <w:rPr>
+          <w:b w:val="0"/>
+          <w:bCs w:val="0"/>
+          <w:sz w:val="24"/>
+          <w:szCs w:val="24"/>
+        </w:rPr>
+        <w:t xml:space="preserve"> há a necessidade de propo</w:t>
       </w:r>
       <w:r>
         <w:rPr>
@@ -8569,7 +8639,16 @@
           <w:sz w:val="24"/>
           <w:szCs w:val="24"/>
         </w:rPr>
-        <w:t xml:space="preserve"> medidas para minimizar os </w:t>
+        <w:t xml:space="preserve"> medidas para minimizar </w:t>
+      </w:r>
+      <w:r>
+        <w:rPr>
+          <w:b w:val="0"/>
+          <w:bCs w:val="0"/>
+          <w:sz w:val="24"/>
+          <w:szCs w:val="24"/>
+        </w:rPr>
+        <w:t xml:space="preserve">estes </w:t>
       </w:r>
       <w:r>
         <w:rPr>
@@ -8579,42 +8658,6 @@
           <w:szCs w:val="24"/>
         </w:rPr>
         <w:t>impactos</w:t>
-      </w:r>
-      <w:r>
-        <w:rPr>
-          <w:b w:val="0"/>
-          <w:bCs w:val="0"/>
-          <w:sz w:val="24"/>
-          <w:szCs w:val="24"/>
-        </w:rPr>
-        <w:t xml:space="preserve"> causados</w:t>
-      </w:r>
-      <w:r>
-        <w:rPr>
-          <w:b w:val="0"/>
-          <w:bCs w:val="0"/>
-          <w:sz w:val="24"/>
-          <w:szCs w:val="24"/>
-        </w:rPr>
-        <w:t xml:space="preserve"> por conta </w:t>
-      </w:r>
-      <w:r>
-        <w:rPr>
-          <w:b w:val="0"/>
-          <w:bCs w:val="0"/>
-          <w:sz w:val="24"/>
-          <w:szCs w:val="24"/>
-        </w:rPr>
-        <w:t xml:space="preserve">destes </w:t>
-      </w:r>
-      <w:r>
-        <w:rPr>
-          <w:b w:val="0"/>
-          <w:bCs w:val="0"/>
-          <w:sz w:val="24"/>
-          <w:szCs w:val="24"/>
-        </w:rPr>
-        <w:t>problemas</w:t>
       </w:r>
       <w:r>
         <w:rPr>
@@ -8708,6 +8751,114 @@
         </w:rPr>
         <w:t>.</w:t>
       </w:r>
+      <w:r>
+        <w:rPr>
+          <w:b w:val="0"/>
+          <w:bCs w:val="0"/>
+          <w:sz w:val="24"/>
+          <w:szCs w:val="24"/>
+        </w:rPr>
+        <w:t xml:space="preserve"> </w:t>
+      </w:r>
+      <w:r>
+        <w:rPr>
+          <w:b w:val="0"/>
+          <w:bCs w:val="0"/>
+          <w:sz w:val="24"/>
+          <w:szCs w:val="24"/>
+        </w:rPr>
+        <w:t>Desta forma</w:t>
+      </w:r>
+      <w:r>
+        <w:rPr>
+          <w:b w:val="0"/>
+          <w:bCs w:val="0"/>
+          <w:sz w:val="24"/>
+          <w:szCs w:val="24"/>
+        </w:rPr>
+        <w:t xml:space="preserve">, </w:t>
+      </w:r>
+      <w:r>
+        <w:rPr>
+          <w:b w:val="0"/>
+          <w:bCs w:val="0"/>
+          <w:sz w:val="24"/>
+          <w:szCs w:val="24"/>
+        </w:rPr>
+        <w:t>um</w:t>
+      </w:r>
+      <w:r>
+        <w:rPr>
+          <w:b w:val="0"/>
+          <w:bCs w:val="0"/>
+          <w:sz w:val="24"/>
+          <w:szCs w:val="24"/>
+        </w:rPr>
+        <w:t xml:space="preserve">a </w:t>
+      </w:r>
+      <w:r>
+        <w:rPr>
+          <w:b w:val="0"/>
+          <w:bCs w:val="0"/>
+          <w:sz w:val="24"/>
+          <w:szCs w:val="24"/>
+        </w:rPr>
+        <w:t xml:space="preserve">das </w:t>
+      </w:r>
+      <w:r>
+        <w:rPr>
+          <w:b w:val="0"/>
+          <w:bCs w:val="0"/>
+          <w:sz w:val="24"/>
+          <w:szCs w:val="24"/>
+        </w:rPr>
+        <w:t>motivaç</w:t>
+      </w:r>
+      <w:r>
+        <w:rPr>
+          <w:b w:val="0"/>
+          <w:bCs w:val="0"/>
+          <w:sz w:val="24"/>
+          <w:szCs w:val="24"/>
+        </w:rPr>
+        <w:t>ões</w:t>
+      </w:r>
+      <w:r>
+        <w:rPr>
+          <w:b w:val="0"/>
+          <w:bCs w:val="0"/>
+          <w:sz w:val="24"/>
+          <w:szCs w:val="24"/>
+        </w:rPr>
+        <w:t xml:space="preserve"> do trabalho é propor uma solução para</w:t>
+      </w:r>
+      <w:r>
+        <w:rPr>
+          <w:b w:val="0"/>
+          <w:bCs w:val="0"/>
+          <w:sz w:val="24"/>
+          <w:szCs w:val="24"/>
+        </w:rPr>
+        <w:t xml:space="preserve"> </w:t>
+      </w:r>
+      <w:r>
+        <w:rPr>
+          <w:b w:val="0"/>
+          <w:bCs w:val="0"/>
+          <w:sz w:val="24"/>
+          <w:szCs w:val="24"/>
+        </w:rPr>
+        <w:t>estes problemas, visto que seus impactos foram observados tanto nos artigos citados quanto em projetos nos quais houve a participação do autor</w:t>
+      </w:r>
+      <w:r>
+        <w:rPr>
+          <w:b w:val="0"/>
+          <w:bCs w:val="0"/>
+          <w:sz w:val="24"/>
+          <w:szCs w:val="24"/>
+        </w:rPr>
+        <w:t xml:space="preserve">. </w:t>
+      </w:r>
     </w:p>
     <w:p>
       <w:pPr>
@@ -8740,34 +8891,34 @@
           <w:sz w:val="24"/>
           <w:szCs w:val="24"/>
         </w:rPr>
-        <w:t>D</w:t>
-      </w:r>
-      <w:r>
-        <w:rPr>
-          <w:b w:val="0"/>
-          <w:bCs w:val="0"/>
-          <w:sz w:val="24"/>
-          <w:szCs w:val="24"/>
-        </w:rPr>
-        <w:t xml:space="preserve">uas práticas podem ser </w:t>
-      </w:r>
-      <w:r>
-        <w:rPr>
-          <w:b w:val="0"/>
-          <w:bCs w:val="0"/>
-          <w:sz w:val="24"/>
-          <w:szCs w:val="24"/>
-        </w:rPr>
-        <w:t xml:space="preserve">aplicadas </w:t>
-      </w:r>
-      <w:r>
-        <w:rPr>
-          <w:b w:val="0"/>
-          <w:bCs w:val="0"/>
-          <w:sz w:val="24"/>
-          <w:szCs w:val="24"/>
-        </w:rPr>
-        <w:t xml:space="preserve">para mitigar </w:t>
+        <w:t>O trabalho propõe a adoção de d</w:t>
+      </w:r>
+      <w:r>
+        <w:rPr>
+          <w:b w:val="0"/>
+          <w:bCs w:val="0"/>
+          <w:sz w:val="24"/>
+          <w:szCs w:val="24"/>
+        </w:rPr>
+        <w:t>uas</w:t>
+      </w:r>
+      <w:r>
+        <w:rPr>
+          <w:b w:val="0"/>
+          <w:bCs w:val="0"/>
+          <w:sz w:val="24"/>
+          <w:szCs w:val="24"/>
+        </w:rPr>
+        <w:t xml:space="preserve"> disciplinas</w:t>
+      </w:r>
+      <w:r>
+        <w:rPr>
+          <w:b w:val="0"/>
+          <w:bCs w:val="0"/>
+          <w:sz w:val="24"/>
+          <w:szCs w:val="24"/>
+        </w:rPr>
+        <w:t xml:space="preserve"> para mitigar </w:t>
       </w:r>
       <w:r>
         <w:rPr>
@@ -8972,6 +9123,7 @@
           <w:szCs w:val="24"/>
           <w:lang w:val="it-IT"/>
         </w:rPr>
+        <w:lastRenderedPageBreak/>
         <w:t>Behaviour-Driven Development</w:t>
       </w:r>
       <w:r>
@@ -9119,49 +9271,7 @@
           <w:szCs w:val="24"/>
           <w:lang w:val="it-IT"/>
         </w:rPr>
-        <w:t>.</w:t>
-      </w:r>
-      <w:r>
-        <w:rPr>
-          <w:b w:val="0"/>
-          <w:sz w:val="24"/>
-          <w:szCs w:val="24"/>
-          <w:lang w:val="it-IT"/>
-        </w:rPr>
-        <w:t xml:space="preserve"> </w:t>
-      </w:r>
-    </w:p>
-    <w:p>
-      <w:pPr>
-        <w:spacing w:line="360" w:lineRule="auto"/>
-        <w:jc w:val="both"/>
-        <w:rPr>
-          <w:b w:val="0"/>
-          <w:sz w:val="24"/>
-          <w:szCs w:val="24"/>
-          <w:lang w:val="it-IT"/>
-        </w:rPr>
-      </w:pPr>
-    </w:p>
-    <w:p>
-      <w:pPr>
-        <w:spacing w:line="360" w:lineRule="auto"/>
-        <w:jc w:val="both"/>
-        <w:rPr>
-          <w:b w:val="0"/>
-          <w:sz w:val="24"/>
-          <w:szCs w:val="24"/>
-          <w:lang w:val="it-IT"/>
-        </w:rPr>
-      </w:pPr>
-      <w:r>
-        <w:rPr>
-          <w:b w:val="0"/>
-          <w:sz w:val="24"/>
-          <w:szCs w:val="24"/>
-          <w:lang w:val="it-IT"/>
-        </w:rPr>
-        <w:t>O BDD</w:t>
+        <w:t>, que</w:t>
       </w:r>
       <w:r>
         <w:rPr>
@@ -9636,7 +9746,43 @@
           <w:szCs w:val="24"/>
           <w:lang w:val="it-IT"/>
         </w:rPr>
-        <w:t xml:space="preserve"> trabalho tem como uma das motivações complementar as abordagens compartilhadas e </w:t>
+        <w:t xml:space="preserve"> trabalho</w:t>
+      </w:r>
+      <w:r>
+        <w:rPr>
+          <w:b w:val="0"/>
+          <w:sz w:val="24"/>
+          <w:szCs w:val="24"/>
+          <w:lang w:val="it-IT"/>
+        </w:rPr>
+        <w:t xml:space="preserve"> também</w:t>
+      </w:r>
+      <w:r>
+        <w:rPr>
+          <w:b w:val="0"/>
+          <w:sz w:val="24"/>
+          <w:szCs w:val="24"/>
+          <w:lang w:val="it-IT"/>
+        </w:rPr>
+        <w:t xml:space="preserve"> tem como </w:t>
+      </w:r>
+      <w:r>
+        <w:rPr>
+          <w:b w:val="0"/>
+          <w:sz w:val="24"/>
+          <w:szCs w:val="24"/>
+          <w:lang w:val="it-IT"/>
+        </w:rPr>
+        <w:t>motivação</w:t>
+      </w:r>
+      <w:r>
+        <w:rPr>
+          <w:b w:val="0"/>
+          <w:sz w:val="24"/>
+          <w:szCs w:val="24"/>
+          <w:lang w:val="it-IT"/>
+        </w:rPr>
+        <w:t xml:space="preserve"> complementar as abordagens compartilhadas e </w:t>
       </w:r>
       <w:r>
         <w:rPr>
@@ -9681,7 +9827,25 @@
           <w:szCs w:val="24"/>
           <w:lang w:val="it-IT"/>
         </w:rPr>
-        <w:t xml:space="preserve"> e comunicações</w:t>
+        <w:t xml:space="preserve"> e </w:t>
+      </w:r>
+      <w:r>
+        <w:rPr>
+          <w:b w:val="0"/>
+          <w:sz w:val="24"/>
+          <w:szCs w:val="24"/>
+          <w:lang w:val="it-IT"/>
+        </w:rPr>
+        <w:t xml:space="preserve">apoio nas </w:t>
+      </w:r>
+      <w:r>
+        <w:rPr>
+          <w:b w:val="0"/>
+          <w:sz w:val="24"/>
+          <w:szCs w:val="24"/>
+          <w:lang w:val="it-IT"/>
+        </w:rPr>
+        <w:t>comunicações</w:t>
       </w:r>
       <w:r>
         <w:rPr>
@@ -9980,7 +10144,17 @@
           <w:szCs w:val="24"/>
           <w:lang w:val="it-IT"/>
         </w:rPr>
-        <w:t xml:space="preserve"> a ser entregue precisa apresentar bem como a correta disseminação deste entendimento entre as partes envolvidas, de modo a mitigar os riscos </w:t>
+        <w:t xml:space="preserve"> a ser entregue precisa apresentar bem como a correta disseminação deste </w:t>
+      </w:r>
+      <w:r>
+        <w:rPr>
+          <w:b w:val="0"/>
+          <w:sz w:val="24"/>
+          <w:szCs w:val="24"/>
+          <w:lang w:val="it-IT"/>
+        </w:rPr>
+        <w:lastRenderedPageBreak/>
+        <w:t xml:space="preserve">entendimento entre as partes envolvidas, de modo a mitigar os riscos </w:t>
       </w:r>
       <w:r>
         <w:rPr>
@@ -10030,7 +10204,6 @@
           <w:szCs w:val="24"/>
           <w:lang w:val="it-IT"/>
         </w:rPr>
-        <w:lastRenderedPageBreak/>
         <w:t xml:space="preserve"> </w:t>
       </w:r>
       <w:r>
@@ -10123,7 +10296,25 @@
           <w:szCs w:val="24"/>
           <w:lang w:val="it-IT"/>
         </w:rPr>
-        <w:t>abordagem de Engenharia de Requisitos)</w:t>
+        <w:t>abordagem d</w:t>
+      </w:r>
+      <w:r>
+        <w:rPr>
+          <w:b w:val="0"/>
+          <w:sz w:val="24"/>
+          <w:szCs w:val="24"/>
+          <w:lang w:val="it-IT"/>
+        </w:rPr>
+        <w:t>a</w:t>
+      </w:r>
+      <w:r>
+        <w:rPr>
+          <w:b w:val="0"/>
+          <w:sz w:val="24"/>
+          <w:szCs w:val="24"/>
+          <w:lang w:val="it-IT"/>
+        </w:rPr>
+        <w:t xml:space="preserve"> Engenharia de Requisitos)</w:t>
       </w:r>
       <w:r>
         <w:rPr>
@@ -10200,7 +10391,25 @@
           <w:sz w:val="24"/>
           <w:szCs w:val="24"/>
         </w:rPr>
-        <w:t xml:space="preserve">e compreensão dos requisitos </w:t>
+        <w:t>e compreensão dos requisitos</w:t>
+      </w:r>
+      <w:r>
+        <w:rPr>
+          <w:b w:val="0"/>
+          <w:bCs w:val="0"/>
+          <w:sz w:val="24"/>
+          <w:szCs w:val="24"/>
+        </w:rPr>
+        <w:t>,</w:t>
+      </w:r>
+      <w:r>
+        <w:rPr>
+          <w:b w:val="0"/>
+          <w:bCs w:val="0"/>
+          <w:sz w:val="24"/>
+          <w:szCs w:val="24"/>
+        </w:rPr>
+        <w:t xml:space="preserve"> </w:t>
       </w:r>
       <w:r>
         <w:rPr>
@@ -10227,7 +10436,90 @@
           <w:sz w:val="24"/>
           <w:szCs w:val="24"/>
         </w:rPr>
-        <w:t xml:space="preserve"> com envolvimento de múltiplas equipes</w:t>
+        <w:t xml:space="preserve"> </w:t>
+      </w:r>
+      <w:r>
+        <w:rPr>
+          <w:b w:val="0"/>
+          <w:bCs w:val="0"/>
+          <w:sz w:val="24"/>
+          <w:szCs w:val="24"/>
+        </w:rPr>
+        <w:t xml:space="preserve">real de </w:t>
+      </w:r>
+      <w:r>
+        <w:rPr>
+          <w:b w:val="0"/>
+          <w:bCs w:val="0"/>
+          <w:i/>
+          <w:iCs/>
+          <w:sz w:val="24"/>
+          <w:szCs w:val="24"/>
+        </w:rPr>
+        <w:t>software</w:t>
+      </w:r>
+      <w:r>
+        <w:rPr>
+          <w:b w:val="0"/>
+          <w:bCs w:val="0"/>
+          <w:sz w:val="24"/>
+          <w:szCs w:val="24"/>
+        </w:rPr>
+        <w:t xml:space="preserve">, </w:t>
+      </w:r>
+      <w:r>
+        <w:rPr>
+          <w:b w:val="0"/>
+          <w:bCs w:val="0"/>
+          <w:sz w:val="24"/>
+          <w:szCs w:val="24"/>
+        </w:rPr>
+        <w:t>com envolvimento de múltiplas equipes</w:t>
+      </w:r>
+      <w:r>
+        <w:rPr>
+          <w:b w:val="0"/>
+          <w:bCs w:val="0"/>
+          <w:sz w:val="24"/>
+          <w:szCs w:val="24"/>
+        </w:rPr>
+        <w:t xml:space="preserve"> que possuem  histórico de </w:t>
+      </w:r>
+      <w:r>
+        <w:rPr>
+          <w:b w:val="0"/>
+          <w:bCs w:val="0"/>
+          <w:sz w:val="24"/>
+          <w:szCs w:val="24"/>
+        </w:rPr>
+        <w:t>projetos com falhas</w:t>
+      </w:r>
+      <w:r>
+        <w:rPr>
+          <w:b w:val="0"/>
+          <w:bCs w:val="0"/>
+          <w:sz w:val="24"/>
+          <w:szCs w:val="24"/>
+        </w:rPr>
+        <w:t xml:space="preserve"> devido à problemas no</w:t>
+      </w:r>
+      <w:r>
+        <w:rPr>
+          <w:b w:val="0"/>
+          <w:bCs w:val="0"/>
+          <w:sz w:val="24"/>
+          <w:szCs w:val="24"/>
+        </w:rPr>
+        <w:t xml:space="preserve"> entendimento sobre os</w:t>
+      </w:r>
+      <w:r>
+        <w:rPr>
+          <w:b w:val="0"/>
+          <w:bCs w:val="0"/>
+          <w:sz w:val="24"/>
+          <w:szCs w:val="24"/>
+        </w:rPr>
+        <w:t xml:space="preserve"> requisitos e nas comunicações</w:t>
       </w:r>
       <w:r>
         <w:rPr>
@@ -10361,7 +10653,27 @@
           <w:szCs w:val="24"/>
           <w:lang w:val="it-IT"/>
         </w:rPr>
-        <w:t>que busca alinhar as definições dos comportamentos do sistema em uma linguagem ubíqua</w:t>
+        <w:t>que busca alinhar as definições</w:t>
+      </w:r>
+      <w:r>
+        <w:rPr>
+          <w:b w:val="0"/>
+          <w:bCs w:val="0"/>
+          <w:sz w:val="24"/>
+          <w:szCs w:val="24"/>
+          <w:lang w:val="it-IT"/>
+        </w:rPr>
+        <w:t xml:space="preserve"> e entendimento</w:t>
+      </w:r>
+      <w:r>
+        <w:rPr>
+          <w:b w:val="0"/>
+          <w:bCs w:val="0"/>
+          <w:sz w:val="24"/>
+          <w:szCs w:val="24"/>
+          <w:lang w:val="it-IT"/>
+        </w:rPr>
+        <w:t xml:space="preserve"> dos comportamentos do sistema em uma linguagem ubíqua</w:t>
       </w:r>
       <w:r>
         <w:rPr>
@@ -10381,6 +10693,16 @@
           <w:szCs w:val="24"/>
           <w:lang w:val="it-IT"/>
         </w:rPr>
+        <w:t>(comum)</w:t>
+      </w:r>
+      <w:r>
+        <w:rPr>
+          <w:b w:val="0"/>
+          <w:bCs w:val="0"/>
+          <w:sz w:val="24"/>
+          <w:szCs w:val="24"/>
+          <w:lang w:val="it-IT"/>
+        </w:rPr>
         <w:t xml:space="preserve"> </w:t>
       </w:r>
       <w:r>
@@ -10391,7 +10713,27 @@
           <w:szCs w:val="24"/>
           <w:lang w:val="it-IT"/>
         </w:rPr>
-        <w:t xml:space="preserve">com o controle das comunicações do projeto, de modo a assegurar que as informações e definições sejam </w:t>
+        <w:t>com o controle das comunicações do projeto, de modo a assegurar que as informações e definições sejam</w:t>
+      </w:r>
+      <w:r>
+        <w:rPr>
+          <w:b w:val="0"/>
+          <w:bCs w:val="0"/>
+          <w:sz w:val="24"/>
+          <w:szCs w:val="24"/>
+          <w:lang w:val="it-IT"/>
+        </w:rPr>
+        <w:t xml:space="preserve"> compreendidas e</w:t>
+      </w:r>
+      <w:r>
+        <w:rPr>
+          <w:b w:val="0"/>
+          <w:bCs w:val="0"/>
+          <w:sz w:val="24"/>
+          <w:szCs w:val="24"/>
+          <w:lang w:val="it-IT"/>
+        </w:rPr>
+        <w:t xml:space="preserve"> </w:t>
       </w:r>
       <w:r>
         <w:rPr>
@@ -10403,6 +10745,26 @@
         </w:rPr>
         <w:t>transmitidas de forma clara e atualizada para as partes interessadas.</w:t>
       </w:r>
+      <w:r>
+        <w:rPr>
+          <w:b w:val="0"/>
+          <w:bCs w:val="0"/>
+          <w:sz w:val="24"/>
+          <w:szCs w:val="24"/>
+          <w:lang w:val="it-IT"/>
+        </w:rPr>
+        <w:t xml:space="preserve"> </w:t>
+      </w:r>
+      <w:r>
+        <w:rPr>
+          <w:b w:val="0"/>
+          <w:bCs w:val="0"/>
+          <w:sz w:val="24"/>
+          <w:szCs w:val="24"/>
+          <w:lang w:val="it-IT"/>
+        </w:rPr>
+        <w:t xml:space="preserve"> </w:t>
+      </w:r>
     </w:p>
     <w:p>
       <w:pPr>
@@ -10458,6 +10820,64 @@
           <w:lang w:val="it-IT"/>
         </w:rPr>
         <w:t xml:space="preserve"> ao longo da realização do trabalho, para posterior avaliação da relevância na utilização destas práticas no resultado final.</w:t>
+      </w:r>
+    </w:p>
+    <w:p>
+      <w:pPr>
+        <w:spacing w:line="360" w:lineRule="auto"/>
+        <w:jc w:val="both"/>
+        <w:rPr>
+          <w:b w:val="0"/>
+          <w:bCs w:val="0"/>
+          <w:sz w:val="24"/>
+          <w:szCs w:val="24"/>
+          <w:lang w:val="it-IT"/>
+        </w:rPr>
+      </w:pPr>
+    </w:p>
+    <w:p>
+      <w:pPr>
+        <w:spacing w:line="360" w:lineRule="auto"/>
+        <w:jc w:val="both"/>
+        <w:rPr>
+          <w:b w:val="0"/>
+          <w:bCs w:val="0"/>
+          <w:sz w:val="24"/>
+          <w:szCs w:val="24"/>
+          <w:lang w:val="it-IT"/>
+        </w:rPr>
+      </w:pPr>
+      <w:r>
+        <w:rPr>
+          <w:b w:val="0"/>
+          <w:bCs w:val="0"/>
+          <w:sz w:val="24"/>
+          <w:szCs w:val="24"/>
+          <w:lang w:val="it-IT"/>
+        </w:rPr>
+        <w:t xml:space="preserve">O BDD, através de sua sintaxe </w:t>
+      </w:r>
+      <w:r>
+        <w:rPr>
+          <w:b w:val="0"/>
+          <w:bCs w:val="0"/>
+          <w:i/>
+          <w:iCs/>
+          <w:sz w:val="24"/>
+          <w:szCs w:val="24"/>
+          <w:lang w:val="it-IT"/>
+        </w:rPr>
+        <w:t>Gherkin</w:t>
+      </w:r>
+      <w:r>
+        <w:rPr>
+          <w:b w:val="0"/>
+          <w:bCs w:val="0"/>
+          <w:sz w:val="24"/>
+          <w:szCs w:val="24"/>
+          <w:lang w:val="it-IT"/>
+        </w:rPr>
+        <w:t xml:space="preserve"> e da busca por uma linguagem comum, se torna importante aliado para o entendimento dos requisitos, e pode ser potencializado com as técnicas de Gestão das Comunicações, que garantem que a informação esteja clara, atualizada e seja corretamente disseminada para as partes interessadas.</w:t>
       </w:r>
     </w:p>
     <w:p>
@@ -10508,6 +10928,27 @@
           <w:b w:val="0"/>
           <w:sz w:val="24"/>
           <w:szCs w:val="24"/>
+          <w:lang w:val="it-IT"/>
+        </w:rPr>
+      </w:pPr>
+      <w:r>
+        <w:rPr>
+          <w:b w:val="0"/>
+          <w:sz w:val="24"/>
+          <w:szCs w:val="24"/>
+          <w:lang w:val="it-IT"/>
+        </w:rPr>
+        <w:t xml:space="preserve">A incidência de falhas em projetos por conta de problemas nas comunicações e nos requisitos faz com que seja necessária a adoção de técnicas como as propostas pelo BDD e Gestão das Comunicações para buscar soluções para estes problemas e minimizar seus impactos. </w:t>
+      </w:r>
+    </w:p>
+    <w:p>
+      <w:pPr>
+        <w:spacing w:line="360" w:lineRule="auto"/>
+        <w:jc w:val="both"/>
+        <w:rPr>
+          <w:b w:val="0"/>
+          <w:sz w:val="24"/>
+          <w:szCs w:val="24"/>
           <w:u w:val="single"/>
           <w:lang w:val="it-IT"/>
         </w:rPr>
@@ -10519,7 +10960,62 @@
           <w:szCs w:val="24"/>
           <w:lang w:val="it-IT"/>
         </w:rPr>
-        <w:t>De acordo com o estudo de (VERNER; SAMPSON; CERPA, 2008), que avaliou o andamento de</w:t>
+        <w:lastRenderedPageBreak/>
+        <w:t>De acordo com o estudo de VERNER</w:t>
+      </w:r>
+      <w:r>
+        <w:rPr>
+          <w:b w:val="0"/>
+          <w:sz w:val="24"/>
+          <w:szCs w:val="24"/>
+          <w:lang w:val="it-IT"/>
+        </w:rPr>
+        <w:t>,</w:t>
+      </w:r>
+      <w:r>
+        <w:rPr>
+          <w:b w:val="0"/>
+          <w:sz w:val="24"/>
+          <w:szCs w:val="24"/>
+          <w:lang w:val="it-IT"/>
+        </w:rPr>
+        <w:t xml:space="preserve"> SAMPSON</w:t>
+      </w:r>
+      <w:r>
+        <w:rPr>
+          <w:b w:val="0"/>
+          <w:sz w:val="24"/>
+          <w:szCs w:val="24"/>
+          <w:lang w:val="it-IT"/>
+        </w:rPr>
+        <w:t xml:space="preserve"> e</w:t>
+      </w:r>
+      <w:r>
+        <w:rPr>
+          <w:b w:val="0"/>
+          <w:sz w:val="24"/>
+          <w:szCs w:val="24"/>
+          <w:lang w:val="it-IT"/>
+        </w:rPr>
+        <w:t xml:space="preserve"> CERPA </w:t>
+      </w:r>
+      <w:r>
+        <w:rPr>
+          <w:b w:val="0"/>
+          <w:sz w:val="24"/>
+          <w:szCs w:val="24"/>
+          <w:lang w:val="it-IT"/>
+        </w:rPr>
+        <w:t>(</w:t>
+      </w:r>
+      <w:r>
+        <w:rPr>
+          <w:b w:val="0"/>
+          <w:sz w:val="24"/>
+          <w:szCs w:val="24"/>
+          <w:lang w:val="it-IT"/>
+        </w:rPr>
+        <w:t>2008), que avaliou o andamento de</w:t>
       </w:r>
       <w:r>
         <w:rPr>
@@ -10625,18 +11121,6 @@
           <w:lang w:val="it-IT"/>
         </w:rPr>
       </w:pPr>
-    </w:p>
-    <w:p>
-      <w:pPr>
-        <w:spacing w:line="360" w:lineRule="auto"/>
-        <w:jc w:val="both"/>
-        <w:rPr>
-          <w:b w:val="0"/>
-          <w:sz w:val="24"/>
-          <w:szCs w:val="24"/>
-          <w:lang w:val="it-IT"/>
-        </w:rPr>
-      </w:pPr>
       <w:r>
         <w:rPr>
           <w:b w:val="0"/>
@@ -10653,7 +11137,7 @@
           <w:szCs w:val="24"/>
           <w:lang w:val="it-IT"/>
         </w:rPr>
-        <w:t xml:space="preserve"> (PMI, 2013)</w:t>
+        <w:t xml:space="preserve"> (2013)</w:t>
       </w:r>
       <w:r>
         <w:rPr>
@@ -10842,17 +11326,7 @@
           <w:sz w:val="24"/>
           <w:szCs w:val="24"/>
         </w:rPr>
-        <w:t xml:space="preserve"> pois dentre outros fatores, adicionam novos canais de </w:t>
-      </w:r>
-      <w:r>
-        <w:rPr>
-          <w:b w:val="0"/>
-          <w:bCs w:val="0"/>
-          <w:sz w:val="24"/>
-          <w:szCs w:val="24"/>
-        </w:rPr>
-        <w:lastRenderedPageBreak/>
-        <w:t>comunicação que se não forem gerenciados podem implicar em mais problemas do que soluções</w:t>
+        <w:t xml:space="preserve"> pois dentre outros fatores, adicionam novos canais de comunicação que se não forem gerenciados podem implicar em mais problemas do que soluções</w:t>
       </w:r>
       <w:r>
         <w:rPr>
@@ -11062,7 +11536,25 @@
           <w:sz w:val="24"/>
           <w:szCs w:val="24"/>
         </w:rPr>
-        <w:t xml:space="preserve">Devemos levar em consideração que não adianta mapear todos os canais de comunicação e atualizá-los com frequência se as documentações ou mensagens compartilhadas não estão corretas e alinhadas com os reais objetivos e necessidades do projeto, portanto a importância de especificar os requisitos corretamente e reforçar o entendimento sobre eles entre os </w:t>
+        <w:t xml:space="preserve">Devemos levar em consideração que não adianta mapear todos os canais de comunicação e atualizá-los com frequência se as documentações ou mensagens compartilhadas não estão corretas e alinhadas com os reais objetivos e necessidades do projeto, portanto a importância de especificar os requisitos corretamente e reforçar </w:t>
+      </w:r>
+      <w:r>
+        <w:rPr>
+          <w:b w:val="0"/>
+          <w:bCs w:val="0"/>
+          <w:sz w:val="24"/>
+          <w:szCs w:val="24"/>
+        </w:rPr>
+        <w:t>seu</w:t>
+      </w:r>
+      <w:r>
+        <w:rPr>
+          <w:b w:val="0"/>
+          <w:bCs w:val="0"/>
+          <w:sz w:val="24"/>
+          <w:szCs w:val="24"/>
+        </w:rPr>
+        <w:t xml:space="preserve"> entendimento entre os </w:t>
       </w:r>
       <w:r>
         <w:rPr>
@@ -11196,7 +11688,17 @@
           <w:sz w:val="24"/>
           <w:szCs w:val="24"/>
         </w:rPr>
-        <w:t>, evidenciando também oportunidades de melhorias na modelagem dos requisitos e no alinhamento sobre eles</w:t>
+        <w:t xml:space="preserve">, evidenciando também oportunidades </w:t>
+      </w:r>
+      <w:r>
+        <w:rPr>
+          <w:b w:val="0"/>
+          <w:bCs w:val="0"/>
+          <w:sz w:val="24"/>
+          <w:szCs w:val="24"/>
+        </w:rPr>
+        <w:lastRenderedPageBreak/>
+        <w:t>de melhorias na modelagem dos requisitos e no alinhamento sobre eles</w:t>
       </w:r>
       <w:r>
         <w:rPr>
@@ -11637,17 +12139,7 @@
           <w:szCs w:val="24"/>
           <w:lang w:val="it-IT"/>
         </w:rPr>
-        <w:t xml:space="preserve">, e </w:t>
-      </w:r>
-      <w:r>
-        <w:rPr>
-          <w:b w:val="0"/>
-          <w:sz w:val="24"/>
-          <w:szCs w:val="24"/>
-          <w:lang w:val="it-IT"/>
-        </w:rPr>
-        <w:lastRenderedPageBreak/>
-        <w:t>também quando não há uma gestão efetiva das comunicações.</w:t>
+        <w:t>, e também quando não há uma gestão efetiva das comunicações.</w:t>
       </w:r>
       <w:r>
         <w:rPr>
@@ -11875,7 +12367,7 @@
           <w:szCs w:val="24"/>
           <w:lang w:val="it-IT"/>
         </w:rPr>
-        <w:t>Esta pesquisa visa avaliar se, através dos processos e práticas propostas, de fato houve menor incidência de problemas de entendimento sobre o que precisava ser feitos e conflitos causados por conta desse fator</w:t>
+        <w:t>Esta pesquisa visa avaliar se, através dos processos e práticas propostas, de fato houve menor incidência de problemas de entendimento sobre o que precisava ser feito e conflitos causados por conta desse fator</w:t>
       </w:r>
       <w:r>
         <w:rPr>
@@ -12044,7 +12536,16 @@
           <w:sz w:val="24"/>
           <w:szCs w:val="24"/>
         </w:rPr>
-        <w:t>as partes envolvidas</w:t>
+        <w:t xml:space="preserve">as partes </w:t>
+      </w:r>
+      <w:r>
+        <w:rPr>
+          <w:b w:val="0"/>
+          <w:sz w:val="24"/>
+          <w:szCs w:val="24"/>
+        </w:rPr>
+        <w:lastRenderedPageBreak/>
+        <w:t>envolvidas</w:t>
       </w:r>
       <w:r>
         <w:rPr>
@@ -12444,7 +12945,6 @@
           <w:szCs w:val="24"/>
           <w:lang w:val="it-IT"/>
         </w:rPr>
-        <w:lastRenderedPageBreak/>
         <w:t xml:space="preserve">O </w:t>
       </w:r>
       <w:r>
@@ -13406,150 +13906,6 @@
         </w:rPr>
         <w:t>documentos utilizados na pesquisa realizada para elaboração deste trabalho.</w:t>
       </w:r>
-    </w:p>
-    <w:p>
-      <w:pPr>
-        <w:spacing w:line="360" w:lineRule="auto"/>
-        <w:jc w:val="both"/>
-        <w:rPr>
-          <w:b w:val="0"/>
-          <w:sz w:val="24"/>
-          <w:szCs w:val="24"/>
-          <w:lang w:val="it-IT"/>
-        </w:rPr>
-      </w:pPr>
-    </w:p>
-    <w:p>
-      <w:pPr>
-        <w:spacing w:line="360" w:lineRule="auto"/>
-        <w:jc w:val="both"/>
-        <w:rPr>
-          <w:b w:val="0"/>
-          <w:sz w:val="24"/>
-          <w:szCs w:val="24"/>
-          <w:lang w:val="it-IT"/>
-        </w:rPr>
-      </w:pPr>
-    </w:p>
-    <w:p>
-      <w:pPr>
-        <w:spacing w:line="360" w:lineRule="auto"/>
-        <w:jc w:val="both"/>
-        <w:rPr>
-          <w:b w:val="0"/>
-          <w:sz w:val="24"/>
-          <w:szCs w:val="24"/>
-          <w:lang w:val="it-IT"/>
-        </w:rPr>
-      </w:pPr>
-    </w:p>
-    <w:p>
-      <w:pPr>
-        <w:spacing w:line="360" w:lineRule="auto"/>
-        <w:jc w:val="both"/>
-        <w:rPr>
-          <w:b w:val="0"/>
-          <w:sz w:val="24"/>
-          <w:szCs w:val="24"/>
-          <w:lang w:val="it-IT"/>
-        </w:rPr>
-      </w:pPr>
-    </w:p>
-    <w:p>
-      <w:pPr>
-        <w:spacing w:line="360" w:lineRule="auto"/>
-        <w:jc w:val="both"/>
-        <w:rPr>
-          <w:b w:val="0"/>
-          <w:sz w:val="24"/>
-          <w:szCs w:val="24"/>
-          <w:lang w:val="it-IT"/>
-        </w:rPr>
-      </w:pPr>
-    </w:p>
-    <w:p>
-      <w:pPr>
-        <w:spacing w:line="360" w:lineRule="auto"/>
-        <w:jc w:val="both"/>
-        <w:rPr>
-          <w:b w:val="0"/>
-          <w:sz w:val="24"/>
-          <w:szCs w:val="24"/>
-          <w:lang w:val="it-IT"/>
-        </w:rPr>
-      </w:pPr>
-    </w:p>
-    <w:p>
-      <w:pPr>
-        <w:spacing w:line="360" w:lineRule="auto"/>
-        <w:jc w:val="both"/>
-        <w:rPr>
-          <w:b w:val="0"/>
-          <w:sz w:val="24"/>
-          <w:szCs w:val="24"/>
-          <w:lang w:val="it-IT"/>
-        </w:rPr>
-      </w:pPr>
-    </w:p>
-    <w:p>
-      <w:pPr>
-        <w:spacing w:line="360" w:lineRule="auto"/>
-        <w:jc w:val="both"/>
-        <w:rPr>
-          <w:b w:val="0"/>
-          <w:sz w:val="24"/>
-          <w:szCs w:val="24"/>
-          <w:lang w:val="it-IT"/>
-        </w:rPr>
-      </w:pPr>
-    </w:p>
-    <w:p>
-      <w:pPr>
-        <w:spacing w:line="360" w:lineRule="auto"/>
-        <w:jc w:val="both"/>
-        <w:rPr>
-          <w:b w:val="0"/>
-          <w:sz w:val="24"/>
-          <w:szCs w:val="24"/>
-          <w:lang w:val="it-IT"/>
-        </w:rPr>
-      </w:pPr>
-    </w:p>
-    <w:p>
-      <w:pPr>
-        <w:spacing w:line="360" w:lineRule="auto"/>
-        <w:jc w:val="both"/>
-        <w:rPr>
-          <w:b w:val="0"/>
-          <w:sz w:val="24"/>
-          <w:szCs w:val="24"/>
-          <w:lang w:val="it-IT"/>
-        </w:rPr>
-      </w:pPr>
-    </w:p>
-    <w:p>
-      <w:pPr>
-        <w:spacing w:line="360" w:lineRule="auto"/>
-        <w:jc w:val="both"/>
-        <w:rPr>
-          <w:b w:val="0"/>
-          <w:sz w:val="24"/>
-          <w:szCs w:val="24"/>
-          <w:lang w:val="it-IT"/>
-        </w:rPr>
-      </w:pPr>
-    </w:p>
-    <w:p>
-      <w:pPr>
-        <w:spacing w:line="360" w:lineRule="auto"/>
-        <w:jc w:val="both"/>
-        <w:rPr>
-          <w:b w:val="0"/>
-          <w:sz w:val="24"/>
-          <w:szCs w:val="24"/>
-          <w:lang w:val="it-IT"/>
-        </w:rPr>
-      </w:pPr>
     </w:p>
     <w:p>
       <w:pPr>
@@ -33714,14 +34070,48 @@
         </w:rPr>
         <w:t>, o PO, o QA e 3 (três) desenvolvedores.</w:t>
       </w:r>
-      <w:r>
-        <w:rPr>
-          <w:b w:val="0"/>
-          <w:sz w:val="24"/>
-          <w:szCs w:val="24"/>
-          <w:lang w:val="it-IT"/>
-        </w:rPr>
-        <w:t xml:space="preserve"> </w:t>
+    </w:p>
+    <w:p>
+      <w:pPr>
+        <w:spacing w:line="360" w:lineRule="auto"/>
+        <w:jc w:val="both"/>
+        <w:rPr>
+          <w:b w:val="0"/>
+          <w:sz w:val="24"/>
+          <w:szCs w:val="24"/>
+          <w:lang w:val="it-IT"/>
+        </w:rPr>
+      </w:pPr>
+    </w:p>
+    <w:p>
+      <w:pPr>
+        <w:spacing w:line="360" w:lineRule="auto"/>
+        <w:jc w:val="both"/>
+        <w:rPr>
+          <w:b w:val="0"/>
+          <w:sz w:val="24"/>
+          <w:szCs w:val="24"/>
+          <w:lang w:val="it-IT"/>
+        </w:rPr>
+      </w:pPr>
+      <w:r>
+        <w:rPr>
+          <w:b w:val="0"/>
+          <w:sz w:val="24"/>
+          <w:szCs w:val="24"/>
+          <w:lang w:val="it-IT"/>
+        </w:rPr>
+        <w:lastRenderedPageBreak/>
+        <w:t>Abaixo, segue definição do perfil de cada um dos respondentes</w:t>
+      </w:r>
+      <w:r>
+        <w:rPr>
+          <w:b w:val="0"/>
+          <w:sz w:val="24"/>
+          <w:szCs w:val="24"/>
+          <w:lang w:val="it-IT"/>
+        </w:rPr>
+        <w:t>.</w:t>
       </w:r>
     </w:p>
     <w:p>

</xml_diff>

<commit_message>
Início Refactor Cap. 2 e Add mais referências
</commit_message>
<xml_diff>
--- a/[Final] Utilização de Behaviour-Driven Development para apoio à modelagem de requisitos e Gestão das Comunicações.docx
+++ b/[Final] Utilização de Behaviour-Driven Development para apoio à modelagem de requisitos e Gestão das Comunicações.docx
@@ -11920,25 +11920,70 @@
           <w:sz w:val="24"/>
           <w:szCs w:val="24"/>
         </w:rPr>
-        <w:t>referenciado</w:t>
-      </w:r>
-      <w:r>
-        <w:rPr>
-          <w:b w:val="0"/>
-          <w:bCs w:val="0"/>
-          <w:sz w:val="24"/>
-          <w:szCs w:val="24"/>
-        </w:rPr>
-        <w:t xml:space="preserve"> no primeiro parágrafo </w:t>
-      </w:r>
-      <w:r>
-        <w:rPr>
-          <w:b w:val="0"/>
-          <w:sz w:val="24"/>
-          <w:szCs w:val="24"/>
-          <w:lang w:val="it-IT"/>
-        </w:rPr>
-        <w:t>(VERNER; SAMPSON; CERPA, 2008)</w:t>
+        <w:t xml:space="preserve">de </w:t>
+      </w:r>
+      <w:r>
+        <w:rPr>
+          <w:b w:val="0"/>
+          <w:sz w:val="24"/>
+          <w:szCs w:val="24"/>
+          <w:lang w:val="it-IT"/>
+        </w:rPr>
+        <w:t>VERNER</w:t>
+      </w:r>
+      <w:r>
+        <w:rPr>
+          <w:b w:val="0"/>
+          <w:sz w:val="24"/>
+          <w:szCs w:val="24"/>
+          <w:lang w:val="it-IT"/>
+        </w:rPr>
+        <w:t>,</w:t>
+      </w:r>
+      <w:r>
+        <w:rPr>
+          <w:b w:val="0"/>
+          <w:sz w:val="24"/>
+          <w:szCs w:val="24"/>
+          <w:lang w:val="it-IT"/>
+        </w:rPr>
+        <w:t xml:space="preserve"> SAMPSON</w:t>
+      </w:r>
+      <w:r>
+        <w:rPr>
+          <w:b w:val="0"/>
+          <w:sz w:val="24"/>
+          <w:szCs w:val="24"/>
+          <w:lang w:val="it-IT"/>
+        </w:rPr>
+        <w:t xml:space="preserve"> e</w:t>
+      </w:r>
+      <w:r>
+        <w:rPr>
+          <w:b w:val="0"/>
+          <w:sz w:val="24"/>
+          <w:szCs w:val="24"/>
+          <w:lang w:val="it-IT"/>
+        </w:rPr>
+        <w:t xml:space="preserve"> CERPA </w:t>
+      </w:r>
+      <w:r>
+        <w:rPr>
+          <w:b w:val="0"/>
+          <w:sz w:val="24"/>
+          <w:szCs w:val="24"/>
+          <w:lang w:val="it-IT"/>
+        </w:rPr>
+        <w:t>(</w:t>
+      </w:r>
+      <w:r>
+        <w:rPr>
+          <w:b w:val="0"/>
+          <w:sz w:val="24"/>
+          <w:szCs w:val="24"/>
+          <w:lang w:val="it-IT"/>
+        </w:rPr>
+        <w:t>2008)</w:t>
       </w:r>
       <w:r>
         <w:rPr>
@@ -12938,6 +12983,18 @@
           <w:lang w:val="it-IT"/>
         </w:rPr>
       </w:pPr>
+    </w:p>
+    <w:p>
+      <w:pPr>
+        <w:spacing w:line="360" w:lineRule="auto"/>
+        <w:jc w:val="both"/>
+        <w:rPr>
+          <w:b w:val="0"/>
+          <w:sz w:val="24"/>
+          <w:szCs w:val="24"/>
+          <w:lang w:val="it-IT"/>
+        </w:rPr>
+      </w:pPr>
       <w:r>
         <w:rPr>
           <w:b w:val="0"/>
@@ -13868,6 +13925,7 @@
           <w:szCs w:val="24"/>
           <w:lang w:val="it-IT"/>
         </w:rPr>
+        <w:lastRenderedPageBreak/>
         <w:t>REFERÊNCIAS</w:t>
       </w:r>
       <w:r>
@@ -13909,6 +13967,18 @@
     </w:p>
     <w:p>
       <w:pPr>
+        <w:spacing w:line="360" w:lineRule="auto"/>
+        <w:jc w:val="both"/>
+        <w:rPr>
+          <w:b w:val="0"/>
+          <w:sz w:val="24"/>
+          <w:szCs w:val="24"/>
+          <w:lang w:val="it-IT"/>
+        </w:rPr>
+      </w:pPr>
+    </w:p>
+    <w:p>
+      <w:pPr>
         <w:rPr>
           <w:sz w:val="28"/>
           <w:szCs w:val="24"/>
@@ -13919,7 +13989,6 @@
           <w:sz w:val="28"/>
           <w:szCs w:val="24"/>
         </w:rPr>
-        <w:lastRenderedPageBreak/>
         <w:t xml:space="preserve">2. </w:t>
       </w:r>
       <w:r>
@@ -14487,13 +14556,62 @@
           <w:lang w:val="it-IT"/>
         </w:rPr>
       </w:pPr>
-      <w:r>
-        <w:rPr>
-          <w:bCs w:val="0"/>
-          <w:sz w:val="24"/>
-          <w:szCs w:val="24"/>
-          <w:lang w:val="it-IT"/>
-        </w:rPr>
+    </w:p>
+    <w:p>
+      <w:pPr>
+        <w:spacing w:line="360" w:lineRule="auto"/>
+        <w:jc w:val="both"/>
+        <w:rPr>
+          <w:bCs w:val="0"/>
+          <w:sz w:val="24"/>
+          <w:szCs w:val="24"/>
+          <w:lang w:val="it-IT"/>
+        </w:rPr>
+      </w:pPr>
+    </w:p>
+    <w:p>
+      <w:pPr>
+        <w:spacing w:line="360" w:lineRule="auto"/>
+        <w:jc w:val="both"/>
+        <w:rPr>
+          <w:bCs w:val="0"/>
+          <w:sz w:val="24"/>
+          <w:szCs w:val="24"/>
+          <w:lang w:val="it-IT"/>
+        </w:rPr>
+      </w:pPr>
+    </w:p>
+    <w:p>
+      <w:pPr>
+        <w:spacing w:line="360" w:lineRule="auto"/>
+        <w:jc w:val="both"/>
+        <w:rPr>
+          <w:bCs w:val="0"/>
+          <w:sz w:val="24"/>
+          <w:szCs w:val="24"/>
+          <w:lang w:val="it-IT"/>
+        </w:rPr>
+      </w:pPr>
+    </w:p>
+    <w:p>
+      <w:pPr>
+        <w:spacing w:line="360" w:lineRule="auto"/>
+        <w:jc w:val="both"/>
+        <w:rPr>
+          <w:bCs w:val="0"/>
+          <w:sz w:val="24"/>
+          <w:szCs w:val="24"/>
+          <w:lang w:val="it-IT"/>
+        </w:rPr>
+      </w:pPr>
+      <w:r>
+        <w:rPr>
+          <w:bCs w:val="0"/>
+          <w:sz w:val="24"/>
+          <w:szCs w:val="24"/>
+          <w:lang w:val="it-IT"/>
+        </w:rPr>
+        <w:lastRenderedPageBreak/>
         <w:t>2.2 Engenharia de Requisitos</w:t>
       </w:r>
     </w:p>
@@ -14598,7 +14716,6 @@
           <w:szCs w:val="24"/>
           <w:lang w:val="it-IT"/>
         </w:rPr>
-        <w:lastRenderedPageBreak/>
         <w:t xml:space="preserve">A Engenharia de Requisitos é um processo da Engenharia de </w:t>
       </w:r>
       <w:r>
@@ -14619,7 +14736,57 @@
           <w:szCs w:val="24"/>
           <w:lang w:val="it-IT"/>
         </w:rPr>
-        <w:t xml:space="preserve"> que diz respeito à objetivos, funções e restrições de sistemas de software, aliado à definição de comportamentos (funcionais e não-funcionais) do sistema e sua evolução ao longo do tempo (ZAVE, 1997). </w:t>
+        <w:t xml:space="preserve"> que diz respeito à objetivos, funções e restrições de sistemas de </w:t>
+      </w:r>
+      <w:r>
+        <w:rPr>
+          <w:b w:val="0"/>
+          <w:i/>
+          <w:iCs/>
+          <w:sz w:val="24"/>
+          <w:szCs w:val="24"/>
+          <w:lang w:val="it-IT"/>
+        </w:rPr>
+        <w:t>software</w:t>
+      </w:r>
+      <w:r>
+        <w:rPr>
+          <w:b w:val="0"/>
+          <w:sz w:val="24"/>
+          <w:szCs w:val="24"/>
+          <w:lang w:val="it-IT"/>
+        </w:rPr>
+        <w:t xml:space="preserve">, aliado à definição de comportamentos (funcionais e não-funcionais) do sistema e sua evolução ao longo do tempo (ZAVE, 1997). </w:t>
+      </w:r>
+    </w:p>
+    <w:p>
+      <w:pPr>
+        <w:spacing w:line="360" w:lineRule="auto"/>
+        <w:jc w:val="both"/>
+        <w:rPr>
+          <w:sz w:val="24"/>
+          <w:szCs w:val="24"/>
+          <w:lang w:val="it-IT"/>
+        </w:rPr>
+      </w:pPr>
+    </w:p>
+    <w:p>
+      <w:pPr>
+        <w:spacing w:line="360" w:lineRule="auto"/>
+        <w:jc w:val="both"/>
+        <w:rPr>
+          <w:sz w:val="24"/>
+          <w:szCs w:val="24"/>
+          <w:lang w:val="it-IT"/>
+        </w:rPr>
+      </w:pPr>
+      <w:r>
+        <w:rPr>
+          <w:sz w:val="24"/>
+          <w:szCs w:val="24"/>
+          <w:lang w:val="it-IT"/>
+        </w:rPr>
+        <w:t>[Usar parágrafo 2 do artigo do VORD]</w:t>
       </w:r>
     </w:p>
     <w:p>
@@ -14872,6 +15039,54 @@
         <w:spacing w:line="360" w:lineRule="auto"/>
         <w:jc w:val="both"/>
         <w:rPr>
+          <w:sz w:val="24"/>
+          <w:szCs w:val="24"/>
+          <w:lang w:val="it-IT"/>
+        </w:rPr>
+      </w:pPr>
+      <w:r>
+        <w:rPr>
+          <w:sz w:val="24"/>
+          <w:szCs w:val="24"/>
+          <w:lang w:val="it-IT"/>
+        </w:rPr>
+        <w:t>[</w:t>
+      </w:r>
+      <w:r>
+        <w:rPr>
+          <w:sz w:val="24"/>
+          <w:szCs w:val="24"/>
+          <w:lang w:val="it-IT"/>
+        </w:rPr>
+        <w:t>Enfatizar que a engenharia de requisitos serve para apoiar o projeto como um todo, e que será colocada uma “luz” na parte de modelagem e comunicações</w:t>
+      </w:r>
+      <w:r>
+        <w:rPr>
+          <w:sz w:val="24"/>
+          <w:szCs w:val="24"/>
+          <w:lang w:val="it-IT"/>
+        </w:rPr>
+        <w:t>]</w:t>
+      </w:r>
+    </w:p>
+    <w:p>
+      <w:pPr>
+        <w:spacing w:line="360" w:lineRule="auto"/>
+        <w:jc w:val="both"/>
+        <w:rPr>
+          <w:b w:val="0"/>
+          <w:bCs w:val="0"/>
+          <w:sz w:val="24"/>
+          <w:szCs w:val="24"/>
+          <w:lang w:val="it-IT"/>
+        </w:rPr>
+      </w:pPr>
+    </w:p>
+    <w:p>
+      <w:pPr>
+        <w:spacing w:line="360" w:lineRule="auto"/>
+        <w:jc w:val="both"/>
+        <w:rPr>
           <w:b w:val="0"/>
           <w:bCs w:val="0"/>
           <w:sz w:val="24"/>
@@ -15035,7 +15250,38 @@
           <w:szCs w:val="24"/>
           <w:lang w:val="it-IT"/>
         </w:rPr>
-        <w:t xml:space="preserve"> Este tipo de modelagem tem forte relação com o que foi proposta posteriormente na concepção do BDD, de que requisitos também são comportamentos </w:t>
+        <w:t xml:space="preserve"> Este tipo de modelagem tem forte </w:t>
+      </w:r>
+      <w:r>
+        <w:rPr>
+          <w:b w:val="0"/>
+          <w:bCs w:val="0"/>
+          <w:sz w:val="24"/>
+          <w:szCs w:val="24"/>
+          <w:lang w:val="it-IT"/>
+        </w:rPr>
+        <w:lastRenderedPageBreak/>
+        <w:t>relação com o que foi propost</w:t>
+      </w:r>
+      <w:r>
+        <w:rPr>
+          <w:b w:val="0"/>
+          <w:bCs w:val="0"/>
+          <w:sz w:val="24"/>
+          <w:szCs w:val="24"/>
+          <w:lang w:val="it-IT"/>
+        </w:rPr>
+        <w:t>o</w:t>
+      </w:r>
+      <w:r>
+        <w:rPr>
+          <w:b w:val="0"/>
+          <w:bCs w:val="0"/>
+          <w:sz w:val="24"/>
+          <w:szCs w:val="24"/>
+          <w:lang w:val="it-IT"/>
+        </w:rPr>
+        <w:t xml:space="preserve"> posteriormente na concepção do BDD, de que requisitos também são comportamentos </w:t>
       </w:r>
       <w:r>
         <w:rPr>
@@ -15173,7 +15419,6 @@
           <w:sz w:val="24"/>
           <w:szCs w:val="24"/>
         </w:rPr>
-        <w:lastRenderedPageBreak/>
         <w:t>2.</w:t>
       </w:r>
       <w:r>
@@ -15394,12 +15639,57 @@
           <w:szCs w:val="24"/>
         </w:rPr>
       </w:pPr>
-      <w:r>
-        <w:rPr>
-          <w:b w:val="0"/>
-          <w:sz w:val="24"/>
-          <w:szCs w:val="24"/>
-        </w:rPr>
+    </w:p>
+    <w:p>
+      <w:pPr>
+        <w:spacing w:line="360" w:lineRule="auto"/>
+        <w:jc w:val="center"/>
+        <w:rPr>
+          <w:b w:val="0"/>
+          <w:sz w:val="24"/>
+          <w:szCs w:val="24"/>
+        </w:rPr>
+      </w:pPr>
+    </w:p>
+    <w:p>
+      <w:pPr>
+        <w:spacing w:line="360" w:lineRule="auto"/>
+        <w:jc w:val="center"/>
+        <w:rPr>
+          <w:b w:val="0"/>
+          <w:sz w:val="24"/>
+          <w:szCs w:val="24"/>
+        </w:rPr>
+      </w:pPr>
+    </w:p>
+    <w:p>
+      <w:pPr>
+        <w:spacing w:line="360" w:lineRule="auto"/>
+        <w:jc w:val="center"/>
+        <w:rPr>
+          <w:b w:val="0"/>
+          <w:sz w:val="24"/>
+          <w:szCs w:val="24"/>
+        </w:rPr>
+      </w:pPr>
+    </w:p>
+    <w:p>
+      <w:pPr>
+        <w:spacing w:line="360" w:lineRule="auto"/>
+        <w:jc w:val="center"/>
+        <w:rPr>
+          <w:b w:val="0"/>
+          <w:sz w:val="24"/>
+          <w:szCs w:val="24"/>
+        </w:rPr>
+      </w:pPr>
+      <w:r>
+        <w:rPr>
+          <w:b w:val="0"/>
+          <w:sz w:val="24"/>
+          <w:szCs w:val="24"/>
+        </w:rPr>
+        <w:lastRenderedPageBreak/>
         <w:t xml:space="preserve">Figura </w:t>
       </w:r>
       <w:r>
@@ -15567,16 +15857,7 @@
           <w:sz w:val="24"/>
           <w:szCs w:val="24"/>
         </w:rPr>
-        <w:t xml:space="preserve">A Gestão das Comunicações é uma das áreas de conhecimento do PMBOK®, que inclui os processos necessários para assegurar que as informações do projeto sejam </w:t>
-      </w:r>
-      <w:r>
-        <w:rPr>
-          <w:b w:val="0"/>
-          <w:sz w:val="24"/>
-          <w:szCs w:val="24"/>
-        </w:rPr>
-        <w:lastRenderedPageBreak/>
-        <w:t xml:space="preserve">planejadas, coletadas, criadas, distribuídas, armazenadas, recuperadas, gerenciadas, controladas, monitoradas e finalmente organizadas de maneira oportuna e apropriada. </w:t>
+        <w:t xml:space="preserve">A Gestão das Comunicações é uma das áreas de conhecimento do PMBOK®, que inclui os processos necessários para assegurar que as informações do projeto sejam planejadas, coletadas, criadas, distribuídas, armazenadas, recuperadas, gerenciadas, controladas, monitoradas e finalmente organizadas de maneira oportuna e apropriada. </w:t>
       </w:r>
     </w:p>
     <w:p>
@@ -15694,6 +15975,149 @@
         <w:rPr>
           <w:b w:val="0"/>
           <w:bCs w:val="0"/>
+          <w:sz w:val="24"/>
+          <w:szCs w:val="24"/>
+        </w:rPr>
+      </w:pPr>
+    </w:p>
+    <w:p>
+      <w:pPr>
+        <w:spacing w:line="360" w:lineRule="auto"/>
+        <w:jc w:val="center"/>
+        <w:rPr>
+          <w:b w:val="0"/>
+          <w:bCs w:val="0"/>
+          <w:noProof/>
+          <w:sz w:val="24"/>
+          <w:szCs w:val="24"/>
+        </w:rPr>
+      </w:pPr>
+    </w:p>
+    <w:p>
+      <w:pPr>
+        <w:spacing w:line="360" w:lineRule="auto"/>
+        <w:jc w:val="center"/>
+        <w:rPr>
+          <w:b w:val="0"/>
+          <w:bCs w:val="0"/>
+          <w:noProof/>
+          <w:sz w:val="24"/>
+          <w:szCs w:val="24"/>
+        </w:rPr>
+      </w:pPr>
+    </w:p>
+    <w:p>
+      <w:pPr>
+        <w:spacing w:line="360" w:lineRule="auto"/>
+        <w:jc w:val="center"/>
+        <w:rPr>
+          <w:b w:val="0"/>
+          <w:bCs w:val="0"/>
+          <w:noProof/>
+          <w:sz w:val="24"/>
+          <w:szCs w:val="24"/>
+        </w:rPr>
+      </w:pPr>
+    </w:p>
+    <w:p>
+      <w:pPr>
+        <w:spacing w:line="360" w:lineRule="auto"/>
+        <w:jc w:val="center"/>
+        <w:rPr>
+          <w:b w:val="0"/>
+          <w:bCs w:val="0"/>
+          <w:noProof/>
+          <w:sz w:val="24"/>
+          <w:szCs w:val="24"/>
+        </w:rPr>
+      </w:pPr>
+    </w:p>
+    <w:p>
+      <w:pPr>
+        <w:spacing w:line="360" w:lineRule="auto"/>
+        <w:jc w:val="center"/>
+        <w:rPr>
+          <w:b w:val="0"/>
+          <w:bCs w:val="0"/>
+          <w:noProof/>
+          <w:sz w:val="24"/>
+          <w:szCs w:val="24"/>
+        </w:rPr>
+      </w:pPr>
+    </w:p>
+    <w:p>
+      <w:pPr>
+        <w:spacing w:line="360" w:lineRule="auto"/>
+        <w:jc w:val="center"/>
+        <w:rPr>
+          <w:b w:val="0"/>
+          <w:bCs w:val="0"/>
+          <w:noProof/>
+          <w:sz w:val="24"/>
+          <w:szCs w:val="24"/>
+        </w:rPr>
+      </w:pPr>
+    </w:p>
+    <w:p>
+      <w:pPr>
+        <w:spacing w:line="360" w:lineRule="auto"/>
+        <w:jc w:val="center"/>
+        <w:rPr>
+          <w:b w:val="0"/>
+          <w:bCs w:val="0"/>
+          <w:noProof/>
+          <w:sz w:val="24"/>
+          <w:szCs w:val="24"/>
+        </w:rPr>
+      </w:pPr>
+    </w:p>
+    <w:p>
+      <w:pPr>
+        <w:spacing w:line="360" w:lineRule="auto"/>
+        <w:jc w:val="center"/>
+        <w:rPr>
+          <w:b w:val="0"/>
+          <w:bCs w:val="0"/>
+          <w:noProof/>
+          <w:sz w:val="24"/>
+          <w:szCs w:val="24"/>
+        </w:rPr>
+      </w:pPr>
+    </w:p>
+    <w:p>
+      <w:pPr>
+        <w:spacing w:line="360" w:lineRule="auto"/>
+        <w:jc w:val="center"/>
+        <w:rPr>
+          <w:b w:val="0"/>
+          <w:bCs w:val="0"/>
+          <w:noProof/>
+          <w:sz w:val="24"/>
+          <w:szCs w:val="24"/>
+        </w:rPr>
+      </w:pPr>
+    </w:p>
+    <w:p>
+      <w:pPr>
+        <w:spacing w:line="360" w:lineRule="auto"/>
+        <w:jc w:val="center"/>
+        <w:rPr>
+          <w:b w:val="0"/>
+          <w:bCs w:val="0"/>
+          <w:noProof/>
+          <w:sz w:val="24"/>
+          <w:szCs w:val="24"/>
+        </w:rPr>
+      </w:pPr>
+    </w:p>
+    <w:p>
+      <w:pPr>
+        <w:spacing w:line="360" w:lineRule="auto"/>
+        <w:jc w:val="center"/>
+        <w:rPr>
+          <w:b w:val="0"/>
+          <w:bCs w:val="0"/>
+          <w:noProof/>
           <w:sz w:val="24"/>
           <w:szCs w:val="24"/>
         </w:rPr>
@@ -15891,34 +16315,141 @@
     <w:p>
       <w:pPr>
         <w:spacing w:line="360" w:lineRule="auto"/>
-        <w:jc w:val="both"/>
-        <w:rPr>
-          <w:b w:val="0"/>
-          <w:bCs w:val="0"/>
-          <w:sz w:val="24"/>
-          <w:szCs w:val="24"/>
-        </w:rPr>
-      </w:pPr>
-    </w:p>
-    <w:p>
-      <w:pPr>
-        <w:spacing w:line="360" w:lineRule="auto"/>
-        <w:jc w:val="both"/>
-        <w:rPr>
-          <w:b w:val="0"/>
-          <w:bCs w:val="0"/>
-          <w:sz w:val="24"/>
-          <w:szCs w:val="24"/>
-        </w:rPr>
-      </w:pPr>
-    </w:p>
-    <w:p>
-      <w:pPr>
-        <w:spacing w:line="360" w:lineRule="auto"/>
-        <w:jc w:val="both"/>
-        <w:rPr>
-          <w:b w:val="0"/>
-          <w:bCs w:val="0"/>
+        <w:jc w:val="center"/>
+        <w:rPr>
+          <w:b w:val="0"/>
+          <w:bCs w:val="0"/>
+          <w:noProof/>
+          <w:sz w:val="24"/>
+          <w:szCs w:val="24"/>
+        </w:rPr>
+      </w:pPr>
+    </w:p>
+    <w:p>
+      <w:pPr>
+        <w:spacing w:line="360" w:lineRule="auto"/>
+        <w:jc w:val="center"/>
+        <w:rPr>
+          <w:b w:val="0"/>
+          <w:bCs w:val="0"/>
+          <w:noProof/>
+          <w:sz w:val="24"/>
+          <w:szCs w:val="24"/>
+        </w:rPr>
+      </w:pPr>
+    </w:p>
+    <w:p>
+      <w:pPr>
+        <w:spacing w:line="360" w:lineRule="auto"/>
+        <w:jc w:val="center"/>
+        <w:rPr>
+          <w:b w:val="0"/>
+          <w:bCs w:val="0"/>
+          <w:noProof/>
+          <w:sz w:val="24"/>
+          <w:szCs w:val="24"/>
+        </w:rPr>
+      </w:pPr>
+    </w:p>
+    <w:p>
+      <w:pPr>
+        <w:spacing w:line="360" w:lineRule="auto"/>
+        <w:jc w:val="center"/>
+        <w:rPr>
+          <w:b w:val="0"/>
+          <w:bCs w:val="0"/>
+          <w:noProof/>
+          <w:sz w:val="24"/>
+          <w:szCs w:val="24"/>
+        </w:rPr>
+      </w:pPr>
+    </w:p>
+    <w:p>
+      <w:pPr>
+        <w:spacing w:line="360" w:lineRule="auto"/>
+        <w:jc w:val="center"/>
+        <w:rPr>
+          <w:b w:val="0"/>
+          <w:bCs w:val="0"/>
+          <w:noProof/>
+          <w:sz w:val="24"/>
+          <w:szCs w:val="24"/>
+        </w:rPr>
+      </w:pPr>
+    </w:p>
+    <w:p>
+      <w:pPr>
+        <w:spacing w:line="360" w:lineRule="auto"/>
+        <w:jc w:val="center"/>
+        <w:rPr>
+          <w:b w:val="0"/>
+          <w:bCs w:val="0"/>
+          <w:noProof/>
+          <w:sz w:val="24"/>
+          <w:szCs w:val="24"/>
+        </w:rPr>
+      </w:pPr>
+    </w:p>
+    <w:p>
+      <w:pPr>
+        <w:spacing w:line="360" w:lineRule="auto"/>
+        <w:jc w:val="center"/>
+        <w:rPr>
+          <w:b w:val="0"/>
+          <w:bCs w:val="0"/>
+          <w:noProof/>
+          <w:sz w:val="24"/>
+          <w:szCs w:val="24"/>
+        </w:rPr>
+      </w:pPr>
+    </w:p>
+    <w:p>
+      <w:pPr>
+        <w:spacing w:line="360" w:lineRule="auto"/>
+        <w:jc w:val="center"/>
+        <w:rPr>
+          <w:b w:val="0"/>
+          <w:bCs w:val="0"/>
+          <w:noProof/>
+          <w:sz w:val="24"/>
+          <w:szCs w:val="24"/>
+        </w:rPr>
+      </w:pPr>
+    </w:p>
+    <w:p>
+      <w:pPr>
+        <w:spacing w:line="360" w:lineRule="auto"/>
+        <w:jc w:val="center"/>
+        <w:rPr>
+          <w:b w:val="0"/>
+          <w:bCs w:val="0"/>
+          <w:noProof/>
+          <w:sz w:val="24"/>
+          <w:szCs w:val="24"/>
+        </w:rPr>
+      </w:pPr>
+    </w:p>
+    <w:p>
+      <w:pPr>
+        <w:spacing w:line="360" w:lineRule="auto"/>
+        <w:jc w:val="center"/>
+        <w:rPr>
+          <w:b w:val="0"/>
+          <w:bCs w:val="0"/>
+          <w:noProof/>
+          <w:sz w:val="24"/>
+          <w:szCs w:val="24"/>
+        </w:rPr>
+      </w:pPr>
+    </w:p>
+    <w:p>
+      <w:pPr>
+        <w:spacing w:line="360" w:lineRule="auto"/>
+        <w:jc w:val="center"/>
+        <w:rPr>
+          <w:b w:val="0"/>
+          <w:bCs w:val="0"/>
+          <w:noProof/>
           <w:sz w:val="24"/>
           <w:szCs w:val="24"/>
         </w:rPr>
@@ -16507,7 +17038,6 @@
           <w:sz w:val="24"/>
           <w:szCs w:val="24"/>
         </w:rPr>
-        <w:lastRenderedPageBreak/>
         <w:t>Clara:</w:t>
       </w:r>
       <w:r>
@@ -16561,6 +17091,7 @@
           <w:sz w:val="24"/>
           <w:szCs w:val="24"/>
         </w:rPr>
+        <w:lastRenderedPageBreak/>
         <w:t>Coerente:</w:t>
       </w:r>
       <w:r>
@@ -18700,14 +19231,49 @@
           <w:szCs w:val="24"/>
         </w:rPr>
       </w:pPr>
-      <w:r>
-        <w:rPr>
-          <w:b w:val="0"/>
-          <w:bCs w:val="0"/>
-          <w:sz w:val="24"/>
-          <w:szCs w:val="24"/>
-        </w:rPr>
-        <w:lastRenderedPageBreak/>
+    </w:p>
+    <w:p>
+      <w:pPr>
+        <w:spacing w:line="360" w:lineRule="auto"/>
+        <w:jc w:val="center"/>
+        <w:rPr>
+          <w:b w:val="0"/>
+          <w:bCs w:val="0"/>
+          <w:sz w:val="24"/>
+          <w:szCs w:val="24"/>
+        </w:rPr>
+      </w:pPr>
+    </w:p>
+    <w:p>
+      <w:pPr>
+        <w:spacing w:line="360" w:lineRule="auto"/>
+        <w:jc w:val="center"/>
+        <w:rPr>
+          <w:b w:val="0"/>
+          <w:bCs w:val="0"/>
+          <w:sz w:val="24"/>
+          <w:szCs w:val="24"/>
+        </w:rPr>
+      </w:pPr>
+    </w:p>
+    <w:p>
+      <w:pPr>
+        <w:spacing w:line="360" w:lineRule="auto"/>
+        <w:jc w:val="center"/>
+        <w:rPr>
+          <w:b w:val="0"/>
+          <w:bCs w:val="0"/>
+          <w:sz w:val="24"/>
+          <w:szCs w:val="24"/>
+        </w:rPr>
+      </w:pPr>
+      <w:r>
+        <w:rPr>
+          <w:b w:val="0"/>
+          <w:bCs w:val="0"/>
+          <w:sz w:val="24"/>
+          <w:szCs w:val="24"/>
+        </w:rPr>
         <w:t xml:space="preserve">Figura </w:t>
       </w:r>
       <w:r>
@@ -19078,14 +19644,25 @@
           <w:szCs w:val="24"/>
         </w:rPr>
       </w:pPr>
-      <w:r>
-        <w:rPr>
-          <w:b w:val="0"/>
-          <w:bCs w:val="0"/>
-          <w:sz w:val="24"/>
-          <w:szCs w:val="24"/>
-        </w:rPr>
-        <w:lastRenderedPageBreak/>
+    </w:p>
+    <w:p>
+      <w:pPr>
+        <w:spacing w:line="360" w:lineRule="auto"/>
+        <w:jc w:val="center"/>
+        <w:rPr>
+          <w:b w:val="0"/>
+          <w:bCs w:val="0"/>
+          <w:sz w:val="24"/>
+          <w:szCs w:val="24"/>
+        </w:rPr>
+      </w:pPr>
+      <w:r>
+        <w:rPr>
+          <w:b w:val="0"/>
+          <w:bCs w:val="0"/>
+          <w:sz w:val="24"/>
+          <w:szCs w:val="24"/>
+        </w:rPr>
         <w:t xml:space="preserve">Figura </w:t>
       </w:r>
       <w:r>
@@ -19650,6 +20227,7 @@
           <w:sz w:val="24"/>
           <w:szCs w:val="24"/>
         </w:rPr>
+        <w:lastRenderedPageBreak/>
         <w:t>A</w:t>
       </w:r>
       <w:r>
@@ -19883,17 +20461,7 @@
           <w:sz w:val="24"/>
           <w:szCs w:val="24"/>
         </w:rPr>
-        <w:t xml:space="preserve"> a necessidade </w:t>
-      </w:r>
-      <w:r>
-        <w:rPr>
-          <w:b w:val="0"/>
-          <w:bCs w:val="0"/>
-          <w:sz w:val="24"/>
-          <w:szCs w:val="24"/>
-        </w:rPr>
-        <w:lastRenderedPageBreak/>
-        <w:t xml:space="preserve">de capacitar os profissionais no entendimento e aplicação destas técnicas </w:t>
+        <w:t xml:space="preserve"> a necessidade de capacitar os profissionais no entendimento e aplicação destas técnicas </w:t>
       </w:r>
       <w:proofErr w:type="spellStart"/>
       <w:r>
@@ -20659,6 +21227,7 @@
           <w:sz w:val="24"/>
           <w:szCs w:val="24"/>
         </w:rPr>
+        <w:lastRenderedPageBreak/>
         <w:t xml:space="preserve">A fim de colaborar com a limpeza dos testes e do código, e para consolidar </w:t>
       </w:r>
       <w:r>
@@ -20811,7 +21380,6 @@
           <w:szCs w:val="20"/>
           <w:lang w:val="it-IT"/>
         </w:rPr>
-        <w:lastRenderedPageBreak/>
         <w:t>Não se deve escrever o código de produção até criar um teste de unidade de falhas.</w:t>
       </w:r>
     </w:p>
@@ -21414,7 +21982,16 @@
           <w:sz w:val="24"/>
           <w:szCs w:val="24"/>
         </w:rPr>
-        <w:t xml:space="preserve"> quais funcionalidades (ou seja, comportamentos) devem ser priorizadas nas entregas de valor do projeto </w:t>
+        <w:t xml:space="preserve"> quais funcionalidades (ou seja, </w:t>
+      </w:r>
+      <w:r>
+        <w:rPr>
+          <w:b w:val="0"/>
+          <w:sz w:val="24"/>
+          <w:szCs w:val="24"/>
+        </w:rPr>
+        <w:lastRenderedPageBreak/>
+        <w:t xml:space="preserve">comportamentos) devem ser priorizadas nas entregas de valor do projeto </w:t>
       </w:r>
       <w:r>
         <w:rPr>
@@ -21577,16 +22154,7 @@
           <w:sz w:val="24"/>
           <w:szCs w:val="24"/>
         </w:rPr>
-        <w:t xml:space="preserve"> </w:t>
-      </w:r>
-      <w:r>
-        <w:rPr>
-          <w:b w:val="0"/>
-          <w:sz w:val="24"/>
-          <w:szCs w:val="24"/>
-        </w:rPr>
-        <w:lastRenderedPageBreak/>
-        <w:t xml:space="preserve">que requisitos também são comportamentos, </w:t>
+        <w:t xml:space="preserve"> que requisitos também são comportamentos, </w:t>
       </w:r>
       <w:r>
         <w:rPr>
@@ -22606,7 +23174,6 @@
           <w:szCs w:val="18"/>
           <w:lang w:eastAsia="pt-BR"/>
         </w:rPr>
-        <w:lastRenderedPageBreak/>
         <w:t>Dado algum contexto inicial (em inglês, “</w:t>
       </w:r>
       <w:proofErr w:type="spellStart"/>
@@ -23309,6 +23876,7 @@
           <w:sz w:val="18"/>
           <w:szCs w:val="18"/>
         </w:rPr>
+        <w:lastRenderedPageBreak/>
         <w:t>E assegure-se que o cartão seja devolvido.</w:t>
       </w:r>
     </w:p>
@@ -23355,16 +23923,7 @@
           <w:sz w:val="24"/>
           <w:szCs w:val="24"/>
         </w:rPr>
-        <w:t xml:space="preserve"> </w:t>
-      </w:r>
-      <w:r>
-        <w:rPr>
-          <w:b w:val="0"/>
-          <w:sz w:val="24"/>
-          <w:szCs w:val="24"/>
-        </w:rPr>
-        <w:lastRenderedPageBreak/>
-        <w:t>apresentando possíveis valores e demais informações que possam ser relevantes para o entendimento dos comportamentos esperados (</w:t>
+        <w:t xml:space="preserve"> apresentando possíveis valores e demais informações que possam ser relevantes para o entendimento dos comportamentos esperados (</w:t>
       </w:r>
       <w:r>
         <w:rPr>
@@ -24249,7 +24808,16 @@
           <w:sz w:val="24"/>
           <w:szCs w:val="24"/>
         </w:rPr>
-        <w:t xml:space="preserve"> a escrita dos cenários bem como </w:t>
+        <w:t xml:space="preserve"> </w:t>
+      </w:r>
+      <w:r>
+        <w:rPr>
+          <w:b w:val="0"/>
+          <w:sz w:val="24"/>
+          <w:szCs w:val="24"/>
+        </w:rPr>
+        <w:lastRenderedPageBreak/>
+        <w:t xml:space="preserve">a escrita dos cenários bem como </w:t>
       </w:r>
       <w:r>
         <w:rPr>
@@ -24288,16 +24856,7 @@
           <w:sz w:val="24"/>
           <w:szCs w:val="24"/>
         </w:rPr>
-        <w:t xml:space="preserve">Inspirado pelo INVEST, um estudo definiu 14 fatores para escrita de cenários em BDD com qualidade, que são: atômico; completo; consistente; conciso; estimável; viável; </w:t>
-      </w:r>
-      <w:r>
-        <w:rPr>
-          <w:b w:val="0"/>
-          <w:sz w:val="24"/>
-          <w:szCs w:val="24"/>
-        </w:rPr>
-        <w:lastRenderedPageBreak/>
-        <w:t xml:space="preserve">independente; negociável; </w:t>
+        <w:t xml:space="preserve">Inspirado pelo INVEST, um estudo definiu 14 fatores para escrita de cenários em BDD com qualidade, que são: atômico; completo; consistente; conciso; estimável; viável; independente; negociável; </w:t>
       </w:r>
       <w:proofErr w:type="spellStart"/>
       <w:r>
@@ -24908,6 +25467,7 @@
           <w:sz w:val="24"/>
           <w:szCs w:val="24"/>
         </w:rPr>
+        <w:lastRenderedPageBreak/>
         <w:t xml:space="preserve">Mesmo </w:t>
       </w:r>
       <w:r>
@@ -24988,16 +25548,7 @@
           <w:sz w:val="24"/>
           <w:szCs w:val="24"/>
         </w:rPr>
-        <w:t xml:space="preserve"> é uma consequência deste </w:t>
-      </w:r>
-      <w:r>
-        <w:rPr>
-          <w:b w:val="0"/>
-          <w:sz w:val="24"/>
-          <w:szCs w:val="24"/>
-        </w:rPr>
-        <w:lastRenderedPageBreak/>
-        <w:t xml:space="preserve">entendimento, conforme enfatizado pelo próprio criador do </w:t>
+        <w:t xml:space="preserve"> é uma consequência deste entendimento, conforme enfatizado pelo próprio criador do </w:t>
       </w:r>
       <w:proofErr w:type="spellStart"/>
       <w:r>
@@ -25582,7 +26133,6 @@
           <w:sz w:val="28"/>
           <w:szCs w:val="24"/>
         </w:rPr>
-        <w:lastRenderedPageBreak/>
         <w:t xml:space="preserve">3. </w:t>
       </w:r>
       <w:r>
@@ -26363,6 +26913,7 @@
           <w:szCs w:val="24"/>
           <w:lang w:val="it-IT"/>
         </w:rPr>
+        <w:lastRenderedPageBreak/>
         <w:t xml:space="preserve">A verificação da aplicação correta destas práticas </w:t>
       </w:r>
       <w:r>
@@ -26510,7 +27061,6 @@
           <w:szCs w:val="24"/>
           <w:lang w:val="it-IT"/>
         </w:rPr>
-        <w:lastRenderedPageBreak/>
         <w:t>A</w:t>
       </w:r>
       <w:r>
@@ -27090,7 +27640,6 @@
           <w:szCs w:val="24"/>
           <w:lang w:val="it-IT"/>
         </w:rPr>
-        <w:lastRenderedPageBreak/>
         <w:t xml:space="preserve">Tabela 1 – </w:t>
       </w:r>
       <w:r>
@@ -29305,6 +29854,7 @@
           <w:szCs w:val="20"/>
           <w:lang w:val="it-IT"/>
         </w:rPr>
+        <w:lastRenderedPageBreak/>
         <w:t xml:space="preserve">Fonte: </w:t>
       </w:r>
       <w:r>
@@ -29368,7 +29918,6 @@
           <w:sz w:val="24"/>
           <w:szCs w:val="24"/>
         </w:rPr>
-        <w:lastRenderedPageBreak/>
         <w:t xml:space="preserve">As práticas </w:t>
       </w:r>
       <w:r>
@@ -31715,6 +32264,7 @@
                 <w:szCs w:val="20"/>
                 <w:lang w:eastAsia="pt-BR"/>
               </w:rPr>
+              <w:lastRenderedPageBreak/>
               <w:t>9</w:t>
             </w:r>
           </w:p>
@@ -31891,7 +32441,6 @@
           <w:sz w:val="28"/>
           <w:szCs w:val="24"/>
         </w:rPr>
-        <w:lastRenderedPageBreak/>
         <w:t>4.  ESTUDO DE CASO E ANÁLISE DE RESULTADOS</w:t>
       </w:r>
     </w:p>
@@ -32429,32 +32978,8 @@
           <w:szCs w:val="24"/>
           <w:lang w:val="it-IT"/>
         </w:rPr>
-        <w:t>. Foi acordado que para as consultas às comprovações realizadas seriam tratados 3 cenários: a listagem dos comprovantes atrelados à uma conta em um determinado período e o detalhamento dos comprovantes das transferências intra (mesmo banco) e inter (bancos diferentes).</w:t>
-      </w:r>
-    </w:p>
-    <w:p>
-      <w:pPr>
-        <w:spacing w:line="360" w:lineRule="auto"/>
-        <w:jc w:val="both"/>
-        <w:rPr>
-          <w:b w:val="0"/>
-          <w:sz w:val="24"/>
-          <w:szCs w:val="24"/>
-          <w:lang w:val="it-IT"/>
-        </w:rPr>
-      </w:pPr>
-    </w:p>
-    <w:p>
-      <w:pPr>
-        <w:spacing w:line="360" w:lineRule="auto"/>
-        <w:jc w:val="both"/>
-        <w:rPr>
-          <w:b w:val="0"/>
-          <w:sz w:val="24"/>
-          <w:szCs w:val="24"/>
-          <w:lang w:val="it-IT"/>
-        </w:rPr>
-      </w:pPr>
+        <w:t xml:space="preserve">. Foi acordado que para as consultas às comprovações realizadas seriam tratados 3 cenários: a listagem dos comprovantes atrelados à uma </w:t>
+      </w:r>
       <w:r>
         <w:rPr>
           <w:b w:val="0"/>
@@ -32463,6 +32988,39 @@
           <w:lang w:val="it-IT"/>
         </w:rPr>
         <w:lastRenderedPageBreak/>
+        <w:t>conta em um determinado período e o detalhamento dos comprovantes das transferências intra (mesmo banco) e inter (bancos diferentes).</w:t>
+      </w:r>
+    </w:p>
+    <w:p>
+      <w:pPr>
+        <w:spacing w:line="360" w:lineRule="auto"/>
+        <w:jc w:val="both"/>
+        <w:rPr>
+          <w:b w:val="0"/>
+          <w:sz w:val="24"/>
+          <w:szCs w:val="24"/>
+          <w:lang w:val="it-IT"/>
+        </w:rPr>
+      </w:pPr>
+    </w:p>
+    <w:p>
+      <w:pPr>
+        <w:spacing w:line="360" w:lineRule="auto"/>
+        <w:jc w:val="both"/>
+        <w:rPr>
+          <w:b w:val="0"/>
+          <w:sz w:val="24"/>
+          <w:szCs w:val="24"/>
+          <w:lang w:val="it-IT"/>
+        </w:rPr>
+      </w:pPr>
+      <w:r>
+        <w:rPr>
+          <w:b w:val="0"/>
+          <w:sz w:val="24"/>
+          <w:szCs w:val="24"/>
+          <w:lang w:val="it-IT"/>
+        </w:rPr>
         <w:t xml:space="preserve">Após a escrita dos cenários, foi realizada em conjunto uma avaliação qualitativa para verificar a aderência do que foi escrito aos 5 C’s da comunicações e 14 critérios para escrita de BDD. Após alguns ajustes, os envolvidos entraram em um consenso e os cenários </w:t>
       </w:r>
       <w:r>
@@ -32850,7 +33408,6 @@
           <w:sz w:val="24"/>
           <w:szCs w:val="24"/>
         </w:rPr>
-        <w:lastRenderedPageBreak/>
         <w:t>Figura 10 – Cenário BDD de transferência intrabancária</w:t>
       </w:r>
     </w:p>
@@ -33221,7 +33778,17 @@
           <w:szCs w:val="24"/>
           <w:lang w:val="it-IT"/>
         </w:rPr>
-        <w:t>, na tabela de dados utilizada na modelagem</w:t>
+        <w:t xml:space="preserve">, na tabela de dados utilizada na </w:t>
+      </w:r>
+      <w:r>
+        <w:rPr>
+          <w:b w:val="0"/>
+          <w:sz w:val="24"/>
+          <w:szCs w:val="24"/>
+          <w:lang w:val="it-IT"/>
+        </w:rPr>
+        <w:lastRenderedPageBreak/>
+        <w:t>modelagem</w:t>
       </w:r>
       <w:r>
         <w:rPr>
@@ -33266,17 +33833,7 @@
           <w:szCs w:val="24"/>
           <w:lang w:val="it-IT"/>
         </w:rPr>
-        <w:t xml:space="preserve">, utilizando a própria lista de práticas como base para </w:t>
-      </w:r>
-      <w:r>
-        <w:rPr>
-          <w:b w:val="0"/>
-          <w:sz w:val="24"/>
-          <w:szCs w:val="24"/>
-          <w:lang w:val="it-IT"/>
-        </w:rPr>
-        <w:lastRenderedPageBreak/>
-        <w:t>identificação dos contatos, aliado à um repositório centralizado das documentações e um alinhamento realizado dois dias por semana para atualizar o andamento do projeto e eliminar eventuais impedimentos</w:t>
+        <w:t>, utilizando a própria lista de práticas como base para identificação dos contatos, aliado à um repositório centralizado das documentações e um alinhamento realizado dois dias por semana para atualizar o andamento do projeto e eliminar eventuais impedimentos</w:t>
       </w:r>
       <w:r>
         <w:rPr>
@@ -33707,7 +34264,6 @@
           <w:sz w:val="24"/>
           <w:szCs w:val="24"/>
         </w:rPr>
-        <w:lastRenderedPageBreak/>
         <w:t>Figura 14 – Cenário BDD de transferência interbancária após reunião de alinhamento com envolvidos</w:t>
       </w:r>
     </w:p>
@@ -33996,6 +34552,7 @@
           <w:szCs w:val="24"/>
           <w:lang w:val="it-IT"/>
         </w:rPr>
+        <w:lastRenderedPageBreak/>
         <w:t>No total, tivemos 8 (oito) respondentes, que foi o número de participantes dessa entrega: d</w:t>
       </w:r>
       <w:r>
@@ -34101,7 +34658,6 @@
           <w:szCs w:val="24"/>
           <w:lang w:val="it-IT"/>
         </w:rPr>
-        <w:lastRenderedPageBreak/>
         <w:t>Abaixo, segue definição do perfil de cada um dos respondentes</w:t>
       </w:r>
       <w:r>

</xml_diff>

<commit_message>
Add referência SOLIS, Carlos; WANG, Xiaofeng. A study of the characteristics of behaviour driven development. In: 2011 37th EUROMICRO Conference on Software Engineering and Advanced Applications. IEEE, 2011. p. 383-387.
</commit_message>
<xml_diff>
--- a/[Final] Utilização de Behaviour-Driven Development para apoio à modelagem de requisitos e Gestão das Comunicações.docx
+++ b/[Final] Utilização de Behaviour-Driven Development para apoio à modelagem de requisitos e Gestão das Comunicações.docx
@@ -39278,6 +39278,378 @@
           <w:sz w:val="24"/>
           <w:szCs w:val="24"/>
         </w:rPr>
+        <w:t xml:space="preserve">SOLIS, Carlos; WANG, </w:t>
+      </w:r>
+      <w:proofErr w:type="spellStart"/>
+      <w:r>
+        <w:rPr>
+          <w:spacing w:val="-3"/>
+          <w:sz w:val="24"/>
+          <w:szCs w:val="24"/>
+        </w:rPr>
+        <w:t>Xiaofeng</w:t>
+      </w:r>
+      <w:proofErr w:type="spellEnd"/>
+      <w:r>
+        <w:rPr>
+          <w:spacing w:val="-3"/>
+          <w:sz w:val="24"/>
+          <w:szCs w:val="24"/>
+        </w:rPr>
+        <w:t>.</w:t>
+      </w:r>
+      <w:r>
+        <w:rPr>
+          <w:b w:val="0"/>
+          <w:bCs w:val="0"/>
+          <w:spacing w:val="-3"/>
+          <w:sz w:val="24"/>
+          <w:szCs w:val="24"/>
+        </w:rPr>
+        <w:t xml:space="preserve"> A </w:t>
+      </w:r>
+      <w:proofErr w:type="spellStart"/>
+      <w:r>
+        <w:rPr>
+          <w:b w:val="0"/>
+          <w:bCs w:val="0"/>
+          <w:spacing w:val="-3"/>
+          <w:sz w:val="24"/>
+          <w:szCs w:val="24"/>
+        </w:rPr>
+        <w:t>study</w:t>
+      </w:r>
+      <w:proofErr w:type="spellEnd"/>
+      <w:r>
+        <w:rPr>
+          <w:b w:val="0"/>
+          <w:bCs w:val="0"/>
+          <w:spacing w:val="-3"/>
+          <w:sz w:val="24"/>
+          <w:szCs w:val="24"/>
+        </w:rPr>
+        <w:t xml:space="preserve"> </w:t>
+      </w:r>
+      <w:proofErr w:type="spellStart"/>
+      <w:r>
+        <w:rPr>
+          <w:b w:val="0"/>
+          <w:bCs w:val="0"/>
+          <w:spacing w:val="-3"/>
+          <w:sz w:val="24"/>
+          <w:szCs w:val="24"/>
+        </w:rPr>
+        <w:t>of</w:t>
+      </w:r>
+      <w:proofErr w:type="spellEnd"/>
+      <w:r>
+        <w:rPr>
+          <w:b w:val="0"/>
+          <w:bCs w:val="0"/>
+          <w:spacing w:val="-3"/>
+          <w:sz w:val="24"/>
+          <w:szCs w:val="24"/>
+        </w:rPr>
+        <w:t xml:space="preserve"> </w:t>
+      </w:r>
+      <w:proofErr w:type="spellStart"/>
+      <w:r>
+        <w:rPr>
+          <w:b w:val="0"/>
+          <w:bCs w:val="0"/>
+          <w:spacing w:val="-3"/>
+          <w:sz w:val="24"/>
+          <w:szCs w:val="24"/>
+        </w:rPr>
+        <w:t>the</w:t>
+      </w:r>
+      <w:proofErr w:type="spellEnd"/>
+      <w:r>
+        <w:rPr>
+          <w:b w:val="0"/>
+          <w:bCs w:val="0"/>
+          <w:spacing w:val="-3"/>
+          <w:sz w:val="24"/>
+          <w:szCs w:val="24"/>
+        </w:rPr>
+        <w:t xml:space="preserve"> </w:t>
+      </w:r>
+      <w:proofErr w:type="spellStart"/>
+      <w:r>
+        <w:rPr>
+          <w:b w:val="0"/>
+          <w:bCs w:val="0"/>
+          <w:spacing w:val="-3"/>
+          <w:sz w:val="24"/>
+          <w:szCs w:val="24"/>
+        </w:rPr>
+        <w:t>characteristics</w:t>
+      </w:r>
+      <w:proofErr w:type="spellEnd"/>
+      <w:r>
+        <w:rPr>
+          <w:b w:val="0"/>
+          <w:bCs w:val="0"/>
+          <w:spacing w:val="-3"/>
+          <w:sz w:val="24"/>
+          <w:szCs w:val="24"/>
+        </w:rPr>
+        <w:t xml:space="preserve"> </w:t>
+      </w:r>
+      <w:proofErr w:type="spellStart"/>
+      <w:r>
+        <w:rPr>
+          <w:b w:val="0"/>
+          <w:bCs w:val="0"/>
+          <w:spacing w:val="-3"/>
+          <w:sz w:val="24"/>
+          <w:szCs w:val="24"/>
+        </w:rPr>
+        <w:t>of</w:t>
+      </w:r>
+      <w:proofErr w:type="spellEnd"/>
+      <w:r>
+        <w:rPr>
+          <w:b w:val="0"/>
+          <w:bCs w:val="0"/>
+          <w:spacing w:val="-3"/>
+          <w:sz w:val="24"/>
+          <w:szCs w:val="24"/>
+        </w:rPr>
+        <w:t xml:space="preserve"> </w:t>
+      </w:r>
+      <w:proofErr w:type="spellStart"/>
+      <w:r>
+        <w:rPr>
+          <w:b w:val="0"/>
+          <w:bCs w:val="0"/>
+          <w:spacing w:val="-3"/>
+          <w:sz w:val="24"/>
+          <w:szCs w:val="24"/>
+        </w:rPr>
+        <w:t>behaviour</w:t>
+      </w:r>
+      <w:proofErr w:type="spellEnd"/>
+      <w:r>
+        <w:rPr>
+          <w:b w:val="0"/>
+          <w:bCs w:val="0"/>
+          <w:spacing w:val="-3"/>
+          <w:sz w:val="24"/>
+          <w:szCs w:val="24"/>
+        </w:rPr>
+        <w:t xml:space="preserve"> </w:t>
+      </w:r>
+      <w:proofErr w:type="spellStart"/>
+      <w:r>
+        <w:rPr>
+          <w:b w:val="0"/>
+          <w:bCs w:val="0"/>
+          <w:spacing w:val="-3"/>
+          <w:sz w:val="24"/>
+          <w:szCs w:val="24"/>
+        </w:rPr>
+        <w:t>driven</w:t>
+      </w:r>
+      <w:proofErr w:type="spellEnd"/>
+      <w:r>
+        <w:rPr>
+          <w:b w:val="0"/>
+          <w:bCs w:val="0"/>
+          <w:spacing w:val="-3"/>
+          <w:sz w:val="24"/>
+          <w:szCs w:val="24"/>
+        </w:rPr>
+        <w:t xml:space="preserve"> </w:t>
+      </w:r>
+      <w:proofErr w:type="spellStart"/>
+      <w:r>
+        <w:rPr>
+          <w:b w:val="0"/>
+          <w:bCs w:val="0"/>
+          <w:spacing w:val="-3"/>
+          <w:sz w:val="24"/>
+          <w:szCs w:val="24"/>
+        </w:rPr>
+        <w:t>development</w:t>
+      </w:r>
+      <w:proofErr w:type="spellEnd"/>
+      <w:r>
+        <w:rPr>
+          <w:b w:val="0"/>
+          <w:bCs w:val="0"/>
+          <w:spacing w:val="-3"/>
+          <w:sz w:val="24"/>
+          <w:szCs w:val="24"/>
+        </w:rPr>
+        <w:t xml:space="preserve">. In: 2011 37th EUROMICRO </w:t>
+      </w:r>
+      <w:proofErr w:type="spellStart"/>
+      <w:r>
+        <w:rPr>
+          <w:b w:val="0"/>
+          <w:bCs w:val="0"/>
+          <w:spacing w:val="-3"/>
+          <w:sz w:val="24"/>
+          <w:szCs w:val="24"/>
+        </w:rPr>
+        <w:t>Conference</w:t>
+      </w:r>
+      <w:proofErr w:type="spellEnd"/>
+      <w:r>
+        <w:rPr>
+          <w:b w:val="0"/>
+          <w:bCs w:val="0"/>
+          <w:spacing w:val="-3"/>
+          <w:sz w:val="24"/>
+          <w:szCs w:val="24"/>
+        </w:rPr>
+        <w:t xml:space="preserve"> </w:t>
+      </w:r>
+      <w:proofErr w:type="spellStart"/>
+      <w:r>
+        <w:rPr>
+          <w:b w:val="0"/>
+          <w:bCs w:val="0"/>
+          <w:spacing w:val="-3"/>
+          <w:sz w:val="24"/>
+          <w:szCs w:val="24"/>
+        </w:rPr>
+        <w:t>on</w:t>
+      </w:r>
+      <w:proofErr w:type="spellEnd"/>
+      <w:r>
+        <w:rPr>
+          <w:b w:val="0"/>
+          <w:bCs w:val="0"/>
+          <w:spacing w:val="-3"/>
+          <w:sz w:val="24"/>
+          <w:szCs w:val="24"/>
+        </w:rPr>
+        <w:t xml:space="preserve"> Software </w:t>
+      </w:r>
+      <w:proofErr w:type="spellStart"/>
+      <w:r>
+        <w:rPr>
+          <w:b w:val="0"/>
+          <w:bCs w:val="0"/>
+          <w:spacing w:val="-3"/>
+          <w:sz w:val="24"/>
+          <w:szCs w:val="24"/>
+        </w:rPr>
+        <w:t>Engineering</w:t>
+      </w:r>
+      <w:proofErr w:type="spellEnd"/>
+      <w:r>
+        <w:rPr>
+          <w:b w:val="0"/>
+          <w:bCs w:val="0"/>
+          <w:spacing w:val="-3"/>
+          <w:sz w:val="24"/>
+          <w:szCs w:val="24"/>
+        </w:rPr>
+        <w:t xml:space="preserve"> </w:t>
+      </w:r>
+      <w:proofErr w:type="spellStart"/>
+      <w:r>
+        <w:rPr>
+          <w:b w:val="0"/>
+          <w:bCs w:val="0"/>
+          <w:spacing w:val="-3"/>
+          <w:sz w:val="24"/>
+          <w:szCs w:val="24"/>
+        </w:rPr>
+        <w:t>and</w:t>
+      </w:r>
+      <w:proofErr w:type="spellEnd"/>
+      <w:r>
+        <w:rPr>
+          <w:b w:val="0"/>
+          <w:bCs w:val="0"/>
+          <w:spacing w:val="-3"/>
+          <w:sz w:val="24"/>
+          <w:szCs w:val="24"/>
+        </w:rPr>
+        <w:t xml:space="preserve"> </w:t>
+      </w:r>
+      <w:proofErr w:type="spellStart"/>
+      <w:r>
+        <w:rPr>
+          <w:b w:val="0"/>
+          <w:bCs w:val="0"/>
+          <w:spacing w:val="-3"/>
+          <w:sz w:val="24"/>
+          <w:szCs w:val="24"/>
+        </w:rPr>
+        <w:t>Advanced</w:t>
+      </w:r>
+      <w:proofErr w:type="spellEnd"/>
+      <w:r>
+        <w:rPr>
+          <w:b w:val="0"/>
+          <w:bCs w:val="0"/>
+          <w:spacing w:val="-3"/>
+          <w:sz w:val="24"/>
+          <w:szCs w:val="24"/>
+        </w:rPr>
+        <w:t xml:space="preserve"> </w:t>
+      </w:r>
+      <w:proofErr w:type="spellStart"/>
+      <w:r>
+        <w:rPr>
+          <w:b w:val="0"/>
+          <w:bCs w:val="0"/>
+          <w:spacing w:val="-3"/>
+          <w:sz w:val="24"/>
+          <w:szCs w:val="24"/>
+        </w:rPr>
+        <w:t>Applications</w:t>
+      </w:r>
+      <w:proofErr w:type="spellEnd"/>
+      <w:r>
+        <w:rPr>
+          <w:b w:val="0"/>
+          <w:bCs w:val="0"/>
+          <w:spacing w:val="-3"/>
+          <w:sz w:val="24"/>
+          <w:szCs w:val="24"/>
+        </w:rPr>
+        <w:t>. IEEE, 2011. p. 383-387.</w:t>
+      </w:r>
+    </w:p>
+    <w:p>
+      <w:pPr>
+        <w:shd w:val="clear" w:color="auto" w:fill="FFFFFF"/>
+        <w:spacing w:line="360" w:lineRule="auto"/>
+        <w:jc w:val="both"/>
+        <w:textAlignment w:val="baseline"/>
+        <w:rPr>
+          <w:spacing w:val="-3"/>
+          <w:sz w:val="24"/>
+          <w:szCs w:val="24"/>
+        </w:rPr>
+      </w:pPr>
+    </w:p>
+    <w:p>
+      <w:pPr>
+        <w:shd w:val="clear" w:color="auto" w:fill="FFFFFF"/>
+        <w:spacing w:line="360" w:lineRule="auto"/>
+        <w:jc w:val="both"/>
+        <w:textAlignment w:val="baseline"/>
+        <w:rPr>
+          <w:b w:val="0"/>
+          <w:bCs w:val="0"/>
+          <w:spacing w:val="-3"/>
+          <w:sz w:val="24"/>
+          <w:szCs w:val="24"/>
+        </w:rPr>
+      </w:pPr>
+      <w:r>
+        <w:rPr>
+          <w:spacing w:val="-3"/>
+          <w:sz w:val="24"/>
+          <w:szCs w:val="24"/>
+        </w:rPr>
         <w:t>SONDERMANN, Danielli Veiga Carneiro et al.</w:t>
       </w:r>
       <w:r>
@@ -39968,6 +40340,7 @@
           <w:sz w:val="24"/>
           <w:szCs w:val="24"/>
         </w:rPr>
+        <w:lastRenderedPageBreak/>
         <w:t xml:space="preserve">WILLIAMS, K. Y.; O'REILLY III, C. A. </w:t>
       </w:r>
       <w:proofErr w:type="spellStart"/>
@@ -40374,7 +40747,6 @@
           <w:sz w:val="24"/>
           <w:szCs w:val="24"/>
         </w:rPr>
-        <w:lastRenderedPageBreak/>
         <w:t xml:space="preserve">WYNNE, Matt; HELLESØY, </w:t>
       </w:r>
       <w:proofErr w:type="spellStart"/>

</xml_diff>

<commit_message>
Add início Cap 5
</commit_message>
<xml_diff>
--- a/[Final] Utilização de Behaviour-Driven Development para apoio à modelagem de requisitos e Gestão das Comunicações.docx
+++ b/[Final] Utilização de Behaviour-Driven Development para apoio à modelagem de requisitos e Gestão das Comunicações.docx
@@ -36350,7 +36350,35 @@
                 <w:szCs w:val="20"/>
                 <w:lang w:eastAsia="pt-BR"/>
               </w:rPr>
-              <w:t>Praticamente não houve retrabalho, tínhamos o contato de todos e sabíamos com quem tirar dúvidas e aonde estava a documentação</w:t>
+              <w:t xml:space="preserve">Praticamente não houve retrabalho, tínhamos o contato de todos e sabíamos com quem tirar dúvidas e </w:t>
+            </w:r>
+            <w:proofErr w:type="gramStart"/>
+            <w:r>
+              <w:rPr>
+                <w:rFonts w:ascii="Calibri" w:hAnsi="Calibri" w:cs="Calibri"/>
+                <w:b w:val="0"/>
+                <w:bCs w:val="0"/>
+                <w:color w:val="000000"/>
+                <w:kern w:val="0"/>
+                <w:sz w:val="20"/>
+                <w:szCs w:val="20"/>
+                <w:lang w:eastAsia="pt-BR"/>
+              </w:rPr>
+              <w:t>aonde</w:t>
+            </w:r>
+            <w:proofErr w:type="gramEnd"/>
+            <w:r>
+              <w:rPr>
+                <w:rFonts w:ascii="Calibri" w:hAnsi="Calibri" w:cs="Calibri"/>
+                <w:b w:val="0"/>
+                <w:bCs w:val="0"/>
+                <w:color w:val="000000"/>
+                <w:kern w:val="0"/>
+                <w:sz w:val="20"/>
+                <w:szCs w:val="20"/>
+                <w:lang w:eastAsia="pt-BR"/>
+              </w:rPr>
+              <w:t xml:space="preserve"> estava a documentação</w:t>
             </w:r>
           </w:p>
         </w:tc>
@@ -37432,19 +37460,20 @@
     <w:p>
       <w:pPr>
         <w:spacing w:line="360" w:lineRule="auto"/>
-        <w:rPr>
-          <w:b w:val="0"/>
-          <w:sz w:val="24"/>
-          <w:szCs w:val="24"/>
-        </w:rPr>
-      </w:pPr>
-      <w:r>
-        <w:rPr>
-          <w:b w:val="0"/>
-          <w:sz w:val="24"/>
-          <w:szCs w:val="24"/>
-        </w:rPr>
-        <w:t>[Este capítulo descreve</w:t>
+        <w:jc w:val="both"/>
+        <w:rPr>
+          <w:b w:val="0"/>
+          <w:sz w:val="24"/>
+          <w:szCs w:val="24"/>
+        </w:rPr>
+      </w:pPr>
+      <w:r>
+        <w:rPr>
+          <w:b w:val="0"/>
+          <w:sz w:val="24"/>
+          <w:szCs w:val="24"/>
+        </w:rPr>
+        <w:t>Este capítulo descreve</w:t>
       </w:r>
       <w:r>
         <w:rPr>
@@ -37468,15 +37497,23 @@
           <w:sz w:val="24"/>
           <w:szCs w:val="24"/>
         </w:rPr>
-        <w:t xml:space="preserve">do trabalho </w:t>
-      </w:r>
-      <w:r>
-        <w:rPr>
-          <w:b w:val="0"/>
-          <w:sz w:val="24"/>
-          <w:szCs w:val="24"/>
-        </w:rPr>
-        <w:t xml:space="preserve">e </w:t>
+        <w:t>do trabalho</w:t>
+      </w:r>
+      <w:r>
+        <w:rPr>
+          <w:b w:val="0"/>
+          <w:sz w:val="24"/>
+          <w:szCs w:val="24"/>
+        </w:rPr>
+        <w:t>, bem como</w:t>
+      </w:r>
+      <w:r>
+        <w:rPr>
+          <w:b w:val="0"/>
+          <w:sz w:val="24"/>
+          <w:szCs w:val="24"/>
+        </w:rPr>
+        <w:t xml:space="preserve"> </w:t>
       </w:r>
       <w:r>
         <w:rPr>
@@ -37500,15 +37537,31 @@
           <w:sz w:val="24"/>
           <w:szCs w:val="24"/>
         </w:rPr>
-        <w:t>olvidos a partir deste trabalho</w:t>
-      </w:r>
-      <w:r>
-        <w:rPr>
-          <w:b w:val="0"/>
-          <w:sz w:val="24"/>
-          <w:szCs w:val="24"/>
-        </w:rPr>
-        <w:t>]</w:t>
+        <w:t xml:space="preserve">olvidos </w:t>
+      </w:r>
+      <w:r>
+        <w:rPr>
+          <w:b w:val="0"/>
+          <w:sz w:val="24"/>
+          <w:szCs w:val="24"/>
+        </w:rPr>
+        <w:t>com base n</w:t>
+      </w:r>
+      <w:r>
+        <w:rPr>
+          <w:b w:val="0"/>
+          <w:sz w:val="24"/>
+          <w:szCs w:val="24"/>
+        </w:rPr>
+        <w:t>este trabalho</w:t>
+      </w:r>
+      <w:r>
+        <w:rPr>
+          <w:b w:val="0"/>
+          <w:sz w:val="24"/>
+          <w:szCs w:val="24"/>
+        </w:rPr>
+        <w:t>.</w:t>
       </w:r>
     </w:p>
     <w:p>
@@ -37585,37 +37638,889 @@
     </w:p>
     <w:p>
       <w:pPr>
-        <w:rPr>
-          <w:sz w:val="24"/>
-          <w:szCs w:val="24"/>
-          <w:lang w:val="it-IT"/>
-        </w:rPr>
-      </w:pPr>
-    </w:p>
-    <w:p>
-      <w:pPr>
-        <w:rPr>
-          <w:sz w:val="24"/>
-          <w:szCs w:val="24"/>
-          <w:lang w:val="it-IT"/>
-        </w:rPr>
-      </w:pPr>
-    </w:p>
-    <w:p>
-      <w:pPr>
-        <w:spacing w:line="360" w:lineRule="auto"/>
-        <w:jc w:val="both"/>
-        <w:rPr>
-          <w:b w:val="0"/>
-          <w:sz w:val="24"/>
-          <w:szCs w:val="24"/>
-        </w:rPr>
-      </w:pPr>
-      <w:r>
-        <w:rPr>
-          <w:sz w:val="24"/>
-          <w:szCs w:val="24"/>
-        </w:rPr>
+        <w:spacing w:line="360" w:lineRule="auto"/>
+        <w:jc w:val="both"/>
+        <w:rPr>
+          <w:b w:val="0"/>
+          <w:bCs w:val="0"/>
+          <w:sz w:val="24"/>
+          <w:szCs w:val="24"/>
+          <w:lang w:val="it-IT"/>
+        </w:rPr>
+      </w:pPr>
+      <w:r>
+        <w:rPr>
+          <w:b w:val="0"/>
+          <w:bCs w:val="0"/>
+          <w:sz w:val="24"/>
+          <w:szCs w:val="24"/>
+          <w:lang w:val="it-IT"/>
+        </w:rPr>
+        <w:t>Neste trabalho f</w:t>
+      </w:r>
+      <w:r>
+        <w:rPr>
+          <w:b w:val="0"/>
+          <w:bCs w:val="0"/>
+          <w:sz w:val="24"/>
+          <w:szCs w:val="24"/>
+          <w:lang w:val="it-IT"/>
+        </w:rPr>
+        <w:t>oram apresentados os conceitos de BDD (</w:t>
+      </w:r>
+      <w:r>
+        <w:rPr>
+          <w:b w:val="0"/>
+          <w:bCs w:val="0"/>
+          <w:i/>
+          <w:iCs/>
+          <w:sz w:val="24"/>
+          <w:szCs w:val="24"/>
+          <w:lang w:val="it-IT"/>
+        </w:rPr>
+        <w:t>Behaviour-Driven Development</w:t>
+      </w:r>
+      <w:r>
+        <w:rPr>
+          <w:b w:val="0"/>
+          <w:bCs w:val="0"/>
+          <w:sz w:val="24"/>
+          <w:szCs w:val="24"/>
+          <w:lang w:val="it-IT"/>
+        </w:rPr>
+        <w:t xml:space="preserve">) </w:t>
+      </w:r>
+      <w:r>
+        <w:rPr>
+          <w:b w:val="0"/>
+          <w:bCs w:val="0"/>
+          <w:sz w:val="24"/>
+          <w:szCs w:val="24"/>
+          <w:lang w:val="it-IT"/>
+        </w:rPr>
+        <w:t>enquanto ferramenta de apoio à Engenharia de Requisitos, através de</w:t>
+      </w:r>
+      <w:r>
+        <w:rPr>
+          <w:b w:val="0"/>
+          <w:bCs w:val="0"/>
+          <w:sz w:val="24"/>
+          <w:szCs w:val="24"/>
+          <w:lang w:val="it-IT"/>
+        </w:rPr>
+        <w:t xml:space="preserve"> suas motivações de descrever os comportamentos e requisitos do sistema de forma clara e utilizando uma linguagem ubíqua, de modo a equalizar o entendimento sobre o quê deve ser feito entre equipes técnicas e equipes de negócio.</w:t>
+      </w:r>
+      <w:r>
+        <w:rPr>
+          <w:b w:val="0"/>
+          <w:bCs w:val="0"/>
+          <w:sz w:val="24"/>
+          <w:szCs w:val="24"/>
+          <w:lang w:val="it-IT"/>
+        </w:rPr>
+        <w:t xml:space="preserve"> </w:t>
+      </w:r>
+    </w:p>
+    <w:p>
+      <w:pPr>
+        <w:spacing w:line="360" w:lineRule="auto"/>
+        <w:jc w:val="both"/>
+        <w:rPr>
+          <w:b w:val="0"/>
+          <w:bCs w:val="0"/>
+          <w:sz w:val="24"/>
+          <w:szCs w:val="24"/>
+          <w:lang w:val="it-IT"/>
+        </w:rPr>
+      </w:pPr>
+    </w:p>
+    <w:p>
+      <w:pPr>
+        <w:spacing w:line="360" w:lineRule="auto"/>
+        <w:jc w:val="both"/>
+        <w:rPr>
+          <w:b w:val="0"/>
+          <w:bCs w:val="0"/>
+          <w:sz w:val="24"/>
+          <w:szCs w:val="24"/>
+          <w:lang w:val="it-IT"/>
+        </w:rPr>
+      </w:pPr>
+      <w:r>
+        <w:rPr>
+          <w:b w:val="0"/>
+          <w:bCs w:val="0"/>
+          <w:sz w:val="24"/>
+          <w:szCs w:val="24"/>
+          <w:lang w:val="it-IT"/>
+        </w:rPr>
+        <w:t>Também foi apresentada a disciplina de Gestão das Comunicações conforme proposto pelo PMBOK®</w:t>
+      </w:r>
+      <w:r>
+        <w:rPr>
+          <w:b w:val="0"/>
+          <w:bCs w:val="0"/>
+          <w:sz w:val="24"/>
+          <w:szCs w:val="24"/>
+          <w:lang w:val="it-IT"/>
+        </w:rPr>
+        <w:t>, dado que foi identificada a op</w:t>
+      </w:r>
+      <w:r>
+        <w:rPr>
+          <w:b w:val="0"/>
+          <w:bCs w:val="0"/>
+          <w:sz w:val="24"/>
+          <w:szCs w:val="24"/>
+          <w:lang w:val="it-IT"/>
+        </w:rPr>
+        <w:t>o</w:t>
+      </w:r>
+      <w:r>
+        <w:rPr>
+          <w:b w:val="0"/>
+          <w:bCs w:val="0"/>
+          <w:sz w:val="24"/>
+          <w:szCs w:val="24"/>
+          <w:lang w:val="it-IT"/>
+        </w:rPr>
+        <w:t xml:space="preserve">rtunidade de potencializar </w:t>
+      </w:r>
+      <w:r>
+        <w:rPr>
+          <w:b w:val="0"/>
+          <w:bCs w:val="0"/>
+          <w:sz w:val="24"/>
+          <w:szCs w:val="24"/>
+          <w:lang w:val="it-IT"/>
+        </w:rPr>
+        <w:t>os efeitos positivos d</w:t>
+      </w:r>
+      <w:r>
+        <w:rPr>
+          <w:b w:val="0"/>
+          <w:bCs w:val="0"/>
+          <w:sz w:val="24"/>
+          <w:szCs w:val="24"/>
+          <w:lang w:val="it-IT"/>
+        </w:rPr>
+        <w:t>a proposta de criação de uma linguagem ubíqua mediante abordagens eficientes de comunicação</w:t>
+      </w:r>
+      <w:r>
+        <w:rPr>
+          <w:b w:val="0"/>
+          <w:bCs w:val="0"/>
+          <w:sz w:val="24"/>
+          <w:szCs w:val="24"/>
+          <w:lang w:val="it-IT"/>
+        </w:rPr>
+        <w:t>.</w:t>
+      </w:r>
+    </w:p>
+    <w:p>
+      <w:pPr>
+        <w:spacing w:line="360" w:lineRule="auto"/>
+        <w:jc w:val="both"/>
+        <w:rPr>
+          <w:b w:val="0"/>
+          <w:bCs w:val="0"/>
+          <w:sz w:val="24"/>
+          <w:szCs w:val="24"/>
+          <w:lang w:val="it-IT"/>
+        </w:rPr>
+      </w:pPr>
+    </w:p>
+    <w:p>
+      <w:pPr>
+        <w:spacing w:line="360" w:lineRule="auto"/>
+        <w:jc w:val="both"/>
+        <w:rPr>
+          <w:b w:val="0"/>
+          <w:bCs w:val="0"/>
+          <w:sz w:val="24"/>
+          <w:szCs w:val="24"/>
+          <w:lang w:val="it-IT"/>
+        </w:rPr>
+      </w:pPr>
+      <w:r>
+        <w:rPr>
+          <w:b w:val="0"/>
+          <w:bCs w:val="0"/>
+          <w:sz w:val="24"/>
+          <w:szCs w:val="24"/>
+          <w:lang w:val="it-IT"/>
+        </w:rPr>
+        <w:t xml:space="preserve">A combinação de conceitos e técnicas </w:t>
+      </w:r>
+      <w:r>
+        <w:rPr>
+          <w:b w:val="0"/>
+          <w:bCs w:val="0"/>
+          <w:sz w:val="24"/>
+          <w:szCs w:val="24"/>
+          <w:lang w:val="it-IT"/>
+        </w:rPr>
+        <w:t>d</w:t>
+      </w:r>
+      <w:r>
+        <w:rPr>
+          <w:b w:val="0"/>
+          <w:bCs w:val="0"/>
+          <w:sz w:val="24"/>
+          <w:szCs w:val="24"/>
+          <w:lang w:val="it-IT"/>
+        </w:rPr>
+        <w:t xml:space="preserve">estas </w:t>
+      </w:r>
+      <w:r>
+        <w:rPr>
+          <w:b w:val="0"/>
+          <w:bCs w:val="0"/>
+          <w:sz w:val="24"/>
+          <w:szCs w:val="24"/>
+          <w:lang w:val="it-IT"/>
+        </w:rPr>
+        <w:t>áreas</w:t>
+      </w:r>
+      <w:r>
+        <w:rPr>
+          <w:b w:val="0"/>
+          <w:bCs w:val="0"/>
+          <w:sz w:val="24"/>
+          <w:szCs w:val="24"/>
+          <w:lang w:val="it-IT"/>
+        </w:rPr>
+        <w:t xml:space="preserve"> visa contribuir com o objetivo do trabalho: apoiar na conclusão bem sucedida de projeto</w:t>
+      </w:r>
+      <w:r>
+        <w:rPr>
+          <w:b w:val="0"/>
+          <w:bCs w:val="0"/>
+          <w:sz w:val="24"/>
+          <w:szCs w:val="24"/>
+          <w:lang w:val="it-IT"/>
+        </w:rPr>
+        <w:t>s</w:t>
+      </w:r>
+      <w:r>
+        <w:rPr>
+          <w:b w:val="0"/>
+          <w:bCs w:val="0"/>
+          <w:sz w:val="24"/>
+          <w:szCs w:val="24"/>
+          <w:lang w:val="it-IT"/>
+        </w:rPr>
+        <w:t xml:space="preserve"> </w:t>
+      </w:r>
+      <w:r>
+        <w:rPr>
+          <w:b w:val="0"/>
+          <w:bCs w:val="0"/>
+          <w:sz w:val="24"/>
+          <w:szCs w:val="24"/>
+          <w:lang w:val="it-IT"/>
+        </w:rPr>
+        <w:t xml:space="preserve">de desenvolvimento de </w:t>
+      </w:r>
+      <w:r>
+        <w:rPr>
+          <w:b w:val="0"/>
+          <w:bCs w:val="0"/>
+          <w:i/>
+          <w:iCs/>
+          <w:sz w:val="24"/>
+          <w:szCs w:val="24"/>
+          <w:lang w:val="it-IT"/>
+        </w:rPr>
+        <w:t>software</w:t>
+      </w:r>
+      <w:r>
+        <w:rPr>
+          <w:b w:val="0"/>
+          <w:bCs w:val="0"/>
+          <w:sz w:val="24"/>
+          <w:szCs w:val="24"/>
+          <w:lang w:val="it-IT"/>
+        </w:rPr>
+        <w:t xml:space="preserve"> </w:t>
+      </w:r>
+      <w:r>
+        <w:rPr>
+          <w:b w:val="0"/>
+          <w:bCs w:val="0"/>
+          <w:sz w:val="24"/>
+          <w:szCs w:val="24"/>
+          <w:lang w:val="it-IT"/>
+        </w:rPr>
+        <w:t>em um contexto no qual muitas das falhas nestas entregas são causadas por falta de entendimento pleno sobre o quê deve ser feito, bem como problemas na comunicação</w:t>
+      </w:r>
+      <w:r>
+        <w:rPr>
+          <w:b w:val="0"/>
+          <w:bCs w:val="0"/>
+          <w:sz w:val="24"/>
+          <w:szCs w:val="24"/>
+          <w:lang w:val="it-IT"/>
+        </w:rPr>
+        <w:t>, principalmente quando há a atuação de mais de uma equipe</w:t>
+      </w:r>
+      <w:r>
+        <w:rPr>
+          <w:b w:val="0"/>
+          <w:bCs w:val="0"/>
+          <w:sz w:val="24"/>
+          <w:szCs w:val="24"/>
+          <w:lang w:val="it-IT"/>
+        </w:rPr>
+        <w:t>.</w:t>
+      </w:r>
+    </w:p>
+    <w:p>
+      <w:pPr>
+        <w:rPr>
+          <w:sz w:val="24"/>
+          <w:szCs w:val="24"/>
+          <w:lang w:val="it-IT"/>
+        </w:rPr>
+      </w:pPr>
+    </w:p>
+    <w:p>
+      <w:pPr>
+        <w:spacing w:line="360" w:lineRule="auto"/>
+        <w:jc w:val="both"/>
+        <w:rPr>
+          <w:b w:val="0"/>
+          <w:bCs w:val="0"/>
+          <w:sz w:val="24"/>
+          <w:szCs w:val="24"/>
+          <w:lang w:val="it-IT"/>
+        </w:rPr>
+      </w:pPr>
+      <w:r>
+        <w:rPr>
+          <w:b w:val="0"/>
+          <w:bCs w:val="0"/>
+          <w:sz w:val="24"/>
+          <w:szCs w:val="24"/>
+          <w:lang w:val="it-IT"/>
+        </w:rPr>
+        <w:t xml:space="preserve">Indo em encontro ao objetivo do trabalho, foi proposta uma lista de verificação com uma série de práticas propostas de acordo com as características técnicas do BDD e Gestão das Comunicações, com a finalidade de ser aplicada em um projeto real de desenvolvimento de </w:t>
+      </w:r>
+      <w:r>
+        <w:rPr>
+          <w:b w:val="0"/>
+          <w:bCs w:val="0"/>
+          <w:i/>
+          <w:iCs/>
+          <w:sz w:val="24"/>
+          <w:szCs w:val="24"/>
+          <w:lang w:val="it-IT"/>
+        </w:rPr>
+        <w:t>software</w:t>
+      </w:r>
+      <w:r>
+        <w:rPr>
+          <w:b w:val="0"/>
+          <w:bCs w:val="0"/>
+          <w:sz w:val="24"/>
+          <w:szCs w:val="24"/>
+          <w:lang w:val="it-IT"/>
+        </w:rPr>
+        <w:t xml:space="preserve">, de modo que cada prática proposta deveria ser executada e verificada para posterior avaliação da influência destas práticas no entendimento dos requisitos, fluência da comunicação e por fim nos resultados do projeto, em termos de cumprimento de prazo, escopo e custo. </w:t>
+      </w:r>
+    </w:p>
+    <w:p>
+      <w:pPr>
+        <w:spacing w:line="360" w:lineRule="auto"/>
+        <w:jc w:val="both"/>
+        <w:rPr>
+          <w:b w:val="0"/>
+          <w:bCs w:val="0"/>
+          <w:sz w:val="24"/>
+          <w:szCs w:val="24"/>
+          <w:lang w:val="it-IT"/>
+        </w:rPr>
+      </w:pPr>
+    </w:p>
+    <w:p>
+      <w:pPr>
+        <w:spacing w:line="360" w:lineRule="auto"/>
+        <w:jc w:val="both"/>
+        <w:rPr>
+          <w:b w:val="0"/>
+          <w:bCs w:val="0"/>
+          <w:sz w:val="24"/>
+          <w:szCs w:val="24"/>
+          <w:lang w:val="it-IT"/>
+        </w:rPr>
+      </w:pPr>
+      <w:r>
+        <w:rPr>
+          <w:b w:val="0"/>
+          <w:bCs w:val="0"/>
+          <w:sz w:val="24"/>
+          <w:szCs w:val="24"/>
+          <w:lang w:val="it-IT"/>
+        </w:rPr>
+        <w:lastRenderedPageBreak/>
+        <w:t>As práticas foram aplicadas conforme proposto e o projeto foi concluído. A aplicação das práticas foi realizada corretamente, e ao longo do estudo de caso foi possível notar uma evolução das equipes no entendimento das práticas propostas bem como dos respectivos domínios nos quais a solução estava presente. Vale ressaltar que a experiência das equipes nos respectivos domínios pode ter influenciado na assimilição rápida da proposta.</w:t>
+      </w:r>
+    </w:p>
+    <w:p>
+      <w:pPr>
+        <w:spacing w:line="360" w:lineRule="auto"/>
+        <w:jc w:val="both"/>
+        <w:rPr>
+          <w:b w:val="0"/>
+          <w:bCs w:val="0"/>
+          <w:sz w:val="24"/>
+          <w:szCs w:val="24"/>
+          <w:lang w:val="it-IT"/>
+        </w:rPr>
+      </w:pPr>
+    </w:p>
+    <w:p>
+      <w:pPr>
+        <w:spacing w:line="360" w:lineRule="auto"/>
+        <w:jc w:val="both"/>
+        <w:rPr>
+          <w:b w:val="0"/>
+          <w:bCs w:val="0"/>
+          <w:sz w:val="24"/>
+          <w:szCs w:val="24"/>
+          <w:lang w:val="it-IT"/>
+        </w:rPr>
+      </w:pPr>
+      <w:r>
+        <w:rPr>
+          <w:b w:val="0"/>
+          <w:bCs w:val="0"/>
+          <w:sz w:val="24"/>
+          <w:szCs w:val="24"/>
+          <w:lang w:val="it-IT"/>
+        </w:rPr>
+        <w:t xml:space="preserve">Deste modo, a avaliação à respeito da influência destas práticas no entendimento correto do quê precisava ser feito, </w:t>
+      </w:r>
+      <w:r>
+        <w:rPr>
+          <w:b w:val="0"/>
+          <w:bCs w:val="0"/>
+          <w:sz w:val="24"/>
+          <w:szCs w:val="24"/>
+          <w:lang w:val="it-IT"/>
+        </w:rPr>
+        <w:t xml:space="preserve">na assertividade das comunicações </w:t>
+      </w:r>
+      <w:r>
+        <w:rPr>
+          <w:b w:val="0"/>
+          <w:bCs w:val="0"/>
+          <w:sz w:val="24"/>
+          <w:szCs w:val="24"/>
+          <w:lang w:val="it-IT"/>
+        </w:rPr>
+        <w:t>e no resultado do projeto como um todo pôde ser aplicada à todos os participantes do projeto.</w:t>
+      </w:r>
+    </w:p>
+    <w:p>
+      <w:pPr>
+        <w:spacing w:line="360" w:lineRule="auto"/>
+        <w:jc w:val="both"/>
+        <w:rPr>
+          <w:b w:val="0"/>
+          <w:bCs w:val="0"/>
+          <w:sz w:val="24"/>
+          <w:szCs w:val="24"/>
+          <w:lang w:val="it-IT"/>
+        </w:rPr>
+      </w:pPr>
+    </w:p>
+    <w:p>
+      <w:pPr>
+        <w:spacing w:line="360" w:lineRule="auto"/>
+        <w:jc w:val="both"/>
+        <w:rPr>
+          <w:b w:val="0"/>
+          <w:bCs w:val="0"/>
+          <w:sz w:val="24"/>
+          <w:szCs w:val="24"/>
+          <w:lang w:val="it-IT"/>
+        </w:rPr>
+      </w:pPr>
+      <w:r>
+        <w:rPr>
+          <w:b w:val="0"/>
+          <w:bCs w:val="0"/>
+          <w:sz w:val="24"/>
+          <w:szCs w:val="24"/>
+          <w:lang w:val="it-IT"/>
+        </w:rPr>
+        <w:t>Abaixo, segue análise dos resultados da avaliação:</w:t>
+      </w:r>
+    </w:p>
+    <w:p>
+      <w:pPr>
+        <w:spacing w:line="360" w:lineRule="auto"/>
+        <w:jc w:val="both"/>
+        <w:rPr>
+          <w:b w:val="0"/>
+          <w:bCs w:val="0"/>
+          <w:sz w:val="24"/>
+          <w:szCs w:val="24"/>
+          <w:lang w:val="it-IT"/>
+        </w:rPr>
+      </w:pPr>
+    </w:p>
+    <w:p>
+      <w:pPr>
+        <w:pStyle w:val="PargrafodaLista"/>
+        <w:numPr>
+          <w:ilvl w:val="0"/>
+          <w:numId w:val="26"/>
+        </w:numPr>
+        <w:spacing w:line="360" w:lineRule="auto"/>
+        <w:jc w:val="both"/>
+        <w:rPr>
+          <w:b w:val="0"/>
+          <w:bCs w:val="0"/>
+          <w:sz w:val="24"/>
+          <w:szCs w:val="24"/>
+          <w:lang w:val="it-IT"/>
+        </w:rPr>
+      </w:pPr>
+      <w:r>
+        <w:rPr>
+          <w:b w:val="0"/>
+          <w:bCs w:val="0"/>
+          <w:sz w:val="24"/>
+          <w:szCs w:val="24"/>
+          <w:lang w:val="it-IT"/>
+        </w:rPr>
+        <w:t>7 de 8 (87</w:t>
+      </w:r>
+      <w:r>
+        <w:rPr>
+          <w:b w:val="0"/>
+          <w:bCs w:val="0"/>
+          <w:sz w:val="24"/>
+          <w:szCs w:val="24"/>
+          <w:lang w:val="it-IT"/>
+        </w:rPr>
+        <w:t>,5</w:t>
+      </w:r>
+      <w:r>
+        <w:rPr>
+          <w:b w:val="0"/>
+          <w:bCs w:val="0"/>
+          <w:sz w:val="24"/>
+          <w:szCs w:val="24"/>
+          <w:lang w:val="it-IT"/>
+        </w:rPr>
+        <w:t>%) participantes responderam que o BDD contribuiu no entendimento do que precisava ser feito</w:t>
+      </w:r>
+      <w:r>
+        <w:rPr>
+          <w:b w:val="0"/>
+          <w:bCs w:val="0"/>
+          <w:sz w:val="24"/>
+          <w:szCs w:val="24"/>
+          <w:lang w:val="it-IT"/>
+        </w:rPr>
+        <w:t>;</w:t>
+      </w:r>
+    </w:p>
+    <w:p>
+      <w:pPr>
+        <w:pStyle w:val="PargrafodaLista"/>
+        <w:numPr>
+          <w:ilvl w:val="0"/>
+          <w:numId w:val="26"/>
+        </w:numPr>
+        <w:spacing w:line="360" w:lineRule="auto"/>
+        <w:jc w:val="both"/>
+        <w:rPr>
+          <w:b w:val="0"/>
+          <w:bCs w:val="0"/>
+          <w:sz w:val="24"/>
+          <w:szCs w:val="24"/>
+          <w:lang w:val="it-IT"/>
+        </w:rPr>
+      </w:pPr>
+      <w:r>
+        <w:rPr>
+          <w:b w:val="0"/>
+          <w:bCs w:val="0"/>
+          <w:sz w:val="24"/>
+          <w:szCs w:val="24"/>
+          <w:lang w:val="it-IT"/>
+        </w:rPr>
+        <w:t>5 respondentes (62</w:t>
+      </w:r>
+      <w:r>
+        <w:rPr>
+          <w:b w:val="0"/>
+          <w:bCs w:val="0"/>
+          <w:sz w:val="24"/>
+          <w:szCs w:val="24"/>
+          <w:lang w:val="it-IT"/>
+        </w:rPr>
+        <w:t>,5</w:t>
+      </w:r>
+      <w:r>
+        <w:rPr>
+          <w:b w:val="0"/>
+          <w:bCs w:val="0"/>
+          <w:sz w:val="24"/>
+          <w:szCs w:val="24"/>
+          <w:lang w:val="it-IT"/>
+        </w:rPr>
+        <w:t xml:space="preserve">%) consideraram o grau de dificuldade em aprender BDD e </w:t>
+      </w:r>
+      <w:r>
+        <w:rPr>
+          <w:b w:val="0"/>
+          <w:bCs w:val="0"/>
+          <w:i/>
+          <w:iCs/>
+          <w:sz w:val="24"/>
+          <w:szCs w:val="24"/>
+          <w:lang w:val="it-IT"/>
+        </w:rPr>
+        <w:t>Gherkin</w:t>
+      </w:r>
+      <w:r>
+        <w:rPr>
+          <w:b w:val="0"/>
+          <w:bCs w:val="0"/>
+          <w:sz w:val="24"/>
+          <w:szCs w:val="24"/>
+          <w:lang w:val="it-IT"/>
+        </w:rPr>
+        <w:t xml:space="preserve"> moderado, enquanto 3 respondentes (</w:t>
+      </w:r>
+      <w:r>
+        <w:rPr>
+          <w:b w:val="0"/>
+          <w:bCs w:val="0"/>
+          <w:sz w:val="24"/>
+          <w:szCs w:val="24"/>
+          <w:lang w:val="it-IT"/>
+        </w:rPr>
+        <w:t>37,5</w:t>
+      </w:r>
+      <w:r>
+        <w:rPr>
+          <w:b w:val="0"/>
+          <w:bCs w:val="0"/>
+          <w:sz w:val="24"/>
+          <w:szCs w:val="24"/>
+          <w:lang w:val="it-IT"/>
+        </w:rPr>
+        <w:t>%) consideraram este aprendizado fácil. Ao longo do estudo não foram percebidas dificuldades na aplicação do BDD, porém em todos os alinhamentos realizados as equipes trouxeram dúvidas que foram respondidas pelo Responsável pelo Projeto.</w:t>
+      </w:r>
+    </w:p>
+    <w:p>
+      <w:pPr>
+        <w:pStyle w:val="PargrafodaLista"/>
+        <w:numPr>
+          <w:ilvl w:val="0"/>
+          <w:numId w:val="26"/>
+        </w:numPr>
+        <w:spacing w:line="360" w:lineRule="auto"/>
+        <w:jc w:val="both"/>
+        <w:rPr>
+          <w:b w:val="0"/>
+          <w:bCs w:val="0"/>
+          <w:sz w:val="24"/>
+          <w:szCs w:val="24"/>
+          <w:lang w:val="it-IT"/>
+        </w:rPr>
+      </w:pPr>
+      <w:r>
+        <w:rPr>
+          <w:b w:val="0"/>
+          <w:bCs w:val="0"/>
+          <w:sz w:val="24"/>
+          <w:szCs w:val="24"/>
+          <w:lang w:val="it-IT"/>
+        </w:rPr>
+        <w:t>Os participantes foram unânimes em responder que os alinhamentos realizados contribuíram para uma menor incidência de conflitos ao longo do projeto, e todos também consideraram a entrega do projeto em si bem sucedida.</w:t>
+      </w:r>
+      <w:r>
+        <w:rPr>
+          <w:b w:val="0"/>
+          <w:bCs w:val="0"/>
+          <w:sz w:val="24"/>
+          <w:szCs w:val="24"/>
+          <w:lang w:val="it-IT"/>
+        </w:rPr>
+        <w:t xml:space="preserve"> Ao longo do projeto, não foram identificados ou relatados grande</w:t>
+      </w:r>
+      <w:r>
+        <w:rPr>
+          <w:b w:val="0"/>
+          <w:bCs w:val="0"/>
+          <w:sz w:val="24"/>
+          <w:szCs w:val="24"/>
+          <w:lang w:val="it-IT"/>
+        </w:rPr>
+        <w:t>s</w:t>
+      </w:r>
+      <w:r>
+        <w:rPr>
+          <w:b w:val="0"/>
+          <w:bCs w:val="0"/>
+          <w:sz w:val="24"/>
+          <w:szCs w:val="24"/>
+          <w:lang w:val="it-IT"/>
+        </w:rPr>
+        <w:t xml:space="preserve"> conflito</w:t>
+      </w:r>
+      <w:r>
+        <w:rPr>
+          <w:b w:val="0"/>
+          <w:bCs w:val="0"/>
+          <w:sz w:val="24"/>
+          <w:szCs w:val="24"/>
+          <w:lang w:val="it-IT"/>
+        </w:rPr>
+        <w:t>s</w:t>
+      </w:r>
+      <w:r>
+        <w:rPr>
+          <w:b w:val="0"/>
+          <w:bCs w:val="0"/>
+          <w:sz w:val="24"/>
+          <w:szCs w:val="24"/>
+          <w:lang w:val="it-IT"/>
+        </w:rPr>
+        <w:t xml:space="preserve"> ou ruído</w:t>
+      </w:r>
+      <w:r>
+        <w:rPr>
+          <w:b w:val="0"/>
+          <w:bCs w:val="0"/>
+          <w:sz w:val="24"/>
+          <w:szCs w:val="24"/>
+          <w:lang w:val="it-IT"/>
+        </w:rPr>
+        <w:t>s</w:t>
+      </w:r>
+      <w:r>
+        <w:rPr>
+          <w:b w:val="0"/>
+          <w:bCs w:val="0"/>
+          <w:sz w:val="24"/>
+          <w:szCs w:val="24"/>
+          <w:lang w:val="it-IT"/>
+        </w:rPr>
+        <w:t xml:space="preserve"> de comunicação, e todas as entregas foram homologadas e aceitas pelos PO’s que representaram o negócio;</w:t>
+      </w:r>
+    </w:p>
+    <w:p>
+      <w:pPr>
+        <w:pStyle w:val="PargrafodaLista"/>
+        <w:numPr>
+          <w:ilvl w:val="0"/>
+          <w:numId w:val="26"/>
+        </w:numPr>
+        <w:spacing w:line="360" w:lineRule="auto"/>
+        <w:jc w:val="both"/>
+        <w:rPr>
+          <w:b w:val="0"/>
+          <w:bCs w:val="0"/>
+          <w:sz w:val="24"/>
+          <w:szCs w:val="24"/>
+          <w:lang w:val="it-IT"/>
+        </w:rPr>
+      </w:pPr>
+      <w:r>
+        <w:rPr>
+          <w:b w:val="0"/>
+          <w:bCs w:val="0"/>
+          <w:sz w:val="24"/>
+          <w:szCs w:val="24"/>
+          <w:lang w:val="it-IT"/>
+        </w:rPr>
+        <w:t xml:space="preserve">Em termos da influência do BDD para a entrega bem sucedida do projeto, a média de respostas ficou em 7,8 dentro de uma escala de 0 a 10, sendo que 3 </w:t>
+      </w:r>
+      <w:r>
+        <w:rPr>
+          <w:b w:val="0"/>
+          <w:bCs w:val="0"/>
+          <w:sz w:val="24"/>
+          <w:szCs w:val="24"/>
+          <w:lang w:val="it-IT"/>
+        </w:rPr>
+        <w:t>das respostas deram uma nota</w:t>
+      </w:r>
+      <w:r>
+        <w:rPr>
+          <w:b w:val="0"/>
+          <w:bCs w:val="0"/>
+          <w:sz w:val="24"/>
+          <w:szCs w:val="24"/>
+          <w:lang w:val="it-IT"/>
+        </w:rPr>
+        <w:t xml:space="preserve"> abaixo de 8. Realizando um entendimento melhor do cenário e</w:t>
+      </w:r>
+      <w:r>
+        <w:rPr>
+          <w:b w:val="0"/>
+          <w:bCs w:val="0"/>
+          <w:sz w:val="24"/>
+          <w:szCs w:val="24"/>
+          <w:lang w:val="it-IT"/>
+        </w:rPr>
+        <w:t>m</w:t>
+      </w:r>
+      <w:r>
+        <w:rPr>
+          <w:b w:val="0"/>
+          <w:bCs w:val="0"/>
+          <w:sz w:val="24"/>
+          <w:szCs w:val="24"/>
+          <w:lang w:val="it-IT"/>
+        </w:rPr>
+        <w:t xml:space="preserve"> uma conversa com os respondentes, </w:t>
+      </w:r>
+      <w:r>
+        <w:rPr>
+          <w:b w:val="0"/>
+          <w:bCs w:val="0"/>
+          <w:sz w:val="24"/>
+          <w:szCs w:val="24"/>
+          <w:lang w:val="it-IT"/>
+        </w:rPr>
+        <w:t xml:space="preserve">foi concluído que </w:t>
+      </w:r>
+      <w:r>
+        <w:rPr>
+          <w:b w:val="0"/>
+          <w:bCs w:val="0"/>
+          <w:sz w:val="24"/>
+          <w:szCs w:val="24"/>
+          <w:lang w:val="it-IT"/>
+        </w:rPr>
+        <w:t>o índice ficou com esta média devido ao entendimento de que o BDD sozinho não é suficiente para influenciar a finalização bem sucedida do projeto, e fatores como a própria comunicação também devem ser destacados e combinados com as técnicas do BDD.</w:t>
+      </w:r>
+    </w:p>
+    <w:p>
+      <w:pPr>
+        <w:spacing w:line="360" w:lineRule="auto"/>
+        <w:jc w:val="both"/>
+        <w:rPr>
+          <w:b w:val="0"/>
+          <w:sz w:val="24"/>
+          <w:szCs w:val="24"/>
+        </w:rPr>
+      </w:pPr>
+      <w:r>
+        <w:rPr>
+          <w:sz w:val="24"/>
+          <w:szCs w:val="24"/>
+        </w:rPr>
+        <w:lastRenderedPageBreak/>
         <w:t>5</w:t>
       </w:r>
       <w:r>
@@ -44251,6 +45156,7 @@
         <w:t xml:space="preserve"> </w:t>
       </w:r>
       <w:proofErr w:type="spellStart"/>
+      <w:proofErr w:type="gramStart"/>
       <w:r>
         <w:rPr>
           <w:b w:val="0"/>
@@ -44270,7 +45176,18 @@
           <w:sz w:val="24"/>
           <w:szCs w:val="24"/>
         </w:rPr>
-        <w:t xml:space="preserve">?. In: 2008 </w:t>
+        <w:t>?.</w:t>
+      </w:r>
+      <w:proofErr w:type="gramEnd"/>
+      <w:r>
+        <w:rPr>
+          <w:b w:val="0"/>
+          <w:bCs w:val="0"/>
+          <w:spacing w:val="-3"/>
+          <w:sz w:val="24"/>
+          <w:szCs w:val="24"/>
+        </w:rPr>
+        <w:t xml:space="preserve"> In: 2008 </w:t>
       </w:r>
       <w:proofErr w:type="spellStart"/>
       <w:r>
@@ -45909,7 +46826,25 @@
           <w:sz w:val="24"/>
           <w:szCs w:val="24"/>
         </w:rPr>
-        <w:t>Tabela 3 – Lista de verificação do cenário de lista</w:t>
+        <w:t xml:space="preserve">Tabela </w:t>
+      </w:r>
+      <w:r>
+        <w:rPr>
+          <w:b w:val="0"/>
+          <w:bCs w:val="0"/>
+          <w:sz w:val="24"/>
+          <w:szCs w:val="24"/>
+        </w:rPr>
+        <w:t>5</w:t>
+      </w:r>
+      <w:r>
+        <w:rPr>
+          <w:b w:val="0"/>
+          <w:bCs w:val="0"/>
+          <w:sz w:val="24"/>
+          <w:szCs w:val="24"/>
+        </w:rPr>
+        <w:t xml:space="preserve"> – Lista de verificação do cenário de lista</w:t>
       </w:r>
     </w:p>
     <w:tbl>
@@ -47833,7 +48768,7 @@
           <w:sz w:val="24"/>
           <w:szCs w:val="24"/>
         </w:rPr>
-        <w:t>4</w:t>
+        <w:t>6</w:t>
       </w:r>
       <w:r>
         <w:rPr>
@@ -49847,7 +50782,25 @@
           <w:szCs w:val="24"/>
         </w:rPr>
         <w:lastRenderedPageBreak/>
-        <w:t>Tabela 5 – Lista de verificação do cenário de transferência interbancária</w:t>
+        <w:t xml:space="preserve">Tabela </w:t>
+      </w:r>
+      <w:r>
+        <w:rPr>
+          <w:b w:val="0"/>
+          <w:bCs w:val="0"/>
+          <w:sz w:val="24"/>
+          <w:szCs w:val="24"/>
+        </w:rPr>
+        <w:t>7</w:t>
+      </w:r>
+      <w:r>
+        <w:rPr>
+          <w:b w:val="0"/>
+          <w:bCs w:val="0"/>
+          <w:sz w:val="24"/>
+          <w:szCs w:val="24"/>
+        </w:rPr>
+        <w:t xml:space="preserve"> – Lista de verificação do cenário de transferência interbancária</w:t>
       </w:r>
     </w:p>
     <w:tbl>
@@ -54535,6 +55488,119 @@
       </w:pPr>
     </w:lvl>
   </w:abstractNum>
+  <w:abstractNum w:abstractNumId="25" w15:restartNumberingAfterBreak="0">
+    <w:nsid w:val="7FE70955"/>
+    <w:multiLevelType w:val="hybridMultilevel"/>
+    <w:tmpl w:val="862E0ED4"/>
+    <w:lvl w:ilvl="0" w:tplc="04160001">
+      <w:start w:val="1"/>
+      <w:numFmt w:val="bullet"/>
+      <w:lvlText w:val=""/>
+      <w:lvlJc w:val="left"/>
+      <w:pPr>
+        <w:ind w:left="720" w:hanging="360"/>
+      </w:pPr>
+      <w:rPr>
+        <w:rFonts w:ascii="Symbol" w:hAnsi="Symbol" w:hint="default"/>
+      </w:rPr>
+    </w:lvl>
+    <w:lvl w:ilvl="1" w:tplc="04160003" w:tentative="1">
+      <w:start w:val="1"/>
+      <w:numFmt w:val="bullet"/>
+      <w:lvlText w:val="o"/>
+      <w:lvlJc w:val="left"/>
+      <w:pPr>
+        <w:ind w:left="1440" w:hanging="360"/>
+      </w:pPr>
+      <w:rPr>
+        <w:rFonts w:ascii="Courier New" w:hAnsi="Courier New" w:cs="Courier New" w:hint="default"/>
+      </w:rPr>
+    </w:lvl>
+    <w:lvl w:ilvl="2" w:tplc="04160005" w:tentative="1">
+      <w:start w:val="1"/>
+      <w:numFmt w:val="bullet"/>
+      <w:lvlText w:val=""/>
+      <w:lvlJc w:val="left"/>
+      <w:pPr>
+        <w:ind w:left="2160" w:hanging="360"/>
+      </w:pPr>
+      <w:rPr>
+        <w:rFonts w:ascii="Wingdings" w:hAnsi="Wingdings" w:hint="default"/>
+      </w:rPr>
+    </w:lvl>
+    <w:lvl w:ilvl="3" w:tplc="04160001" w:tentative="1">
+      <w:start w:val="1"/>
+      <w:numFmt w:val="bullet"/>
+      <w:lvlText w:val=""/>
+      <w:lvlJc w:val="left"/>
+      <w:pPr>
+        <w:ind w:left="2880" w:hanging="360"/>
+      </w:pPr>
+      <w:rPr>
+        <w:rFonts w:ascii="Symbol" w:hAnsi="Symbol" w:hint="default"/>
+      </w:rPr>
+    </w:lvl>
+    <w:lvl w:ilvl="4" w:tplc="04160003" w:tentative="1">
+      <w:start w:val="1"/>
+      <w:numFmt w:val="bullet"/>
+      <w:lvlText w:val="o"/>
+      <w:lvlJc w:val="left"/>
+      <w:pPr>
+        <w:ind w:left="3600" w:hanging="360"/>
+      </w:pPr>
+      <w:rPr>
+        <w:rFonts w:ascii="Courier New" w:hAnsi="Courier New" w:cs="Courier New" w:hint="default"/>
+      </w:rPr>
+    </w:lvl>
+    <w:lvl w:ilvl="5" w:tplc="04160005" w:tentative="1">
+      <w:start w:val="1"/>
+      <w:numFmt w:val="bullet"/>
+      <w:lvlText w:val=""/>
+      <w:lvlJc w:val="left"/>
+      <w:pPr>
+        <w:ind w:left="4320" w:hanging="360"/>
+      </w:pPr>
+      <w:rPr>
+        <w:rFonts w:ascii="Wingdings" w:hAnsi="Wingdings" w:hint="default"/>
+      </w:rPr>
+    </w:lvl>
+    <w:lvl w:ilvl="6" w:tplc="04160001" w:tentative="1">
+      <w:start w:val="1"/>
+      <w:numFmt w:val="bullet"/>
+      <w:lvlText w:val=""/>
+      <w:lvlJc w:val="left"/>
+      <w:pPr>
+        <w:ind w:left="5040" w:hanging="360"/>
+      </w:pPr>
+      <w:rPr>
+        <w:rFonts w:ascii="Symbol" w:hAnsi="Symbol" w:hint="default"/>
+      </w:rPr>
+    </w:lvl>
+    <w:lvl w:ilvl="7" w:tplc="04160003" w:tentative="1">
+      <w:start w:val="1"/>
+      <w:numFmt w:val="bullet"/>
+      <w:lvlText w:val="o"/>
+      <w:lvlJc w:val="left"/>
+      <w:pPr>
+        <w:ind w:left="5760" w:hanging="360"/>
+      </w:pPr>
+      <w:rPr>
+        <w:rFonts w:ascii="Courier New" w:hAnsi="Courier New" w:cs="Courier New" w:hint="default"/>
+      </w:rPr>
+    </w:lvl>
+    <w:lvl w:ilvl="8" w:tplc="04160005" w:tentative="1">
+      <w:start w:val="1"/>
+      <w:numFmt w:val="bullet"/>
+      <w:lvlText w:val=""/>
+      <w:lvlJc w:val="left"/>
+      <w:pPr>
+        <w:ind w:left="6480" w:hanging="360"/>
+      </w:pPr>
+      <w:rPr>
+        <w:rFonts w:ascii="Wingdings" w:hAnsi="Wingdings" w:hint="default"/>
+      </w:rPr>
+    </w:lvl>
+  </w:abstractNum>
   <w:num w:numId="1">
     <w:abstractNumId w:val="3"/>
   </w:num>
@@ -54609,6 +55675,9 @@
   </w:num>
   <w:num w:numId="25">
     <w:abstractNumId w:val="10"/>
+  </w:num>
+  <w:num w:numId="26">
+    <w:abstractNumId w:val="25"/>
   </w:num>
   <w:numIdMacAtCleanup w:val="11"/>
 </w:numbering>

</xml_diff>

<commit_message>
Conclusão da seção 5.1
</commit_message>
<xml_diff>
--- a/[Final] Utilização de Behaviour-Driven Development para apoio à modelagem de requisitos e Gestão das Comunicações.docx
+++ b/[Final] Utilização de Behaviour-Driven Development para apoio à modelagem de requisitos e Gestão das Comunicações.docx
@@ -38155,39 +38155,8 @@
           <w:szCs w:val="24"/>
           <w:lang w:val="it-IT"/>
         </w:rPr>
-        <w:t>Abaixo, segue análise dos resultados da avaliação:</w:t>
-      </w:r>
-    </w:p>
-    <w:p>
-      <w:pPr>
-        <w:spacing w:line="360" w:lineRule="auto"/>
-        <w:jc w:val="both"/>
-        <w:rPr>
-          <w:b w:val="0"/>
-          <w:bCs w:val="0"/>
-          <w:sz w:val="24"/>
-          <w:szCs w:val="24"/>
-          <w:lang w:val="it-IT"/>
-        </w:rPr>
-      </w:pPr>
-    </w:p>
-    <w:p>
-      <w:pPr>
-        <w:pStyle w:val="PargrafodaLista"/>
-        <w:numPr>
-          <w:ilvl w:val="0"/>
-          <w:numId w:val="26"/>
-        </w:numPr>
-        <w:spacing w:line="360" w:lineRule="auto"/>
-        <w:jc w:val="both"/>
-        <w:rPr>
-          <w:b w:val="0"/>
-          <w:bCs w:val="0"/>
-          <w:sz w:val="24"/>
-          <w:szCs w:val="24"/>
-          <w:lang w:val="it-IT"/>
-        </w:rPr>
-      </w:pPr>
+        <w:t xml:space="preserve">Com relação aos resultados da pesquisa, </w:t>
+      </w:r>
       <w:r>
         <w:rPr>
           <w:b w:val="0"/>
@@ -38226,16 +38195,24 @@
           <w:szCs w:val="24"/>
           <w:lang w:val="it-IT"/>
         </w:rPr>
-        <w:t>;</w:t>
-      </w:r>
-    </w:p>
-    <w:p>
-      <w:pPr>
-        <w:pStyle w:val="PargrafodaLista"/>
-        <w:numPr>
-          <w:ilvl w:val="0"/>
-          <w:numId w:val="26"/>
-        </w:numPr>
+        <w:t>.</w:t>
+      </w:r>
+    </w:p>
+    <w:p>
+      <w:pPr>
+        <w:spacing w:line="360" w:lineRule="auto"/>
+        <w:jc w:val="both"/>
+        <w:rPr>
+          <w:b w:val="0"/>
+          <w:bCs w:val="0"/>
+          <w:sz w:val="24"/>
+          <w:szCs w:val="24"/>
+          <w:lang w:val="it-IT"/>
+        </w:rPr>
+      </w:pPr>
+    </w:p>
+    <w:p>
+      <w:pPr>
         <w:spacing w:line="360" w:lineRule="auto"/>
         <w:jc w:val="both"/>
         <w:rPr>
@@ -38321,40 +38298,38 @@
     </w:p>
     <w:p>
       <w:pPr>
-        <w:pStyle w:val="PargrafodaLista"/>
-        <w:numPr>
-          <w:ilvl w:val="0"/>
-          <w:numId w:val="26"/>
-        </w:numPr>
-        <w:spacing w:line="360" w:lineRule="auto"/>
-        <w:jc w:val="both"/>
-        <w:rPr>
-          <w:b w:val="0"/>
-          <w:bCs w:val="0"/>
-          <w:sz w:val="24"/>
-          <w:szCs w:val="24"/>
-          <w:lang w:val="it-IT"/>
-        </w:rPr>
-      </w:pPr>
-      <w:r>
-        <w:rPr>
-          <w:b w:val="0"/>
-          <w:bCs w:val="0"/>
-          <w:sz w:val="24"/>
-          <w:szCs w:val="24"/>
-          <w:lang w:val="it-IT"/>
-        </w:rPr>
-        <w:t>Os participantes foram unânimes em responder que os alinhamentos realizados contribuíram para uma menor incidência de conflitos ao longo do projeto, e todos também consideraram a entrega do projeto em si bem sucedida.</w:t>
-      </w:r>
-      <w:r>
-        <w:rPr>
-          <w:b w:val="0"/>
-          <w:bCs w:val="0"/>
-          <w:sz w:val="24"/>
-          <w:szCs w:val="24"/>
-          <w:lang w:val="it-IT"/>
-        </w:rPr>
-        <w:t xml:space="preserve"> Ao longo do projeto, não foram identificados ou relatados grande</w:t>
+        <w:spacing w:line="360" w:lineRule="auto"/>
+        <w:jc w:val="both"/>
+        <w:rPr>
+          <w:b w:val="0"/>
+          <w:bCs w:val="0"/>
+          <w:sz w:val="24"/>
+          <w:szCs w:val="24"/>
+          <w:lang w:val="it-IT"/>
+        </w:rPr>
+      </w:pPr>
+    </w:p>
+    <w:p>
+      <w:pPr>
+        <w:spacing w:line="360" w:lineRule="auto"/>
+        <w:jc w:val="both"/>
+        <w:rPr>
+          <w:b w:val="0"/>
+          <w:bCs w:val="0"/>
+          <w:sz w:val="24"/>
+          <w:szCs w:val="24"/>
+          <w:lang w:val="it-IT"/>
+        </w:rPr>
+      </w:pPr>
+      <w:r>
+        <w:rPr>
+          <w:b w:val="0"/>
+          <w:bCs w:val="0"/>
+          <w:sz w:val="24"/>
+          <w:szCs w:val="24"/>
+          <w:lang w:val="it-IT"/>
+        </w:rPr>
+        <w:t>Os participantes foram unânimes em responder que os alinhamentos realizados contribuíram para uma menor incidência de conflitos ao longo do projeto, e todos também consideraram a entrega do projeto em si bem sucedida. Ao longo do projeto, não foram identificados ou relatados grande</w:t>
       </w:r>
       <w:r>
         <w:rPr>
@@ -38414,45 +38389,133 @@
           <w:szCs w:val="24"/>
           <w:lang w:val="it-IT"/>
         </w:rPr>
-        <w:t xml:space="preserve"> de comunicação, e todas as entregas foram homologadas e aceitas pelos PO’s que representaram o negócio;</w:t>
-      </w:r>
-    </w:p>
-    <w:p>
-      <w:pPr>
-        <w:pStyle w:val="PargrafodaLista"/>
-        <w:numPr>
-          <w:ilvl w:val="0"/>
-          <w:numId w:val="26"/>
-        </w:numPr>
-        <w:spacing w:line="360" w:lineRule="auto"/>
-        <w:jc w:val="both"/>
-        <w:rPr>
-          <w:b w:val="0"/>
-          <w:bCs w:val="0"/>
-          <w:sz w:val="24"/>
-          <w:szCs w:val="24"/>
-          <w:lang w:val="it-IT"/>
-        </w:rPr>
-      </w:pPr>
-      <w:r>
-        <w:rPr>
-          <w:b w:val="0"/>
-          <w:bCs w:val="0"/>
-          <w:sz w:val="24"/>
-          <w:szCs w:val="24"/>
-          <w:lang w:val="it-IT"/>
-        </w:rPr>
-        <w:t xml:space="preserve">Em termos da influência do BDD para a entrega bem sucedida do projeto, a média de respostas ficou em 7,8 dentro de uma escala de 0 a 10, sendo que 3 </w:t>
-      </w:r>
-      <w:r>
-        <w:rPr>
-          <w:b w:val="0"/>
-          <w:bCs w:val="0"/>
-          <w:sz w:val="24"/>
-          <w:szCs w:val="24"/>
-          <w:lang w:val="it-IT"/>
-        </w:rPr>
-        <w:t>das respostas deram uma nota</w:t>
+        <w:t xml:space="preserve"> de comunicação, e todas as entregas foram homologadas e aceitas pelos PO’s que representaram o negócio</w:t>
+      </w:r>
+      <w:r>
+        <w:rPr>
+          <w:b w:val="0"/>
+          <w:bCs w:val="0"/>
+          <w:sz w:val="24"/>
+          <w:szCs w:val="24"/>
+          <w:lang w:val="it-IT"/>
+        </w:rPr>
+        <w:t>.</w:t>
+      </w:r>
+    </w:p>
+    <w:p>
+      <w:pPr>
+        <w:spacing w:line="360" w:lineRule="auto"/>
+        <w:jc w:val="both"/>
+        <w:rPr>
+          <w:b w:val="0"/>
+          <w:bCs w:val="0"/>
+          <w:sz w:val="24"/>
+          <w:szCs w:val="24"/>
+          <w:lang w:val="it-IT"/>
+        </w:rPr>
+      </w:pPr>
+    </w:p>
+    <w:p>
+      <w:pPr>
+        <w:spacing w:line="360" w:lineRule="auto"/>
+        <w:jc w:val="both"/>
+        <w:rPr>
+          <w:b w:val="0"/>
+          <w:bCs w:val="0"/>
+          <w:sz w:val="24"/>
+          <w:szCs w:val="24"/>
+          <w:lang w:val="it-IT"/>
+        </w:rPr>
+      </w:pPr>
+      <w:r>
+        <w:rPr>
+          <w:b w:val="0"/>
+          <w:bCs w:val="0"/>
+          <w:sz w:val="24"/>
+          <w:szCs w:val="24"/>
+          <w:lang w:val="it-IT"/>
+        </w:rPr>
+        <w:t xml:space="preserve">Em termos da influência do BDD para a entrega bem sucedida do projeto, a média de respostas ficou em </w:t>
+      </w:r>
+      <w:r>
+        <w:rPr>
+          <w:rFonts w:ascii="Georgia" w:hAnsi="Georgia"/>
+          <w:color w:val="404040"/>
+          <w:sz w:val="23"/>
+          <w:szCs w:val="23"/>
+          <w:shd w:val="clear" w:color="auto" w:fill="FFFFFF"/>
+        </w:rPr>
+        <w:t>≈</w:t>
+      </w:r>
+      <w:r>
+        <w:rPr>
+          <w:rFonts w:ascii="Georgia" w:hAnsi="Georgia"/>
+          <w:color w:val="404040"/>
+          <w:sz w:val="23"/>
+          <w:szCs w:val="23"/>
+          <w:shd w:val="clear" w:color="auto" w:fill="FFFFFF"/>
+        </w:rPr>
+        <w:t xml:space="preserve"> </w:t>
+      </w:r>
+      <w:r>
+        <w:rPr>
+          <w:b w:val="0"/>
+          <w:bCs w:val="0"/>
+          <w:sz w:val="24"/>
+          <w:szCs w:val="24"/>
+          <w:lang w:val="it-IT"/>
+        </w:rPr>
+        <w:t xml:space="preserve">8 dentro de uma escala de 0 a 10, sendo que 3 </w:t>
+      </w:r>
+      <w:r>
+        <w:rPr>
+          <w:b w:val="0"/>
+          <w:bCs w:val="0"/>
+          <w:sz w:val="24"/>
+          <w:szCs w:val="24"/>
+          <w:lang w:val="it-IT"/>
+        </w:rPr>
+        <w:t>d</w:t>
+      </w:r>
+      <w:r>
+        <w:rPr>
+          <w:b w:val="0"/>
+          <w:bCs w:val="0"/>
+          <w:sz w:val="24"/>
+          <w:szCs w:val="24"/>
+          <w:lang w:val="it-IT"/>
+        </w:rPr>
+        <w:t>o</w:t>
+      </w:r>
+      <w:r>
+        <w:rPr>
+          <w:b w:val="0"/>
+          <w:bCs w:val="0"/>
+          <w:sz w:val="24"/>
+          <w:szCs w:val="24"/>
+          <w:lang w:val="it-IT"/>
+        </w:rPr>
+        <w:t xml:space="preserve">s </w:t>
+      </w:r>
+      <w:r>
+        <w:rPr>
+          <w:b w:val="0"/>
+          <w:bCs w:val="0"/>
+          <w:sz w:val="24"/>
+          <w:szCs w:val="24"/>
+          <w:lang w:val="it-IT"/>
+        </w:rPr>
+        <w:t xml:space="preserve">respondentes </w:t>
+      </w:r>
+      <w:r>
+        <w:rPr>
+          <w:b w:val="0"/>
+          <w:bCs w:val="0"/>
+          <w:sz w:val="24"/>
+          <w:szCs w:val="24"/>
+          <w:lang w:val="it-IT"/>
+        </w:rPr>
+        <w:t>deram uma nota</w:t>
       </w:r>
       <w:r>
         <w:rPr>
@@ -38482,7 +38545,27 @@
           <w:szCs w:val="24"/>
           <w:lang w:val="it-IT"/>
         </w:rPr>
-        <w:t xml:space="preserve"> uma conversa com os respondentes, </w:t>
+        <w:t xml:space="preserve"> uma conversa com </w:t>
+      </w:r>
+      <w:r>
+        <w:rPr>
+          <w:b w:val="0"/>
+          <w:bCs w:val="0"/>
+          <w:sz w:val="24"/>
+          <w:szCs w:val="24"/>
+          <w:lang w:val="it-IT"/>
+        </w:rPr>
+        <w:t>as equipes</w:t>
+      </w:r>
+      <w:r>
+        <w:rPr>
+          <w:b w:val="0"/>
+          <w:bCs w:val="0"/>
+          <w:sz w:val="24"/>
+          <w:szCs w:val="24"/>
+          <w:lang w:val="it-IT"/>
+        </w:rPr>
+        <w:t xml:space="preserve">, </w:t>
       </w:r>
       <w:r>
         <w:rPr>
@@ -38511,16 +38594,237 @@
         <w:jc w:val="both"/>
         <w:rPr>
           <w:b w:val="0"/>
-          <w:sz w:val="24"/>
-          <w:szCs w:val="24"/>
-        </w:rPr>
-      </w:pPr>
-      <w:r>
-        <w:rPr>
-          <w:sz w:val="24"/>
-          <w:szCs w:val="24"/>
+          <w:bCs w:val="0"/>
+          <w:sz w:val="24"/>
+          <w:szCs w:val="24"/>
+          <w:lang w:val="it-IT"/>
+        </w:rPr>
+      </w:pPr>
+      <w:r>
+        <w:rPr>
+          <w:b w:val="0"/>
+          <w:bCs w:val="0"/>
+          <w:sz w:val="24"/>
+          <w:szCs w:val="24"/>
+          <w:lang w:val="it-IT"/>
         </w:rPr>
         <w:lastRenderedPageBreak/>
+        <w:t>Com relação às diferenças entre os projetos cujos requisitos foram modelados utilizando BDD e projetos com outras (ou nenhuma) abordagens na modelagem de requisitos, a principal diferença destacada foi a preocupação de somente iniciar os desenvolvimentos quando o entendimento mútuo dos requisitos é concluído, de modo a minimizar retrabalhos pela falta de entendimento pleno do que deve ser feito. Também foi destacado que uma lista atualizada e bem disseminada dos contatos contribuiu para a comunicação e esclarecimento de dúvidas ao longo do desenvolvimento do projeto como um todo.</w:t>
+      </w:r>
+    </w:p>
+    <w:p>
+      <w:pPr>
+        <w:spacing w:line="360" w:lineRule="auto"/>
+        <w:jc w:val="both"/>
+        <w:rPr>
+          <w:b w:val="0"/>
+          <w:bCs w:val="0"/>
+          <w:sz w:val="24"/>
+          <w:szCs w:val="24"/>
+          <w:lang w:val="it-IT"/>
+        </w:rPr>
+      </w:pPr>
+    </w:p>
+    <w:p>
+      <w:pPr>
+        <w:spacing w:line="360" w:lineRule="auto"/>
+        <w:jc w:val="both"/>
+        <w:rPr>
+          <w:b w:val="0"/>
+          <w:bCs w:val="0"/>
+          <w:sz w:val="24"/>
+          <w:szCs w:val="24"/>
+          <w:lang w:val="it-IT"/>
+        </w:rPr>
+      </w:pPr>
+      <w:r>
+        <w:rPr>
+          <w:b w:val="0"/>
+          <w:bCs w:val="0"/>
+          <w:sz w:val="24"/>
+          <w:szCs w:val="24"/>
+          <w:lang w:val="it-IT"/>
+        </w:rPr>
+        <w:t>Dando continuidade à influência das comunicações em um projeto, os respondentes também foram unânimes em afirmar que sem uma boa comunicação, a adoção d</w:t>
+      </w:r>
+      <w:r>
+        <w:rPr>
+          <w:b w:val="0"/>
+          <w:bCs w:val="0"/>
+          <w:sz w:val="24"/>
+          <w:szCs w:val="24"/>
+          <w:lang w:val="it-IT"/>
+        </w:rPr>
+        <w:t>o BDD ou d</w:t>
+      </w:r>
+      <w:r>
+        <w:rPr>
+          <w:b w:val="0"/>
+          <w:bCs w:val="0"/>
+          <w:sz w:val="24"/>
+          <w:szCs w:val="24"/>
+          <w:lang w:val="it-IT"/>
+        </w:rPr>
+        <w:t>e quaisquer técnicas para modelagem de requisitos se torna irrelevante. Desta forma, todos demonstraram bastante satisfação com os resultados obtidos mediante abordagens como os alinhamentos sobre a modelagem dos requisitos, disseminação de contatos das partes interessadas e repositório comum e atualizado das modelagens</w:t>
+      </w:r>
+      <w:r>
+        <w:rPr>
+          <w:b w:val="0"/>
+          <w:bCs w:val="0"/>
+          <w:sz w:val="24"/>
+          <w:szCs w:val="24"/>
+          <w:lang w:val="it-IT"/>
+        </w:rPr>
+        <w:t>.</w:t>
+      </w:r>
+    </w:p>
+    <w:p>
+      <w:pPr>
+        <w:spacing w:line="360" w:lineRule="auto"/>
+        <w:jc w:val="both"/>
+        <w:rPr>
+          <w:b w:val="0"/>
+          <w:bCs w:val="0"/>
+          <w:sz w:val="24"/>
+          <w:szCs w:val="24"/>
+          <w:lang w:val="it-IT"/>
+        </w:rPr>
+      </w:pPr>
+    </w:p>
+    <w:p>
+      <w:pPr>
+        <w:spacing w:line="360" w:lineRule="auto"/>
+        <w:jc w:val="both"/>
+        <w:rPr>
+          <w:b w:val="0"/>
+          <w:bCs w:val="0"/>
+          <w:sz w:val="24"/>
+          <w:szCs w:val="24"/>
+          <w:lang w:val="it-IT"/>
+        </w:rPr>
+      </w:pPr>
+      <w:r>
+        <w:rPr>
+          <w:b w:val="0"/>
+          <w:bCs w:val="0"/>
+          <w:sz w:val="24"/>
+          <w:szCs w:val="24"/>
+          <w:lang w:val="it-IT"/>
+        </w:rPr>
+        <w:t>A modelagem utilizando BDD apresentou resultados satisfatórios no entendimento</w:t>
+      </w:r>
+      <w:r>
+        <w:rPr>
+          <w:b w:val="0"/>
+          <w:bCs w:val="0"/>
+          <w:sz w:val="24"/>
+          <w:szCs w:val="24"/>
+          <w:lang w:val="it-IT"/>
+        </w:rPr>
+        <w:t xml:space="preserve"> de quais comportamentos deveriam ser realizados pelo sistema e também serviu de apoio para as comunicações dada a utilização de uma linguagem comum e a padronização das modelagens neste formato em um repositório centralizado e de conhecimento de todos os participantes do estudo. </w:t>
+      </w:r>
+    </w:p>
+    <w:p>
+      <w:pPr>
+        <w:spacing w:line="360" w:lineRule="auto"/>
+        <w:jc w:val="both"/>
+        <w:rPr>
+          <w:b w:val="0"/>
+          <w:bCs w:val="0"/>
+          <w:sz w:val="24"/>
+          <w:szCs w:val="24"/>
+          <w:lang w:val="it-IT"/>
+        </w:rPr>
+      </w:pPr>
+    </w:p>
+    <w:p>
+      <w:pPr>
+        <w:spacing w:line="360" w:lineRule="auto"/>
+        <w:jc w:val="both"/>
+        <w:rPr>
+          <w:b w:val="0"/>
+          <w:bCs w:val="0"/>
+          <w:sz w:val="24"/>
+          <w:szCs w:val="24"/>
+          <w:lang w:val="it-IT"/>
+        </w:rPr>
+      </w:pPr>
+      <w:r>
+        <w:rPr>
+          <w:b w:val="0"/>
+          <w:bCs w:val="0"/>
+          <w:sz w:val="24"/>
+          <w:szCs w:val="24"/>
+          <w:lang w:val="it-IT"/>
+        </w:rPr>
+        <w:t xml:space="preserve">As práticas propostas influenciaram positivamente na entrega do projeto, de modo que não foram apresentados desvios em prazos e custos, e a média de </w:t>
+      </w:r>
+      <w:r>
+        <w:rPr>
+          <w:rFonts w:ascii="Georgia" w:hAnsi="Georgia"/>
+          <w:color w:val="404040"/>
+          <w:sz w:val="23"/>
+          <w:szCs w:val="23"/>
+          <w:shd w:val="clear" w:color="auto" w:fill="FFFFFF"/>
+        </w:rPr>
+        <w:t xml:space="preserve">≈ </w:t>
+      </w:r>
+      <w:r>
+        <w:rPr>
+          <w:b w:val="0"/>
+          <w:bCs w:val="0"/>
+          <w:sz w:val="24"/>
+          <w:szCs w:val="24"/>
+          <w:lang w:val="it-IT"/>
+        </w:rPr>
+        <w:t>9</w:t>
+      </w:r>
+      <w:r>
+        <w:rPr>
+          <w:b w:val="0"/>
+          <w:bCs w:val="0"/>
+          <w:sz w:val="24"/>
+          <w:szCs w:val="24"/>
+          <w:lang w:val="it-IT"/>
+        </w:rPr>
+        <w:t xml:space="preserve"> dentro de uma escala de 0 a 10</w:t>
+      </w:r>
+      <w:r>
+        <w:rPr>
+          <w:b w:val="0"/>
+          <w:bCs w:val="0"/>
+          <w:sz w:val="24"/>
+          <w:szCs w:val="24"/>
+          <w:lang w:val="it-IT"/>
+        </w:rPr>
+        <w:t xml:space="preserve"> nas respostas à respeito de qual a chance de as equipes continuarem utilizando as práticas propostas no projeto corroboram com essas conclusões.</w:t>
+      </w:r>
+    </w:p>
+    <w:p>
+      <w:pPr>
+        <w:spacing w:line="360" w:lineRule="auto"/>
+        <w:jc w:val="both"/>
+        <w:rPr>
+          <w:sz w:val="24"/>
+          <w:szCs w:val="24"/>
+        </w:rPr>
+      </w:pPr>
+    </w:p>
+    <w:p>
+      <w:pPr>
+        <w:spacing w:line="360" w:lineRule="auto"/>
+        <w:jc w:val="both"/>
+        <w:rPr>
+          <w:b w:val="0"/>
+          <w:sz w:val="24"/>
+          <w:szCs w:val="24"/>
+        </w:rPr>
+      </w:pPr>
+      <w:r>
+        <w:rPr>
+          <w:sz w:val="24"/>
+          <w:szCs w:val="24"/>
+        </w:rPr>
         <w:t>5</w:t>
       </w:r>
       <w:r>

</xml_diff>

<commit_message>
Add versão para avaliação da Jussara do Cap. 5
</commit_message>
<xml_diff>
--- a/[Final] Utilização de Behaviour-Driven Development para apoio à modelagem de requisitos e Gestão das Comunicações.docx
+++ b/[Final] Utilização de Behaviour-Driven Development para apoio à modelagem de requisitos e Gestão das Comunicações.docx
@@ -37451,14 +37451,6 @@
     </w:p>
     <w:p>
       <w:pPr>
-        <w:rPr>
-          <w:sz w:val="28"/>
-          <w:szCs w:val="24"/>
-        </w:rPr>
-      </w:pPr>
-    </w:p>
-    <w:p>
-      <w:pPr>
         <w:spacing w:line="360" w:lineRule="auto"/>
         <w:jc w:val="both"/>
         <w:rPr>
@@ -38062,8 +38054,18 @@
           <w:szCs w:val="24"/>
           <w:lang w:val="it-IT"/>
         </w:rPr>
+        <w:t xml:space="preserve">As práticas foram aplicadas conforme proposto e o projeto foi concluído. A aplicação das práticas foi realizada corretamente, e ao longo do estudo de caso foi possível </w:t>
+      </w:r>
+      <w:r>
+        <w:rPr>
+          <w:b w:val="0"/>
+          <w:bCs w:val="0"/>
+          <w:sz w:val="24"/>
+          <w:szCs w:val="24"/>
+          <w:lang w:val="it-IT"/>
+        </w:rPr>
         <w:lastRenderedPageBreak/>
-        <w:t>As práticas foram aplicadas conforme proposto e o projeto foi concluído. A aplicação das práticas foi realizada corretamente, e ao longo do estudo de caso foi possível notar uma evolução das equipes no entendimento das práticas propostas bem como dos respectivos domínios nos quais a solução estava presente. Vale ressaltar que a experiência das equipes nos respectivos domínios pode ter influenciado na assimilição rápida da proposta.</w:t>
+        <w:t>notar uma evolução das equipes no entendimento das práticas propostas bem como dos respectivos domínios nos quais a solução estava presente. Vale ressaltar que a experiência das equipes nos respectivos domínios pode ter influenciado na assimilição rápida da proposta.</w:t>
       </w:r>
     </w:p>
     <w:p>
@@ -38293,43 +38295,83 @@
           <w:szCs w:val="24"/>
           <w:lang w:val="it-IT"/>
         </w:rPr>
-        <w:t>%) consideraram este aprendizado fácil. Ao longo do estudo não foram percebidas dificuldades na aplicação do BDD, porém em todos os alinhamentos realizados as equipes trouxeram dúvidas que foram respondidas pelo Responsável pelo Projeto.</w:t>
-      </w:r>
-    </w:p>
-    <w:p>
-      <w:pPr>
-        <w:spacing w:line="360" w:lineRule="auto"/>
-        <w:jc w:val="both"/>
-        <w:rPr>
-          <w:b w:val="0"/>
-          <w:bCs w:val="0"/>
-          <w:sz w:val="24"/>
-          <w:szCs w:val="24"/>
-          <w:lang w:val="it-IT"/>
-        </w:rPr>
-      </w:pPr>
-    </w:p>
-    <w:p>
-      <w:pPr>
-        <w:spacing w:line="360" w:lineRule="auto"/>
-        <w:jc w:val="both"/>
-        <w:rPr>
-          <w:b w:val="0"/>
-          <w:bCs w:val="0"/>
-          <w:sz w:val="24"/>
-          <w:szCs w:val="24"/>
-          <w:lang w:val="it-IT"/>
-        </w:rPr>
-      </w:pPr>
-      <w:r>
-        <w:rPr>
-          <w:b w:val="0"/>
-          <w:bCs w:val="0"/>
-          <w:sz w:val="24"/>
-          <w:szCs w:val="24"/>
-          <w:lang w:val="it-IT"/>
-        </w:rPr>
-        <w:t>Os participantes foram unânimes em responder que os alinhamentos realizados contribuíram para uma menor incidência de conflitos ao longo do projeto, e todos também consideraram a entrega do projeto em si bem sucedida. Ao longo do projeto, não foram identificados ou relatados grande</w:t>
+        <w:t>%) consideraram este aprendizado fácil. Ao longo do estudo não foram percebidas dificuldades na aplicação do BDD, porém em todos os alinhamentos realizados as equipes trouxeram dúvidas que foram respondidas pelo Responsável pelo Projeto</w:t>
+      </w:r>
+      <w:r>
+        <w:rPr>
+          <w:b w:val="0"/>
+          <w:bCs w:val="0"/>
+          <w:sz w:val="24"/>
+          <w:szCs w:val="24"/>
+          <w:lang w:val="it-IT"/>
+        </w:rPr>
+        <w:t>, e dúvidas pontuais ao longo do projeto também apareceram</w:t>
+      </w:r>
+      <w:r>
+        <w:rPr>
+          <w:b w:val="0"/>
+          <w:bCs w:val="0"/>
+          <w:sz w:val="24"/>
+          <w:szCs w:val="24"/>
+          <w:lang w:val="it-IT"/>
+        </w:rPr>
+        <w:t>.</w:t>
+      </w:r>
+    </w:p>
+    <w:p>
+      <w:pPr>
+        <w:spacing w:line="360" w:lineRule="auto"/>
+        <w:jc w:val="both"/>
+        <w:rPr>
+          <w:b w:val="0"/>
+          <w:bCs w:val="0"/>
+          <w:sz w:val="24"/>
+          <w:szCs w:val="24"/>
+          <w:lang w:val="it-IT"/>
+        </w:rPr>
+      </w:pPr>
+    </w:p>
+    <w:p>
+      <w:pPr>
+        <w:spacing w:line="360" w:lineRule="auto"/>
+        <w:jc w:val="both"/>
+        <w:rPr>
+          <w:b w:val="0"/>
+          <w:bCs w:val="0"/>
+          <w:sz w:val="24"/>
+          <w:szCs w:val="24"/>
+          <w:lang w:val="it-IT"/>
+        </w:rPr>
+      </w:pPr>
+      <w:r>
+        <w:rPr>
+          <w:b w:val="0"/>
+          <w:bCs w:val="0"/>
+          <w:sz w:val="24"/>
+          <w:szCs w:val="24"/>
+          <w:lang w:val="it-IT"/>
+        </w:rPr>
+        <w:t xml:space="preserve">Os participantes foram unânimes em responder que os alinhamentos realizados contribuíram para uma menor incidência de conflitos ao longo do projeto, e todos também consideraram a entrega do projeto em si bem sucedida. Ao longo do </w:t>
+      </w:r>
+      <w:r>
+        <w:rPr>
+          <w:b w:val="0"/>
+          <w:bCs w:val="0"/>
+          <w:sz w:val="24"/>
+          <w:szCs w:val="24"/>
+          <w:lang w:val="it-IT"/>
+        </w:rPr>
+        <w:t>estudo de caso</w:t>
+      </w:r>
+      <w:r>
+        <w:rPr>
+          <w:b w:val="0"/>
+          <w:bCs w:val="0"/>
+          <w:sz w:val="24"/>
+          <w:szCs w:val="24"/>
+          <w:lang w:val="it-IT"/>
+        </w:rPr>
+        <w:t>, não foram identificados ou relatados grande</w:t>
       </w:r>
       <w:r>
         <w:rPr>
@@ -38445,7 +38487,309 @@
           <w:szCs w:val="23"/>
           <w:shd w:val="clear" w:color="auto" w:fill="FFFFFF"/>
         </w:rPr>
-        <w:t>≈</w:t>
+        <w:t xml:space="preserve">≈ </w:t>
+      </w:r>
+      <w:r>
+        <w:rPr>
+          <w:b w:val="0"/>
+          <w:bCs w:val="0"/>
+          <w:sz w:val="24"/>
+          <w:szCs w:val="24"/>
+          <w:lang w:val="it-IT"/>
+        </w:rPr>
+        <w:t xml:space="preserve">8 dentro de uma escala de 0 a 10, sendo que 3 </w:t>
+      </w:r>
+      <w:r>
+        <w:rPr>
+          <w:b w:val="0"/>
+          <w:bCs w:val="0"/>
+          <w:sz w:val="24"/>
+          <w:szCs w:val="24"/>
+          <w:lang w:val="it-IT"/>
+        </w:rPr>
+        <w:t>d</w:t>
+      </w:r>
+      <w:r>
+        <w:rPr>
+          <w:b w:val="0"/>
+          <w:bCs w:val="0"/>
+          <w:sz w:val="24"/>
+          <w:szCs w:val="24"/>
+          <w:lang w:val="it-IT"/>
+        </w:rPr>
+        <w:t>o</w:t>
+      </w:r>
+      <w:r>
+        <w:rPr>
+          <w:b w:val="0"/>
+          <w:bCs w:val="0"/>
+          <w:sz w:val="24"/>
+          <w:szCs w:val="24"/>
+          <w:lang w:val="it-IT"/>
+        </w:rPr>
+        <w:t xml:space="preserve">s </w:t>
+      </w:r>
+      <w:r>
+        <w:rPr>
+          <w:b w:val="0"/>
+          <w:bCs w:val="0"/>
+          <w:sz w:val="24"/>
+          <w:szCs w:val="24"/>
+          <w:lang w:val="it-IT"/>
+        </w:rPr>
+        <w:t xml:space="preserve">respondentes </w:t>
+      </w:r>
+      <w:r>
+        <w:rPr>
+          <w:b w:val="0"/>
+          <w:bCs w:val="0"/>
+          <w:sz w:val="24"/>
+          <w:szCs w:val="24"/>
+          <w:lang w:val="it-IT"/>
+        </w:rPr>
+        <w:t>deram uma nota</w:t>
+      </w:r>
+      <w:r>
+        <w:rPr>
+          <w:b w:val="0"/>
+          <w:bCs w:val="0"/>
+          <w:sz w:val="24"/>
+          <w:szCs w:val="24"/>
+          <w:lang w:val="it-IT"/>
+        </w:rPr>
+        <w:t xml:space="preserve"> abaixo de 8. Realizando um entendimento melhor do cenário e</w:t>
+      </w:r>
+      <w:r>
+        <w:rPr>
+          <w:b w:val="0"/>
+          <w:bCs w:val="0"/>
+          <w:sz w:val="24"/>
+          <w:szCs w:val="24"/>
+          <w:lang w:val="it-IT"/>
+        </w:rPr>
+        <w:t>m</w:t>
+      </w:r>
+      <w:r>
+        <w:rPr>
+          <w:b w:val="0"/>
+          <w:bCs w:val="0"/>
+          <w:sz w:val="24"/>
+          <w:szCs w:val="24"/>
+          <w:lang w:val="it-IT"/>
+        </w:rPr>
+        <w:t xml:space="preserve"> uma conversa com </w:t>
+      </w:r>
+      <w:r>
+        <w:rPr>
+          <w:b w:val="0"/>
+          <w:bCs w:val="0"/>
+          <w:sz w:val="24"/>
+          <w:szCs w:val="24"/>
+          <w:lang w:val="it-IT"/>
+        </w:rPr>
+        <w:t>as equipes</w:t>
+      </w:r>
+      <w:r>
+        <w:rPr>
+          <w:b w:val="0"/>
+          <w:bCs w:val="0"/>
+          <w:sz w:val="24"/>
+          <w:szCs w:val="24"/>
+          <w:lang w:val="it-IT"/>
+        </w:rPr>
+        <w:t xml:space="preserve">, </w:t>
+      </w:r>
+      <w:r>
+        <w:rPr>
+          <w:b w:val="0"/>
+          <w:bCs w:val="0"/>
+          <w:sz w:val="24"/>
+          <w:szCs w:val="24"/>
+          <w:lang w:val="it-IT"/>
+        </w:rPr>
+        <w:t xml:space="preserve">foi concluído que </w:t>
+      </w:r>
+      <w:r>
+        <w:rPr>
+          <w:b w:val="0"/>
+          <w:bCs w:val="0"/>
+          <w:sz w:val="24"/>
+          <w:szCs w:val="24"/>
+          <w:lang w:val="it-IT"/>
+        </w:rPr>
+        <w:t>o índice ficou com esta média devido ao entendimento de que o BDD sozinho não é suficiente para influenciar a finalização bem sucedida do projeto, e fatores como a própria comunicação também devem ser destacados e combinados com as técnicas do BDD.</w:t>
+      </w:r>
+    </w:p>
+    <w:p>
+      <w:pPr>
+        <w:spacing w:line="360" w:lineRule="auto"/>
+        <w:jc w:val="both"/>
+        <w:rPr>
+          <w:b w:val="0"/>
+          <w:bCs w:val="0"/>
+          <w:sz w:val="24"/>
+          <w:szCs w:val="24"/>
+          <w:lang w:val="it-IT"/>
+        </w:rPr>
+      </w:pPr>
+      <w:r>
+        <w:rPr>
+          <w:b w:val="0"/>
+          <w:bCs w:val="0"/>
+          <w:sz w:val="24"/>
+          <w:szCs w:val="24"/>
+          <w:lang w:val="it-IT"/>
+        </w:rPr>
+        <w:lastRenderedPageBreak/>
+        <w:t>Com relação às diferenças entre os projetos cujos requisitos foram modelados utilizando BDD e projetos com outras (ou nenhuma) abordagens na modelagem de requisitos, a principal diferença destacada foi a preocupação de somente iniciar os desenvolvimentos quando o entendimento mútuo dos requisitos é concluído, de modo a minimizar retrabalhos pela falta de entendimento pleno do que deve ser feito. Também foi destacado que uma lista atualizada e bem disseminada dos contatos contribuiu para a comunicação e esclarecimento de dúvidas ao longo do desenvolvimento do projeto como um todo.</w:t>
+      </w:r>
+    </w:p>
+    <w:p>
+      <w:pPr>
+        <w:spacing w:line="360" w:lineRule="auto"/>
+        <w:jc w:val="both"/>
+        <w:rPr>
+          <w:b w:val="0"/>
+          <w:bCs w:val="0"/>
+          <w:sz w:val="24"/>
+          <w:szCs w:val="24"/>
+          <w:lang w:val="it-IT"/>
+        </w:rPr>
+      </w:pPr>
+    </w:p>
+    <w:p>
+      <w:pPr>
+        <w:spacing w:line="360" w:lineRule="auto"/>
+        <w:jc w:val="both"/>
+        <w:rPr>
+          <w:b w:val="0"/>
+          <w:bCs w:val="0"/>
+          <w:sz w:val="24"/>
+          <w:szCs w:val="24"/>
+          <w:lang w:val="it-IT"/>
+        </w:rPr>
+      </w:pPr>
+      <w:r>
+        <w:rPr>
+          <w:b w:val="0"/>
+          <w:bCs w:val="0"/>
+          <w:sz w:val="24"/>
+          <w:szCs w:val="24"/>
+          <w:lang w:val="it-IT"/>
+        </w:rPr>
+        <w:t>Dando continuidade à influência das comunicações em um projeto, os respondentes também foram unânimes em afirmar que sem uma boa comunicação, a adoção d</w:t>
+      </w:r>
+      <w:r>
+        <w:rPr>
+          <w:b w:val="0"/>
+          <w:bCs w:val="0"/>
+          <w:sz w:val="24"/>
+          <w:szCs w:val="24"/>
+          <w:lang w:val="it-IT"/>
+        </w:rPr>
+        <w:t>o BDD ou d</w:t>
+      </w:r>
+      <w:r>
+        <w:rPr>
+          <w:b w:val="0"/>
+          <w:bCs w:val="0"/>
+          <w:sz w:val="24"/>
+          <w:szCs w:val="24"/>
+          <w:lang w:val="it-IT"/>
+        </w:rPr>
+        <w:t>e quaisquer técnicas para modelagem de requisitos se torna irrelevante. Desta forma, todos demonstraram bastante satisfação com os resultados obtidos mediante abordagens como os alinhamentos sobre a modelagem dos requisitos, disseminação de contatos das partes interessadas e repositório comum e atualizado das modelagens</w:t>
+      </w:r>
+      <w:r>
+        <w:rPr>
+          <w:b w:val="0"/>
+          <w:bCs w:val="0"/>
+          <w:sz w:val="24"/>
+          <w:szCs w:val="24"/>
+          <w:lang w:val="it-IT"/>
+        </w:rPr>
+        <w:t>.</w:t>
+      </w:r>
+    </w:p>
+    <w:p>
+      <w:pPr>
+        <w:spacing w:line="360" w:lineRule="auto"/>
+        <w:jc w:val="both"/>
+        <w:rPr>
+          <w:b w:val="0"/>
+          <w:bCs w:val="0"/>
+          <w:sz w:val="24"/>
+          <w:szCs w:val="24"/>
+          <w:lang w:val="it-IT"/>
+        </w:rPr>
+      </w:pPr>
+    </w:p>
+    <w:p>
+      <w:pPr>
+        <w:spacing w:line="360" w:lineRule="auto"/>
+        <w:jc w:val="both"/>
+        <w:rPr>
+          <w:b w:val="0"/>
+          <w:bCs w:val="0"/>
+          <w:sz w:val="24"/>
+          <w:szCs w:val="24"/>
+          <w:lang w:val="it-IT"/>
+        </w:rPr>
+      </w:pPr>
+      <w:r>
+        <w:rPr>
+          <w:b w:val="0"/>
+          <w:bCs w:val="0"/>
+          <w:sz w:val="24"/>
+          <w:szCs w:val="24"/>
+          <w:lang w:val="it-IT"/>
+        </w:rPr>
+        <w:t>A modelagem utilizando BDD apresentou resultados satisfatórios no entendimento</w:t>
+      </w:r>
+      <w:r>
+        <w:rPr>
+          <w:b w:val="0"/>
+          <w:bCs w:val="0"/>
+          <w:sz w:val="24"/>
+          <w:szCs w:val="24"/>
+          <w:lang w:val="it-IT"/>
+        </w:rPr>
+        <w:t xml:space="preserve"> de quais comportamentos deveriam ser realizados pelo sistema e também serviu de apoio para as comunicações dada a utilização de uma linguagem comum e a padronização das modelagens neste formato em um repositório centralizado e de conhecimento de todos os participantes do estudo. </w:t>
+      </w:r>
+    </w:p>
+    <w:p>
+      <w:pPr>
+        <w:spacing w:line="360" w:lineRule="auto"/>
+        <w:jc w:val="both"/>
+        <w:rPr>
+          <w:b w:val="0"/>
+          <w:bCs w:val="0"/>
+          <w:sz w:val="24"/>
+          <w:szCs w:val="24"/>
+          <w:lang w:val="it-IT"/>
+        </w:rPr>
+      </w:pPr>
+    </w:p>
+    <w:p>
+      <w:pPr>
+        <w:spacing w:line="360" w:lineRule="auto"/>
+        <w:jc w:val="both"/>
+        <w:rPr>
+          <w:b w:val="0"/>
+          <w:bCs w:val="0"/>
+          <w:sz w:val="24"/>
+          <w:szCs w:val="24"/>
+          <w:lang w:val="it-IT"/>
+        </w:rPr>
+      </w:pPr>
+      <w:r>
+        <w:rPr>
+          <w:b w:val="0"/>
+          <w:bCs w:val="0"/>
+          <w:sz w:val="24"/>
+          <w:szCs w:val="24"/>
+          <w:lang w:val="it-IT"/>
+        </w:rPr>
+        <w:t xml:space="preserve">As práticas propostas influenciaram positivamente na entrega do projeto, de modo que não foram apresentados desvios em prazos e custos, e a média de </w:t>
       </w:r>
       <w:r>
         <w:rPr>
@@ -38455,151 +38799,155 @@
           <w:szCs w:val="23"/>
           <w:shd w:val="clear" w:color="auto" w:fill="FFFFFF"/>
         </w:rPr>
+        <w:t xml:space="preserve">≈ </w:t>
+      </w:r>
+      <w:r>
+        <w:rPr>
+          <w:b w:val="0"/>
+          <w:bCs w:val="0"/>
+          <w:sz w:val="24"/>
+          <w:szCs w:val="24"/>
+          <w:lang w:val="it-IT"/>
+        </w:rPr>
+        <w:t>9</w:t>
+      </w:r>
+      <w:r>
+        <w:rPr>
+          <w:b w:val="0"/>
+          <w:bCs w:val="0"/>
+          <w:sz w:val="24"/>
+          <w:szCs w:val="24"/>
+          <w:lang w:val="it-IT"/>
+        </w:rPr>
+        <w:t xml:space="preserve"> dentro de uma escala de 0 a 10</w:t>
+      </w:r>
+      <w:r>
+        <w:rPr>
+          <w:b w:val="0"/>
+          <w:bCs w:val="0"/>
+          <w:sz w:val="24"/>
+          <w:szCs w:val="24"/>
+          <w:lang w:val="it-IT"/>
+        </w:rPr>
+        <w:t xml:space="preserve"> nas respostas à respeito de qual a chance de as equipes continuarem utilizando as práticas propostas no projeto corroboram com essas conclusões.</w:t>
+      </w:r>
+    </w:p>
+    <w:p>
+      <w:pPr>
+        <w:spacing w:line="360" w:lineRule="auto"/>
+        <w:jc w:val="both"/>
+        <w:rPr>
+          <w:sz w:val="24"/>
+          <w:szCs w:val="24"/>
+        </w:rPr>
+      </w:pPr>
+    </w:p>
+    <w:p>
+      <w:pPr>
+        <w:spacing w:line="360" w:lineRule="auto"/>
+        <w:jc w:val="both"/>
+        <w:rPr>
+          <w:b w:val="0"/>
+          <w:sz w:val="24"/>
+          <w:szCs w:val="24"/>
+        </w:rPr>
+      </w:pPr>
+      <w:r>
+        <w:rPr>
+          <w:sz w:val="24"/>
+          <w:szCs w:val="24"/>
+        </w:rPr>
+        <w:t>5</w:t>
+      </w:r>
+      <w:r>
+        <w:rPr>
+          <w:sz w:val="24"/>
+          <w:szCs w:val="24"/>
+        </w:rPr>
+        <w:t>.</w:t>
+      </w:r>
+      <w:r>
+        <w:rPr>
+          <w:sz w:val="24"/>
+          <w:szCs w:val="24"/>
+        </w:rPr>
+        <w:t>2</w:t>
+      </w:r>
+      <w:r>
+        <w:rPr>
+          <w:b w:val="0"/>
+          <w:sz w:val="24"/>
+          <w:szCs w:val="24"/>
+        </w:rPr>
         <w:t xml:space="preserve"> </w:t>
       </w:r>
       <w:r>
         <w:rPr>
-          <w:b w:val="0"/>
-          <w:bCs w:val="0"/>
-          <w:sz w:val="24"/>
-          <w:szCs w:val="24"/>
-          <w:lang w:val="it-IT"/>
-        </w:rPr>
-        <w:t xml:space="preserve">8 dentro de uma escala de 0 a 10, sendo que 3 </w:t>
-      </w:r>
-      <w:r>
-        <w:rPr>
-          <w:b w:val="0"/>
-          <w:bCs w:val="0"/>
-          <w:sz w:val="24"/>
-          <w:szCs w:val="24"/>
-          <w:lang w:val="it-IT"/>
-        </w:rPr>
-        <w:t>d</w:t>
-      </w:r>
-      <w:r>
-        <w:rPr>
-          <w:b w:val="0"/>
-          <w:bCs w:val="0"/>
-          <w:sz w:val="24"/>
-          <w:szCs w:val="24"/>
-          <w:lang w:val="it-IT"/>
-        </w:rPr>
-        <w:t>o</w:t>
-      </w:r>
-      <w:r>
-        <w:rPr>
-          <w:b w:val="0"/>
-          <w:bCs w:val="0"/>
-          <w:sz w:val="24"/>
-          <w:szCs w:val="24"/>
-          <w:lang w:val="it-IT"/>
-        </w:rPr>
-        <w:t xml:space="preserve">s </w:t>
-      </w:r>
-      <w:r>
-        <w:rPr>
-          <w:b w:val="0"/>
-          <w:bCs w:val="0"/>
-          <w:sz w:val="24"/>
-          <w:szCs w:val="24"/>
-          <w:lang w:val="it-IT"/>
-        </w:rPr>
-        <w:t xml:space="preserve">respondentes </w:t>
-      </w:r>
-      <w:r>
-        <w:rPr>
-          <w:b w:val="0"/>
-          <w:bCs w:val="0"/>
-          <w:sz w:val="24"/>
-          <w:szCs w:val="24"/>
-          <w:lang w:val="it-IT"/>
-        </w:rPr>
-        <w:t>deram uma nota</w:t>
-      </w:r>
-      <w:r>
-        <w:rPr>
-          <w:b w:val="0"/>
-          <w:bCs w:val="0"/>
-          <w:sz w:val="24"/>
-          <w:szCs w:val="24"/>
-          <w:lang w:val="it-IT"/>
-        </w:rPr>
-        <w:t xml:space="preserve"> abaixo de 8. Realizando um entendimento melhor do cenário e</w:t>
-      </w:r>
-      <w:r>
-        <w:rPr>
-          <w:b w:val="0"/>
-          <w:bCs w:val="0"/>
-          <w:sz w:val="24"/>
-          <w:szCs w:val="24"/>
-          <w:lang w:val="it-IT"/>
-        </w:rPr>
-        <w:t>m</w:t>
-      </w:r>
-      <w:r>
-        <w:rPr>
-          <w:b w:val="0"/>
-          <w:bCs w:val="0"/>
-          <w:sz w:val="24"/>
-          <w:szCs w:val="24"/>
-          <w:lang w:val="it-IT"/>
-        </w:rPr>
-        <w:t xml:space="preserve"> uma conversa com </w:t>
-      </w:r>
-      <w:r>
-        <w:rPr>
-          <w:b w:val="0"/>
-          <w:bCs w:val="0"/>
-          <w:sz w:val="24"/>
-          <w:szCs w:val="24"/>
-          <w:lang w:val="it-IT"/>
-        </w:rPr>
-        <w:t>as equipes</w:t>
-      </w:r>
-      <w:r>
-        <w:rPr>
-          <w:b w:val="0"/>
-          <w:bCs w:val="0"/>
-          <w:sz w:val="24"/>
-          <w:szCs w:val="24"/>
-          <w:lang w:val="it-IT"/>
-        </w:rPr>
-        <w:t xml:space="preserve">, </w:t>
-      </w:r>
-      <w:r>
-        <w:rPr>
-          <w:b w:val="0"/>
-          <w:bCs w:val="0"/>
-          <w:sz w:val="24"/>
-          <w:szCs w:val="24"/>
-          <w:lang w:val="it-IT"/>
-        </w:rPr>
-        <w:t xml:space="preserve">foi concluído que </w:t>
-      </w:r>
-      <w:r>
-        <w:rPr>
-          <w:b w:val="0"/>
-          <w:bCs w:val="0"/>
-          <w:sz w:val="24"/>
-          <w:szCs w:val="24"/>
-          <w:lang w:val="it-IT"/>
-        </w:rPr>
-        <w:t>o índice ficou com esta média devido ao entendimento de que o BDD sozinho não é suficiente para influenciar a finalização bem sucedida do projeto, e fatores como a própria comunicação também devem ser destacados e combinados com as técnicas do BDD.</w:t>
-      </w:r>
-    </w:p>
-    <w:p>
-      <w:pPr>
-        <w:spacing w:line="360" w:lineRule="auto"/>
-        <w:jc w:val="both"/>
-        <w:rPr>
-          <w:b w:val="0"/>
-          <w:bCs w:val="0"/>
-          <w:sz w:val="24"/>
-          <w:szCs w:val="24"/>
-          <w:lang w:val="it-IT"/>
-        </w:rPr>
-      </w:pPr>
+          <w:sz w:val="24"/>
+          <w:szCs w:val="24"/>
+        </w:rPr>
+        <w:t>Contribuições do Trabalho</w:t>
+      </w:r>
+      <w:r>
+        <w:rPr>
+          <w:b w:val="0"/>
+          <w:sz w:val="24"/>
+          <w:szCs w:val="24"/>
+        </w:rPr>
+        <w:t xml:space="preserve"> </w:t>
+      </w:r>
+    </w:p>
+    <w:p>
+      <w:pPr>
+        <w:rPr>
+          <w:sz w:val="24"/>
+          <w:szCs w:val="24"/>
+          <w:lang w:val="it-IT"/>
+        </w:rPr>
+      </w:pPr>
+    </w:p>
+    <w:p>
+      <w:pPr>
+        <w:spacing w:line="360" w:lineRule="auto"/>
+        <w:jc w:val="both"/>
+        <w:rPr>
+          <w:b w:val="0"/>
+          <w:bCs w:val="0"/>
+          <w:sz w:val="24"/>
+          <w:szCs w:val="24"/>
+          <w:lang w:val="it-IT"/>
+        </w:rPr>
+      </w:pPr>
+      <w:r>
+        <w:rPr>
+          <w:b w:val="0"/>
+          <w:bCs w:val="0"/>
+          <w:sz w:val="24"/>
+          <w:szCs w:val="24"/>
+          <w:lang w:val="it-IT"/>
+        </w:rPr>
+        <w:t xml:space="preserve">Os processos e práticas </w:t>
+      </w:r>
+      <w:r>
+        <w:rPr>
+          <w:b w:val="0"/>
+          <w:bCs w:val="0"/>
+          <w:sz w:val="24"/>
+          <w:szCs w:val="24"/>
+          <w:lang w:val="it-IT"/>
+        </w:rPr>
+        <w:t>apresentados neste trabalho</w:t>
+      </w:r>
+      <w:r>
+        <w:rPr>
+          <w:b w:val="0"/>
+          <w:bCs w:val="0"/>
+          <w:sz w:val="24"/>
+          <w:szCs w:val="24"/>
+          <w:lang w:val="it-IT"/>
+        </w:rPr>
+        <w:t xml:space="preserve"> contribuem para a modelagem e compreensão dos requisitos pelas partes interessadas, bem como para melhoria das comunicações mediante correta disseminação dos documentos produzidos, mapeamento de envolvidos claro e atualizado e realização de alinhamentos </w:t>
+      </w:r>
       <w:r>
         <w:rPr>
           <w:b w:val="0"/>
@@ -38609,68 +38957,517 @@
           <w:lang w:val="it-IT"/>
         </w:rPr>
         <w:lastRenderedPageBreak/>
-        <w:t>Com relação às diferenças entre os projetos cujos requisitos foram modelados utilizando BDD e projetos com outras (ou nenhuma) abordagens na modelagem de requisitos, a principal diferença destacada foi a preocupação de somente iniciar os desenvolvimentos quando o entendimento mútuo dos requisitos é concluído, de modo a minimizar retrabalhos pela falta de entendimento pleno do que deve ser feito. Também foi destacado que uma lista atualizada e bem disseminada dos contatos contribuiu para a comunicação e esclarecimento de dúvidas ao longo do desenvolvimento do projeto como um todo.</w:t>
-      </w:r>
-    </w:p>
-    <w:p>
-      <w:pPr>
-        <w:spacing w:line="360" w:lineRule="auto"/>
-        <w:jc w:val="both"/>
-        <w:rPr>
-          <w:b w:val="0"/>
-          <w:bCs w:val="0"/>
-          <w:sz w:val="24"/>
-          <w:szCs w:val="24"/>
-          <w:lang w:val="it-IT"/>
-        </w:rPr>
-      </w:pPr>
-    </w:p>
-    <w:p>
-      <w:pPr>
-        <w:spacing w:line="360" w:lineRule="auto"/>
-        <w:jc w:val="both"/>
-        <w:rPr>
-          <w:b w:val="0"/>
-          <w:bCs w:val="0"/>
-          <w:sz w:val="24"/>
-          <w:szCs w:val="24"/>
-          <w:lang w:val="it-IT"/>
-        </w:rPr>
-      </w:pPr>
-      <w:r>
-        <w:rPr>
-          <w:b w:val="0"/>
-          <w:bCs w:val="0"/>
-          <w:sz w:val="24"/>
-          <w:szCs w:val="24"/>
-          <w:lang w:val="it-IT"/>
-        </w:rPr>
-        <w:t>Dando continuidade à influência das comunicações em um projeto, os respondentes também foram unânimes em afirmar que sem uma boa comunicação, a adoção d</w:t>
-      </w:r>
-      <w:r>
-        <w:rPr>
-          <w:b w:val="0"/>
-          <w:bCs w:val="0"/>
-          <w:sz w:val="24"/>
-          <w:szCs w:val="24"/>
-          <w:lang w:val="it-IT"/>
-        </w:rPr>
-        <w:t>o BDD ou d</w:t>
-      </w:r>
-      <w:r>
-        <w:rPr>
-          <w:b w:val="0"/>
-          <w:bCs w:val="0"/>
-          <w:sz w:val="24"/>
-          <w:szCs w:val="24"/>
-          <w:lang w:val="it-IT"/>
-        </w:rPr>
-        <w:t>e quaisquer técnicas para modelagem de requisitos se torna irrelevante. Desta forma, todos demonstraram bastante satisfação com os resultados obtidos mediante abordagens como os alinhamentos sobre a modelagem dos requisitos, disseminação de contatos das partes interessadas e repositório comum e atualizado das modelagens</w:t>
-      </w:r>
-      <w:r>
-        <w:rPr>
-          <w:b w:val="0"/>
-          <w:bCs w:val="0"/>
+        <w:t xml:space="preserve">constantes entre as partes interessadas para validar os requisitos modelados e os comportamentos que o </w:t>
+      </w:r>
+      <w:r>
+        <w:rPr>
+          <w:b w:val="0"/>
+          <w:bCs w:val="0"/>
+          <w:i/>
+          <w:iCs/>
+          <w:sz w:val="24"/>
+          <w:szCs w:val="24"/>
+          <w:lang w:val="it-IT"/>
+        </w:rPr>
+        <w:t>software</w:t>
+      </w:r>
+      <w:r>
+        <w:rPr>
+          <w:b w:val="0"/>
+          <w:bCs w:val="0"/>
+          <w:i/>
+          <w:iCs/>
+          <w:sz w:val="24"/>
+          <w:szCs w:val="24"/>
+          <w:lang w:val="it-IT"/>
+        </w:rPr>
+        <w:t xml:space="preserve"> </w:t>
+      </w:r>
+      <w:r>
+        <w:rPr>
+          <w:b w:val="0"/>
+          <w:bCs w:val="0"/>
+          <w:sz w:val="24"/>
+          <w:szCs w:val="24"/>
+          <w:lang w:val="it-IT"/>
+        </w:rPr>
+        <w:t>a ser entregue deve apresentar.</w:t>
+      </w:r>
+      <w:r>
+        <w:rPr>
+          <w:b w:val="0"/>
+          <w:bCs w:val="0"/>
+          <w:sz w:val="24"/>
+          <w:szCs w:val="24"/>
+          <w:lang w:val="it-IT"/>
+        </w:rPr>
+        <w:t xml:space="preserve"> </w:t>
+      </w:r>
+    </w:p>
+    <w:p>
+      <w:pPr>
+        <w:spacing w:line="360" w:lineRule="auto"/>
+        <w:jc w:val="both"/>
+        <w:rPr>
+          <w:b w:val="0"/>
+          <w:bCs w:val="0"/>
+          <w:sz w:val="24"/>
+          <w:szCs w:val="24"/>
+          <w:lang w:val="it-IT"/>
+        </w:rPr>
+      </w:pPr>
+    </w:p>
+    <w:p>
+      <w:pPr>
+        <w:spacing w:line="360" w:lineRule="auto"/>
+        <w:jc w:val="both"/>
+        <w:rPr>
+          <w:b w:val="0"/>
+          <w:bCs w:val="0"/>
+          <w:sz w:val="24"/>
+          <w:szCs w:val="24"/>
+          <w:lang w:val="it-IT"/>
+        </w:rPr>
+      </w:pPr>
+      <w:r>
+        <w:rPr>
+          <w:b w:val="0"/>
+          <w:bCs w:val="0"/>
+          <w:sz w:val="24"/>
+          <w:szCs w:val="24"/>
+          <w:lang w:val="it-IT"/>
+        </w:rPr>
+        <w:t>O estudo de caso, aplicado em um projeto com atuação de duas equipes que já sofreram impactos na entrega de projetos por conta de falhas no entendimento de requisitos e erros de comunicação, foi concluído com sucesso</w:t>
+      </w:r>
+      <w:r>
+        <w:rPr>
+          <w:b w:val="0"/>
+          <w:bCs w:val="0"/>
+          <w:sz w:val="24"/>
+          <w:szCs w:val="24"/>
+          <w:lang w:val="it-IT"/>
+        </w:rPr>
+        <w:t>, de modo que</w:t>
+      </w:r>
+      <w:r>
+        <w:rPr>
+          <w:b w:val="0"/>
+          <w:bCs w:val="0"/>
+          <w:sz w:val="24"/>
+          <w:szCs w:val="24"/>
+          <w:lang w:val="it-IT"/>
+        </w:rPr>
+        <w:t xml:space="preserve"> não foram observados ruídos nas comunicações ou problemas nos entendimentos</w:t>
+      </w:r>
+      <w:r>
+        <w:rPr>
+          <w:b w:val="0"/>
+          <w:bCs w:val="0"/>
+          <w:sz w:val="24"/>
+          <w:szCs w:val="24"/>
+          <w:lang w:val="it-IT"/>
+        </w:rPr>
+        <w:t xml:space="preserve"> e t</w:t>
+      </w:r>
+      <w:r>
+        <w:rPr>
+          <w:b w:val="0"/>
+          <w:bCs w:val="0"/>
+          <w:sz w:val="24"/>
+          <w:szCs w:val="24"/>
+          <w:lang w:val="it-IT"/>
+        </w:rPr>
+        <w:t>ambém não foram relatados conflitos</w:t>
+      </w:r>
+      <w:r>
+        <w:rPr>
+          <w:b w:val="0"/>
+          <w:bCs w:val="0"/>
+          <w:sz w:val="24"/>
+          <w:szCs w:val="24"/>
+          <w:lang w:val="it-IT"/>
+        </w:rPr>
+        <w:t xml:space="preserve">. </w:t>
+      </w:r>
+    </w:p>
+    <w:p>
+      <w:pPr>
+        <w:spacing w:line="360" w:lineRule="auto"/>
+        <w:jc w:val="both"/>
+        <w:rPr>
+          <w:b w:val="0"/>
+          <w:bCs w:val="0"/>
+          <w:sz w:val="24"/>
+          <w:szCs w:val="24"/>
+          <w:lang w:val="it-IT"/>
+        </w:rPr>
+      </w:pPr>
+    </w:p>
+    <w:p>
+      <w:pPr>
+        <w:spacing w:line="360" w:lineRule="auto"/>
+        <w:jc w:val="both"/>
+        <w:rPr>
+          <w:b w:val="0"/>
+          <w:bCs w:val="0"/>
+          <w:sz w:val="24"/>
+          <w:szCs w:val="24"/>
+          <w:lang w:val="it-IT"/>
+        </w:rPr>
+      </w:pPr>
+      <w:r>
+        <w:rPr>
+          <w:b w:val="0"/>
+          <w:bCs w:val="0"/>
+          <w:sz w:val="24"/>
+          <w:szCs w:val="24"/>
+          <w:lang w:val="it-IT"/>
+        </w:rPr>
+        <w:t xml:space="preserve">Apesar de mais de a metade dos participantes terem classificado o grau de dificuldade para aprender o BDD como moderado, o time não ficou bloqueado por conta de dúvidas na aplicação das técnicas pois elas eram prontamente esclarecidas pelo Responsável pelo Projeto, o que corrobora a importância deste papel para atuação como facilitador ao longo da execução dos processos propostos. No trabalho, este papel também se fez necessário para legitimar a posterior avaliação aplicada aos participantes, </w:t>
+      </w:r>
+      <w:r>
+        <w:rPr>
+          <w:b w:val="0"/>
+          <w:bCs w:val="0"/>
+          <w:sz w:val="24"/>
+          <w:szCs w:val="24"/>
+          <w:lang w:val="it-IT"/>
+        </w:rPr>
+        <w:t xml:space="preserve">mas seu </w:t>
+      </w:r>
+      <w:r>
+        <w:rPr>
+          <w:b w:val="0"/>
+          <w:bCs w:val="0"/>
+          <w:sz w:val="24"/>
+          <w:szCs w:val="24"/>
+          <w:lang w:val="it-IT"/>
+        </w:rPr>
+        <w:t>real</w:t>
+      </w:r>
+      <w:r>
+        <w:rPr>
+          <w:b w:val="0"/>
+          <w:bCs w:val="0"/>
+          <w:sz w:val="24"/>
+          <w:szCs w:val="24"/>
+          <w:lang w:val="it-IT"/>
+        </w:rPr>
+        <w:t xml:space="preserve"> valor é de fato a atuação como facilitador das modelagens e comunicações do projeto.</w:t>
+      </w:r>
+    </w:p>
+    <w:p>
+      <w:pPr>
+        <w:spacing w:line="360" w:lineRule="auto"/>
+        <w:jc w:val="both"/>
+        <w:rPr>
+          <w:b w:val="0"/>
+          <w:bCs w:val="0"/>
+          <w:sz w:val="24"/>
+          <w:szCs w:val="24"/>
+          <w:lang w:val="it-IT"/>
+        </w:rPr>
+      </w:pPr>
+    </w:p>
+    <w:p>
+      <w:pPr>
+        <w:spacing w:line="360" w:lineRule="auto"/>
+        <w:jc w:val="both"/>
+        <w:rPr>
+          <w:b w:val="0"/>
+          <w:bCs w:val="0"/>
+          <w:sz w:val="24"/>
+          <w:szCs w:val="24"/>
+          <w:lang w:val="it-IT"/>
+        </w:rPr>
+      </w:pPr>
+      <w:r>
+        <w:rPr>
+          <w:b w:val="0"/>
+          <w:bCs w:val="0"/>
+          <w:sz w:val="24"/>
+          <w:szCs w:val="24"/>
+          <w:lang w:val="it-IT"/>
+        </w:rPr>
+        <w:t>A pesquisa aplicada ao fim do estudo de caso validou as contribuições citadas, visto que os respondentes relataram os efeitos positivos no entendimento dos requisitos e comunicações mediante aplicação das técnicas propostas</w:t>
+      </w:r>
+      <w:r>
+        <w:rPr>
+          <w:b w:val="0"/>
+          <w:bCs w:val="0"/>
+          <w:sz w:val="24"/>
+          <w:szCs w:val="24"/>
+          <w:lang w:val="it-IT"/>
+        </w:rPr>
+        <w:t>, bem como sua influência positiva na entrega do projeto como um todo.</w:t>
+      </w:r>
+    </w:p>
+    <w:p>
+      <w:pPr>
+        <w:rPr>
+          <w:sz w:val="24"/>
+          <w:szCs w:val="24"/>
+          <w:lang w:val="it-IT"/>
+        </w:rPr>
+      </w:pPr>
+    </w:p>
+    <w:p>
+      <w:pPr>
+        <w:rPr>
+          <w:sz w:val="24"/>
+          <w:szCs w:val="24"/>
+          <w:lang w:val="it-IT"/>
+        </w:rPr>
+      </w:pPr>
+      <w:r>
+        <w:rPr>
+          <w:sz w:val="24"/>
+          <w:szCs w:val="24"/>
+          <w:lang w:val="it-IT"/>
+        </w:rPr>
+        <w:t>5.</w:t>
+      </w:r>
+      <w:r>
+        <w:rPr>
+          <w:sz w:val="24"/>
+          <w:szCs w:val="24"/>
+          <w:lang w:val="it-IT"/>
+        </w:rPr>
+        <w:t>3</w:t>
+      </w:r>
+      <w:r>
+        <w:rPr>
+          <w:sz w:val="24"/>
+          <w:szCs w:val="24"/>
+          <w:lang w:val="it-IT"/>
+        </w:rPr>
+        <w:t xml:space="preserve"> </w:t>
+      </w:r>
+      <w:r>
+        <w:rPr>
+          <w:sz w:val="24"/>
+          <w:szCs w:val="24"/>
+          <w:lang w:val="it-IT"/>
+        </w:rPr>
+        <w:t>Trabalhos Futuros</w:t>
+      </w:r>
+    </w:p>
+    <w:p>
+      <w:pPr>
+        <w:rPr>
+          <w:sz w:val="24"/>
+          <w:szCs w:val="24"/>
+          <w:lang w:val="it-IT"/>
+        </w:rPr>
+      </w:pPr>
+    </w:p>
+    <w:p>
+      <w:pPr>
+        <w:spacing w:line="360" w:lineRule="auto"/>
+        <w:jc w:val="both"/>
+        <w:rPr>
+          <w:b w:val="0"/>
+          <w:bCs w:val="0"/>
+          <w:sz w:val="24"/>
+          <w:szCs w:val="24"/>
+          <w:lang w:val="it-IT"/>
+        </w:rPr>
+      </w:pPr>
+      <w:r>
+        <w:rPr>
+          <w:b w:val="0"/>
+          <w:bCs w:val="0"/>
+          <w:sz w:val="24"/>
+          <w:szCs w:val="24"/>
+          <w:lang w:val="it-IT"/>
+        </w:rPr>
+        <w:t xml:space="preserve">A proposta deste trabalho é avaliar a influência do BDD, aliado à Gestão das Comunicações, na compreensão dos requisitos e </w:t>
+      </w:r>
+      <w:r>
+        <w:rPr>
+          <w:b w:val="0"/>
+          <w:bCs w:val="0"/>
+          <w:sz w:val="24"/>
+          <w:szCs w:val="24"/>
+          <w:lang w:val="it-IT"/>
+        </w:rPr>
+        <w:t xml:space="preserve">diminuição nos ruídos referentes ao entendimento sobre o quê deveria ser feito e, ao fim do projeto, avaliar se essa abordagem contribuiu para sua entrega dentro do prazo, custo e expectativas do cliente. Porém não foi realizada uma avaliação dos efeitos da proposta da utilização de BDD nas demais fases de um projeto, como codificação e testes. </w:t>
+      </w:r>
+    </w:p>
+    <w:p>
+      <w:pPr>
+        <w:spacing w:line="360" w:lineRule="auto"/>
+        <w:jc w:val="both"/>
+        <w:rPr>
+          <w:b w:val="0"/>
+          <w:bCs w:val="0"/>
+          <w:sz w:val="24"/>
+          <w:szCs w:val="24"/>
+          <w:lang w:val="it-IT"/>
+        </w:rPr>
+      </w:pPr>
+    </w:p>
+    <w:p>
+      <w:pPr>
+        <w:spacing w:line="360" w:lineRule="auto"/>
+        <w:jc w:val="both"/>
+        <w:rPr>
+          <w:b w:val="0"/>
+          <w:bCs w:val="0"/>
+          <w:sz w:val="24"/>
+          <w:szCs w:val="24"/>
+          <w:lang w:val="it-IT"/>
+        </w:rPr>
+      </w:pPr>
+      <w:r>
+        <w:rPr>
+          <w:b w:val="0"/>
+          <w:bCs w:val="0"/>
+          <w:sz w:val="24"/>
+          <w:szCs w:val="24"/>
+          <w:lang w:val="it-IT"/>
+        </w:rPr>
+        <w:t xml:space="preserve">Com exceção da fase de modelagem de requisitos, não foram utilizadas ferramentas ou abordagens BDD ao longo do projeto, desta forma recomenda-se como trabalho futuro avaliar a influência da utilização de BDD </w:t>
+      </w:r>
+      <w:r>
+        <w:rPr>
+          <w:b w:val="0"/>
+          <w:bCs w:val="0"/>
+          <w:sz w:val="24"/>
+          <w:szCs w:val="24"/>
+          <w:lang w:val="it-IT"/>
+        </w:rPr>
+        <w:t>na construção</w:t>
+      </w:r>
+      <w:r>
+        <w:rPr>
+          <w:b w:val="0"/>
+          <w:bCs w:val="0"/>
+          <w:sz w:val="24"/>
+          <w:szCs w:val="24"/>
+          <w:lang w:val="it-IT"/>
+        </w:rPr>
+        <w:t xml:space="preserve">, análise e manutenção </w:t>
+      </w:r>
+      <w:r>
+        <w:rPr>
+          <w:b w:val="0"/>
+          <w:bCs w:val="0"/>
+          <w:sz w:val="24"/>
+          <w:szCs w:val="24"/>
+          <w:lang w:val="it-IT"/>
+        </w:rPr>
+        <w:lastRenderedPageBreak/>
+        <w:t>de códigos fonte, bem como sua influência na qualidade do software mediante automação de testes de aceitação.</w:t>
+      </w:r>
+    </w:p>
+    <w:p>
+      <w:pPr>
+        <w:spacing w:line="360" w:lineRule="auto"/>
+        <w:jc w:val="both"/>
+        <w:rPr>
+          <w:b w:val="0"/>
+          <w:sz w:val="24"/>
+          <w:szCs w:val="24"/>
+          <w:lang w:val="it-IT"/>
+        </w:rPr>
+      </w:pPr>
+    </w:p>
+    <w:p>
+      <w:pPr>
+        <w:spacing w:line="360" w:lineRule="auto"/>
+        <w:jc w:val="both"/>
+        <w:rPr>
+          <w:b w:val="0"/>
+          <w:sz w:val="24"/>
+          <w:szCs w:val="24"/>
+          <w:lang w:val="it-IT"/>
+        </w:rPr>
+      </w:pPr>
+      <w:r>
+        <w:rPr>
+          <w:b w:val="0"/>
+          <w:sz w:val="24"/>
+          <w:szCs w:val="24"/>
+          <w:lang w:val="it-IT"/>
+        </w:rPr>
+        <w:t xml:space="preserve">A aplicação das práticas propostas em contextos diferentes dos apresentados neste trabalho também podem gerar trabalhos futuros. Podemos citar como exemplo a realização de estudos de caso com equipes maiores ou com menor experiência </w:t>
+      </w:r>
+      <w:r>
+        <w:rPr>
+          <w:b w:val="0"/>
+          <w:sz w:val="24"/>
+          <w:szCs w:val="24"/>
+          <w:lang w:val="it-IT"/>
+        </w:rPr>
+        <w:t>comparadas aos participantes</w:t>
+      </w:r>
+      <w:r>
+        <w:rPr>
+          <w:b w:val="0"/>
+          <w:sz w:val="24"/>
+          <w:szCs w:val="24"/>
+          <w:lang w:val="it-IT"/>
+        </w:rPr>
+        <w:t xml:space="preserve"> do trabalho</w:t>
+      </w:r>
+      <w:r>
+        <w:rPr>
+          <w:b w:val="0"/>
+          <w:sz w:val="24"/>
+          <w:szCs w:val="24"/>
+          <w:lang w:val="it-IT"/>
+        </w:rPr>
+        <w:t xml:space="preserve">, considerando que tivemos 8 participantes </w:t>
+      </w:r>
+      <w:r>
+        <w:rPr>
+          <w:b w:val="0"/>
+          <w:sz w:val="24"/>
+          <w:szCs w:val="24"/>
+          <w:lang w:val="it-IT"/>
+        </w:rPr>
+        <w:t>divididos em 2 equipes</w:t>
+      </w:r>
+      <w:r>
+        <w:rPr>
+          <w:b w:val="0"/>
+          <w:sz w:val="24"/>
+          <w:szCs w:val="24"/>
+          <w:lang w:val="it-IT"/>
+        </w:rPr>
+        <w:t>, cuja experiência média</w:t>
+      </w:r>
+      <w:r>
+        <w:rPr>
+          <w:b w:val="0"/>
+          <w:sz w:val="24"/>
+          <w:szCs w:val="24"/>
+          <w:lang w:val="it-IT"/>
+        </w:rPr>
+        <w:t xml:space="preserve"> no mercado de tecnologia</w:t>
+      </w:r>
+      <w:r>
+        <w:rPr>
+          <w:b w:val="0"/>
+          <w:sz w:val="24"/>
+          <w:szCs w:val="24"/>
+          <w:lang w:val="it-IT"/>
+        </w:rPr>
+        <w:t xml:space="preserve"> </w:t>
+      </w:r>
+      <w:r>
+        <w:rPr>
+          <w:b w:val="0"/>
+          <w:sz w:val="24"/>
+          <w:szCs w:val="24"/>
+          <w:lang w:val="it-IT"/>
+        </w:rPr>
+        <w:t>é de aproximadamente 7 anos</w:t>
+      </w:r>
+      <w:r>
+        <w:rPr>
+          <w:b w:val="0"/>
           <w:sz w:val="24"/>
           <w:szCs w:val="24"/>
           <w:lang w:val="it-IT"/>
@@ -38684,293 +39481,21 @@
         <w:jc w:val="both"/>
         <w:rPr>
           <w:b w:val="0"/>
-          <w:bCs w:val="0"/>
-          <w:sz w:val="24"/>
-          <w:szCs w:val="24"/>
-          <w:lang w:val="it-IT"/>
-        </w:rPr>
-      </w:pPr>
-    </w:p>
-    <w:p>
-      <w:pPr>
-        <w:spacing w:line="360" w:lineRule="auto"/>
-        <w:jc w:val="both"/>
-        <w:rPr>
-          <w:b w:val="0"/>
-          <w:bCs w:val="0"/>
-          <w:sz w:val="24"/>
-          <w:szCs w:val="24"/>
-          <w:lang w:val="it-IT"/>
-        </w:rPr>
-      </w:pPr>
-      <w:r>
-        <w:rPr>
-          <w:b w:val="0"/>
-          <w:bCs w:val="0"/>
-          <w:sz w:val="24"/>
-          <w:szCs w:val="24"/>
-          <w:lang w:val="it-IT"/>
-        </w:rPr>
-        <w:t>A modelagem utilizando BDD apresentou resultados satisfatórios no entendimento</w:t>
-      </w:r>
-      <w:r>
-        <w:rPr>
-          <w:b w:val="0"/>
-          <w:bCs w:val="0"/>
-          <w:sz w:val="24"/>
-          <w:szCs w:val="24"/>
-          <w:lang w:val="it-IT"/>
-        </w:rPr>
-        <w:t xml:space="preserve"> de quais comportamentos deveriam ser realizados pelo sistema e também serviu de apoio para as comunicações dada a utilização de uma linguagem comum e a padronização das modelagens neste formato em um repositório centralizado e de conhecimento de todos os participantes do estudo. </w:t>
-      </w:r>
-    </w:p>
-    <w:p>
-      <w:pPr>
-        <w:spacing w:line="360" w:lineRule="auto"/>
-        <w:jc w:val="both"/>
-        <w:rPr>
-          <w:b w:val="0"/>
-          <w:bCs w:val="0"/>
-          <w:sz w:val="24"/>
-          <w:szCs w:val="24"/>
-          <w:lang w:val="it-IT"/>
-        </w:rPr>
-      </w:pPr>
-    </w:p>
-    <w:p>
-      <w:pPr>
-        <w:spacing w:line="360" w:lineRule="auto"/>
-        <w:jc w:val="both"/>
-        <w:rPr>
-          <w:b w:val="0"/>
-          <w:bCs w:val="0"/>
-          <w:sz w:val="24"/>
-          <w:szCs w:val="24"/>
-          <w:lang w:val="it-IT"/>
-        </w:rPr>
-      </w:pPr>
-      <w:r>
-        <w:rPr>
-          <w:b w:val="0"/>
-          <w:bCs w:val="0"/>
-          <w:sz w:val="24"/>
-          <w:szCs w:val="24"/>
-          <w:lang w:val="it-IT"/>
-        </w:rPr>
-        <w:t xml:space="preserve">As práticas propostas influenciaram positivamente na entrega do projeto, de modo que não foram apresentados desvios em prazos e custos, e a média de </w:t>
-      </w:r>
-      <w:r>
-        <w:rPr>
-          <w:rFonts w:ascii="Georgia" w:hAnsi="Georgia"/>
-          <w:color w:val="404040"/>
-          <w:sz w:val="23"/>
-          <w:szCs w:val="23"/>
-          <w:shd w:val="clear" w:color="auto" w:fill="FFFFFF"/>
-        </w:rPr>
-        <w:t xml:space="preserve">≈ </w:t>
-      </w:r>
-      <w:r>
-        <w:rPr>
-          <w:b w:val="0"/>
-          <w:bCs w:val="0"/>
-          <w:sz w:val="24"/>
-          <w:szCs w:val="24"/>
-          <w:lang w:val="it-IT"/>
-        </w:rPr>
-        <w:t>9</w:t>
-      </w:r>
-      <w:r>
-        <w:rPr>
-          <w:b w:val="0"/>
-          <w:bCs w:val="0"/>
-          <w:sz w:val="24"/>
-          <w:szCs w:val="24"/>
-          <w:lang w:val="it-IT"/>
-        </w:rPr>
-        <w:t xml:space="preserve"> dentro de uma escala de 0 a 10</w:t>
-      </w:r>
-      <w:r>
-        <w:rPr>
-          <w:b w:val="0"/>
-          <w:bCs w:val="0"/>
-          <w:sz w:val="24"/>
-          <w:szCs w:val="24"/>
-          <w:lang w:val="it-IT"/>
-        </w:rPr>
-        <w:t xml:space="preserve"> nas respostas à respeito de qual a chance de as equipes continuarem utilizando as práticas propostas no projeto corroboram com essas conclusões.</w:t>
-      </w:r>
-    </w:p>
-    <w:p>
-      <w:pPr>
-        <w:spacing w:line="360" w:lineRule="auto"/>
-        <w:jc w:val="both"/>
-        <w:rPr>
-          <w:sz w:val="24"/>
-          <w:szCs w:val="24"/>
-        </w:rPr>
-      </w:pPr>
-    </w:p>
-    <w:p>
-      <w:pPr>
-        <w:spacing w:line="360" w:lineRule="auto"/>
-        <w:jc w:val="both"/>
-        <w:rPr>
-          <w:b w:val="0"/>
-          <w:sz w:val="24"/>
-          <w:szCs w:val="24"/>
-        </w:rPr>
-      </w:pPr>
-      <w:r>
-        <w:rPr>
-          <w:sz w:val="24"/>
-          <w:szCs w:val="24"/>
-        </w:rPr>
-        <w:t>5</w:t>
-      </w:r>
-      <w:r>
-        <w:rPr>
-          <w:sz w:val="24"/>
-          <w:szCs w:val="24"/>
-        </w:rPr>
-        <w:t>.</w:t>
-      </w:r>
-      <w:r>
-        <w:rPr>
-          <w:sz w:val="24"/>
-          <w:szCs w:val="24"/>
-        </w:rPr>
-        <w:t>2</w:t>
-      </w:r>
-      <w:r>
-        <w:rPr>
-          <w:b w:val="0"/>
-          <w:sz w:val="24"/>
-          <w:szCs w:val="24"/>
-        </w:rPr>
-        <w:t xml:space="preserve"> </w:t>
-      </w:r>
-      <w:r>
-        <w:rPr>
-          <w:sz w:val="24"/>
-          <w:szCs w:val="24"/>
-        </w:rPr>
-        <w:t>Contribuições do Trabalho</w:t>
-      </w:r>
-      <w:r>
-        <w:rPr>
-          <w:b w:val="0"/>
-          <w:sz w:val="24"/>
-          <w:szCs w:val="24"/>
-        </w:rPr>
-        <w:t xml:space="preserve"> </w:t>
-      </w:r>
-    </w:p>
-    <w:p>
-      <w:pPr>
-        <w:rPr>
-          <w:sz w:val="24"/>
-          <w:szCs w:val="24"/>
-          <w:lang w:val="it-IT"/>
-        </w:rPr>
-      </w:pPr>
-    </w:p>
-    <w:p>
-      <w:pPr>
-        <w:rPr>
-          <w:sz w:val="24"/>
-          <w:szCs w:val="24"/>
-          <w:lang w:val="it-IT"/>
-        </w:rPr>
-      </w:pPr>
-    </w:p>
-    <w:p>
-      <w:pPr>
-        <w:rPr>
-          <w:sz w:val="24"/>
-          <w:szCs w:val="24"/>
-          <w:lang w:val="it-IT"/>
-        </w:rPr>
-      </w:pPr>
-    </w:p>
-    <w:p>
-      <w:pPr>
-        <w:rPr>
-          <w:sz w:val="24"/>
-          <w:szCs w:val="24"/>
-          <w:lang w:val="it-IT"/>
-        </w:rPr>
-      </w:pPr>
-      <w:r>
-        <w:rPr>
-          <w:sz w:val="24"/>
-          <w:szCs w:val="24"/>
-          <w:lang w:val="it-IT"/>
-        </w:rPr>
-        <w:t>5.</w:t>
-      </w:r>
-      <w:r>
-        <w:rPr>
-          <w:sz w:val="24"/>
-          <w:szCs w:val="24"/>
-          <w:lang w:val="it-IT"/>
-        </w:rPr>
-        <w:t>3</w:t>
-      </w:r>
-      <w:r>
-        <w:rPr>
-          <w:sz w:val="24"/>
-          <w:szCs w:val="24"/>
-          <w:lang w:val="it-IT"/>
-        </w:rPr>
-        <w:t xml:space="preserve"> </w:t>
-      </w:r>
-      <w:r>
-        <w:rPr>
-          <w:sz w:val="24"/>
-          <w:szCs w:val="24"/>
-          <w:lang w:val="it-IT"/>
-        </w:rPr>
-        <w:t>Trabalhos Futuros</w:t>
-      </w:r>
-    </w:p>
-    <w:p>
-      <w:pPr>
-        <w:rPr>
-          <w:sz w:val="24"/>
-          <w:szCs w:val="24"/>
-          <w:lang w:val="it-IT"/>
-        </w:rPr>
-      </w:pPr>
-    </w:p>
-    <w:p>
-      <w:pPr>
-        <w:rPr>
-          <w:b w:val="0"/>
-          <w:sz w:val="24"/>
-          <w:szCs w:val="24"/>
-          <w:lang w:val="it-IT"/>
-        </w:rPr>
-      </w:pPr>
-    </w:p>
-    <w:p>
-      <w:pPr>
-        <w:spacing w:line="360" w:lineRule="auto"/>
-        <w:jc w:val="both"/>
-        <w:rPr>
-          <w:b w:val="0"/>
-          <w:sz w:val="24"/>
-          <w:szCs w:val="24"/>
-          <w:lang w:val="it-IT"/>
-        </w:rPr>
-      </w:pPr>
-    </w:p>
-    <w:p>
-      <w:pPr>
-        <w:spacing w:line="360" w:lineRule="auto"/>
-        <w:jc w:val="both"/>
-        <w:rPr>
-          <w:sz w:val="28"/>
-          <w:szCs w:val="24"/>
+          <w:sz w:val="24"/>
+          <w:szCs w:val="24"/>
+          <w:lang w:val="it-IT"/>
+        </w:rPr>
+      </w:pPr>
+    </w:p>
+    <w:p>
+      <w:pPr>
+        <w:spacing w:line="360" w:lineRule="auto"/>
+        <w:jc w:val="both"/>
+        <w:rPr>
+          <w:b w:val="0"/>
+          <w:sz w:val="24"/>
+          <w:szCs w:val="24"/>
+          <w:lang w:val="it-IT"/>
         </w:rPr>
         <w:sectPr>
           <w:pgSz w:w="11907" w:h="16840" w:code="9"/>
@@ -38979,6 +39504,15 @@
           <w:docGrid w:linePitch="360"/>
         </w:sectPr>
       </w:pPr>
+      <w:r>
+        <w:rPr>
+          <w:b w:val="0"/>
+          <w:sz w:val="24"/>
+          <w:szCs w:val="24"/>
+          <w:lang w:val="it-IT"/>
+        </w:rPr>
+        <w:t>Também é possível realizar uma análise sobre quais são as principais dificuldades no aprendizado do BDD e como elas podem ser superadas, visto que o resultado da pesquisa apontou que mais da metade dos participantes consideraram a dificuldade de aprender BDD moderada.</w:t>
+      </w:r>
     </w:p>
     <w:p>
       <w:pPr>

</xml_diff>

<commit_message>
Add Cap 3 re-escrito
</commit_message>
<xml_diff>
--- a/[Final] Utilização de Behaviour-Driven Development para apoio à modelagem de requisitos e Gestão das Comunicações.docx
+++ b/[Final] Utilização de Behaviour-Driven Development para apoio à modelagem de requisitos e Gestão das Comunicações.docx
@@ -8455,34 +8455,16 @@
           <w:sz w:val="24"/>
           <w:szCs w:val="24"/>
         </w:rPr>
-        <w:t xml:space="preserve"> é preciso adotar técnicas e práticas para atingi</w:t>
-      </w:r>
-      <w:r>
-        <w:rPr>
-          <w:b w:val="0"/>
-          <w:bCs w:val="0"/>
-          <w:sz w:val="24"/>
-          <w:szCs w:val="24"/>
-        </w:rPr>
-        <w:t>mento</w:t>
-      </w:r>
-      <w:r>
-        <w:rPr>
-          <w:b w:val="0"/>
-          <w:bCs w:val="0"/>
-          <w:sz w:val="24"/>
-          <w:szCs w:val="24"/>
-        </w:rPr>
-        <w:t xml:space="preserve"> </w:t>
-      </w:r>
-      <w:r>
-        <w:rPr>
-          <w:b w:val="0"/>
-          <w:bCs w:val="0"/>
-          <w:sz w:val="24"/>
-          <w:szCs w:val="24"/>
-        </w:rPr>
-        <w:t>d</w:t>
+        <w:t xml:space="preserve"> é preciso adotar técnicas e práticas para </w:t>
+      </w:r>
+      <w:r>
+        <w:rPr>
+          <w:b w:val="0"/>
+          <w:bCs w:val="0"/>
+          <w:sz w:val="24"/>
+          <w:szCs w:val="24"/>
+        </w:rPr>
+        <w:t xml:space="preserve">alcançar </w:t>
       </w:r>
       <w:r>
         <w:rPr>
@@ -8557,7 +8539,25 @@
           <w:sz w:val="24"/>
           <w:szCs w:val="24"/>
         </w:rPr>
-        <w:t xml:space="preserve">Diante deste cenário, há a necessidade de proposição e aplicação de medidas para minimizar estes impactos, validando-as em um projeto real de desenvolvimento de software, em um contexto no qual as equipes de desenvolvimento tem como desafio suprimir as dificuldades surgidas no entendimento dos requisitos e nas comunicações. Desta forma, </w:t>
+        <w:t>Diante deste cenário, há a necessidade de proposição e aplicação de medidas para minimizar estes impactos, validando-as em um projeto real de desenvolvimento de software, em um contexto no qual as equipes de desenvolvimento t</w:t>
+      </w:r>
+      <w:r>
+        <w:rPr>
+          <w:b w:val="0"/>
+          <w:bCs w:val="0"/>
+          <w:sz w:val="24"/>
+          <w:szCs w:val="24"/>
+        </w:rPr>
+        <w:t>ê</w:t>
+      </w:r>
+      <w:r>
+        <w:rPr>
+          <w:b w:val="0"/>
+          <w:bCs w:val="0"/>
+          <w:sz w:val="24"/>
+          <w:szCs w:val="24"/>
+        </w:rPr>
+        <w:t xml:space="preserve">m como desafio suprimir as dificuldades surgidas no entendimento dos requisitos e nas comunicações. Desta forma, </w:t>
       </w:r>
       <w:r>
         <w:rPr>
@@ -9605,138 +9605,6 @@
           <w:szCs w:val="24"/>
           <w:lang w:val="it-IT"/>
         </w:rPr>
-        <w:t>Comunicação não abrange somente a transmissão de uma mensagem, mas também a compreensão do significado desta mensagem</w:t>
-      </w:r>
-      <w:r>
-        <w:rPr>
-          <w:b w:val="0"/>
-          <w:sz w:val="24"/>
-          <w:szCs w:val="24"/>
-          <w:lang w:val="it-IT"/>
-        </w:rPr>
-        <w:t xml:space="preserve"> </w:t>
-      </w:r>
-      <w:r>
-        <w:rPr>
-          <w:b w:val="0"/>
-          <w:sz w:val="24"/>
-          <w:szCs w:val="24"/>
-          <w:lang w:val="it-IT"/>
-        </w:rPr>
-        <w:t>entre os envolvidos</w:t>
-      </w:r>
-      <w:r>
-        <w:rPr>
-          <w:b w:val="0"/>
-          <w:sz w:val="24"/>
-          <w:szCs w:val="24"/>
-          <w:lang w:val="it-IT"/>
-        </w:rPr>
-        <w:t>, portanto o BDD pode se tornar um importante aliado, principalmente para</w:t>
-      </w:r>
-      <w:r>
-        <w:rPr>
-          <w:b w:val="0"/>
-          <w:sz w:val="24"/>
-          <w:szCs w:val="24"/>
-          <w:lang w:val="it-IT"/>
-        </w:rPr>
-        <w:t xml:space="preserve"> melhorar a comunicação entre as equipes durante a identificação e</w:t>
-      </w:r>
-      <w:r>
-        <w:rPr>
-          <w:b w:val="0"/>
-          <w:sz w:val="24"/>
-          <w:szCs w:val="24"/>
-          <w:lang w:val="it-IT"/>
-        </w:rPr>
-        <w:t xml:space="preserve"> definição de requisitos e de seus critérios de aceite</w:t>
-      </w:r>
-      <w:r>
-        <w:rPr>
-          <w:b w:val="0"/>
-          <w:sz w:val="24"/>
-          <w:szCs w:val="24"/>
-          <w:lang w:val="it-IT"/>
-        </w:rPr>
-        <w:t>, de modo a contribuir com o andamento e entrega do projeto</w:t>
-      </w:r>
-      <w:r>
-        <w:rPr>
-          <w:b w:val="0"/>
-          <w:sz w:val="24"/>
-          <w:szCs w:val="24"/>
-          <w:lang w:val="it-IT"/>
-        </w:rPr>
-        <w:t xml:space="preserve"> e </w:t>
-      </w:r>
-      <w:r>
-        <w:rPr>
-          <w:b w:val="0"/>
-          <w:sz w:val="24"/>
-          <w:szCs w:val="24"/>
-          <w:lang w:val="it-IT"/>
-        </w:rPr>
-        <w:t>diminuir</w:t>
-      </w:r>
-      <w:r>
-        <w:rPr>
-          <w:b w:val="0"/>
-          <w:sz w:val="24"/>
-          <w:szCs w:val="24"/>
-          <w:lang w:val="it-IT"/>
-        </w:rPr>
-        <w:t xml:space="preserve"> os problemas </w:t>
-      </w:r>
-      <w:r>
-        <w:rPr>
-          <w:b w:val="0"/>
-          <w:sz w:val="24"/>
-          <w:szCs w:val="24"/>
-          <w:lang w:val="it-IT"/>
-        </w:rPr>
-        <w:t>relacionados ao entendimento do sistema</w:t>
-      </w:r>
-      <w:r>
-        <w:rPr>
-          <w:b w:val="0"/>
-          <w:sz w:val="24"/>
-          <w:szCs w:val="24"/>
-          <w:lang w:val="it-IT"/>
-        </w:rPr>
-        <w:t>.</w:t>
-      </w:r>
-    </w:p>
-    <w:p>
-      <w:pPr>
-        <w:spacing w:line="360" w:lineRule="auto"/>
-        <w:jc w:val="both"/>
-        <w:rPr>
-          <w:b w:val="0"/>
-          <w:sz w:val="24"/>
-          <w:szCs w:val="24"/>
-          <w:lang w:val="it-IT"/>
-        </w:rPr>
-      </w:pPr>
-    </w:p>
-    <w:p>
-      <w:pPr>
-        <w:spacing w:line="360" w:lineRule="auto"/>
-        <w:jc w:val="both"/>
-        <w:rPr>
-          <w:b w:val="0"/>
-          <w:sz w:val="24"/>
-          <w:szCs w:val="24"/>
-          <w:lang w:val="it-IT"/>
-        </w:rPr>
-      </w:pPr>
-      <w:r>
-        <w:rPr>
-          <w:b w:val="0"/>
-          <w:sz w:val="24"/>
-          <w:szCs w:val="24"/>
-          <w:lang w:val="it-IT"/>
-        </w:rPr>
         <w:t xml:space="preserve">A utilização do BDD, aliado à Gestão das Comunicações, busca o atingimento de um entendimento mútuo sobre os comportamentos (ou seja, requisitos) que o </w:t>
       </w:r>
       <w:r>
@@ -9759,18 +9627,6 @@
         </w:rPr>
         <w:t xml:space="preserve"> a ser entregue precisa apresentar bem como a correta disseminação deste entendimento entre as partes envolvidas, de modo a mitigar os riscos de falhas na entrega dos projetos. Portanto, o BDD pode se tornar um importante aliado, principalmente para melhorar a comunicação entre as equipes durante a identificação e definição de requisitos e de seus critérios de aceite, de modo a contribuir com o andamento e entrega do projeto e diminuir os problemas relacionados ao entendimento do sistema.</w:t>
       </w:r>
-    </w:p>
-    <w:p>
-      <w:pPr>
-        <w:spacing w:line="360" w:lineRule="auto"/>
-        <w:jc w:val="both"/>
-        <w:rPr>
-          <w:b w:val="0"/>
-          <w:sz w:val="24"/>
-          <w:szCs w:val="24"/>
-          <w:lang w:val="it-IT"/>
-        </w:rPr>
-      </w:pPr>
     </w:p>
     <w:p>
       <w:pPr>
@@ -9801,44 +9657,89 @@
           <w:szCs w:val="24"/>
           <w:lang w:val="it-IT"/>
         </w:rPr>
+        <w:t xml:space="preserve"> </w:t>
+      </w:r>
+      <w:r>
+        <w:rPr>
+          <w:sz w:val="24"/>
+          <w:szCs w:val="24"/>
+        </w:rPr>
+        <w:t>Objetivo</w:t>
+      </w:r>
+    </w:p>
+    <w:p>
+      <w:pPr>
+        <w:rPr>
+          <w:sz w:val="24"/>
+          <w:szCs w:val="24"/>
+        </w:rPr>
+      </w:pPr>
+    </w:p>
+    <w:p>
+      <w:pPr>
+        <w:spacing w:line="360" w:lineRule="auto"/>
+        <w:jc w:val="both"/>
+        <w:rPr>
+          <w:b w:val="0"/>
+          <w:sz w:val="24"/>
+          <w:szCs w:val="24"/>
+          <w:lang w:val="it-IT"/>
+        </w:rPr>
+      </w:pPr>
+      <w:r>
+        <w:rPr>
+          <w:b w:val="0"/>
+          <w:sz w:val="24"/>
+          <w:szCs w:val="24"/>
+          <w:lang w:val="it-IT"/>
+        </w:rPr>
+        <w:t>O objetivo do trabalho é propor a utilização das práticas de BDD para apoiar na definição do comportamento e dos critérios de aceite do software, de acordo com a abordagem da Engenharia de Requisitos, em conjunto com as definições de Gestão das Comunicações do PMBOK®. Desta forma, essa abordagem pretende contribuir para a diminuição de ruídos nas comunicações</w:t>
+      </w:r>
+      <w:r>
+        <w:rPr>
+          <w:b w:val="0"/>
+          <w:sz w:val="24"/>
+          <w:szCs w:val="24"/>
+          <w:lang w:val="it-IT"/>
+        </w:rPr>
+        <w:t xml:space="preserve">, </w:t>
+      </w:r>
+      <w:r>
+        <w:rPr>
+          <w:b w:val="0"/>
+          <w:sz w:val="24"/>
+          <w:szCs w:val="24"/>
+          <w:lang w:val="it-IT"/>
+        </w:rPr>
+        <w:t xml:space="preserve">menor incidência de </w:t>
+      </w:r>
+      <w:r>
+        <w:rPr>
+          <w:b w:val="0"/>
+          <w:sz w:val="24"/>
+          <w:szCs w:val="24"/>
+          <w:lang w:val="it-IT"/>
+        </w:rPr>
+        <w:t>conflitos entre as partes interessadas</w:t>
+      </w:r>
+      <w:r>
+        <w:rPr>
+          <w:b w:val="0"/>
+          <w:sz w:val="24"/>
+          <w:szCs w:val="24"/>
+          <w:lang w:val="it-IT"/>
+        </w:rPr>
+        <w:t xml:space="preserve"> e na melhoria da compreensão dos requisitos, bem como auxiliar </w:t>
+      </w:r>
+      <w:r>
+        <w:rPr>
+          <w:b w:val="0"/>
+          <w:sz w:val="24"/>
+          <w:szCs w:val="24"/>
+          <w:lang w:val="it-IT"/>
+        </w:rPr>
         <w:lastRenderedPageBreak/>
-        <w:t xml:space="preserve"> </w:t>
-      </w:r>
-      <w:r>
-        <w:rPr>
-          <w:sz w:val="24"/>
-          <w:szCs w:val="24"/>
-        </w:rPr>
-        <w:t>Objetivo</w:t>
-      </w:r>
-    </w:p>
-    <w:p>
-      <w:pPr>
-        <w:rPr>
-          <w:sz w:val="24"/>
-          <w:szCs w:val="24"/>
-        </w:rPr>
-      </w:pPr>
-    </w:p>
-    <w:p>
-      <w:pPr>
-        <w:spacing w:line="360" w:lineRule="auto"/>
-        <w:jc w:val="both"/>
-        <w:rPr>
-          <w:b w:val="0"/>
-          <w:sz w:val="24"/>
-          <w:szCs w:val="24"/>
-          <w:lang w:val="it-IT"/>
-        </w:rPr>
-      </w:pPr>
-      <w:r>
-        <w:rPr>
-          <w:b w:val="0"/>
-          <w:sz w:val="24"/>
-          <w:szCs w:val="24"/>
-          <w:lang w:val="it-IT"/>
-        </w:rPr>
-        <w:t xml:space="preserve">O objetivo do trabalho é propor a utilização das práticas de BDD para apoiar na definição do comportamento e dos critérios de aceite do software, de acordo com a abordagem da Engenharia de Requisitos, em conjunto com as definições de Gestão das Comunicações do PMBOK®. Desta forma, essa abordagem pretende contribuir para a diminuição de ruídos nas comunicações e na melhoria da compreensão dos requisitos, bem como auxiliar na finalização bem-sucedida de um projeto real de </w:t>
+        <w:t xml:space="preserve">na finalização bem-sucedida de um projeto real de </w:t>
       </w:r>
       <w:r>
         <w:rPr>
@@ -10094,17 +9995,7 @@
           <w:szCs w:val="24"/>
           <w:lang w:val="it-IT"/>
         </w:rPr>
-        <w:t xml:space="preserve">De acordo com o estudo de VERNER, SAMPSON e CERPA (2008), que avaliou o andamento de oito (8) projetos de desenvolvimento de software que não obtiveram </w:t>
-      </w:r>
-      <w:r>
-        <w:rPr>
-          <w:b w:val="0"/>
-          <w:sz w:val="24"/>
-          <w:szCs w:val="24"/>
-          <w:lang w:val="it-IT"/>
-        </w:rPr>
-        <w:lastRenderedPageBreak/>
-        <w:t>sucesso, decisões tomadas sem o entendimento pleno dos requisitos do sistema estiveram entre os fatores responsáveis pela falha de 73% dos projetos avaliados. Um artigo publicado pelo PMI (2013) relata que mais da metade do orçamento de um projeto entra em risco logo em seu início devido à comunicações ineficientes, o que mostra que estes ruídos acarretam em maiores custos e podem fazer com que um projeto falhe ou seja entregue fora do orçamento e até mesmo prazo.</w:t>
+        <w:t>De acordo com o estudo de VERNER, SAMPSON e CERPA (2008), que avaliou o andamento de oito (8) projetos de desenvolvimento de software que não obtiveram sucesso, decisões tomadas sem o entendimento pleno dos requisitos do sistema estiveram entre os fatores responsáveis pela falha de 73% dos projetos avaliados. Um artigo publicado pelo PMI (2013) relata que mais da metade do orçamento de um projeto entra em risco logo em seu início devido à comunicações ineficientes, o que mostra que estes ruídos acarretam em maiores custos e podem fazer com que um projeto falhe ou seja entregue fora do orçamento e até mesmo prazo.</w:t>
       </w:r>
     </w:p>
     <w:p>
@@ -10413,375 +10304,373 @@
         <w:rPr>
           <w:b w:val="0"/>
           <w:bCs w:val="0"/>
+          <w:sz w:val="24"/>
+          <w:szCs w:val="24"/>
+        </w:rPr>
+        <w:t>interessados</w:t>
+      </w:r>
+      <w:r>
+        <w:rPr>
+          <w:b w:val="0"/>
+          <w:bCs w:val="0"/>
+          <w:sz w:val="24"/>
+          <w:szCs w:val="24"/>
+        </w:rPr>
+        <w:t xml:space="preserve"> é muito grande. </w:t>
+      </w:r>
+    </w:p>
+    <w:p>
+      <w:pPr>
+        <w:spacing w:line="360" w:lineRule="auto"/>
+        <w:jc w:val="both"/>
+        <w:rPr>
+          <w:b w:val="0"/>
+          <w:bCs w:val="0"/>
+          <w:sz w:val="24"/>
+          <w:szCs w:val="24"/>
+        </w:rPr>
+      </w:pPr>
+    </w:p>
+    <w:p>
+      <w:pPr>
+        <w:spacing w:line="360" w:lineRule="auto"/>
+        <w:jc w:val="both"/>
+        <w:rPr>
+          <w:b w:val="0"/>
+          <w:bCs w:val="0"/>
+          <w:sz w:val="24"/>
+          <w:szCs w:val="24"/>
+        </w:rPr>
+      </w:pPr>
+      <w:r>
+        <w:rPr>
+          <w:b w:val="0"/>
+          <w:bCs w:val="0"/>
+          <w:sz w:val="24"/>
+          <w:szCs w:val="24"/>
+        </w:rPr>
+        <w:t xml:space="preserve">Estes </w:t>
+      </w:r>
+      <w:r>
+        <w:rPr>
+          <w:b w:val="0"/>
+          <w:bCs w:val="0"/>
+          <w:sz w:val="24"/>
+          <w:szCs w:val="24"/>
+        </w:rPr>
+        <w:t>pontos</w:t>
+      </w:r>
+      <w:r>
+        <w:rPr>
+          <w:b w:val="0"/>
+          <w:bCs w:val="0"/>
+          <w:sz w:val="24"/>
+          <w:szCs w:val="24"/>
+        </w:rPr>
+        <w:t xml:space="preserve"> também contribuem para uma maior incidência de conflitos</w:t>
+      </w:r>
+      <w:r>
+        <w:rPr>
+          <w:b w:val="0"/>
+          <w:bCs w:val="0"/>
+          <w:sz w:val="24"/>
+          <w:szCs w:val="24"/>
+        </w:rPr>
+        <w:t xml:space="preserve">, </w:t>
+      </w:r>
+      <w:r>
+        <w:rPr>
+          <w:b w:val="0"/>
+          <w:bCs w:val="0"/>
+          <w:sz w:val="24"/>
+          <w:szCs w:val="24"/>
+        </w:rPr>
+        <w:t xml:space="preserve">tipicamente causados por expectativas desalinhadas entre </w:t>
+      </w:r>
+      <w:r>
+        <w:rPr>
+          <w:b w:val="0"/>
+          <w:bCs w:val="0"/>
+          <w:sz w:val="24"/>
+          <w:szCs w:val="24"/>
+        </w:rPr>
+        <w:t>as equipes</w:t>
+      </w:r>
+      <w:r>
+        <w:rPr>
+          <w:b w:val="0"/>
+          <w:bCs w:val="0"/>
+          <w:sz w:val="24"/>
+          <w:szCs w:val="24"/>
+        </w:rPr>
+        <w:t xml:space="preserve"> envolvid</w:t>
+      </w:r>
+      <w:r>
+        <w:rPr>
+          <w:b w:val="0"/>
+          <w:bCs w:val="0"/>
+          <w:sz w:val="24"/>
+          <w:szCs w:val="24"/>
+        </w:rPr>
+        <w:t>a</w:t>
+      </w:r>
+      <w:r>
+        <w:rPr>
+          <w:b w:val="0"/>
+          <w:bCs w:val="0"/>
+          <w:sz w:val="24"/>
+          <w:szCs w:val="24"/>
+        </w:rPr>
+        <w:t>s em projetos nestes contextos (WILLIAMS; O’REILLY, 1998)</w:t>
+      </w:r>
+      <w:r>
+        <w:rPr>
+          <w:b w:val="0"/>
+          <w:bCs w:val="0"/>
+          <w:sz w:val="24"/>
+          <w:szCs w:val="24"/>
+        </w:rPr>
+        <w:t>, evidenciando também oportunidades de melhorias na modelagem dos requisitos e no alinhamento sobre eles</w:t>
+      </w:r>
+      <w:r>
+        <w:rPr>
+          <w:b w:val="0"/>
+          <w:bCs w:val="0"/>
+          <w:sz w:val="24"/>
+          <w:szCs w:val="24"/>
+        </w:rPr>
+        <w:t xml:space="preserve"> (HINDS; BAILEY, 2003)</w:t>
+      </w:r>
+      <w:r>
+        <w:rPr>
+          <w:b w:val="0"/>
+          <w:bCs w:val="0"/>
+          <w:sz w:val="24"/>
+          <w:szCs w:val="24"/>
+        </w:rPr>
+        <w:t>.</w:t>
+      </w:r>
+    </w:p>
+    <w:p>
+      <w:pPr>
+        <w:spacing w:line="360" w:lineRule="auto"/>
+        <w:jc w:val="both"/>
+        <w:rPr>
+          <w:b w:val="0"/>
+          <w:bCs w:val="0"/>
+          <w:sz w:val="24"/>
+          <w:szCs w:val="24"/>
+        </w:rPr>
+      </w:pPr>
+    </w:p>
+    <w:p>
+      <w:pPr>
+        <w:spacing w:line="360" w:lineRule="auto"/>
+        <w:jc w:val="both"/>
+        <w:rPr>
+          <w:b w:val="0"/>
+          <w:bCs w:val="0"/>
+          <w:sz w:val="24"/>
+          <w:szCs w:val="24"/>
+        </w:rPr>
+      </w:pPr>
+      <w:r>
+        <w:rPr>
+          <w:b w:val="0"/>
+          <w:bCs w:val="0"/>
+          <w:sz w:val="24"/>
+          <w:szCs w:val="24"/>
+        </w:rPr>
+        <w:t>As principais causas que resultam em problemas na modelagem de requisitos são: falta de clareza sobre os objetivos a serem atingidos ou qual problema é necessário resolver; gastos com funcionalidades nunca utilizadas ou desnecessárias</w:t>
+      </w:r>
+      <w:r>
+        <w:rPr>
+          <w:b w:val="0"/>
+          <w:bCs w:val="0"/>
+          <w:sz w:val="24"/>
+          <w:szCs w:val="24"/>
+        </w:rPr>
+        <w:t xml:space="preserve"> e </w:t>
+      </w:r>
+      <w:r>
+        <w:rPr>
+          <w:b w:val="0"/>
+          <w:bCs w:val="0"/>
+          <w:sz w:val="24"/>
+          <w:szCs w:val="24"/>
+        </w:rPr>
+        <w:t xml:space="preserve"> complexidade desnecessária da especificação (BITTNER, 2008). Estes fatores vão ao encontro aos impactos causados e apresentados no estudo referenciado por VERNER, SAMPSON e CERPA (2008).</w:t>
+      </w:r>
+    </w:p>
+    <w:p>
+      <w:pPr>
+        <w:spacing w:line="360" w:lineRule="auto"/>
+        <w:jc w:val="both"/>
+        <w:rPr>
+          <w:b w:val="0"/>
+          <w:sz w:val="24"/>
+          <w:szCs w:val="24"/>
+          <w:lang w:val="it-IT"/>
+        </w:rPr>
+      </w:pPr>
+    </w:p>
+    <w:p>
+      <w:pPr>
+        <w:spacing w:line="360" w:lineRule="auto"/>
+        <w:jc w:val="both"/>
+        <w:rPr>
+          <w:b w:val="0"/>
+          <w:sz w:val="24"/>
+          <w:szCs w:val="24"/>
+          <w:lang w:val="it-IT"/>
+        </w:rPr>
+      </w:pPr>
+      <w:r>
+        <w:rPr>
+          <w:b w:val="0"/>
+          <w:sz w:val="24"/>
+          <w:szCs w:val="24"/>
+          <w:lang w:val="it-IT"/>
+        </w:rPr>
+        <w:t>Os estudo</w:t>
+      </w:r>
+      <w:r>
+        <w:rPr>
+          <w:b w:val="0"/>
+          <w:sz w:val="24"/>
+          <w:szCs w:val="24"/>
+          <w:lang w:val="it-IT"/>
+        </w:rPr>
+        <w:t>s</w:t>
+      </w:r>
+      <w:r>
+        <w:rPr>
+          <w:b w:val="0"/>
+          <w:sz w:val="24"/>
+          <w:szCs w:val="24"/>
+          <w:lang w:val="it-IT"/>
+        </w:rPr>
+        <w:t xml:space="preserve"> e artigo</w:t>
+      </w:r>
+      <w:r>
+        <w:rPr>
+          <w:b w:val="0"/>
+          <w:sz w:val="24"/>
+          <w:szCs w:val="24"/>
+          <w:lang w:val="it-IT"/>
+        </w:rPr>
+        <w:t>s</w:t>
+      </w:r>
+      <w:r>
+        <w:rPr>
+          <w:b w:val="0"/>
+          <w:sz w:val="24"/>
+          <w:szCs w:val="24"/>
+          <w:lang w:val="it-IT"/>
+        </w:rPr>
+        <w:t xml:space="preserve"> citados </w:t>
+      </w:r>
+      <w:r>
+        <w:rPr>
+          <w:b w:val="0"/>
+          <w:sz w:val="24"/>
+          <w:szCs w:val="24"/>
+          <w:lang w:val="it-IT"/>
+        </w:rPr>
+        <w:t>reforçam</w:t>
+      </w:r>
+      <w:r>
+        <w:rPr>
+          <w:b w:val="0"/>
+          <w:sz w:val="24"/>
+          <w:szCs w:val="24"/>
+          <w:lang w:val="it-IT"/>
+        </w:rPr>
+        <w:t xml:space="preserve"> o</w:t>
+      </w:r>
+      <w:r>
+        <w:rPr>
+          <w:b w:val="0"/>
+          <w:sz w:val="24"/>
+          <w:szCs w:val="24"/>
+          <w:lang w:val="it-IT"/>
+        </w:rPr>
+        <w:t>s</w:t>
+      </w:r>
+      <w:r>
+        <w:rPr>
+          <w:b w:val="0"/>
+          <w:sz w:val="24"/>
+          <w:szCs w:val="24"/>
+          <w:lang w:val="it-IT"/>
+        </w:rPr>
+        <w:t xml:space="preserve"> impacto</w:t>
+      </w:r>
+      <w:r>
+        <w:rPr>
+          <w:b w:val="0"/>
+          <w:sz w:val="24"/>
+          <w:szCs w:val="24"/>
+          <w:lang w:val="it-IT"/>
+        </w:rPr>
+        <w:t>s</w:t>
+      </w:r>
+      <w:r>
+        <w:rPr>
+          <w:b w:val="0"/>
+          <w:sz w:val="24"/>
+          <w:szCs w:val="24"/>
+          <w:lang w:val="it-IT"/>
+        </w:rPr>
+        <w:t xml:space="preserve"> que ocorre</w:t>
+      </w:r>
+      <w:r>
+        <w:rPr>
+          <w:b w:val="0"/>
+          <w:sz w:val="24"/>
+          <w:szCs w:val="24"/>
+          <w:lang w:val="it-IT"/>
+        </w:rPr>
+        <w:t>m</w:t>
+      </w:r>
+      <w:r>
+        <w:rPr>
+          <w:b w:val="0"/>
+          <w:sz w:val="24"/>
+          <w:szCs w:val="24"/>
+          <w:lang w:val="it-IT"/>
+        </w:rPr>
+        <w:t xml:space="preserve"> quando não há a preocupação em modelar os requisitos e critérios de aceitação do </w:t>
+      </w:r>
+      <w:r>
+        <w:rPr>
+          <w:b w:val="0"/>
           <w:i/>
           <w:iCs/>
           <w:sz w:val="24"/>
           <w:szCs w:val="24"/>
-        </w:rPr>
-        <w:t>stakeholders</w:t>
-      </w:r>
-      <w:r>
-        <w:rPr>
-          <w:b w:val="0"/>
-          <w:bCs w:val="0"/>
-          <w:sz w:val="24"/>
-          <w:szCs w:val="24"/>
-        </w:rPr>
-        <w:t xml:space="preserve"> é muito grande. </w:t>
-      </w:r>
-    </w:p>
-    <w:p>
-      <w:pPr>
-        <w:spacing w:line="360" w:lineRule="auto"/>
-        <w:jc w:val="both"/>
-        <w:rPr>
-          <w:b w:val="0"/>
-          <w:bCs w:val="0"/>
-          <w:sz w:val="24"/>
-          <w:szCs w:val="24"/>
-        </w:rPr>
-      </w:pPr>
-    </w:p>
-    <w:p>
-      <w:pPr>
-        <w:spacing w:line="360" w:lineRule="auto"/>
-        <w:jc w:val="both"/>
-        <w:rPr>
-          <w:b w:val="0"/>
-          <w:bCs w:val="0"/>
-          <w:sz w:val="24"/>
-          <w:szCs w:val="24"/>
-        </w:rPr>
-      </w:pPr>
-      <w:r>
-        <w:rPr>
-          <w:b w:val="0"/>
-          <w:bCs w:val="0"/>
-          <w:sz w:val="24"/>
-          <w:szCs w:val="24"/>
-        </w:rPr>
-        <w:t xml:space="preserve">Estes </w:t>
-      </w:r>
-      <w:r>
-        <w:rPr>
-          <w:b w:val="0"/>
-          <w:bCs w:val="0"/>
-          <w:sz w:val="24"/>
-          <w:szCs w:val="24"/>
-        </w:rPr>
-        <w:t>pontos</w:t>
-      </w:r>
-      <w:r>
-        <w:rPr>
-          <w:b w:val="0"/>
-          <w:bCs w:val="0"/>
-          <w:sz w:val="24"/>
-          <w:szCs w:val="24"/>
-        </w:rPr>
-        <w:t xml:space="preserve"> também contribuem para uma maior incidência de conflitos</w:t>
-      </w:r>
-      <w:r>
-        <w:rPr>
-          <w:b w:val="0"/>
-          <w:bCs w:val="0"/>
-          <w:sz w:val="24"/>
-          <w:szCs w:val="24"/>
-        </w:rPr>
-        <w:t xml:space="preserve">, </w:t>
-      </w:r>
-      <w:r>
-        <w:rPr>
-          <w:b w:val="0"/>
-          <w:bCs w:val="0"/>
-          <w:sz w:val="24"/>
-          <w:szCs w:val="24"/>
-        </w:rPr>
-        <w:t xml:space="preserve">tipicamente causados por expectativas desalinhadas entre </w:t>
-      </w:r>
-      <w:r>
-        <w:rPr>
-          <w:b w:val="0"/>
-          <w:bCs w:val="0"/>
-          <w:sz w:val="24"/>
-          <w:szCs w:val="24"/>
-        </w:rPr>
-        <w:t>as equipes</w:t>
-      </w:r>
-      <w:r>
-        <w:rPr>
-          <w:b w:val="0"/>
-          <w:bCs w:val="0"/>
-          <w:sz w:val="24"/>
-          <w:szCs w:val="24"/>
-        </w:rPr>
-        <w:t xml:space="preserve"> envolvid</w:t>
-      </w:r>
-      <w:r>
-        <w:rPr>
-          <w:b w:val="0"/>
-          <w:bCs w:val="0"/>
-          <w:sz w:val="24"/>
-          <w:szCs w:val="24"/>
-        </w:rPr>
-        <w:t>a</w:t>
-      </w:r>
-      <w:r>
-        <w:rPr>
-          <w:b w:val="0"/>
-          <w:bCs w:val="0"/>
-          <w:sz w:val="24"/>
-          <w:szCs w:val="24"/>
-        </w:rPr>
-        <w:t>s em projetos nestes contextos (WILLIAMS; O’REILLY, 1998)</w:t>
-      </w:r>
-      <w:r>
-        <w:rPr>
-          <w:b w:val="0"/>
-          <w:bCs w:val="0"/>
-          <w:sz w:val="24"/>
-          <w:szCs w:val="24"/>
-        </w:rPr>
-        <w:t>, evidenciando também oportunidades de melhorias na modelagem dos requisitos e no alinhamento sobre eles</w:t>
-      </w:r>
-      <w:r>
-        <w:rPr>
-          <w:b w:val="0"/>
-          <w:bCs w:val="0"/>
-          <w:sz w:val="24"/>
-          <w:szCs w:val="24"/>
-        </w:rPr>
-        <w:t xml:space="preserve"> (HINDS; BAILEY, 2003)</w:t>
-      </w:r>
-      <w:r>
-        <w:rPr>
-          <w:b w:val="0"/>
-          <w:bCs w:val="0"/>
-          <w:sz w:val="24"/>
-          <w:szCs w:val="24"/>
-        </w:rPr>
-        <w:t>.</w:t>
-      </w:r>
-    </w:p>
-    <w:p>
-      <w:pPr>
-        <w:spacing w:line="360" w:lineRule="auto"/>
-        <w:jc w:val="both"/>
-        <w:rPr>
-          <w:b w:val="0"/>
-          <w:bCs w:val="0"/>
-          <w:sz w:val="24"/>
-          <w:szCs w:val="24"/>
-        </w:rPr>
-      </w:pPr>
-    </w:p>
-    <w:p>
-      <w:pPr>
-        <w:spacing w:line="360" w:lineRule="auto"/>
-        <w:jc w:val="both"/>
-        <w:rPr>
-          <w:b w:val="0"/>
-          <w:bCs w:val="0"/>
-          <w:sz w:val="24"/>
-          <w:szCs w:val="24"/>
-        </w:rPr>
-      </w:pPr>
-      <w:r>
-        <w:rPr>
-          <w:b w:val="0"/>
-          <w:bCs w:val="0"/>
-          <w:sz w:val="24"/>
-          <w:szCs w:val="24"/>
-        </w:rPr>
-        <w:t>As principais causas que resultam em problemas na modelagem de requisitos são: falta de clareza sobre os objetivos a serem atingidos ou qual problema é necessário resolver; gastos com funcionalidades nunca utilizadas ou desnecessárias</w:t>
-      </w:r>
-      <w:r>
-        <w:rPr>
-          <w:b w:val="0"/>
-          <w:bCs w:val="0"/>
-          <w:sz w:val="24"/>
-          <w:szCs w:val="24"/>
-        </w:rPr>
-        <w:t xml:space="preserve"> e </w:t>
-      </w:r>
-      <w:r>
-        <w:rPr>
-          <w:b w:val="0"/>
-          <w:bCs w:val="0"/>
-          <w:sz w:val="24"/>
-          <w:szCs w:val="24"/>
-        </w:rPr>
-        <w:t xml:space="preserve"> </w:t>
-      </w:r>
-      <w:r>
-        <w:rPr>
-          <w:b w:val="0"/>
-          <w:bCs w:val="0"/>
-          <w:sz w:val="24"/>
-          <w:szCs w:val="24"/>
+          <w:lang w:val="it-IT"/>
+        </w:rPr>
+        <w:t>software</w:t>
+      </w:r>
+      <w:r>
+        <w:rPr>
+          <w:b w:val="0"/>
+          <w:sz w:val="24"/>
+          <w:szCs w:val="24"/>
+          <w:lang w:val="it-IT"/>
+        </w:rPr>
+        <w:t xml:space="preserve"> de um </w:t>
+      </w:r>
+      <w:r>
+        <w:rPr>
+          <w:b w:val="0"/>
+          <w:sz w:val="24"/>
+          <w:szCs w:val="24"/>
+          <w:lang w:val="it-IT"/>
         </w:rPr>
         <w:lastRenderedPageBreak/>
-        <w:t>complexidade desnecessária da especificação (BITTNER, 2008). Estes fatores vão ao encontro aos impactos causados e apresentados no estudo referenciado por VERNER, SAMPSON e CERPA (2008).</w:t>
-      </w:r>
-    </w:p>
-    <w:p>
-      <w:pPr>
-        <w:spacing w:line="360" w:lineRule="auto"/>
-        <w:jc w:val="both"/>
-        <w:rPr>
-          <w:b w:val="0"/>
-          <w:sz w:val="24"/>
-          <w:szCs w:val="24"/>
-          <w:lang w:val="it-IT"/>
-        </w:rPr>
-      </w:pPr>
-    </w:p>
-    <w:p>
-      <w:pPr>
-        <w:spacing w:line="360" w:lineRule="auto"/>
-        <w:jc w:val="both"/>
-        <w:rPr>
-          <w:b w:val="0"/>
-          <w:sz w:val="24"/>
-          <w:szCs w:val="24"/>
-          <w:lang w:val="it-IT"/>
-        </w:rPr>
-      </w:pPr>
-      <w:r>
-        <w:rPr>
-          <w:b w:val="0"/>
-          <w:sz w:val="24"/>
-          <w:szCs w:val="24"/>
-          <w:lang w:val="it-IT"/>
-        </w:rPr>
-        <w:t>Os estudo</w:t>
-      </w:r>
-      <w:r>
-        <w:rPr>
-          <w:b w:val="0"/>
-          <w:sz w:val="24"/>
-          <w:szCs w:val="24"/>
-          <w:lang w:val="it-IT"/>
-        </w:rPr>
-        <w:t>s</w:t>
-      </w:r>
-      <w:r>
-        <w:rPr>
-          <w:b w:val="0"/>
-          <w:sz w:val="24"/>
-          <w:szCs w:val="24"/>
-          <w:lang w:val="it-IT"/>
-        </w:rPr>
-        <w:t xml:space="preserve"> e artigo</w:t>
-      </w:r>
-      <w:r>
-        <w:rPr>
-          <w:b w:val="0"/>
-          <w:sz w:val="24"/>
-          <w:szCs w:val="24"/>
-          <w:lang w:val="it-IT"/>
-        </w:rPr>
-        <w:t>s</w:t>
-      </w:r>
-      <w:r>
-        <w:rPr>
-          <w:b w:val="0"/>
-          <w:sz w:val="24"/>
-          <w:szCs w:val="24"/>
-          <w:lang w:val="it-IT"/>
-        </w:rPr>
-        <w:t xml:space="preserve"> citados </w:t>
-      </w:r>
-      <w:r>
-        <w:rPr>
-          <w:b w:val="0"/>
-          <w:sz w:val="24"/>
-          <w:szCs w:val="24"/>
-          <w:lang w:val="it-IT"/>
-        </w:rPr>
-        <w:t>reforçam</w:t>
-      </w:r>
-      <w:r>
-        <w:rPr>
-          <w:b w:val="0"/>
-          <w:sz w:val="24"/>
-          <w:szCs w:val="24"/>
-          <w:lang w:val="it-IT"/>
-        </w:rPr>
-        <w:t xml:space="preserve"> o</w:t>
-      </w:r>
-      <w:r>
-        <w:rPr>
-          <w:b w:val="0"/>
-          <w:sz w:val="24"/>
-          <w:szCs w:val="24"/>
-          <w:lang w:val="it-IT"/>
-        </w:rPr>
-        <w:t>s</w:t>
-      </w:r>
-      <w:r>
-        <w:rPr>
-          <w:b w:val="0"/>
-          <w:sz w:val="24"/>
-          <w:szCs w:val="24"/>
-          <w:lang w:val="it-IT"/>
-        </w:rPr>
-        <w:t xml:space="preserve"> impacto</w:t>
-      </w:r>
-      <w:r>
-        <w:rPr>
-          <w:b w:val="0"/>
-          <w:sz w:val="24"/>
-          <w:szCs w:val="24"/>
-          <w:lang w:val="it-IT"/>
-        </w:rPr>
-        <w:t>s</w:t>
-      </w:r>
-      <w:r>
-        <w:rPr>
-          <w:b w:val="0"/>
-          <w:sz w:val="24"/>
-          <w:szCs w:val="24"/>
-          <w:lang w:val="it-IT"/>
-        </w:rPr>
-        <w:t xml:space="preserve"> que ocorre</w:t>
-      </w:r>
-      <w:r>
-        <w:rPr>
-          <w:b w:val="0"/>
-          <w:sz w:val="24"/>
-          <w:szCs w:val="24"/>
-          <w:lang w:val="it-IT"/>
-        </w:rPr>
-        <w:t>m</w:t>
-      </w:r>
-      <w:r>
-        <w:rPr>
-          <w:b w:val="0"/>
-          <w:sz w:val="24"/>
-          <w:szCs w:val="24"/>
-          <w:lang w:val="it-IT"/>
-        </w:rPr>
-        <w:t xml:space="preserve"> quando não há a preocupação em modelar os requisitos e critérios de aceitação do </w:t>
-      </w:r>
-      <w:r>
-        <w:rPr>
-          <w:b w:val="0"/>
-          <w:i/>
-          <w:iCs/>
-          <w:sz w:val="24"/>
-          <w:szCs w:val="24"/>
-          <w:lang w:val="it-IT"/>
-        </w:rPr>
-        <w:t>software</w:t>
-      </w:r>
-      <w:r>
-        <w:rPr>
-          <w:b w:val="0"/>
-          <w:sz w:val="24"/>
-          <w:szCs w:val="24"/>
-          <w:lang w:val="it-IT"/>
-        </w:rPr>
-        <w:t xml:space="preserve"> de um modo que o entendimento sobre o que precisa ser feito é comum aos </w:t>
+        <w:t xml:space="preserve">modo que o entendimento sobre o que precisa ser feito é comum aos </w:t>
       </w:r>
       <w:r>
         <w:rPr>
@@ -11428,7 +11317,6 @@
           <w:sz w:val="24"/>
           <w:szCs w:val="24"/>
         </w:rPr>
-        <w:lastRenderedPageBreak/>
         <w:t xml:space="preserve">Avaliação da influência das práticas na finalização do projeto mediante </w:t>
       </w:r>
       <w:r>
@@ -12041,7 +11929,25 @@
           <w:szCs w:val="24"/>
           <w:lang w:val="it-IT"/>
         </w:rPr>
-        <w:t xml:space="preserve">irá verificar, </w:t>
+        <w:t xml:space="preserve">irá </w:t>
+      </w:r>
+      <w:r>
+        <w:rPr>
+          <w:b w:val="0"/>
+          <w:sz w:val="24"/>
+          <w:szCs w:val="24"/>
+          <w:lang w:val="it-IT"/>
+        </w:rPr>
+        <w:t>avaliar</w:t>
+      </w:r>
+      <w:r>
+        <w:rPr>
+          <w:b w:val="0"/>
+          <w:sz w:val="24"/>
+          <w:szCs w:val="24"/>
+          <w:lang w:val="it-IT"/>
+        </w:rPr>
+        <w:t xml:space="preserve">, </w:t>
       </w:r>
       <w:r>
         <w:rPr>
@@ -12270,7 +12176,25 @@
           <w:szCs w:val="24"/>
           <w:lang w:val="it-IT"/>
         </w:rPr>
-        <w:t xml:space="preserve"> entregue também será parâmetro</w:t>
+        <w:t xml:space="preserve"> entregue também </w:t>
+      </w:r>
+      <w:r>
+        <w:rPr>
+          <w:b w:val="0"/>
+          <w:sz w:val="24"/>
+          <w:szCs w:val="24"/>
+          <w:lang w:val="it-IT"/>
+        </w:rPr>
+        <w:t>serve como</w:t>
+      </w:r>
+      <w:r>
+        <w:rPr>
+          <w:b w:val="0"/>
+          <w:sz w:val="24"/>
+          <w:szCs w:val="24"/>
+          <w:lang w:val="it-IT"/>
+        </w:rPr>
+        <w:t xml:space="preserve"> parâmetro</w:t>
       </w:r>
       <w:r>
         <w:rPr>
@@ -12646,6 +12570,90 @@
     </w:p>
     <w:p>
       <w:pPr>
+        <w:spacing w:line="360" w:lineRule="auto"/>
+        <w:jc w:val="both"/>
+        <w:rPr>
+          <w:b w:val="0"/>
+          <w:sz w:val="24"/>
+          <w:szCs w:val="24"/>
+          <w:lang w:val="it-IT"/>
+        </w:rPr>
+      </w:pPr>
+    </w:p>
+    <w:p>
+      <w:pPr>
+        <w:spacing w:line="360" w:lineRule="auto"/>
+        <w:jc w:val="both"/>
+        <w:rPr>
+          <w:b w:val="0"/>
+          <w:sz w:val="24"/>
+          <w:szCs w:val="24"/>
+          <w:lang w:val="it-IT"/>
+        </w:rPr>
+      </w:pPr>
+    </w:p>
+    <w:p>
+      <w:pPr>
+        <w:spacing w:line="360" w:lineRule="auto"/>
+        <w:jc w:val="both"/>
+        <w:rPr>
+          <w:b w:val="0"/>
+          <w:sz w:val="24"/>
+          <w:szCs w:val="24"/>
+          <w:lang w:val="it-IT"/>
+        </w:rPr>
+      </w:pPr>
+    </w:p>
+    <w:p>
+      <w:pPr>
+        <w:spacing w:line="360" w:lineRule="auto"/>
+        <w:jc w:val="both"/>
+        <w:rPr>
+          <w:b w:val="0"/>
+          <w:sz w:val="24"/>
+          <w:szCs w:val="24"/>
+          <w:lang w:val="it-IT"/>
+        </w:rPr>
+      </w:pPr>
+    </w:p>
+    <w:p>
+      <w:pPr>
+        <w:spacing w:line="360" w:lineRule="auto"/>
+        <w:jc w:val="both"/>
+        <w:rPr>
+          <w:b w:val="0"/>
+          <w:sz w:val="24"/>
+          <w:szCs w:val="24"/>
+          <w:lang w:val="it-IT"/>
+        </w:rPr>
+      </w:pPr>
+    </w:p>
+    <w:p>
+      <w:pPr>
+        <w:spacing w:line="360" w:lineRule="auto"/>
+        <w:jc w:val="both"/>
+        <w:rPr>
+          <w:b w:val="0"/>
+          <w:sz w:val="24"/>
+          <w:szCs w:val="24"/>
+          <w:lang w:val="it-IT"/>
+        </w:rPr>
+      </w:pPr>
+    </w:p>
+    <w:p>
+      <w:pPr>
+        <w:spacing w:line="360" w:lineRule="auto"/>
+        <w:jc w:val="both"/>
+        <w:rPr>
+          <w:b w:val="0"/>
+          <w:sz w:val="24"/>
+          <w:szCs w:val="24"/>
+          <w:lang w:val="it-IT"/>
+        </w:rPr>
+      </w:pPr>
+    </w:p>
+    <w:p>
+      <w:pPr>
         <w:rPr>
           <w:sz w:val="28"/>
           <w:szCs w:val="24"/>
@@ -12656,7 +12664,6 @@
           <w:sz w:val="28"/>
           <w:szCs w:val="24"/>
         </w:rPr>
-        <w:lastRenderedPageBreak/>
         <w:t xml:space="preserve">2. </w:t>
       </w:r>
       <w:r>
@@ -13046,7 +13053,27 @@
           <w:szCs w:val="24"/>
           <w:lang w:val="it-IT"/>
         </w:rPr>
-        <w:t xml:space="preserve">que será abordado devido à sua relação com as práticas de teste unitário que posteriormente foram evoluídas para o BDD, </w:t>
+        <w:t xml:space="preserve">que </w:t>
+      </w:r>
+      <w:r>
+        <w:rPr>
+          <w:b w:val="0"/>
+          <w:bCs w:val="0"/>
+          <w:sz w:val="24"/>
+          <w:szCs w:val="24"/>
+          <w:lang w:val="it-IT"/>
+        </w:rPr>
+        <w:t>é</w:t>
+      </w:r>
+      <w:r>
+        <w:rPr>
+          <w:b w:val="0"/>
+          <w:bCs w:val="0"/>
+          <w:sz w:val="24"/>
+          <w:szCs w:val="24"/>
+          <w:lang w:val="it-IT"/>
+        </w:rPr>
+        <w:t xml:space="preserve"> abordado devido à sua relação com as práticas de teste unitário que posteriormente foram evoluídas para o BDD, </w:t>
       </w:r>
       <w:r>
         <w:rPr>
@@ -14918,7 +14945,25 @@
           <w:sz w:val="24"/>
           <w:szCs w:val="24"/>
         </w:rPr>
-        <w:t>Esta área de conhecimento engloba 3 processos:</w:t>
+        <w:t xml:space="preserve">Esta área de conhecimento engloba </w:t>
+      </w:r>
+      <w:r>
+        <w:rPr>
+          <w:b w:val="0"/>
+          <w:bCs w:val="0"/>
+          <w:sz w:val="24"/>
+          <w:szCs w:val="24"/>
+        </w:rPr>
+        <w:t>três</w:t>
+      </w:r>
+      <w:r>
+        <w:rPr>
+          <w:b w:val="0"/>
+          <w:bCs w:val="0"/>
+          <w:sz w:val="24"/>
+          <w:szCs w:val="24"/>
+        </w:rPr>
+        <w:t xml:space="preserve"> processos:</w:t>
       </w:r>
     </w:p>
     <w:p>
@@ -14967,12 +15012,21 @@
         <w:rPr>
           <w:b w:val="0"/>
           <w:bCs w:val="0"/>
+          <w:sz w:val="24"/>
+          <w:szCs w:val="24"/>
+        </w:rPr>
+        <w:t>interessados</w:t>
+      </w:r>
+      <w:r>
+        <w:rPr>
+          <w:b w:val="0"/>
+          <w:bCs w:val="0"/>
           <w:i/>
           <w:iCs/>
           <w:sz w:val="24"/>
           <w:szCs w:val="24"/>
         </w:rPr>
-        <w:t xml:space="preserve">stakeholders </w:t>
+        <w:t xml:space="preserve"> </w:t>
       </w:r>
       <w:r>
         <w:rPr>
@@ -16676,7 +16730,25 @@
           <w:sz w:val="24"/>
           <w:szCs w:val="24"/>
         </w:rPr>
-        <w:t>O ciclo de vida de um projeto utilizando XP passa pelas seguintes fases: Exploração; Planejamento; Iterações para versões; Produção e Manutenção</w:t>
+        <w:t>O ciclo de vida de um projeto utilizando XP passa pelas seguintes fases</w:t>
+      </w:r>
+      <w:r>
+        <w:rPr>
+          <w:b w:val="0"/>
+          <w:bCs w:val="0"/>
+          <w:sz w:val="24"/>
+          <w:szCs w:val="24"/>
+        </w:rPr>
+        <w:t xml:space="preserve"> (HENRAJANI, 2007)</w:t>
+      </w:r>
+      <w:r>
+        <w:rPr>
+          <w:b w:val="0"/>
+          <w:bCs w:val="0"/>
+          <w:sz w:val="24"/>
+          <w:szCs w:val="24"/>
+        </w:rPr>
+        <w:t>: Exploração; Planejamento; Iterações para versões; Produção e Manutenção</w:t>
       </w:r>
       <w:r>
         <w:rPr>
@@ -18808,7 +18880,25 @@
           <w:sz w:val="24"/>
           <w:szCs w:val="24"/>
         </w:rPr>
-        <w:t>, e que as três leis do desenvolvimento dirigido à testes devem ser consideradas (MARTIN, 2008):</w:t>
+        <w:t xml:space="preserve">, e que as três leis do desenvolvimento dirigido </w:t>
+      </w:r>
+      <w:r>
+        <w:rPr>
+          <w:b w:val="0"/>
+          <w:bCs w:val="0"/>
+          <w:sz w:val="24"/>
+          <w:szCs w:val="24"/>
+        </w:rPr>
+        <w:t>aos</w:t>
+      </w:r>
+      <w:r>
+        <w:rPr>
+          <w:b w:val="0"/>
+          <w:bCs w:val="0"/>
+          <w:sz w:val="24"/>
+          <w:szCs w:val="24"/>
+        </w:rPr>
+        <w:t xml:space="preserve"> testes devem ser consideradas (MARTIN, 2008):</w:t>
       </w:r>
     </w:p>
     <w:p>
@@ -20168,7 +20258,23 @@
           <w:sz w:val="24"/>
           <w:szCs w:val="24"/>
         </w:rPr>
-        <w:t xml:space="preserve"> do BDD pois estará presente ao longo de todo o ciclo de vida d</w:t>
+        <w:t xml:space="preserve"> do BDD</w:t>
+      </w:r>
+      <w:r>
+        <w:rPr>
+          <w:b w:val="0"/>
+          <w:sz w:val="24"/>
+          <w:szCs w:val="24"/>
+        </w:rPr>
+        <w:t>,</w:t>
+      </w:r>
+      <w:r>
+        <w:rPr>
+          <w:b w:val="0"/>
+          <w:sz w:val="24"/>
+          <w:szCs w:val="24"/>
+        </w:rPr>
+        <w:t xml:space="preserve"> pois estará presente ao longo de todo o ciclo de vida d</w:t>
       </w:r>
       <w:r>
         <w:rPr>
@@ -21905,23 +22011,39 @@
           <w:sz w:val="24"/>
           <w:szCs w:val="24"/>
         </w:rPr>
-        <w:t xml:space="preserve">Além disso, indo </w:t>
-      </w:r>
-      <w:r>
-        <w:rPr>
-          <w:b w:val="0"/>
-          <w:sz w:val="24"/>
-          <w:szCs w:val="24"/>
-        </w:rPr>
-        <w:t>em</w:t>
-      </w:r>
-      <w:r>
-        <w:rPr>
-          <w:b w:val="0"/>
-          <w:sz w:val="24"/>
-          <w:szCs w:val="24"/>
-        </w:rPr>
-        <w:t xml:space="preserve"> encontro à definição de que os analistas de negócios devem fornecer exemplos concretos para esclarecimento dos comportamentos do sistema (LAZAR; MONTOGNA; PÂRV, 2010), é possível utilizar tabelas</w:t>
+        <w:t xml:space="preserve">Além disso, </w:t>
+      </w:r>
+      <w:r>
+        <w:rPr>
+          <w:b w:val="0"/>
+          <w:sz w:val="24"/>
+          <w:szCs w:val="24"/>
+        </w:rPr>
+        <w:t>alinhado com</w:t>
+      </w:r>
+      <w:r>
+        <w:rPr>
+          <w:b w:val="0"/>
+          <w:sz w:val="24"/>
+          <w:szCs w:val="24"/>
+        </w:rPr>
+        <w:t xml:space="preserve"> </w:t>
+      </w:r>
+      <w:r>
+        <w:rPr>
+          <w:b w:val="0"/>
+          <w:sz w:val="24"/>
+          <w:szCs w:val="24"/>
+        </w:rPr>
+        <w:t>a</w:t>
+      </w:r>
+      <w:r>
+        <w:rPr>
+          <w:b w:val="0"/>
+          <w:sz w:val="24"/>
+          <w:szCs w:val="24"/>
+        </w:rPr>
+        <w:t xml:space="preserve"> definição de que os analistas de negócios devem fornecer exemplos concretos para esclarecimento dos comportamentos do sistema (LAZAR; MONTOGNA; PÂRV, 2010), é possível utilizar tabelas</w:t>
       </w:r>
       <w:r>
         <w:rPr>
@@ -22997,15 +23119,31 @@
           <w:sz w:val="24"/>
           <w:szCs w:val="24"/>
         </w:rPr>
-        <w:t xml:space="preserve"> apesar de sua proposta de apoiar todo o ciclo de desenvolvimento,</w:t>
-      </w:r>
-      <w:r>
-        <w:rPr>
-          <w:b w:val="0"/>
-          <w:sz w:val="24"/>
-          <w:szCs w:val="24"/>
-        </w:rPr>
-        <w:t xml:space="preserve"> o enfoque será na utilização do BDD como mecanismo de modelagem dos requisitos para equalizar o entendimento mútuo entre </w:t>
+        <w:t xml:space="preserve"> </w:t>
+      </w:r>
+      <w:r>
+        <w:rPr>
+          <w:b w:val="0"/>
+          <w:sz w:val="24"/>
+          <w:szCs w:val="24"/>
+        </w:rPr>
+        <w:t xml:space="preserve">o enfoque </w:t>
+      </w:r>
+      <w:r>
+        <w:rPr>
+          <w:b w:val="0"/>
+          <w:sz w:val="24"/>
+          <w:szCs w:val="24"/>
+        </w:rPr>
+        <w:t xml:space="preserve">é </w:t>
+      </w:r>
+      <w:r>
+        <w:rPr>
+          <w:b w:val="0"/>
+          <w:sz w:val="24"/>
+          <w:szCs w:val="24"/>
+        </w:rPr>
+        <w:t xml:space="preserve">na utilização do BDD como mecanismo de modelagem dos requisitos para equalizar o entendimento mútuo entre </w:t>
       </w:r>
       <w:r>
         <w:rPr>
@@ -23285,6 +23423,7 @@
           <w:sz w:val="24"/>
           <w:szCs w:val="24"/>
         </w:rPr>
+        <w:lastRenderedPageBreak/>
         <w:t xml:space="preserve">Este entendimento é particularmente útil para minimizar problemas causados por tomadas de decisão sem entendimento pleno dos requisitos, um dos ofensores </w:t>
       </w:r>
       <w:r>
@@ -23715,7 +23854,7 @@
           <w:sz w:val="24"/>
           <w:szCs w:val="24"/>
         </w:rPr>
-        <w:t>Dado que é possível e recomendável que as abordagens do BDD sejam propostas</w:t>
+        <w:t>Dado que é possível que as abordagens do BDD sejam propostas</w:t>
       </w:r>
       <w:r>
         <w:rPr>
@@ -23742,25 +23881,43 @@
           <w:sz w:val="24"/>
           <w:szCs w:val="24"/>
         </w:rPr>
-        <w:t xml:space="preserve"> de Engenharia de Requisitos, podemos avaliar se a escrita e entendimento dos cenários está adequada, de uma forma inspirada pelo INVEST (COHN, 2004), mas que consiste em 14 fatores que, se </w:t>
-      </w:r>
-      <w:r>
-        <w:rPr>
-          <w:b w:val="0"/>
-          <w:bCs w:val="0"/>
-          <w:sz w:val="24"/>
-          <w:szCs w:val="24"/>
-        </w:rPr>
-        <w:t>satisfeitos</w:t>
-      </w:r>
-      <w:r>
-        <w:rPr>
-          <w:b w:val="0"/>
-          <w:bCs w:val="0"/>
-          <w:sz w:val="24"/>
-          <w:szCs w:val="24"/>
-        </w:rPr>
-        <w:t>, implicam no entendimento mútuo dos cenários modelados</w:t>
+        <w:t xml:space="preserve"> de Engenharia de Requisitos, podemos avaliar se a escrita e entendimento dos cenários está adequada, de uma forma inspirada pelo INVEST (COHN, 2004), </w:t>
+      </w:r>
+      <w:r>
+        <w:rPr>
+          <w:b w:val="0"/>
+          <w:bCs w:val="0"/>
+          <w:sz w:val="24"/>
+          <w:szCs w:val="24"/>
+        </w:rPr>
+        <w:t>que conforme OLIVEIRA e MARCZAK (2017)</w:t>
+      </w:r>
+      <w:r>
+        <w:rPr>
+          <w:b w:val="0"/>
+          <w:bCs w:val="0"/>
+          <w:sz w:val="24"/>
+          <w:szCs w:val="24"/>
+        </w:rPr>
+        <w:t xml:space="preserve"> implicam</w:t>
+      </w:r>
+      <w:r>
+        <w:rPr>
+          <w:b w:val="0"/>
+          <w:bCs w:val="0"/>
+          <w:sz w:val="24"/>
+          <w:szCs w:val="24"/>
+        </w:rPr>
+        <w:t xml:space="preserve"> em critérios que podem apoiar</w:t>
+      </w:r>
+      <w:r>
+        <w:rPr>
+          <w:b w:val="0"/>
+          <w:bCs w:val="0"/>
+          <w:sz w:val="24"/>
+          <w:szCs w:val="24"/>
+        </w:rPr>
+        <w:t xml:space="preserve"> no entendimento mútuo dos cenários modelados</w:t>
       </w:r>
       <w:r>
         <w:rPr>
@@ -23789,7 +23946,7 @@
           <w:sz w:val="24"/>
           <w:szCs w:val="24"/>
         </w:rPr>
-        <w:t>software</w:t>
+        <w:t>softwar</w:t>
       </w:r>
       <w:r>
         <w:rPr>
@@ -23800,6 +23957,24 @@
           <w:sz w:val="24"/>
           <w:szCs w:val="24"/>
         </w:rPr>
+        <w:t>e</w:t>
+      </w:r>
+      <w:r>
+        <w:rPr>
+          <w:b w:val="0"/>
+          <w:sz w:val="24"/>
+          <w:szCs w:val="24"/>
+          <w:lang w:val="it-IT"/>
+        </w:rPr>
+        <w:t>.</w:t>
+      </w:r>
+      <w:r>
+        <w:rPr>
+          <w:b w:val="0"/>
+          <w:sz w:val="24"/>
+          <w:szCs w:val="24"/>
+          <w:lang w:val="it-IT"/>
+        </w:rPr>
         <w:t xml:space="preserve"> </w:t>
       </w:r>
       <w:r>
@@ -23809,7 +23984,16 @@
           <w:szCs w:val="24"/>
           <w:lang w:val="it-IT"/>
         </w:rPr>
-        <w:t>(OLIVEIRA; MARCZAK, 2017)</w:t>
+        <w:t>O</w:t>
+      </w:r>
+      <w:r>
+        <w:rPr>
+          <w:b w:val="0"/>
+          <w:sz w:val="24"/>
+          <w:szCs w:val="24"/>
+          <w:lang w:val="it-IT"/>
+        </w:rPr>
+        <w:t>s 5 C’s para uma comunição escrita de qualidade (PMI, 2017) também é um aliado para modelagem destes cenários</w:t>
       </w:r>
       <w:r>
         <w:rPr>
@@ -23820,6 +24004,44 @@
         </w:rPr>
         <w:t>.</w:t>
       </w:r>
+    </w:p>
+    <w:p>
+      <w:pPr>
+        <w:rPr>
+          <w:sz w:val="24"/>
+          <w:szCs w:val="24"/>
+        </w:rPr>
+      </w:pPr>
+    </w:p>
+    <w:p>
+      <w:pPr>
+        <w:spacing w:line="360" w:lineRule="auto"/>
+        <w:jc w:val="both"/>
+        <w:rPr>
+          <w:b w:val="0"/>
+          <w:sz w:val="24"/>
+          <w:szCs w:val="24"/>
+          <w:lang w:val="it-IT"/>
+        </w:rPr>
+      </w:pPr>
+      <w:r>
+        <w:rPr>
+          <w:b w:val="0"/>
+          <w:sz w:val="24"/>
+          <w:szCs w:val="24"/>
+          <w:lang w:val="it-IT"/>
+        </w:rPr>
+        <w:t>Também é importante reforçar que, por mais que a especificação esteja correta, é preciso assegurar que ela seja conhecida</w:t>
+      </w:r>
+      <w:r>
+        <w:rPr>
+          <w:b w:val="0"/>
+          <w:sz w:val="24"/>
+          <w:szCs w:val="24"/>
+          <w:lang w:val="it-IT"/>
+        </w:rPr>
+        <w:t>,</w:t>
+      </w:r>
       <w:r>
         <w:rPr>
           <w:b w:val="0"/>
@@ -23836,63 +24058,7 @@
           <w:szCs w:val="24"/>
           <w:lang w:val="it-IT"/>
         </w:rPr>
-        <w:t>O</w:t>
-      </w:r>
-      <w:r>
-        <w:rPr>
-          <w:b w:val="0"/>
-          <w:sz w:val="24"/>
-          <w:szCs w:val="24"/>
-          <w:lang w:val="it-IT"/>
-        </w:rPr>
-        <w:t>s 5 C’s para uma comunição escrita de qualidade (PMI, 2017) também é um aliado para modelagem destes cenários</w:t>
-      </w:r>
-      <w:r>
-        <w:rPr>
-          <w:b w:val="0"/>
-          <w:sz w:val="24"/>
-          <w:szCs w:val="24"/>
-          <w:lang w:val="it-IT"/>
-        </w:rPr>
-        <w:t>.</w:t>
-      </w:r>
-    </w:p>
-    <w:p>
-      <w:pPr>
-        <w:rPr>
-          <w:sz w:val="24"/>
-          <w:szCs w:val="24"/>
-        </w:rPr>
-      </w:pPr>
-    </w:p>
-    <w:p>
-      <w:pPr>
-        <w:spacing w:line="360" w:lineRule="auto"/>
-        <w:jc w:val="both"/>
-        <w:rPr>
-          <w:b w:val="0"/>
-          <w:sz w:val="24"/>
-          <w:szCs w:val="24"/>
-          <w:lang w:val="it-IT"/>
-        </w:rPr>
-      </w:pPr>
-      <w:r>
-        <w:rPr>
-          <w:b w:val="0"/>
-          <w:sz w:val="24"/>
-          <w:szCs w:val="24"/>
-          <w:lang w:val="it-IT"/>
-        </w:rPr>
-        <w:t>Também é importante reforçar que, por mais que a especificação esteja correta, é preciso assegurar que ela seja conhecida</w:t>
-      </w:r>
-      <w:r>
-        <w:rPr>
-          <w:b w:val="0"/>
-          <w:sz w:val="24"/>
-          <w:szCs w:val="24"/>
-          <w:lang w:val="it-IT"/>
-        </w:rPr>
-        <w:t>,</w:t>
+        <w:t>compreendida e esteja disseminada</w:t>
       </w:r>
       <w:r>
         <w:rPr>
@@ -23910,24 +24076,6 @@
           <w:szCs w:val="24"/>
           <w:lang w:val="it-IT"/>
         </w:rPr>
-        <w:t>compreendida e esteja disseminada</w:t>
-      </w:r>
-      <w:r>
-        <w:rPr>
-          <w:b w:val="0"/>
-          <w:sz w:val="24"/>
-          <w:szCs w:val="24"/>
-          <w:lang w:val="it-IT"/>
-        </w:rPr>
-        <w:t xml:space="preserve"> </w:t>
-      </w:r>
-      <w:r>
-        <w:rPr>
-          <w:b w:val="0"/>
-          <w:sz w:val="24"/>
-          <w:szCs w:val="24"/>
-          <w:lang w:val="it-IT"/>
-        </w:rPr>
         <w:t>à</w:t>
       </w:r>
       <w:r>
@@ -23973,17 +24121,7 @@
           <w:sz w:val="24"/>
           <w:szCs w:val="24"/>
         </w:rPr>
-        <w:t xml:space="preserve"> Desta forma, também podemos reconhecer que a </w:t>
-      </w:r>
-      <w:r>
-        <w:rPr>
-          <w:b w:val="0"/>
-          <w:bCs w:val="0"/>
-          <w:sz w:val="24"/>
-          <w:szCs w:val="24"/>
-        </w:rPr>
-        <w:lastRenderedPageBreak/>
-        <w:t>comunicação está entre as atividades da Eng</w:t>
+        <w:t xml:space="preserve"> Desta forma, também podemos reconhecer que a comunicação está entre as atividades da Eng</w:t>
       </w:r>
       <w:r>
         <w:rPr>
@@ -24162,6 +24300,26 @@
         </w:rPr>
         <w:t>s, atacando dois dos pontos que levam projetos à serem finalizados com falha: problemas na especificação de requisitos e nas comunicações.</w:t>
       </w:r>
+    </w:p>
+    <w:p>
+      <w:pPr>
+        <w:spacing w:line="360" w:lineRule="auto"/>
+        <w:jc w:val="both"/>
+        <w:rPr>
+          <w:sz w:val="28"/>
+          <w:szCs w:val="24"/>
+        </w:rPr>
+      </w:pPr>
+    </w:p>
+    <w:p>
+      <w:pPr>
+        <w:spacing w:line="360" w:lineRule="auto"/>
+        <w:jc w:val="both"/>
+        <w:rPr>
+          <w:sz w:val="28"/>
+          <w:szCs w:val="24"/>
+        </w:rPr>
+      </w:pPr>
     </w:p>
     <w:p>
       <w:pPr>
@@ -24613,7 +24771,7 @@
           <w:sz w:val="24"/>
           <w:szCs w:val="24"/>
         </w:rPr>
-        <w:t xml:space="preserve"> (ZEN, 2013), e vai passar por uma verificação de aderência à uma série de práticas propostas em uma lista de verificação</w:t>
+        <w:t xml:space="preserve"> (ZEN, 2013), e passa por uma verificação de aderência à uma série de práticas propostas em uma lista de verificação</w:t>
       </w:r>
       <w:r>
         <w:rPr>
@@ -24663,7 +24821,23 @@
           <w:sz w:val="24"/>
           <w:szCs w:val="24"/>
         </w:rPr>
-        <w:t xml:space="preserve"> deve ser feito, diminuição de conflitos entre equipes e consequentemente na finalização bem-sucedida do projeto. Esta influência é mensurada através de uma avaliação qualitativa, mediante aplicação de questionário aos participantes do projeto.</w:t>
+        <w:t xml:space="preserve"> deve ser feito, </w:t>
+      </w:r>
+      <w:r>
+        <w:rPr>
+          <w:b w:val="0"/>
+          <w:sz w:val="24"/>
+          <w:szCs w:val="24"/>
+        </w:rPr>
+        <w:t xml:space="preserve">na </w:t>
+      </w:r>
+      <w:r>
+        <w:rPr>
+          <w:b w:val="0"/>
+          <w:sz w:val="24"/>
+          <w:szCs w:val="24"/>
+        </w:rPr>
+        <w:t>diminuição de conflitos entre equipes e consequentemente na finalização bem-sucedida do projeto. Esta influência é mensurada através de uma avaliação qualitativa, mediante aplicação de questionário aos participantes do projeto.</w:t>
       </w:r>
     </w:p>
     <w:p>
@@ -24831,7 +25005,16 @@
           <w:szCs w:val="24"/>
           <w:lang w:val="it-IT"/>
         </w:rPr>
-        <w:t xml:space="preserve">será proposto e </w:t>
+        <w:t>é</w:t>
+      </w:r>
+      <w:r>
+        <w:rPr>
+          <w:b w:val="0"/>
+          <w:sz w:val="24"/>
+          <w:szCs w:val="24"/>
+          <w:lang w:val="it-IT"/>
+        </w:rPr>
+        <w:t xml:space="preserve"> proposto e </w:t>
       </w:r>
       <w:r>
         <w:rPr>
@@ -25091,7 +25274,25 @@
           <w:szCs w:val="24"/>
           <w:lang w:val="it-IT"/>
         </w:rPr>
-        <w:t>responsável e envolvido é realizada através da análise sobre qual domínio / contexto é o maior impactado na entrega do projeto e qual(is) domínio(s) são menos afetados ou não dizem respeito à funcionalidade</w:t>
+        <w:t>responsável e envolvid</w:t>
+      </w:r>
+      <w:r>
+        <w:rPr>
+          <w:b w:val="0"/>
+          <w:sz w:val="24"/>
+          <w:szCs w:val="24"/>
+          <w:lang w:val="it-IT"/>
+        </w:rPr>
+        <w:t>a</w:t>
+      </w:r>
+      <w:r>
+        <w:rPr>
+          <w:b w:val="0"/>
+          <w:sz w:val="24"/>
+          <w:szCs w:val="24"/>
+          <w:lang w:val="it-IT"/>
+        </w:rPr>
+        <w:t xml:space="preserve"> é realizada através da análise sobre qual domínio / contexto é o maior impactado na entrega do projeto e qual(is) domínio(s) são menos afetados ou não dizem respeito à funcionalidade</w:t>
       </w:r>
       <w:r>
         <w:rPr>
@@ -25302,7 +25503,7 @@
           <w:lang w:val="it-IT"/>
         </w:rPr>
         <w:lastRenderedPageBreak/>
-        <w:t>No modelo proposto, cada papel possui as seguintes responsabilididades:</w:t>
+        <w:t>No modelo proposto, cada papel possui as seguintes responsabilidades:</w:t>
       </w:r>
     </w:p>
     <w:p>
@@ -25467,7 +25668,25 @@
           <w:szCs w:val="24"/>
           <w:lang w:val="it-IT"/>
         </w:rPr>
-        <w:t xml:space="preserve"> Responsável por traduzir as necessidades de negócio para o time de tecnologia, tirando dúvidas sobre o domínio e validando o entednimento sobre o quê precisa ser entregue para o cliente;</w:t>
+        <w:t xml:space="preserve"> Responsável por traduzir as necessidades de negócio para </w:t>
+      </w:r>
+      <w:r>
+        <w:rPr>
+          <w:b w:val="0"/>
+          <w:sz w:val="24"/>
+          <w:szCs w:val="24"/>
+          <w:lang w:val="it-IT"/>
+        </w:rPr>
+        <w:t xml:space="preserve">a equipe </w:t>
+      </w:r>
+      <w:r>
+        <w:rPr>
+          <w:b w:val="0"/>
+          <w:sz w:val="24"/>
+          <w:szCs w:val="24"/>
+          <w:lang w:val="it-IT"/>
+        </w:rPr>
+        <w:t>de tecnologia, tirando dúvidas sobre o domínio e validando o entednimento sobre o quê precisa ser entregue para o cliente;</w:t>
       </w:r>
     </w:p>
     <w:p>
@@ -28693,7 +28912,27 @@
           <w:sz w:val="24"/>
           <w:szCs w:val="24"/>
         </w:rPr>
-        <w:t>dentificação e engajamento das partes interessadas partencentes às outras equipes de desenvolvimento</w:t>
+        <w:t>dentificação e engajamento das partes interessadas p</w:t>
+      </w:r>
+      <w:r>
+        <w:rPr>
+          <w:b w:val="0"/>
+          <w:bCs w:val="0"/>
+          <w:noProof/>
+          <w:sz w:val="24"/>
+          <w:szCs w:val="24"/>
+        </w:rPr>
+        <w:t>e</w:t>
+      </w:r>
+      <w:r>
+        <w:rPr>
+          <w:b w:val="0"/>
+          <w:bCs w:val="0"/>
+          <w:noProof/>
+          <w:sz w:val="24"/>
+          <w:szCs w:val="24"/>
+        </w:rPr>
+        <w:t>rtencentes às outras equipes de desenvolvimento</w:t>
       </w:r>
       <w:r>
         <w:rPr>
@@ -29311,7 +29550,67 @@
           <w:sz w:val="24"/>
           <w:szCs w:val="24"/>
         </w:rPr>
-        <w:t>6.1: Monitorar e acompanhar o projeto, a fim de também evitar ruídos sobre o andamento do trabalho (PMBOK®, 2017);</w:t>
+        <w:t>6.1: Monitora</w:t>
+      </w:r>
+      <w:r>
+        <w:rPr>
+          <w:b w:val="0"/>
+          <w:bCs w:val="0"/>
+          <w:noProof/>
+          <w:sz w:val="24"/>
+          <w:szCs w:val="24"/>
+        </w:rPr>
+        <w:t>ção</w:t>
+      </w:r>
+      <w:r>
+        <w:rPr>
+          <w:b w:val="0"/>
+          <w:bCs w:val="0"/>
+          <w:noProof/>
+          <w:sz w:val="24"/>
+          <w:szCs w:val="24"/>
+        </w:rPr>
+        <w:t xml:space="preserve"> e acompanha</w:t>
+      </w:r>
+      <w:r>
+        <w:rPr>
+          <w:b w:val="0"/>
+          <w:bCs w:val="0"/>
+          <w:noProof/>
+          <w:sz w:val="24"/>
+          <w:szCs w:val="24"/>
+        </w:rPr>
+        <w:t>mento</w:t>
+      </w:r>
+      <w:r>
+        <w:rPr>
+          <w:b w:val="0"/>
+          <w:bCs w:val="0"/>
+          <w:noProof/>
+          <w:sz w:val="24"/>
+          <w:szCs w:val="24"/>
+        </w:rPr>
+        <w:t xml:space="preserve"> </w:t>
+      </w:r>
+      <w:r>
+        <w:rPr>
+          <w:b w:val="0"/>
+          <w:bCs w:val="0"/>
+          <w:noProof/>
+          <w:sz w:val="24"/>
+          <w:szCs w:val="24"/>
+        </w:rPr>
+        <w:t>d</w:t>
+      </w:r>
+      <w:r>
+        <w:rPr>
+          <w:b w:val="0"/>
+          <w:bCs w:val="0"/>
+          <w:noProof/>
+          <w:sz w:val="24"/>
+          <w:szCs w:val="24"/>
+        </w:rPr>
+        <w:t>o projeto, a fim de também evitar ruídos sobre o andamento do trabalho (PMBOK®, 2017);</w:t>
       </w:r>
     </w:p>
     <w:p>
@@ -29747,7 +30046,7 @@
           <w:sz w:val="24"/>
           <w:szCs w:val="24"/>
         </w:rPr>
-        <w:t xml:space="preserve"> Caso o entendimento não tenha sido equalizado nesta conversa, as dúvidas ou pendências serão anotadas, e um novo alinhamento é marcado com o retorno destes pontos.</w:t>
+        <w:t xml:space="preserve"> Esta cerimônia também tem como proposta realizar uma avaliação qualitativa</w:t>
       </w:r>
       <w:r>
         <w:rPr>
@@ -29757,6 +30056,36 @@
           <w:sz w:val="24"/>
           <w:szCs w:val="24"/>
         </w:rPr>
+        <w:t xml:space="preserve"> </w:t>
+      </w:r>
+      <w:r>
+        <w:rPr>
+          <w:b w:val="0"/>
+          <w:bCs w:val="0"/>
+          <w:noProof/>
+          <w:sz w:val="24"/>
+          <w:szCs w:val="24"/>
+        </w:rPr>
+        <w:t xml:space="preserve">a respeito da aderência da especificação aos 5 C’s das comunicações e dos 14 critérios para uma boa escrita de cenários com BDD. </w:t>
+      </w:r>
+      <w:r>
+        <w:rPr>
+          <w:b w:val="0"/>
+          <w:bCs w:val="0"/>
+          <w:noProof/>
+          <w:sz w:val="24"/>
+          <w:szCs w:val="24"/>
+        </w:rPr>
+        <w:t>Caso o entendimento não tenha sido equalizado nesta conversa, as dúvidas ou pendências são anotadas, e um novo alinhamento é marcado com o retorno destes pontos.</w:t>
+      </w:r>
+      <w:r>
+        <w:rPr>
+          <w:b w:val="0"/>
+          <w:bCs w:val="0"/>
+          <w:noProof/>
+          <w:sz w:val="24"/>
+          <w:szCs w:val="24"/>
+        </w:rPr>
         <w:t xml:space="preserve"> Após a equalização do entendimento,</w:t>
       </w:r>
       <w:r>
@@ -29767,7 +30096,7 @@
           <w:sz w:val="24"/>
           <w:szCs w:val="24"/>
         </w:rPr>
-        <w:t xml:space="preserve"> é possível verificar os itens acerca dos alinhamentos e, principalmente, entendimento mútuo dos requisitos apresentados, bem como a rastreabilidade destes requisitos, obtida mediante armazenamento em repositório centralizado e conhecido por todos os envolvidos no projeto</w:t>
+        <w:t xml:space="preserve"> é possível verificar os itens acerca dos alinhamentos e, principalmente, entendimento mútuo dos requisitos apresentados, bem como a rastreabilidade destes requisitos, </w:t>
       </w:r>
       <w:r>
         <w:rPr>
@@ -29777,6 +30106,17 @@
           <w:sz w:val="24"/>
           <w:szCs w:val="24"/>
         </w:rPr>
+        <w:lastRenderedPageBreak/>
+        <w:t>obtida mediante armazenamento em repositório centralizado e conhecido por todos os envolvidos no projeto</w:t>
+      </w:r>
+      <w:r>
+        <w:rPr>
+          <w:b w:val="0"/>
+          <w:bCs w:val="0"/>
+          <w:noProof/>
+          <w:sz w:val="24"/>
+          <w:szCs w:val="24"/>
+        </w:rPr>
         <w:t>.</w:t>
       </w:r>
     </w:p>
@@ -29813,7 +30153,6 @@
           <w:sz w:val="24"/>
           <w:szCs w:val="24"/>
         </w:rPr>
-        <w:lastRenderedPageBreak/>
         <w:t xml:space="preserve">Após a conclusão deste entendimento </w:t>
       </w:r>
       <w:r>
@@ -30198,7 +30537,7 @@
           <w:sz w:val="24"/>
           <w:szCs w:val="24"/>
         </w:rPr>
-        <w:t xml:space="preserve">, é a de que, além de garantir aderência às técnicas de especificação de requisitos com BDD e de Gestão das Comunicações, a </w:t>
+        <w:t xml:space="preserve">, é a de que, além de garantir aderência às técnicas de especificação de </w:t>
       </w:r>
       <w:r>
         <w:rPr>
@@ -30208,6 +30547,17 @@
           <w:sz w:val="24"/>
           <w:szCs w:val="24"/>
         </w:rPr>
+        <w:lastRenderedPageBreak/>
+        <w:t xml:space="preserve">requisitos com BDD e de Gestão das Comunicações, a </w:t>
+      </w:r>
+      <w:r>
+        <w:rPr>
+          <w:b w:val="0"/>
+          <w:bCs w:val="0"/>
+          <w:noProof/>
+          <w:sz w:val="24"/>
+          <w:szCs w:val="24"/>
+        </w:rPr>
         <w:t>avaliação</w:t>
       </w:r>
       <w:r>
@@ -30328,7 +30678,7 @@
           <w:sz w:val="24"/>
           <w:szCs w:val="24"/>
         </w:rPr>
-        <w:t xml:space="preserve">, visto que não houveram inconsistências na aplicação das técnicas </w:t>
+        <w:t>, visto que não houveram inconsistências na aplicação das técnicas e o processo proposto foi</w:t>
       </w:r>
       <w:r>
         <w:rPr>
@@ -30338,8 +30688,7 @@
           <w:sz w:val="24"/>
           <w:szCs w:val="24"/>
         </w:rPr>
-        <w:lastRenderedPageBreak/>
-        <w:t>e o processo proposto foi</w:t>
+        <w:t xml:space="preserve"> concluído de modo satisfatório</w:t>
       </w:r>
       <w:r>
         <w:rPr>
@@ -30349,47 +30698,7 @@
           <w:sz w:val="24"/>
           <w:szCs w:val="24"/>
         </w:rPr>
-        <w:t xml:space="preserve"> concluído de modo satisfatório</w:t>
-      </w:r>
-      <w:r>
-        <w:rPr>
-          <w:b w:val="0"/>
-          <w:bCs w:val="0"/>
-          <w:noProof/>
-          <w:sz w:val="24"/>
-          <w:szCs w:val="24"/>
-        </w:rPr>
-        <w:t xml:space="preserve">. </w:t>
-      </w:r>
-      <w:r>
-        <w:rPr>
-          <w:b w:val="0"/>
-          <w:bCs w:val="0"/>
-          <w:noProof/>
-          <w:sz w:val="24"/>
-          <w:szCs w:val="24"/>
-        </w:rPr>
-        <w:t xml:space="preserve">Desta forma, </w:t>
-      </w:r>
-      <w:r>
-        <w:rPr>
-          <w:b w:val="0"/>
-          <w:bCs w:val="0"/>
-          <w:noProof/>
-          <w:sz w:val="24"/>
-          <w:szCs w:val="24"/>
-        </w:rPr>
-        <w:t>a equipe</w:t>
-      </w:r>
-      <w:r>
-        <w:rPr>
-          <w:b w:val="0"/>
-          <w:bCs w:val="0"/>
-          <w:noProof/>
-          <w:sz w:val="24"/>
-          <w:szCs w:val="24"/>
-        </w:rPr>
-        <w:t xml:space="preserve"> terá os insumos necessários para responder o questionário apresentado na próxima seção deste trabalho.</w:t>
+        <w:t>.</w:t>
       </w:r>
     </w:p>
     <w:p>
@@ -30494,7 +30803,25 @@
           <w:szCs w:val="24"/>
           <w:lang w:val="it-IT"/>
         </w:rPr>
-        <w:t xml:space="preserve"> aplicado um questionário após a aplicação das práticas propostas e finalização do desenvolvimento do projeto, a fim de validar as contribuições da especificação de requisitos e comunicações </w:t>
+        <w:t xml:space="preserve"> aplicado um questionário após a aplicação das práticas propostas e finalização do desenvolvimento do projeto, a fim de </w:t>
+      </w:r>
+      <w:r>
+        <w:rPr>
+          <w:b w:val="0"/>
+          <w:sz w:val="24"/>
+          <w:szCs w:val="24"/>
+          <w:lang w:val="it-IT"/>
+        </w:rPr>
+        <w:t>avaliar</w:t>
+      </w:r>
+      <w:r>
+        <w:rPr>
+          <w:b w:val="0"/>
+          <w:sz w:val="24"/>
+          <w:szCs w:val="24"/>
+          <w:lang w:val="it-IT"/>
+        </w:rPr>
+        <w:t xml:space="preserve"> as contribuições da especificação de requisitos e comunicações </w:t>
       </w:r>
       <w:r>
         <w:rPr>
@@ -30729,27 +31056,6 @@
           <w:lang w:val="it-IT"/>
         </w:rPr>
         <w:t>.</w:t>
-      </w:r>
-    </w:p>
-    <w:p>
-      <w:pPr>
-        <w:spacing w:line="360" w:lineRule="auto"/>
-        <w:jc w:val="both"/>
-        <w:rPr>
-          <w:b w:val="0"/>
-          <w:sz w:val="24"/>
-          <w:szCs w:val="24"/>
-          <w:lang w:val="it-IT"/>
-        </w:rPr>
-      </w:pPr>
-      <w:r>
-        <w:rPr>
-          <w:b w:val="0"/>
-          <w:sz w:val="24"/>
-          <w:szCs w:val="24"/>
-          <w:lang w:val="it-IT"/>
-        </w:rPr>
-        <w:t xml:space="preserve"> </w:t>
       </w:r>
     </w:p>
     <w:p>
@@ -31902,6 +32208,621 @@
     <w:p>
       <w:pPr>
         <w:spacing w:line="360" w:lineRule="auto"/>
+        <w:jc w:val="both"/>
+        <w:rPr>
+          <w:b w:val="0"/>
+          <w:bCs w:val="0"/>
+          <w:sz w:val="24"/>
+          <w:szCs w:val="22"/>
+        </w:rPr>
+      </w:pPr>
+    </w:p>
+    <w:p>
+      <w:pPr>
+        <w:spacing w:line="360" w:lineRule="auto"/>
+        <w:jc w:val="both"/>
+        <w:rPr>
+          <w:b w:val="0"/>
+          <w:bCs w:val="0"/>
+          <w:sz w:val="24"/>
+          <w:szCs w:val="22"/>
+        </w:rPr>
+      </w:pPr>
+      <w:r>
+        <w:rPr>
+          <w:b w:val="0"/>
+          <w:bCs w:val="0"/>
+          <w:sz w:val="24"/>
+          <w:szCs w:val="22"/>
+        </w:rPr>
+        <w:t>A</w:t>
+      </w:r>
+      <w:r>
+        <w:rPr>
+          <w:b w:val="0"/>
+          <w:bCs w:val="0"/>
+          <w:sz w:val="24"/>
+          <w:szCs w:val="22"/>
+        </w:rPr>
+        <w:t xml:space="preserve"> defi</w:t>
+      </w:r>
+      <w:r>
+        <w:rPr>
+          <w:b w:val="0"/>
+          <w:bCs w:val="0"/>
+          <w:sz w:val="24"/>
+          <w:szCs w:val="22"/>
+        </w:rPr>
+        <w:t>ni</w:t>
+      </w:r>
+      <w:r>
+        <w:rPr>
+          <w:b w:val="0"/>
+          <w:bCs w:val="0"/>
+          <w:sz w:val="24"/>
+          <w:szCs w:val="22"/>
+        </w:rPr>
+        <w:t>ção destas quest</w:t>
+      </w:r>
+      <w:r>
+        <w:rPr>
+          <w:b w:val="0"/>
+          <w:bCs w:val="0"/>
+          <w:sz w:val="24"/>
+          <w:szCs w:val="22"/>
+        </w:rPr>
+        <w:t>ões</w:t>
+      </w:r>
+      <w:r>
+        <w:rPr>
+          <w:b w:val="0"/>
+          <w:bCs w:val="0"/>
+          <w:sz w:val="24"/>
+          <w:szCs w:val="22"/>
+        </w:rPr>
+        <w:t xml:space="preserve"> visa avaliar </w:t>
+      </w:r>
+      <w:r>
+        <w:rPr>
+          <w:b w:val="0"/>
+          <w:bCs w:val="0"/>
+          <w:sz w:val="24"/>
+          <w:szCs w:val="22"/>
+        </w:rPr>
+        <w:t xml:space="preserve">de forma qualitativa </w:t>
+      </w:r>
+      <w:r>
+        <w:rPr>
+          <w:b w:val="0"/>
+          <w:bCs w:val="0"/>
+          <w:sz w:val="24"/>
+          <w:szCs w:val="22"/>
+        </w:rPr>
+        <w:t xml:space="preserve">se </w:t>
+      </w:r>
+      <w:r>
+        <w:rPr>
+          <w:b w:val="0"/>
+          <w:bCs w:val="0"/>
+          <w:sz w:val="24"/>
+          <w:szCs w:val="22"/>
+        </w:rPr>
+        <w:t>as práticas propostas contribuíram para o atingimento dos objetivos do projeto, conforme justificativas e referências</w:t>
+      </w:r>
+      <w:r>
+        <w:rPr>
+          <w:b w:val="0"/>
+          <w:bCs w:val="0"/>
+          <w:sz w:val="24"/>
+          <w:szCs w:val="22"/>
+        </w:rPr>
+        <w:t xml:space="preserve"> </w:t>
+      </w:r>
+      <w:r>
+        <w:rPr>
+          <w:b w:val="0"/>
+          <w:bCs w:val="0"/>
+          <w:sz w:val="24"/>
+          <w:szCs w:val="22"/>
+        </w:rPr>
+        <w:t>abaixo:</w:t>
+      </w:r>
+    </w:p>
+    <w:p>
+      <w:pPr>
+        <w:spacing w:line="360" w:lineRule="auto"/>
+        <w:jc w:val="both"/>
+        <w:rPr>
+          <w:b w:val="0"/>
+          <w:bCs w:val="0"/>
+          <w:sz w:val="24"/>
+          <w:szCs w:val="22"/>
+        </w:rPr>
+      </w:pPr>
+    </w:p>
+    <w:p>
+      <w:pPr>
+        <w:pStyle w:val="PargrafodaLista"/>
+        <w:numPr>
+          <w:ilvl w:val="0"/>
+          <w:numId w:val="28"/>
+        </w:numPr>
+        <w:spacing w:line="360" w:lineRule="auto"/>
+        <w:jc w:val="both"/>
+        <w:rPr>
+          <w:b w:val="0"/>
+          <w:bCs w:val="0"/>
+          <w:sz w:val="24"/>
+          <w:szCs w:val="22"/>
+        </w:rPr>
+      </w:pPr>
+      <w:r>
+        <w:rPr>
+          <w:b w:val="0"/>
+          <w:bCs w:val="0"/>
+          <w:sz w:val="24"/>
+          <w:szCs w:val="22"/>
+        </w:rPr>
+        <w:t>Itens 1 e 2: Identificação do respondente, para fins de rastreabilidade</w:t>
+      </w:r>
+      <w:r>
+        <w:rPr>
+          <w:b w:val="0"/>
+          <w:bCs w:val="0"/>
+          <w:sz w:val="24"/>
+          <w:szCs w:val="22"/>
+        </w:rPr>
+        <w:t xml:space="preserve"> do respondente e para verificar sua perspectiva sobre o estudo, de acordo com o papel exercido</w:t>
+      </w:r>
+      <w:r>
+        <w:rPr>
+          <w:b w:val="0"/>
+          <w:bCs w:val="0"/>
+          <w:sz w:val="24"/>
+          <w:szCs w:val="22"/>
+        </w:rPr>
+        <w:t>;</w:t>
+      </w:r>
+    </w:p>
+    <w:p>
+      <w:pPr>
+        <w:pStyle w:val="PargrafodaLista"/>
+        <w:numPr>
+          <w:ilvl w:val="0"/>
+          <w:numId w:val="28"/>
+        </w:numPr>
+        <w:spacing w:line="360" w:lineRule="auto"/>
+        <w:jc w:val="both"/>
+        <w:rPr>
+          <w:b w:val="0"/>
+          <w:bCs w:val="0"/>
+          <w:sz w:val="24"/>
+          <w:szCs w:val="22"/>
+        </w:rPr>
+      </w:pPr>
+      <w:r>
+        <w:rPr>
+          <w:b w:val="0"/>
+          <w:bCs w:val="0"/>
+          <w:sz w:val="24"/>
+          <w:szCs w:val="22"/>
+        </w:rPr>
+        <w:t>Item 3: Avalia</w:t>
+      </w:r>
+      <w:r>
+        <w:rPr>
+          <w:b w:val="0"/>
+          <w:bCs w:val="0"/>
+          <w:sz w:val="24"/>
+          <w:szCs w:val="22"/>
+        </w:rPr>
+        <w:t>ção</w:t>
+      </w:r>
+      <w:r>
+        <w:rPr>
+          <w:b w:val="0"/>
+          <w:bCs w:val="0"/>
+          <w:sz w:val="24"/>
+          <w:szCs w:val="22"/>
+        </w:rPr>
+        <w:t xml:space="preserve"> </w:t>
+      </w:r>
+      <w:r>
+        <w:rPr>
+          <w:b w:val="0"/>
+          <w:bCs w:val="0"/>
+          <w:sz w:val="24"/>
+          <w:szCs w:val="22"/>
+        </w:rPr>
+        <w:t>d</w:t>
+      </w:r>
+      <w:r>
+        <w:rPr>
+          <w:b w:val="0"/>
+          <w:bCs w:val="0"/>
+          <w:sz w:val="24"/>
+          <w:szCs w:val="22"/>
+        </w:rPr>
+        <w:t xml:space="preserve">a influência da escrita </w:t>
+      </w:r>
+      <w:r>
+        <w:rPr>
+          <w:b w:val="0"/>
+          <w:bCs w:val="0"/>
+          <w:sz w:val="24"/>
+          <w:szCs w:val="22"/>
+        </w:rPr>
+        <w:t xml:space="preserve">da especificação de requisitos utilizando BDD no atingimento de uma linguagem ubíqua e no entendimento dos requisitos pelas partes interessadas, conforme </w:t>
+      </w:r>
+      <w:r>
+        <w:rPr>
+          <w:b w:val="0"/>
+          <w:bCs w:val="0"/>
+          <w:sz w:val="24"/>
+          <w:szCs w:val="22"/>
+        </w:rPr>
+        <w:t xml:space="preserve">previsto nos </w:t>
+      </w:r>
+      <w:r>
+        <w:rPr>
+          <w:b w:val="0"/>
+          <w:bCs w:val="0"/>
+          <w:sz w:val="24"/>
+          <w:szCs w:val="22"/>
+        </w:rPr>
+        <w:t>objetivos do trabalho;</w:t>
+      </w:r>
+    </w:p>
+    <w:p>
+      <w:pPr>
+        <w:pStyle w:val="PargrafodaLista"/>
+        <w:numPr>
+          <w:ilvl w:val="0"/>
+          <w:numId w:val="28"/>
+        </w:numPr>
+        <w:spacing w:line="360" w:lineRule="auto"/>
+        <w:jc w:val="both"/>
+        <w:rPr>
+          <w:b w:val="0"/>
+          <w:bCs w:val="0"/>
+          <w:sz w:val="24"/>
+          <w:szCs w:val="22"/>
+        </w:rPr>
+      </w:pPr>
+      <w:r>
+        <w:rPr>
+          <w:b w:val="0"/>
+          <w:bCs w:val="0"/>
+          <w:sz w:val="24"/>
+          <w:szCs w:val="22"/>
+        </w:rPr>
+        <w:t>Item 4: Avaliação da dificuldade de aprendizado do BDD, a fim de verificar o grau de influência deste fator na aplicação das práticas propostas;</w:t>
+      </w:r>
+    </w:p>
+    <w:p>
+      <w:pPr>
+        <w:pStyle w:val="PargrafodaLista"/>
+        <w:numPr>
+          <w:ilvl w:val="0"/>
+          <w:numId w:val="28"/>
+        </w:numPr>
+        <w:spacing w:line="360" w:lineRule="auto"/>
+        <w:jc w:val="both"/>
+        <w:rPr>
+          <w:b w:val="0"/>
+          <w:bCs w:val="0"/>
+          <w:sz w:val="24"/>
+          <w:szCs w:val="22"/>
+        </w:rPr>
+      </w:pPr>
+      <w:r>
+        <w:rPr>
+          <w:b w:val="0"/>
+          <w:bCs w:val="0"/>
+          <w:sz w:val="24"/>
+          <w:szCs w:val="22"/>
+        </w:rPr>
+        <w:t xml:space="preserve">Item 5: </w:t>
+      </w:r>
+      <w:r>
+        <w:rPr>
+          <w:b w:val="0"/>
+          <w:bCs w:val="0"/>
+          <w:sz w:val="24"/>
+          <w:szCs w:val="22"/>
+        </w:rPr>
+        <w:t>Avaliação das contribuições das práticas para uma menor incidência de conflitos entre as equipes que atuaram no projeto</w:t>
+      </w:r>
+      <w:r>
+        <w:rPr>
+          <w:b w:val="0"/>
+          <w:bCs w:val="0"/>
+          <w:sz w:val="24"/>
+          <w:szCs w:val="22"/>
+        </w:rPr>
+        <w:t>.</w:t>
+      </w:r>
+      <w:r>
+        <w:rPr>
+          <w:b w:val="0"/>
+          <w:bCs w:val="0"/>
+          <w:sz w:val="24"/>
+          <w:szCs w:val="22"/>
+        </w:rPr>
+        <w:t xml:space="preserve"> </w:t>
+      </w:r>
+      <w:r>
+        <w:rPr>
+          <w:b w:val="0"/>
+          <w:bCs w:val="0"/>
+          <w:sz w:val="24"/>
+          <w:szCs w:val="22"/>
+        </w:rPr>
+        <w:t>E</w:t>
+      </w:r>
+      <w:r>
+        <w:rPr>
+          <w:b w:val="0"/>
+          <w:bCs w:val="0"/>
+          <w:sz w:val="24"/>
+          <w:szCs w:val="22"/>
+        </w:rPr>
+        <w:t>ste item também consta nos objetivos do trabalho;</w:t>
+      </w:r>
+    </w:p>
+    <w:p>
+      <w:pPr>
+        <w:pStyle w:val="PargrafodaLista"/>
+        <w:numPr>
+          <w:ilvl w:val="0"/>
+          <w:numId w:val="28"/>
+        </w:numPr>
+        <w:spacing w:line="360" w:lineRule="auto"/>
+        <w:jc w:val="both"/>
+        <w:rPr>
+          <w:b w:val="0"/>
+          <w:bCs w:val="0"/>
+          <w:sz w:val="24"/>
+          <w:szCs w:val="22"/>
+        </w:rPr>
+      </w:pPr>
+      <w:r>
+        <w:rPr>
+          <w:b w:val="0"/>
+          <w:bCs w:val="0"/>
+          <w:sz w:val="24"/>
+          <w:szCs w:val="22"/>
+        </w:rPr>
+        <w:t xml:space="preserve">Item 6: Avaliação da influência das práticas na finalização bem sucedida do projeto por conta dos entendimentos sobre os </w:t>
+      </w:r>
+      <w:r>
+        <w:rPr>
+          <w:b w:val="0"/>
+          <w:bCs w:val="0"/>
+          <w:sz w:val="24"/>
+          <w:szCs w:val="22"/>
+        </w:rPr>
+        <w:t xml:space="preserve">o </w:t>
+      </w:r>
+      <w:proofErr w:type="spellStart"/>
+      <w:r>
+        <w:rPr>
+          <w:b w:val="0"/>
+          <w:bCs w:val="0"/>
+          <w:sz w:val="24"/>
+          <w:szCs w:val="22"/>
+        </w:rPr>
+        <w:t>quê</w:t>
+      </w:r>
+      <w:proofErr w:type="spellEnd"/>
+      <w:r>
+        <w:rPr>
+          <w:b w:val="0"/>
+          <w:bCs w:val="0"/>
+          <w:sz w:val="24"/>
+          <w:szCs w:val="22"/>
+        </w:rPr>
+        <w:t xml:space="preserve"> precisa ser feito</w:t>
+      </w:r>
+      <w:r>
+        <w:rPr>
+          <w:b w:val="0"/>
+          <w:bCs w:val="0"/>
+          <w:sz w:val="24"/>
+          <w:szCs w:val="22"/>
+        </w:rPr>
+        <w:t xml:space="preserve"> e eficácia das comunicações</w:t>
+      </w:r>
+      <w:r>
+        <w:rPr>
+          <w:b w:val="0"/>
+          <w:bCs w:val="0"/>
+          <w:sz w:val="24"/>
+          <w:szCs w:val="22"/>
+        </w:rPr>
+        <w:t>, de acordo com os objetivos do trabalho</w:t>
+      </w:r>
+      <w:r>
+        <w:rPr>
+          <w:b w:val="0"/>
+          <w:bCs w:val="0"/>
+          <w:sz w:val="24"/>
+          <w:szCs w:val="22"/>
+        </w:rPr>
+        <w:t>;</w:t>
+      </w:r>
+    </w:p>
+    <w:p>
+      <w:pPr>
+        <w:pStyle w:val="PargrafodaLista"/>
+        <w:numPr>
+          <w:ilvl w:val="0"/>
+          <w:numId w:val="28"/>
+        </w:numPr>
+        <w:spacing w:line="360" w:lineRule="auto"/>
+        <w:jc w:val="both"/>
+        <w:rPr>
+          <w:b w:val="0"/>
+          <w:bCs w:val="0"/>
+          <w:sz w:val="24"/>
+          <w:szCs w:val="22"/>
+        </w:rPr>
+      </w:pPr>
+      <w:r>
+        <w:rPr>
+          <w:b w:val="0"/>
+          <w:bCs w:val="0"/>
+          <w:sz w:val="24"/>
+          <w:szCs w:val="22"/>
+        </w:rPr>
+        <w:lastRenderedPageBreak/>
+        <w:t xml:space="preserve">Item 7: Busca quantificar o grau de influência das práticas propostas nos resultados do projeto, </w:t>
+      </w:r>
+      <w:r>
+        <w:rPr>
+          <w:b w:val="0"/>
+          <w:bCs w:val="0"/>
+          <w:sz w:val="24"/>
+          <w:szCs w:val="22"/>
+        </w:rPr>
+        <w:t>conforme</w:t>
+      </w:r>
+      <w:r>
+        <w:rPr>
+          <w:b w:val="0"/>
+          <w:bCs w:val="0"/>
+          <w:sz w:val="24"/>
+          <w:szCs w:val="22"/>
+        </w:rPr>
+        <w:t xml:space="preserve"> a perspectiva dos participantes do estudo de caso</w:t>
+      </w:r>
+      <w:r>
+        <w:rPr>
+          <w:b w:val="0"/>
+          <w:bCs w:val="0"/>
+          <w:sz w:val="24"/>
+          <w:szCs w:val="22"/>
+        </w:rPr>
+        <w:t>;</w:t>
+      </w:r>
+    </w:p>
+    <w:p>
+      <w:pPr>
+        <w:pStyle w:val="PargrafodaLista"/>
+        <w:numPr>
+          <w:ilvl w:val="0"/>
+          <w:numId w:val="28"/>
+        </w:numPr>
+        <w:spacing w:line="360" w:lineRule="auto"/>
+        <w:jc w:val="both"/>
+        <w:rPr>
+          <w:b w:val="0"/>
+          <w:bCs w:val="0"/>
+          <w:sz w:val="24"/>
+          <w:szCs w:val="22"/>
+        </w:rPr>
+      </w:pPr>
+      <w:r>
+        <w:rPr>
+          <w:b w:val="0"/>
+          <w:bCs w:val="0"/>
+          <w:sz w:val="24"/>
+          <w:szCs w:val="22"/>
+        </w:rPr>
+        <w:t>Item 8: Avaliação</w:t>
+      </w:r>
+      <w:r>
+        <w:rPr>
+          <w:b w:val="0"/>
+          <w:bCs w:val="0"/>
+          <w:sz w:val="24"/>
+          <w:szCs w:val="22"/>
+        </w:rPr>
+        <w:t xml:space="preserve"> direcionada</w:t>
+      </w:r>
+      <w:r>
+        <w:rPr>
+          <w:b w:val="0"/>
+          <w:bCs w:val="0"/>
+          <w:sz w:val="24"/>
+          <w:szCs w:val="22"/>
+        </w:rPr>
+        <w:t xml:space="preserve"> da influência das propostas referentes à Gestão das Comunicações;</w:t>
+      </w:r>
+    </w:p>
+    <w:p>
+      <w:pPr>
+        <w:pStyle w:val="PargrafodaLista"/>
+        <w:numPr>
+          <w:ilvl w:val="0"/>
+          <w:numId w:val="28"/>
+        </w:numPr>
+        <w:spacing w:line="360" w:lineRule="auto"/>
+        <w:jc w:val="both"/>
+        <w:rPr>
+          <w:b w:val="0"/>
+          <w:bCs w:val="0"/>
+          <w:sz w:val="24"/>
+          <w:szCs w:val="22"/>
+        </w:rPr>
+      </w:pPr>
+      <w:r>
+        <w:rPr>
+          <w:b w:val="0"/>
+          <w:bCs w:val="0"/>
+          <w:sz w:val="24"/>
+          <w:szCs w:val="22"/>
+        </w:rPr>
+        <w:t>Item 9: Busca traçar um comparativo entre abordagens tradicionais de Engenharia de Requisitos e Gestão das Comunicações com o que foi proposto no trabalho</w:t>
+      </w:r>
+      <w:r>
+        <w:rPr>
+          <w:b w:val="0"/>
+          <w:bCs w:val="0"/>
+          <w:sz w:val="24"/>
+          <w:szCs w:val="22"/>
+        </w:rPr>
+        <w:t>;</w:t>
+      </w:r>
+    </w:p>
+    <w:p>
+      <w:pPr>
+        <w:pStyle w:val="PargrafodaLista"/>
+        <w:numPr>
+          <w:ilvl w:val="0"/>
+          <w:numId w:val="28"/>
+        </w:numPr>
+        <w:spacing w:line="360" w:lineRule="auto"/>
+        <w:jc w:val="both"/>
+        <w:rPr>
+          <w:b w:val="0"/>
+          <w:bCs w:val="0"/>
+          <w:sz w:val="24"/>
+          <w:szCs w:val="22"/>
+        </w:rPr>
+      </w:pPr>
+      <w:r>
+        <w:rPr>
+          <w:b w:val="0"/>
+          <w:bCs w:val="0"/>
+          <w:sz w:val="24"/>
+          <w:szCs w:val="22"/>
+        </w:rPr>
+        <w:t>Item 10: Tem como objetivo medir a satisfação dos participantes com relação à aplicação das práticas propostas e percepções sobre os resultados do estudo</w:t>
+      </w:r>
+      <w:r>
+        <w:rPr>
+          <w:b w:val="0"/>
+          <w:bCs w:val="0"/>
+          <w:sz w:val="24"/>
+          <w:szCs w:val="22"/>
+        </w:rPr>
+        <w:t>.</w:t>
+      </w:r>
+    </w:p>
+    <w:p>
+      <w:pPr>
+        <w:spacing w:line="360" w:lineRule="auto"/>
         <w:rPr>
           <w:sz w:val="28"/>
           <w:szCs w:val="24"/>
@@ -31911,162 +32832,371 @@
     <w:p>
       <w:pPr>
         <w:spacing w:line="360" w:lineRule="auto"/>
-        <w:rPr>
-          <w:sz w:val="28"/>
-          <w:szCs w:val="24"/>
-        </w:rPr>
-      </w:pPr>
-    </w:p>
-    <w:p>
-      <w:pPr>
-        <w:spacing w:line="360" w:lineRule="auto"/>
-        <w:rPr>
-          <w:sz w:val="28"/>
-          <w:szCs w:val="24"/>
-        </w:rPr>
-      </w:pPr>
-    </w:p>
-    <w:p>
-      <w:pPr>
-        <w:spacing w:line="360" w:lineRule="auto"/>
-        <w:rPr>
-          <w:sz w:val="28"/>
-          <w:szCs w:val="24"/>
-        </w:rPr>
-      </w:pPr>
-    </w:p>
-    <w:p>
-      <w:pPr>
-        <w:spacing w:line="360" w:lineRule="auto"/>
-        <w:rPr>
-          <w:sz w:val="28"/>
-          <w:szCs w:val="24"/>
-        </w:rPr>
-      </w:pPr>
-    </w:p>
-    <w:p>
-      <w:pPr>
-        <w:spacing w:line="360" w:lineRule="auto"/>
-        <w:rPr>
-          <w:sz w:val="28"/>
-          <w:szCs w:val="24"/>
-        </w:rPr>
-      </w:pPr>
-    </w:p>
-    <w:p>
-      <w:pPr>
-        <w:spacing w:line="360" w:lineRule="auto"/>
-        <w:rPr>
-          <w:sz w:val="28"/>
-          <w:szCs w:val="24"/>
-        </w:rPr>
-      </w:pPr>
-    </w:p>
-    <w:p>
-      <w:pPr>
-        <w:spacing w:line="360" w:lineRule="auto"/>
-        <w:rPr>
-          <w:sz w:val="28"/>
-          <w:szCs w:val="24"/>
-        </w:rPr>
-      </w:pPr>
-    </w:p>
-    <w:p>
-      <w:pPr>
-        <w:spacing w:line="360" w:lineRule="auto"/>
-        <w:rPr>
-          <w:sz w:val="28"/>
-          <w:szCs w:val="24"/>
-        </w:rPr>
-      </w:pPr>
-    </w:p>
-    <w:p>
-      <w:pPr>
-        <w:spacing w:line="360" w:lineRule="auto"/>
-        <w:rPr>
-          <w:sz w:val="28"/>
-          <w:szCs w:val="24"/>
-        </w:rPr>
-      </w:pPr>
-    </w:p>
-    <w:p>
-      <w:pPr>
-        <w:spacing w:line="360" w:lineRule="auto"/>
-        <w:rPr>
-          <w:sz w:val="28"/>
-          <w:szCs w:val="24"/>
-        </w:rPr>
-      </w:pPr>
-    </w:p>
-    <w:p>
-      <w:pPr>
-        <w:spacing w:line="360" w:lineRule="auto"/>
-        <w:rPr>
-          <w:sz w:val="28"/>
-          <w:szCs w:val="24"/>
-        </w:rPr>
-      </w:pPr>
-    </w:p>
-    <w:p>
-      <w:pPr>
-        <w:spacing w:line="360" w:lineRule="auto"/>
-        <w:rPr>
-          <w:sz w:val="28"/>
-          <w:szCs w:val="24"/>
-        </w:rPr>
-      </w:pPr>
-    </w:p>
-    <w:p>
-      <w:pPr>
-        <w:spacing w:line="360" w:lineRule="auto"/>
-        <w:rPr>
-          <w:sz w:val="28"/>
-          <w:szCs w:val="24"/>
-        </w:rPr>
-      </w:pPr>
-    </w:p>
-    <w:p>
-      <w:pPr>
-        <w:spacing w:line="360" w:lineRule="auto"/>
-        <w:rPr>
-          <w:sz w:val="28"/>
-          <w:szCs w:val="24"/>
-        </w:rPr>
-      </w:pPr>
-    </w:p>
-    <w:p>
-      <w:pPr>
-        <w:spacing w:line="360" w:lineRule="auto"/>
-        <w:rPr>
-          <w:sz w:val="28"/>
-          <w:szCs w:val="24"/>
-        </w:rPr>
-      </w:pPr>
-    </w:p>
-    <w:p>
-      <w:pPr>
-        <w:spacing w:line="360" w:lineRule="auto"/>
-        <w:rPr>
-          <w:sz w:val="28"/>
-          <w:szCs w:val="24"/>
-        </w:rPr>
-      </w:pPr>
-    </w:p>
-    <w:p>
-      <w:pPr>
-        <w:spacing w:line="360" w:lineRule="auto"/>
-        <w:rPr>
-          <w:sz w:val="28"/>
-          <w:szCs w:val="24"/>
-        </w:rPr>
-      </w:pPr>
-    </w:p>
-    <w:p>
-      <w:pPr>
-        <w:spacing w:line="360" w:lineRule="auto"/>
-        <w:rPr>
-          <w:sz w:val="28"/>
-          <w:szCs w:val="24"/>
+        <w:jc w:val="both"/>
+        <w:rPr>
+          <w:sz w:val="24"/>
+          <w:szCs w:val="24"/>
+          <w:lang w:val="it-IT"/>
+        </w:rPr>
+      </w:pPr>
+      <w:r>
+        <w:rPr>
+          <w:sz w:val="24"/>
+          <w:szCs w:val="24"/>
+          <w:lang w:val="it-IT"/>
+        </w:rPr>
+        <w:t>3</w:t>
+      </w:r>
+      <w:r>
+        <w:rPr>
+          <w:sz w:val="24"/>
+          <w:szCs w:val="24"/>
+          <w:lang w:val="it-IT"/>
+        </w:rPr>
+        <w:t>.</w:t>
+      </w:r>
+      <w:r>
+        <w:rPr>
+          <w:sz w:val="24"/>
+          <w:szCs w:val="24"/>
+          <w:lang w:val="it-IT"/>
+        </w:rPr>
+        <w:t>3</w:t>
+      </w:r>
+      <w:r>
+        <w:rPr>
+          <w:sz w:val="24"/>
+          <w:szCs w:val="24"/>
+          <w:lang w:val="it-IT"/>
+        </w:rPr>
+        <w:t xml:space="preserve"> </w:t>
+      </w:r>
+      <w:r>
+        <w:rPr>
+          <w:sz w:val="24"/>
+          <w:szCs w:val="24"/>
+          <w:lang w:val="it-IT"/>
+        </w:rPr>
+        <w:t>Considerações do Capítulo</w:t>
+      </w:r>
+    </w:p>
+    <w:p>
+      <w:pPr>
+        <w:spacing w:line="360" w:lineRule="auto"/>
+        <w:jc w:val="both"/>
+        <w:rPr>
+          <w:b w:val="0"/>
+          <w:sz w:val="20"/>
+          <w:szCs w:val="20"/>
+          <w:lang w:val="it-IT"/>
+        </w:rPr>
+      </w:pPr>
+    </w:p>
+    <w:p>
+      <w:pPr>
+        <w:spacing w:line="360" w:lineRule="auto"/>
+        <w:jc w:val="both"/>
+        <w:rPr>
+          <w:b w:val="0"/>
+          <w:sz w:val="24"/>
+          <w:szCs w:val="24"/>
+          <w:lang w:val="it-IT"/>
+        </w:rPr>
+      </w:pPr>
+      <w:r>
+        <w:rPr>
+          <w:b w:val="0"/>
+          <w:sz w:val="24"/>
+          <w:szCs w:val="24"/>
+          <w:lang w:val="it-IT"/>
+        </w:rPr>
+        <w:t>Es</w:t>
+      </w:r>
+      <w:r>
+        <w:rPr>
+          <w:b w:val="0"/>
+          <w:sz w:val="24"/>
+          <w:szCs w:val="24"/>
+          <w:lang w:val="it-IT"/>
+        </w:rPr>
+        <w:t xml:space="preserve">te capítulo apresentou a proposta de práticas de apoio à modelagem de requisitos e Gestão das Comunicações utilizando BDD, bem como </w:t>
+      </w:r>
+      <w:r>
+        <w:rPr>
+          <w:b w:val="0"/>
+          <w:sz w:val="24"/>
+          <w:szCs w:val="24"/>
+          <w:lang w:val="it-IT"/>
+        </w:rPr>
+        <w:t>a definição dos papéis e responsabilidades e o questionário de avaliação de influência das práticas no andamento e resultados do projeto no que diz respeito ao entendimento dos requsitos e comunicações</w:t>
+      </w:r>
+      <w:r>
+        <w:rPr>
+          <w:b w:val="0"/>
+          <w:sz w:val="24"/>
+          <w:szCs w:val="24"/>
+          <w:lang w:val="it-IT"/>
+        </w:rPr>
+        <w:t>.</w:t>
+      </w:r>
+      <w:r>
+        <w:rPr>
+          <w:b w:val="0"/>
+          <w:sz w:val="24"/>
+          <w:szCs w:val="24"/>
+          <w:lang w:val="it-IT"/>
+        </w:rPr>
+        <w:t xml:space="preserve"> A aplicação destas práticas e deste questionário serão aplicadas em um estudo de caso a ser apresentado no próximo capítulo</w:t>
+      </w:r>
+    </w:p>
+    <w:p>
+      <w:pPr>
+        <w:spacing w:line="360" w:lineRule="auto"/>
+        <w:jc w:val="both"/>
+        <w:rPr>
+          <w:b w:val="0"/>
+          <w:sz w:val="24"/>
+          <w:szCs w:val="24"/>
+          <w:lang w:val="it-IT"/>
+        </w:rPr>
+      </w:pPr>
+    </w:p>
+    <w:p>
+      <w:pPr>
+        <w:spacing w:line="360" w:lineRule="auto"/>
+        <w:jc w:val="both"/>
+        <w:rPr>
+          <w:b w:val="0"/>
+          <w:sz w:val="24"/>
+          <w:szCs w:val="24"/>
+          <w:lang w:val="it-IT"/>
+        </w:rPr>
+      </w:pPr>
+      <w:r>
+        <w:rPr>
+          <w:b w:val="0"/>
+          <w:sz w:val="24"/>
+          <w:szCs w:val="24"/>
+          <w:lang w:val="it-IT"/>
+        </w:rPr>
+        <w:t>A</w:t>
+      </w:r>
+      <w:r>
+        <w:rPr>
+          <w:b w:val="0"/>
+          <w:sz w:val="24"/>
+          <w:szCs w:val="24"/>
+          <w:lang w:val="it-IT"/>
+        </w:rPr>
+        <w:t xml:space="preserve">s </w:t>
+      </w:r>
+      <w:r>
+        <w:rPr>
+          <w:b w:val="0"/>
+          <w:sz w:val="24"/>
+          <w:szCs w:val="24"/>
+          <w:lang w:val="it-IT"/>
+        </w:rPr>
+        <w:t xml:space="preserve">práticas </w:t>
+      </w:r>
+      <w:r>
+        <w:rPr>
+          <w:b w:val="0"/>
+          <w:sz w:val="24"/>
+          <w:szCs w:val="24"/>
+          <w:lang w:val="it-IT"/>
+        </w:rPr>
+        <w:t xml:space="preserve">propostas foram organizadas em uma lista de verificação, </w:t>
+      </w:r>
+      <w:r>
+        <w:rPr>
+          <w:b w:val="0"/>
+          <w:sz w:val="24"/>
+          <w:szCs w:val="24"/>
+          <w:lang w:val="it-IT"/>
+        </w:rPr>
+        <w:t xml:space="preserve">de modo a </w:t>
+      </w:r>
+      <w:r>
+        <w:rPr>
+          <w:b w:val="0"/>
+          <w:sz w:val="24"/>
+          <w:szCs w:val="24"/>
+          <w:lang w:val="it-IT"/>
+        </w:rPr>
+        <w:t>permitir que o Responsável pelo Projeto realize</w:t>
+      </w:r>
+      <w:r>
+        <w:rPr>
+          <w:b w:val="0"/>
+          <w:sz w:val="24"/>
+          <w:szCs w:val="24"/>
+          <w:lang w:val="it-IT"/>
+        </w:rPr>
+        <w:t xml:space="preserve"> sua aplicação </w:t>
+      </w:r>
+      <w:r>
+        <w:rPr>
+          <w:b w:val="0"/>
+          <w:sz w:val="24"/>
+          <w:szCs w:val="24"/>
+          <w:lang w:val="it-IT"/>
+        </w:rPr>
+        <w:t xml:space="preserve">de forma acurada </w:t>
+      </w:r>
+      <w:r>
+        <w:rPr>
+          <w:b w:val="0"/>
+          <w:sz w:val="24"/>
+          <w:szCs w:val="24"/>
+          <w:lang w:val="it-IT"/>
+        </w:rPr>
+        <w:t>e legitimar a avaliação de sua influência nos resultados do</w:t>
+      </w:r>
+      <w:r>
+        <w:rPr>
+          <w:b w:val="0"/>
+          <w:sz w:val="24"/>
+          <w:szCs w:val="24"/>
+          <w:lang w:val="it-IT"/>
+        </w:rPr>
+        <w:t>s</w:t>
+      </w:r>
+      <w:r>
+        <w:rPr>
+          <w:b w:val="0"/>
+          <w:sz w:val="24"/>
+          <w:szCs w:val="24"/>
+          <w:lang w:val="it-IT"/>
+        </w:rPr>
+        <w:t xml:space="preserve"> projetos.</w:t>
+      </w:r>
+      <w:r>
+        <w:rPr>
+          <w:b w:val="0"/>
+          <w:sz w:val="24"/>
+          <w:szCs w:val="24"/>
+          <w:lang w:val="it-IT"/>
+        </w:rPr>
+        <w:t xml:space="preserve"> </w:t>
+      </w:r>
+      <w:r>
+        <w:rPr>
+          <w:b w:val="0"/>
+          <w:sz w:val="24"/>
+          <w:szCs w:val="24"/>
+          <w:lang w:val="it-IT"/>
+        </w:rPr>
+        <w:t>A</w:t>
+      </w:r>
+      <w:r>
+        <w:rPr>
+          <w:b w:val="0"/>
+          <w:sz w:val="24"/>
+          <w:szCs w:val="24"/>
+          <w:lang w:val="it-IT"/>
+        </w:rPr>
+        <w:t xml:space="preserve"> base de pesquisa e justificativas para proposição de cada uma das práticas</w:t>
+      </w:r>
+      <w:r>
+        <w:rPr>
+          <w:b w:val="0"/>
+          <w:sz w:val="24"/>
+          <w:szCs w:val="24"/>
+          <w:lang w:val="it-IT"/>
+        </w:rPr>
+        <w:t xml:space="preserve"> também foram apresentadas</w:t>
+      </w:r>
+      <w:r>
+        <w:rPr>
+          <w:b w:val="0"/>
+          <w:sz w:val="24"/>
+          <w:szCs w:val="24"/>
+          <w:lang w:val="it-IT"/>
+        </w:rPr>
+        <w:t>. A</w:t>
+      </w:r>
+      <w:r>
+        <w:rPr>
+          <w:b w:val="0"/>
+          <w:sz w:val="24"/>
+          <w:szCs w:val="24"/>
+          <w:lang w:val="it-IT"/>
+        </w:rPr>
+        <w:t xml:space="preserve"> sequência dos processos a serem executados</w:t>
+      </w:r>
+      <w:r>
+        <w:rPr>
+          <w:b w:val="0"/>
+          <w:sz w:val="24"/>
+          <w:szCs w:val="24"/>
+          <w:lang w:val="it-IT"/>
+        </w:rPr>
+        <w:t xml:space="preserve"> foi representada em um diagrama BPMN</w:t>
+      </w:r>
+      <w:r>
+        <w:rPr>
+          <w:b w:val="0"/>
+          <w:sz w:val="24"/>
+          <w:szCs w:val="24"/>
+          <w:lang w:val="it-IT"/>
+        </w:rPr>
+        <w:t>.</w:t>
+      </w:r>
+    </w:p>
+    <w:p>
+      <w:pPr>
+        <w:spacing w:line="360" w:lineRule="auto"/>
+        <w:jc w:val="both"/>
+        <w:rPr>
+          <w:b w:val="0"/>
+          <w:sz w:val="24"/>
+          <w:szCs w:val="24"/>
+          <w:lang w:val="it-IT"/>
+        </w:rPr>
+      </w:pPr>
+    </w:p>
+    <w:p>
+      <w:pPr>
+        <w:spacing w:line="360" w:lineRule="auto"/>
+        <w:jc w:val="both"/>
+        <w:rPr>
+          <w:b w:val="0"/>
+          <w:sz w:val="24"/>
+          <w:szCs w:val="24"/>
+          <w:lang w:val="it-IT"/>
+        </w:rPr>
+      </w:pPr>
+      <w:r>
+        <w:rPr>
+          <w:b w:val="0"/>
+          <w:sz w:val="24"/>
+          <w:szCs w:val="24"/>
+          <w:lang w:val="it-IT"/>
+        </w:rPr>
+        <w:t>Por fim, foi apresentado o questionário de avaliação qualitativa da influência das práticas no entendimento dos requisitos, nas comunicações e nos resultados do projeto em termos de atendimento do prazo e custo. As justificativas para elaboração de cada questão também foi compartilhada, alinhadas com os objetivos do trabalho.</w:t>
+      </w:r>
+    </w:p>
+    <w:p>
+      <w:pPr>
+        <w:spacing w:line="360" w:lineRule="auto"/>
+        <w:rPr>
+          <w:b w:val="0"/>
+          <w:sz w:val="24"/>
+          <w:szCs w:val="24"/>
+          <w:lang w:val="it-IT"/>
+        </w:rPr>
+      </w:pPr>
+    </w:p>
+    <w:p>
+      <w:pPr>
+        <w:spacing w:line="360" w:lineRule="auto"/>
+        <w:jc w:val="both"/>
+        <w:rPr>
+          <w:b w:val="0"/>
+          <w:bCs w:val="0"/>
+          <w:sz w:val="24"/>
+          <w:szCs w:val="22"/>
         </w:rPr>
       </w:pPr>
       <w:r>
@@ -32794,7 +33924,25 @@
           <w:szCs w:val="24"/>
           <w:lang w:val="it-IT"/>
         </w:rPr>
-        <w:t xml:space="preserve">Após a escrita dos cenários, foi realizada em conjunto uma avaliação qualitativa para verificar a aderência do que foi escrito aos 5 C’s da comunicações e 14 critérios para escrita de BDD. Após alguns </w:t>
+        <w:t xml:space="preserve">Após a escrita dos cenários, </w:t>
+      </w:r>
+      <w:r>
+        <w:rPr>
+          <w:b w:val="0"/>
+          <w:sz w:val="24"/>
+          <w:szCs w:val="24"/>
+          <w:lang w:val="it-IT"/>
+        </w:rPr>
+        <w:t xml:space="preserve">as equipes realizaram a </w:t>
+      </w:r>
+      <w:r>
+        <w:rPr>
+          <w:b w:val="0"/>
+          <w:sz w:val="24"/>
+          <w:szCs w:val="24"/>
+          <w:lang w:val="it-IT"/>
+        </w:rPr>
+        <w:t xml:space="preserve">avaliação qualitativa para verificar a aderência do que foi escrito aos 5 C’s da comunicações e 14 critérios para escrita de BDD. Após alguns </w:t>
       </w:r>
       <w:r>
         <w:rPr>
@@ -33152,18 +34300,6 @@
     <w:p>
       <w:pPr>
         <w:spacing w:line="360" w:lineRule="auto"/>
-        <w:jc w:val="both"/>
-        <w:rPr>
-          <w:b w:val="0"/>
-          <w:sz w:val="24"/>
-          <w:szCs w:val="24"/>
-          <w:lang w:val="it-IT"/>
-        </w:rPr>
-      </w:pPr>
-    </w:p>
-    <w:p>
-      <w:pPr>
-        <w:spacing w:line="360" w:lineRule="auto"/>
         <w:jc w:val="center"/>
         <w:rPr>
           <w:b w:val="0"/>
@@ -33181,29 +34317,29 @@
           <w:sz w:val="24"/>
           <w:szCs w:val="24"/>
         </w:rPr>
+        <w:t>Figura 9 – Cenário BDD de listagem</w:t>
+      </w:r>
+    </w:p>
+    <w:p>
+      <w:pPr>
+        <w:spacing w:line="360" w:lineRule="auto"/>
+        <w:jc w:val="both"/>
+        <w:rPr>
+          <w:b w:val="0"/>
+          <w:sz w:val="24"/>
+          <w:szCs w:val="24"/>
+          <w:lang w:val="it-IT"/>
+        </w:rPr>
+      </w:pPr>
+      <w:r>
+        <w:rPr>
+          <w:b w:val="0"/>
+          <w:noProof/>
+          <w:sz w:val="24"/>
+          <w:szCs w:val="24"/>
+          <w:lang w:val="it-IT"/>
+        </w:rPr>
         <w:lastRenderedPageBreak/>
-        <w:t>Figura 9 – Cenário BDD de listagem</w:t>
-      </w:r>
-    </w:p>
-    <w:p>
-      <w:pPr>
-        <w:spacing w:line="360" w:lineRule="auto"/>
-        <w:jc w:val="both"/>
-        <w:rPr>
-          <w:b w:val="0"/>
-          <w:sz w:val="24"/>
-          <w:szCs w:val="24"/>
-          <w:lang w:val="it-IT"/>
-        </w:rPr>
-      </w:pPr>
-      <w:r>
-        <w:rPr>
-          <w:b w:val="0"/>
-          <w:noProof/>
-          <w:sz w:val="24"/>
-          <w:szCs w:val="24"/>
-          <w:lang w:val="it-IT"/>
-        </w:rPr>
         <w:drawing>
           <wp:inline distT="0" distB="0" distL="0" distR="0" wp14:anchorId="6E1083A5" wp14:editId="749F75D4">
             <wp:extent cx="5760720" cy="2901315"/>
@@ -33547,29 +34683,29 @@
           <w:sz w:val="24"/>
           <w:szCs w:val="24"/>
         </w:rPr>
+        <w:t>Figura 11 – Cenário BDD de transferência interbancária</w:t>
+      </w:r>
+    </w:p>
+    <w:p>
+      <w:pPr>
+        <w:spacing w:line="360" w:lineRule="auto"/>
+        <w:jc w:val="both"/>
+        <w:rPr>
+          <w:b w:val="0"/>
+          <w:sz w:val="24"/>
+          <w:szCs w:val="24"/>
+          <w:lang w:val="it-IT"/>
+        </w:rPr>
+      </w:pPr>
+      <w:r>
+        <w:rPr>
+          <w:b w:val="0"/>
+          <w:noProof/>
+          <w:sz w:val="24"/>
+          <w:szCs w:val="24"/>
+          <w:lang w:val="it-IT"/>
+        </w:rPr>
         <w:lastRenderedPageBreak/>
-        <w:t>Figura 11 – Cenário BDD de transferência interbancária</w:t>
-      </w:r>
-    </w:p>
-    <w:p>
-      <w:pPr>
-        <w:spacing w:line="360" w:lineRule="auto"/>
-        <w:jc w:val="both"/>
-        <w:rPr>
-          <w:b w:val="0"/>
-          <w:sz w:val="24"/>
-          <w:szCs w:val="24"/>
-          <w:lang w:val="it-IT"/>
-        </w:rPr>
-      </w:pPr>
-      <w:r>
-        <w:rPr>
-          <w:b w:val="0"/>
-          <w:noProof/>
-          <w:sz w:val="24"/>
-          <w:szCs w:val="24"/>
-          <w:lang w:val="it-IT"/>
-        </w:rPr>
         <w:drawing>
           <wp:inline distT="0" distB="0" distL="0" distR="0" wp14:anchorId="4052C262" wp14:editId="41F7F25B">
             <wp:extent cx="5760720" cy="2165350"/>
@@ -34012,7 +35148,6 @@
           <w:sz w:val="24"/>
           <w:szCs w:val="24"/>
         </w:rPr>
-        <w:lastRenderedPageBreak/>
         <w:t>Figura 12 – Cenário BDD de listagem após reunião de alinhamento com envolvidos</w:t>
       </w:r>
     </w:p>
@@ -34030,6 +35165,7 @@
           <w:sz w:val="28"/>
           <w:szCs w:val="24"/>
         </w:rPr>
+        <w:lastRenderedPageBreak/>
         <w:drawing>
           <wp:inline distT="0" distB="0" distL="0" distR="0" wp14:anchorId="6AB0E3E7" wp14:editId="5F3067E6">
             <wp:extent cx="5760720" cy="1802130"/>
@@ -34348,7 +35484,6 @@
           <w:sz w:val="24"/>
           <w:szCs w:val="24"/>
         </w:rPr>
-        <w:lastRenderedPageBreak/>
         <w:t>Figura 14 – Cenário BDD de transferência interbancária após reunião de alinhamento com envolvidos</w:t>
       </w:r>
     </w:p>
@@ -34366,6 +35501,7 @@
           <w:sz w:val="28"/>
           <w:szCs w:val="24"/>
         </w:rPr>
+        <w:lastRenderedPageBreak/>
         <w:drawing>
           <wp:inline distT="0" distB="0" distL="0" distR="0" wp14:anchorId="4B882175" wp14:editId="562AA4CE">
             <wp:extent cx="5760720" cy="2562225"/>
@@ -34777,7 +35913,6 @@
           <w:szCs w:val="24"/>
           <w:lang w:val="it-IT"/>
         </w:rPr>
-        <w:lastRenderedPageBreak/>
         <w:t>Abaixo, segue definição do perfil de cada um dos respondentes</w:t>
       </w:r>
       <w:r>
@@ -34826,6 +35961,7 @@
           <w:szCs w:val="24"/>
           <w:lang w:val="it-IT"/>
         </w:rPr>
+        <w:lastRenderedPageBreak/>
         <w:t>Equipe responsável:</w:t>
       </w:r>
     </w:p>
@@ -36350,35 +37486,7 @@
                 <w:szCs w:val="20"/>
                 <w:lang w:eastAsia="pt-BR"/>
               </w:rPr>
-              <w:t xml:space="preserve">Praticamente não houve retrabalho, tínhamos o contato de todos e sabíamos com quem tirar dúvidas e </w:t>
-            </w:r>
-            <w:proofErr w:type="gramStart"/>
-            <w:r>
-              <w:rPr>
-                <w:rFonts w:ascii="Calibri" w:hAnsi="Calibri" w:cs="Calibri"/>
-                <w:b w:val="0"/>
-                <w:bCs w:val="0"/>
-                <w:color w:val="000000"/>
-                <w:kern w:val="0"/>
-                <w:sz w:val="20"/>
-                <w:szCs w:val="20"/>
-                <w:lang w:eastAsia="pt-BR"/>
-              </w:rPr>
-              <w:t>aonde</w:t>
-            </w:r>
-            <w:proofErr w:type="gramEnd"/>
-            <w:r>
-              <w:rPr>
-                <w:rFonts w:ascii="Calibri" w:hAnsi="Calibri" w:cs="Calibri"/>
-                <w:b w:val="0"/>
-                <w:bCs w:val="0"/>
-                <w:color w:val="000000"/>
-                <w:kern w:val="0"/>
-                <w:sz w:val="20"/>
-                <w:szCs w:val="20"/>
-                <w:lang w:eastAsia="pt-BR"/>
-              </w:rPr>
-              <w:t xml:space="preserve"> estava a documentação</w:t>
+              <w:t>Praticamente não houve retrabalho, tínhamos o contato de todos e sabíamos com quem tirar dúvidas e aonde estava a documentação</w:t>
             </w:r>
           </w:p>
         </w:tc>
@@ -45994,7 +47102,6 @@
         <w:t xml:space="preserve"> </w:t>
       </w:r>
       <w:proofErr w:type="spellStart"/>
-      <w:proofErr w:type="gramStart"/>
       <w:r>
         <w:rPr>
           <w:b w:val="0"/>
@@ -46014,18 +47121,7 @@
           <w:sz w:val="24"/>
           <w:szCs w:val="24"/>
         </w:rPr>
-        <w:t>?.</w:t>
-      </w:r>
-      <w:proofErr w:type="gramEnd"/>
-      <w:r>
-        <w:rPr>
-          <w:b w:val="0"/>
-          <w:bCs w:val="0"/>
-          <w:spacing w:val="-3"/>
-          <w:sz w:val="24"/>
-          <w:szCs w:val="24"/>
-        </w:rPr>
-        <w:t xml:space="preserve"> In: 2008 </w:t>
+        <w:t xml:space="preserve">?. In: 2008 </w:t>
       </w:r>
       <w:proofErr w:type="spellStart"/>
       <w:r>
@@ -55276,9 +56372,9 @@
     </w:lvl>
   </w:abstractNum>
   <w:abstractNum w:abstractNumId="14" w15:restartNumberingAfterBreak="0">
-    <w:nsid w:val="571A3A9D"/>
+    <w:nsid w:val="4FF773EE"/>
     <w:multiLevelType w:val="hybridMultilevel"/>
-    <w:tmpl w:val="CA70DD56"/>
+    <w:tmpl w:val="816ECE94"/>
     <w:lvl w:ilvl="0" w:tplc="04160001">
       <w:start w:val="1"/>
       <w:numFmt w:val="bullet"/>
@@ -55389,6 +56485,119 @@
     </w:lvl>
   </w:abstractNum>
   <w:abstractNum w:abstractNumId="15" w15:restartNumberingAfterBreak="0">
+    <w:nsid w:val="571A3A9D"/>
+    <w:multiLevelType w:val="hybridMultilevel"/>
+    <w:tmpl w:val="CA70DD56"/>
+    <w:lvl w:ilvl="0" w:tplc="04160001">
+      <w:start w:val="1"/>
+      <w:numFmt w:val="bullet"/>
+      <w:lvlText w:val=""/>
+      <w:lvlJc w:val="left"/>
+      <w:pPr>
+        <w:ind w:left="720" w:hanging="360"/>
+      </w:pPr>
+      <w:rPr>
+        <w:rFonts w:ascii="Symbol" w:hAnsi="Symbol" w:hint="default"/>
+      </w:rPr>
+    </w:lvl>
+    <w:lvl w:ilvl="1" w:tplc="04160003" w:tentative="1">
+      <w:start w:val="1"/>
+      <w:numFmt w:val="bullet"/>
+      <w:lvlText w:val="o"/>
+      <w:lvlJc w:val="left"/>
+      <w:pPr>
+        <w:ind w:left="1440" w:hanging="360"/>
+      </w:pPr>
+      <w:rPr>
+        <w:rFonts w:ascii="Courier New" w:hAnsi="Courier New" w:cs="Courier New" w:hint="default"/>
+      </w:rPr>
+    </w:lvl>
+    <w:lvl w:ilvl="2" w:tplc="04160005" w:tentative="1">
+      <w:start w:val="1"/>
+      <w:numFmt w:val="bullet"/>
+      <w:lvlText w:val=""/>
+      <w:lvlJc w:val="left"/>
+      <w:pPr>
+        <w:ind w:left="2160" w:hanging="360"/>
+      </w:pPr>
+      <w:rPr>
+        <w:rFonts w:ascii="Wingdings" w:hAnsi="Wingdings" w:hint="default"/>
+      </w:rPr>
+    </w:lvl>
+    <w:lvl w:ilvl="3" w:tplc="04160001" w:tentative="1">
+      <w:start w:val="1"/>
+      <w:numFmt w:val="bullet"/>
+      <w:lvlText w:val=""/>
+      <w:lvlJc w:val="left"/>
+      <w:pPr>
+        <w:ind w:left="2880" w:hanging="360"/>
+      </w:pPr>
+      <w:rPr>
+        <w:rFonts w:ascii="Symbol" w:hAnsi="Symbol" w:hint="default"/>
+      </w:rPr>
+    </w:lvl>
+    <w:lvl w:ilvl="4" w:tplc="04160003" w:tentative="1">
+      <w:start w:val="1"/>
+      <w:numFmt w:val="bullet"/>
+      <w:lvlText w:val="o"/>
+      <w:lvlJc w:val="left"/>
+      <w:pPr>
+        <w:ind w:left="3600" w:hanging="360"/>
+      </w:pPr>
+      <w:rPr>
+        <w:rFonts w:ascii="Courier New" w:hAnsi="Courier New" w:cs="Courier New" w:hint="default"/>
+      </w:rPr>
+    </w:lvl>
+    <w:lvl w:ilvl="5" w:tplc="04160005" w:tentative="1">
+      <w:start w:val="1"/>
+      <w:numFmt w:val="bullet"/>
+      <w:lvlText w:val=""/>
+      <w:lvlJc w:val="left"/>
+      <w:pPr>
+        <w:ind w:left="4320" w:hanging="360"/>
+      </w:pPr>
+      <w:rPr>
+        <w:rFonts w:ascii="Wingdings" w:hAnsi="Wingdings" w:hint="default"/>
+      </w:rPr>
+    </w:lvl>
+    <w:lvl w:ilvl="6" w:tplc="04160001" w:tentative="1">
+      <w:start w:val="1"/>
+      <w:numFmt w:val="bullet"/>
+      <w:lvlText w:val=""/>
+      <w:lvlJc w:val="left"/>
+      <w:pPr>
+        <w:ind w:left="5040" w:hanging="360"/>
+      </w:pPr>
+      <w:rPr>
+        <w:rFonts w:ascii="Symbol" w:hAnsi="Symbol" w:hint="default"/>
+      </w:rPr>
+    </w:lvl>
+    <w:lvl w:ilvl="7" w:tplc="04160003" w:tentative="1">
+      <w:start w:val="1"/>
+      <w:numFmt w:val="bullet"/>
+      <w:lvlText w:val="o"/>
+      <w:lvlJc w:val="left"/>
+      <w:pPr>
+        <w:ind w:left="5760" w:hanging="360"/>
+      </w:pPr>
+      <w:rPr>
+        <w:rFonts w:ascii="Courier New" w:hAnsi="Courier New" w:cs="Courier New" w:hint="default"/>
+      </w:rPr>
+    </w:lvl>
+    <w:lvl w:ilvl="8" w:tplc="04160005" w:tentative="1">
+      <w:start w:val="1"/>
+      <w:numFmt w:val="bullet"/>
+      <w:lvlText w:val=""/>
+      <w:lvlJc w:val="left"/>
+      <w:pPr>
+        <w:ind w:left="6480" w:hanging="360"/>
+      </w:pPr>
+      <w:rPr>
+        <w:rFonts w:ascii="Wingdings" w:hAnsi="Wingdings" w:hint="default"/>
+      </w:rPr>
+    </w:lvl>
+  </w:abstractNum>
+  <w:abstractNum w:abstractNumId="16" w15:restartNumberingAfterBreak="0">
     <w:nsid w:val="5B5D3921"/>
     <w:multiLevelType w:val="hybridMultilevel"/>
     <w:tmpl w:val="0BDAEBA8"/>
@@ -55477,7 +56686,7 @@
       </w:pPr>
     </w:lvl>
   </w:abstractNum>
-  <w:abstractNum w:abstractNumId="16" w15:restartNumberingAfterBreak="0">
+  <w:abstractNum w:abstractNumId="17" w15:restartNumberingAfterBreak="0">
     <w:nsid w:val="5D5670BC"/>
     <w:multiLevelType w:val="hybridMultilevel"/>
     <w:tmpl w:val="F7F05208"/>
@@ -55566,7 +56775,7 @@
       </w:pPr>
     </w:lvl>
   </w:abstractNum>
-  <w:abstractNum w:abstractNumId="17" w15:restartNumberingAfterBreak="0">
+  <w:abstractNum w:abstractNumId="18" w15:restartNumberingAfterBreak="0">
     <w:nsid w:val="628F534F"/>
     <w:multiLevelType w:val="hybridMultilevel"/>
     <w:tmpl w:val="94F02A34"/>
@@ -55652,7 +56861,7 @@
       </w:pPr>
     </w:lvl>
   </w:abstractNum>
-  <w:abstractNum w:abstractNumId="18" w15:restartNumberingAfterBreak="0">
+  <w:abstractNum w:abstractNumId="19" w15:restartNumberingAfterBreak="0">
     <w:nsid w:val="65BA4D93"/>
     <w:multiLevelType w:val="hybridMultilevel"/>
     <w:tmpl w:val="84A891A0"/>
@@ -55765,7 +56974,7 @@
       </w:rPr>
     </w:lvl>
   </w:abstractNum>
-  <w:abstractNum w:abstractNumId="19" w15:restartNumberingAfterBreak="0">
+  <w:abstractNum w:abstractNumId="20" w15:restartNumberingAfterBreak="0">
     <w:nsid w:val="66FC15D4"/>
     <w:multiLevelType w:val="singleLevel"/>
     <w:tmpl w:val="6282AC58"/>
@@ -55785,7 +56994,7 @@
       </w:rPr>
     </w:lvl>
   </w:abstractNum>
-  <w:abstractNum w:abstractNumId="20" w15:restartNumberingAfterBreak="0">
+  <w:abstractNum w:abstractNumId="21" w15:restartNumberingAfterBreak="0">
     <w:nsid w:val="6C210209"/>
     <w:multiLevelType w:val="hybridMultilevel"/>
     <w:tmpl w:val="77CAF28C"/>
@@ -55874,123 +57083,10 @@
       </w:pPr>
     </w:lvl>
   </w:abstractNum>
-  <w:abstractNum w:abstractNumId="21" w15:restartNumberingAfterBreak="0">
-    <w:nsid w:val="70C57EC2"/>
+  <w:abstractNum w:abstractNumId="22" w15:restartNumberingAfterBreak="0">
+    <w:nsid w:val="70A06B1C"/>
     <w:multiLevelType w:val="hybridMultilevel"/>
-    <w:tmpl w:val="493841D4"/>
-    <w:lvl w:ilvl="0" w:tplc="CE7643E6">
-      <w:start w:val="1"/>
-      <w:numFmt w:val="decimal"/>
-      <w:lvlText w:val="%1."/>
-      <w:lvlJc w:val="left"/>
-      <w:pPr>
-        <w:tabs>
-          <w:tab w:val="num" w:pos="720"/>
-        </w:tabs>
-        <w:ind w:left="720" w:hanging="360"/>
-      </w:pPr>
-    </w:lvl>
-    <w:lvl w:ilvl="1" w:tplc="354E3A82" w:tentative="1">
-      <w:start w:val="1"/>
-      <w:numFmt w:val="decimal"/>
-      <w:lvlText w:val="%2."/>
-      <w:lvlJc w:val="left"/>
-      <w:pPr>
-        <w:tabs>
-          <w:tab w:val="num" w:pos="1440"/>
-        </w:tabs>
-        <w:ind w:left="1440" w:hanging="360"/>
-      </w:pPr>
-    </w:lvl>
-    <w:lvl w:ilvl="2" w:tplc="D94485D0" w:tentative="1">
-      <w:start w:val="1"/>
-      <w:numFmt w:val="decimal"/>
-      <w:lvlText w:val="%3."/>
-      <w:lvlJc w:val="left"/>
-      <w:pPr>
-        <w:tabs>
-          <w:tab w:val="num" w:pos="2160"/>
-        </w:tabs>
-        <w:ind w:left="2160" w:hanging="360"/>
-      </w:pPr>
-    </w:lvl>
-    <w:lvl w:ilvl="3" w:tplc="FDB23126" w:tentative="1">
-      <w:start w:val="1"/>
-      <w:numFmt w:val="decimal"/>
-      <w:lvlText w:val="%4."/>
-      <w:lvlJc w:val="left"/>
-      <w:pPr>
-        <w:tabs>
-          <w:tab w:val="num" w:pos="2880"/>
-        </w:tabs>
-        <w:ind w:left="2880" w:hanging="360"/>
-      </w:pPr>
-    </w:lvl>
-    <w:lvl w:ilvl="4" w:tplc="0B12FF4A" w:tentative="1">
-      <w:start w:val="1"/>
-      <w:numFmt w:val="decimal"/>
-      <w:lvlText w:val="%5."/>
-      <w:lvlJc w:val="left"/>
-      <w:pPr>
-        <w:tabs>
-          <w:tab w:val="num" w:pos="3600"/>
-        </w:tabs>
-        <w:ind w:left="3600" w:hanging="360"/>
-      </w:pPr>
-    </w:lvl>
-    <w:lvl w:ilvl="5" w:tplc="42B8FF74" w:tentative="1">
-      <w:start w:val="1"/>
-      <w:numFmt w:val="decimal"/>
-      <w:lvlText w:val="%6."/>
-      <w:lvlJc w:val="left"/>
-      <w:pPr>
-        <w:tabs>
-          <w:tab w:val="num" w:pos="4320"/>
-        </w:tabs>
-        <w:ind w:left="4320" w:hanging="360"/>
-      </w:pPr>
-    </w:lvl>
-    <w:lvl w:ilvl="6" w:tplc="BE8A3CBE" w:tentative="1">
-      <w:start w:val="1"/>
-      <w:numFmt w:val="decimal"/>
-      <w:lvlText w:val="%7."/>
-      <w:lvlJc w:val="left"/>
-      <w:pPr>
-        <w:tabs>
-          <w:tab w:val="num" w:pos="5040"/>
-        </w:tabs>
-        <w:ind w:left="5040" w:hanging="360"/>
-      </w:pPr>
-    </w:lvl>
-    <w:lvl w:ilvl="7" w:tplc="A5A8C106" w:tentative="1">
-      <w:start w:val="1"/>
-      <w:numFmt w:val="decimal"/>
-      <w:lvlText w:val="%8."/>
-      <w:lvlJc w:val="left"/>
-      <w:pPr>
-        <w:tabs>
-          <w:tab w:val="num" w:pos="5760"/>
-        </w:tabs>
-        <w:ind w:left="5760" w:hanging="360"/>
-      </w:pPr>
-    </w:lvl>
-    <w:lvl w:ilvl="8" w:tplc="AA087056" w:tentative="1">
-      <w:start w:val="1"/>
-      <w:numFmt w:val="decimal"/>
-      <w:lvlText w:val="%9."/>
-      <w:lvlJc w:val="left"/>
-      <w:pPr>
-        <w:tabs>
-          <w:tab w:val="num" w:pos="6480"/>
-        </w:tabs>
-        <w:ind w:left="6480" w:hanging="360"/>
-      </w:pPr>
-    </w:lvl>
-  </w:abstractNum>
-  <w:abstractNum w:abstractNumId="22" w15:restartNumberingAfterBreak="0">
-    <w:nsid w:val="741B0C57"/>
-    <w:multiLevelType w:val="hybridMultilevel"/>
-    <w:tmpl w:val="0B982E00"/>
+    <w:tmpl w:val="CAFCA062"/>
     <w:lvl w:ilvl="0" w:tplc="04160001">
       <w:start w:val="1"/>
       <w:numFmt w:val="bullet"/>
@@ -56101,6 +57197,232 @@
     </w:lvl>
   </w:abstractNum>
   <w:abstractNum w:abstractNumId="23" w15:restartNumberingAfterBreak="0">
+    <w:nsid w:val="70C57EC2"/>
+    <w:multiLevelType w:val="hybridMultilevel"/>
+    <w:tmpl w:val="493841D4"/>
+    <w:lvl w:ilvl="0" w:tplc="CE7643E6">
+      <w:start w:val="1"/>
+      <w:numFmt w:val="decimal"/>
+      <w:lvlText w:val="%1."/>
+      <w:lvlJc w:val="left"/>
+      <w:pPr>
+        <w:tabs>
+          <w:tab w:val="num" w:pos="720"/>
+        </w:tabs>
+        <w:ind w:left="720" w:hanging="360"/>
+      </w:pPr>
+    </w:lvl>
+    <w:lvl w:ilvl="1" w:tplc="354E3A82" w:tentative="1">
+      <w:start w:val="1"/>
+      <w:numFmt w:val="decimal"/>
+      <w:lvlText w:val="%2."/>
+      <w:lvlJc w:val="left"/>
+      <w:pPr>
+        <w:tabs>
+          <w:tab w:val="num" w:pos="1440"/>
+        </w:tabs>
+        <w:ind w:left="1440" w:hanging="360"/>
+      </w:pPr>
+    </w:lvl>
+    <w:lvl w:ilvl="2" w:tplc="D94485D0" w:tentative="1">
+      <w:start w:val="1"/>
+      <w:numFmt w:val="decimal"/>
+      <w:lvlText w:val="%3."/>
+      <w:lvlJc w:val="left"/>
+      <w:pPr>
+        <w:tabs>
+          <w:tab w:val="num" w:pos="2160"/>
+        </w:tabs>
+        <w:ind w:left="2160" w:hanging="360"/>
+      </w:pPr>
+    </w:lvl>
+    <w:lvl w:ilvl="3" w:tplc="FDB23126" w:tentative="1">
+      <w:start w:val="1"/>
+      <w:numFmt w:val="decimal"/>
+      <w:lvlText w:val="%4."/>
+      <w:lvlJc w:val="left"/>
+      <w:pPr>
+        <w:tabs>
+          <w:tab w:val="num" w:pos="2880"/>
+        </w:tabs>
+        <w:ind w:left="2880" w:hanging="360"/>
+      </w:pPr>
+    </w:lvl>
+    <w:lvl w:ilvl="4" w:tplc="0B12FF4A" w:tentative="1">
+      <w:start w:val="1"/>
+      <w:numFmt w:val="decimal"/>
+      <w:lvlText w:val="%5."/>
+      <w:lvlJc w:val="left"/>
+      <w:pPr>
+        <w:tabs>
+          <w:tab w:val="num" w:pos="3600"/>
+        </w:tabs>
+        <w:ind w:left="3600" w:hanging="360"/>
+      </w:pPr>
+    </w:lvl>
+    <w:lvl w:ilvl="5" w:tplc="42B8FF74" w:tentative="1">
+      <w:start w:val="1"/>
+      <w:numFmt w:val="decimal"/>
+      <w:lvlText w:val="%6."/>
+      <w:lvlJc w:val="left"/>
+      <w:pPr>
+        <w:tabs>
+          <w:tab w:val="num" w:pos="4320"/>
+        </w:tabs>
+        <w:ind w:left="4320" w:hanging="360"/>
+      </w:pPr>
+    </w:lvl>
+    <w:lvl w:ilvl="6" w:tplc="BE8A3CBE" w:tentative="1">
+      <w:start w:val="1"/>
+      <w:numFmt w:val="decimal"/>
+      <w:lvlText w:val="%7."/>
+      <w:lvlJc w:val="left"/>
+      <w:pPr>
+        <w:tabs>
+          <w:tab w:val="num" w:pos="5040"/>
+        </w:tabs>
+        <w:ind w:left="5040" w:hanging="360"/>
+      </w:pPr>
+    </w:lvl>
+    <w:lvl w:ilvl="7" w:tplc="A5A8C106" w:tentative="1">
+      <w:start w:val="1"/>
+      <w:numFmt w:val="decimal"/>
+      <w:lvlText w:val="%8."/>
+      <w:lvlJc w:val="left"/>
+      <w:pPr>
+        <w:tabs>
+          <w:tab w:val="num" w:pos="5760"/>
+        </w:tabs>
+        <w:ind w:left="5760" w:hanging="360"/>
+      </w:pPr>
+    </w:lvl>
+    <w:lvl w:ilvl="8" w:tplc="AA087056" w:tentative="1">
+      <w:start w:val="1"/>
+      <w:numFmt w:val="decimal"/>
+      <w:lvlText w:val="%9."/>
+      <w:lvlJc w:val="left"/>
+      <w:pPr>
+        <w:tabs>
+          <w:tab w:val="num" w:pos="6480"/>
+        </w:tabs>
+        <w:ind w:left="6480" w:hanging="360"/>
+      </w:pPr>
+    </w:lvl>
+  </w:abstractNum>
+  <w:abstractNum w:abstractNumId="24" w15:restartNumberingAfterBreak="0">
+    <w:nsid w:val="741B0C57"/>
+    <w:multiLevelType w:val="hybridMultilevel"/>
+    <w:tmpl w:val="0B982E00"/>
+    <w:lvl w:ilvl="0" w:tplc="04160001">
+      <w:start w:val="1"/>
+      <w:numFmt w:val="bullet"/>
+      <w:lvlText w:val=""/>
+      <w:lvlJc w:val="left"/>
+      <w:pPr>
+        <w:ind w:left="720" w:hanging="360"/>
+      </w:pPr>
+      <w:rPr>
+        <w:rFonts w:ascii="Symbol" w:hAnsi="Symbol" w:hint="default"/>
+      </w:rPr>
+    </w:lvl>
+    <w:lvl w:ilvl="1" w:tplc="04160003" w:tentative="1">
+      <w:start w:val="1"/>
+      <w:numFmt w:val="bullet"/>
+      <w:lvlText w:val="o"/>
+      <w:lvlJc w:val="left"/>
+      <w:pPr>
+        <w:ind w:left="1440" w:hanging="360"/>
+      </w:pPr>
+      <w:rPr>
+        <w:rFonts w:ascii="Courier New" w:hAnsi="Courier New" w:cs="Courier New" w:hint="default"/>
+      </w:rPr>
+    </w:lvl>
+    <w:lvl w:ilvl="2" w:tplc="04160005" w:tentative="1">
+      <w:start w:val="1"/>
+      <w:numFmt w:val="bullet"/>
+      <w:lvlText w:val=""/>
+      <w:lvlJc w:val="left"/>
+      <w:pPr>
+        <w:ind w:left="2160" w:hanging="360"/>
+      </w:pPr>
+      <w:rPr>
+        <w:rFonts w:ascii="Wingdings" w:hAnsi="Wingdings" w:hint="default"/>
+      </w:rPr>
+    </w:lvl>
+    <w:lvl w:ilvl="3" w:tplc="04160001" w:tentative="1">
+      <w:start w:val="1"/>
+      <w:numFmt w:val="bullet"/>
+      <w:lvlText w:val=""/>
+      <w:lvlJc w:val="left"/>
+      <w:pPr>
+        <w:ind w:left="2880" w:hanging="360"/>
+      </w:pPr>
+      <w:rPr>
+        <w:rFonts w:ascii="Symbol" w:hAnsi="Symbol" w:hint="default"/>
+      </w:rPr>
+    </w:lvl>
+    <w:lvl w:ilvl="4" w:tplc="04160003" w:tentative="1">
+      <w:start w:val="1"/>
+      <w:numFmt w:val="bullet"/>
+      <w:lvlText w:val="o"/>
+      <w:lvlJc w:val="left"/>
+      <w:pPr>
+        <w:ind w:left="3600" w:hanging="360"/>
+      </w:pPr>
+      <w:rPr>
+        <w:rFonts w:ascii="Courier New" w:hAnsi="Courier New" w:cs="Courier New" w:hint="default"/>
+      </w:rPr>
+    </w:lvl>
+    <w:lvl w:ilvl="5" w:tplc="04160005" w:tentative="1">
+      <w:start w:val="1"/>
+      <w:numFmt w:val="bullet"/>
+      <w:lvlText w:val=""/>
+      <w:lvlJc w:val="left"/>
+      <w:pPr>
+        <w:ind w:left="4320" w:hanging="360"/>
+      </w:pPr>
+      <w:rPr>
+        <w:rFonts w:ascii="Wingdings" w:hAnsi="Wingdings" w:hint="default"/>
+      </w:rPr>
+    </w:lvl>
+    <w:lvl w:ilvl="6" w:tplc="04160001" w:tentative="1">
+      <w:start w:val="1"/>
+      <w:numFmt w:val="bullet"/>
+      <w:lvlText w:val=""/>
+      <w:lvlJc w:val="left"/>
+      <w:pPr>
+        <w:ind w:left="5040" w:hanging="360"/>
+      </w:pPr>
+      <w:rPr>
+        <w:rFonts w:ascii="Symbol" w:hAnsi="Symbol" w:hint="default"/>
+      </w:rPr>
+    </w:lvl>
+    <w:lvl w:ilvl="7" w:tplc="04160003" w:tentative="1">
+      <w:start w:val="1"/>
+      <w:numFmt w:val="bullet"/>
+      <w:lvlText w:val="o"/>
+      <w:lvlJc w:val="left"/>
+      <w:pPr>
+        <w:ind w:left="5760" w:hanging="360"/>
+      </w:pPr>
+      <w:rPr>
+        <w:rFonts w:ascii="Courier New" w:hAnsi="Courier New" w:cs="Courier New" w:hint="default"/>
+      </w:rPr>
+    </w:lvl>
+    <w:lvl w:ilvl="8" w:tplc="04160005" w:tentative="1">
+      <w:start w:val="1"/>
+      <w:numFmt w:val="bullet"/>
+      <w:lvlText w:val=""/>
+      <w:lvlJc w:val="left"/>
+      <w:pPr>
+        <w:ind w:left="6480" w:hanging="360"/>
+      </w:pPr>
+      <w:rPr>
+        <w:rFonts w:ascii="Wingdings" w:hAnsi="Wingdings" w:hint="default"/>
+      </w:rPr>
+    </w:lvl>
+  </w:abstractNum>
+  <w:abstractNum w:abstractNumId="25" w15:restartNumberingAfterBreak="0">
     <w:nsid w:val="779273A7"/>
     <w:multiLevelType w:val="multilevel"/>
     <w:tmpl w:val="368E6D2C"/>
@@ -56237,7 +57559,7 @@
       </w:rPr>
     </w:lvl>
   </w:abstractNum>
-  <w:abstractNum w:abstractNumId="24" w15:restartNumberingAfterBreak="0">
+  <w:abstractNum w:abstractNumId="26" w15:restartNumberingAfterBreak="0">
     <w:nsid w:val="7C646316"/>
     <w:multiLevelType w:val="hybridMultilevel"/>
     <w:tmpl w:val="F666603C"/>
@@ -56326,7 +57648,7 @@
       </w:pPr>
     </w:lvl>
   </w:abstractNum>
-  <w:abstractNum w:abstractNumId="25" w15:restartNumberingAfterBreak="0">
+  <w:abstractNum w:abstractNumId="27" w15:restartNumberingAfterBreak="0">
     <w:nsid w:val="7FE70955"/>
     <w:multiLevelType w:val="hybridMultilevel"/>
     <w:tmpl w:val="862E0ED4"/>
@@ -56443,28 +57765,28 @@
     <w:abstractNumId w:val="3"/>
   </w:num>
   <w:num w:numId="2">
-    <w:abstractNumId w:val="19"/>
+    <w:abstractNumId w:val="20"/>
   </w:num>
   <w:num w:numId="3">
-    <w:abstractNumId w:val="21"/>
+    <w:abstractNumId w:val="23"/>
   </w:num>
   <w:num w:numId="4">
-    <w:abstractNumId w:val="16"/>
+    <w:abstractNumId w:val="17"/>
   </w:num>
   <w:num w:numId="5">
-    <w:abstractNumId w:val="24"/>
+    <w:abstractNumId w:val="26"/>
   </w:num>
   <w:num w:numId="6">
     <w:abstractNumId w:val="5"/>
   </w:num>
   <w:num w:numId="7">
-    <w:abstractNumId w:val="18"/>
+    <w:abstractNumId w:val="19"/>
   </w:num>
   <w:num w:numId="8">
-    <w:abstractNumId w:val="20"/>
+    <w:abstractNumId w:val="21"/>
   </w:num>
   <w:num w:numId="9">
-    <w:abstractNumId w:val="14"/>
+    <w:abstractNumId w:val="15"/>
   </w:num>
   <w:num w:numId="10">
     <w:abstractNumId w:val="9"/>
@@ -56482,13 +57804,13 @@
     <w:abstractNumId w:val="2"/>
   </w:num>
   <w:num w:numId="15">
-    <w:abstractNumId w:val="17"/>
+    <w:abstractNumId w:val="18"/>
   </w:num>
   <w:num w:numId="16">
-    <w:abstractNumId w:val="15"/>
+    <w:abstractNumId w:val="16"/>
   </w:num>
   <w:num w:numId="17">
-    <w:abstractNumId w:val="23"/>
+    <w:abstractNumId w:val="25"/>
   </w:num>
   <w:num w:numId="18">
     <w:abstractNumId w:val="4"/>
@@ -56503,7 +57825,7 @@
     <w:abstractNumId w:val="13"/>
   </w:num>
   <w:num w:numId="22">
-    <w:abstractNumId w:val="22"/>
+    <w:abstractNumId w:val="24"/>
   </w:num>
   <w:num w:numId="23">
     <w:abstractNumId w:val="12"/>
@@ -56515,7 +57837,13 @@
     <w:abstractNumId w:val="10"/>
   </w:num>
   <w:num w:numId="26">
-    <w:abstractNumId w:val="25"/>
+    <w:abstractNumId w:val="27"/>
+  </w:num>
+  <w:num w:numId="27">
+    <w:abstractNumId w:val="14"/>
+  </w:num>
+  <w:num w:numId="28">
+    <w:abstractNumId w:val="22"/>
   </w:num>
   <w:numIdMacAtCleanup w:val="11"/>
 </w:numbering>

</xml_diff>

<commit_message>
Atualização do sumário, lista de tabelas e figuras
</commit_message>
<xml_diff>
--- a/[Final] Utilização de Behaviour-Driven Development para apoio à modelagem de requisitos e Gestão das Comunicações.docx
+++ b/[Final] Utilização de Behaviour-Driven Development para apoio à modelagem de requisitos e Gestão das Comunicações.docx
@@ -4952,31 +4952,7 @@
           <w:sz w:val="24"/>
           <w:szCs w:val="24"/>
         </w:rPr>
-        <w:t>...................................</w:t>
-      </w:r>
-      <w:r>
-        <w:rPr>
-          <w:b w:val="0"/>
-          <w:sz w:val="24"/>
-          <w:szCs w:val="24"/>
-        </w:rPr>
-        <w:t>....</w:t>
-      </w:r>
-      <w:r>
-        <w:rPr>
-          <w:b w:val="0"/>
-          <w:sz w:val="24"/>
-          <w:szCs w:val="24"/>
-        </w:rPr>
-        <w:t>................................................................  5</w:t>
-      </w:r>
-      <w:r>
-        <w:rPr>
-          <w:b w:val="0"/>
-          <w:sz w:val="24"/>
-          <w:szCs w:val="24"/>
-        </w:rPr>
-        <w:t>4</w:t>
+        <w:t>.......................................................................................................  54</w:t>
       </w:r>
     </w:p>
     <w:p>
@@ -5003,39 +4979,7 @@
           <w:sz w:val="24"/>
           <w:szCs w:val="24"/>
         </w:rPr>
-        <w:t>..........</w:t>
-      </w:r>
-      <w:r>
-        <w:rPr>
-          <w:b w:val="0"/>
-          <w:sz w:val="24"/>
-          <w:szCs w:val="24"/>
-        </w:rPr>
-        <w:t>..</w:t>
-      </w:r>
-      <w:r>
-        <w:rPr>
-          <w:b w:val="0"/>
-          <w:sz w:val="24"/>
-          <w:szCs w:val="24"/>
-        </w:rPr>
-        <w:t>.</w:t>
-      </w:r>
-      <w:r>
-        <w:rPr>
-          <w:b w:val="0"/>
-          <w:sz w:val="24"/>
-          <w:szCs w:val="24"/>
-        </w:rPr>
-        <w:t>.............................  5</w:t>
-      </w:r>
-      <w:r>
-        <w:rPr>
-          <w:b w:val="0"/>
-          <w:sz w:val="24"/>
-          <w:szCs w:val="24"/>
-        </w:rPr>
-        <w:t>5</w:t>
+        <w:t>..........................................  55</w:t>
       </w:r>
     </w:p>
     <w:p>
@@ -5062,39 +5006,7 @@
           <w:sz w:val="24"/>
           <w:szCs w:val="24"/>
         </w:rPr>
-        <w:t>............</w:t>
-      </w:r>
-      <w:r>
-        <w:rPr>
-          <w:b w:val="0"/>
-          <w:sz w:val="24"/>
-          <w:szCs w:val="24"/>
-        </w:rPr>
-        <w:t>...................</w:t>
-      </w:r>
-      <w:r>
-        <w:rPr>
-          <w:b w:val="0"/>
-          <w:sz w:val="24"/>
-          <w:szCs w:val="24"/>
-        </w:rPr>
-        <w:t>....</w:t>
-      </w:r>
-      <w:r>
-        <w:rPr>
-          <w:b w:val="0"/>
-          <w:sz w:val="24"/>
-          <w:szCs w:val="24"/>
-        </w:rPr>
-        <w:t>..............................  5</w:t>
-      </w:r>
-      <w:r>
-        <w:rPr>
-          <w:b w:val="0"/>
-          <w:sz w:val="24"/>
-          <w:szCs w:val="24"/>
-        </w:rPr>
-        <w:t>6</w:t>
+        <w:t>.................................................................  56</w:t>
       </w:r>
     </w:p>
     <w:p>
@@ -5121,31 +5033,7 @@
           <w:sz w:val="24"/>
           <w:szCs w:val="24"/>
         </w:rPr>
-        <w:t>...............................................</w:t>
-      </w:r>
-      <w:r>
-        <w:rPr>
-          <w:b w:val="0"/>
-          <w:sz w:val="24"/>
-          <w:szCs w:val="24"/>
-        </w:rPr>
-        <w:t>..................................................</w:t>
-      </w:r>
-      <w:r>
-        <w:rPr>
-          <w:b w:val="0"/>
-          <w:sz w:val="24"/>
-          <w:szCs w:val="24"/>
-        </w:rPr>
-        <w:t>.................  5</w:t>
-      </w:r>
-      <w:r>
-        <w:rPr>
-          <w:b w:val="0"/>
-          <w:sz w:val="24"/>
-          <w:szCs w:val="24"/>
-        </w:rPr>
-        <w:t>7</w:t>
+        <w:t>..................................................................................................................  57</w:t>
       </w:r>
     </w:p>
     <w:p>
@@ -5172,31 +5060,7 @@
           <w:sz w:val="24"/>
           <w:szCs w:val="24"/>
         </w:rPr>
-        <w:t>.................................</w:t>
-      </w:r>
-      <w:r>
-        <w:rPr>
-          <w:b w:val="0"/>
-          <w:sz w:val="24"/>
-          <w:szCs w:val="24"/>
-        </w:rPr>
-        <w:t>.........</w:t>
-      </w:r>
-      <w:r>
-        <w:rPr>
-          <w:b w:val="0"/>
-          <w:sz w:val="24"/>
-          <w:szCs w:val="24"/>
-        </w:rPr>
-        <w:t>................................................................................  5</w:t>
-      </w:r>
-      <w:r>
-        <w:rPr>
-          <w:b w:val="0"/>
-          <w:sz w:val="24"/>
-          <w:szCs w:val="24"/>
-        </w:rPr>
-        <w:t>8</w:t>
+        <w:t>..........................................................................................................................  58</w:t>
       </w:r>
     </w:p>
     <w:p>
@@ -5324,7 +5188,7 @@
           <w:sz w:val="24"/>
           <w:szCs w:val="24"/>
         </w:rPr>
-        <w:t>.........................</w:t>
+        <w:t>.......................</w:t>
       </w:r>
       <w:r>
         <w:rPr>
@@ -5340,6 +5204,22 @@
           <w:sz w:val="24"/>
           <w:szCs w:val="24"/>
         </w:rPr>
+        <w:t>.</w:t>
+      </w:r>
+      <w:r>
+        <w:rPr>
+          <w:b w:val="0"/>
+          <w:sz w:val="24"/>
+          <w:szCs w:val="24"/>
+        </w:rPr>
+        <w:t>.</w:t>
+      </w:r>
+      <w:r>
+        <w:rPr>
+          <w:b w:val="0"/>
+          <w:sz w:val="24"/>
+          <w:szCs w:val="24"/>
+        </w:rPr>
         <w:t xml:space="preserve">....................  </w:t>
       </w:r>
       <w:r>
@@ -5348,7 +5228,7 @@
           <w:sz w:val="24"/>
           <w:szCs w:val="24"/>
         </w:rPr>
-        <w:t>39</w:t>
+        <w:t>40</w:t>
       </w:r>
     </w:p>
     <w:p>
@@ -5368,7 +5248,15 @@
           <w:sz w:val="24"/>
           <w:szCs w:val="24"/>
         </w:rPr>
-        <w:t>Tabela 2 – Questionário de validação</w:t>
+        <w:t xml:space="preserve">Tabela 2 – Questionário de </w:t>
+      </w:r>
+      <w:r>
+        <w:rPr>
+          <w:b w:val="0"/>
+          <w:sz w:val="24"/>
+          <w:szCs w:val="24"/>
+        </w:rPr>
+        <w:t>avaliação</w:t>
       </w:r>
       <w:r>
         <w:rPr>
@@ -5384,6 +5272,14 @@
           <w:sz w:val="24"/>
           <w:szCs w:val="24"/>
         </w:rPr>
+        <w:t>..</w:t>
+      </w:r>
+      <w:r>
+        <w:rPr>
+          <w:b w:val="0"/>
+          <w:sz w:val="24"/>
+          <w:szCs w:val="24"/>
+        </w:rPr>
         <w:t>.</w:t>
       </w:r>
       <w:r>
@@ -5392,6 +5288,14 @@
           <w:sz w:val="24"/>
           <w:szCs w:val="24"/>
         </w:rPr>
+        <w:t>.....................</w:t>
+      </w:r>
+      <w:r>
+        <w:rPr>
+          <w:b w:val="0"/>
+          <w:sz w:val="24"/>
+          <w:szCs w:val="24"/>
+        </w:rPr>
         <w:t>.</w:t>
       </w:r>
       <w:r>
@@ -5400,7 +5304,7 @@
           <w:sz w:val="24"/>
           <w:szCs w:val="24"/>
         </w:rPr>
-        <w:t>.....................</w:t>
+        <w:t>.........</w:t>
       </w:r>
       <w:r>
         <w:rPr>
@@ -5416,7 +5320,7 @@
           <w:sz w:val="24"/>
           <w:szCs w:val="24"/>
         </w:rPr>
-        <w:t>.........</w:t>
+        <w:t>..............</w:t>
       </w:r>
       <w:r>
         <w:rPr>
@@ -5432,14 +5336,6 @@
           <w:sz w:val="24"/>
           <w:szCs w:val="24"/>
         </w:rPr>
-        <w:t>..............</w:t>
-      </w:r>
-      <w:r>
-        <w:rPr>
-          <w:b w:val="0"/>
-          <w:sz w:val="24"/>
-          <w:szCs w:val="24"/>
-        </w:rPr>
         <w:t>.</w:t>
       </w:r>
       <w:r>
@@ -5448,6 +5344,90 @@
           <w:sz w:val="24"/>
           <w:szCs w:val="24"/>
         </w:rPr>
+        <w:t>..</w:t>
+      </w:r>
+      <w:r>
+        <w:rPr>
+          <w:b w:val="0"/>
+          <w:sz w:val="24"/>
+          <w:szCs w:val="24"/>
+        </w:rPr>
+        <w:t xml:space="preserve">..................  </w:t>
+      </w:r>
+      <w:r>
+        <w:rPr>
+          <w:b w:val="0"/>
+          <w:sz w:val="24"/>
+          <w:szCs w:val="24"/>
+        </w:rPr>
+        <w:t>4</w:t>
+      </w:r>
+      <w:r>
+        <w:rPr>
+          <w:b w:val="0"/>
+          <w:sz w:val="24"/>
+          <w:szCs w:val="24"/>
+        </w:rPr>
+        <w:t>5</w:t>
+      </w:r>
+    </w:p>
+    <w:p>
+      <w:pPr>
+        <w:spacing w:line="360" w:lineRule="auto"/>
+        <w:ind w:left="1259" w:hanging="1259"/>
+        <w:jc w:val="both"/>
+        <w:rPr>
+          <w:b w:val="0"/>
+          <w:sz w:val="24"/>
+          <w:szCs w:val="24"/>
+        </w:rPr>
+      </w:pPr>
+      <w:r>
+        <w:rPr>
+          <w:b w:val="0"/>
+          <w:sz w:val="24"/>
+          <w:szCs w:val="24"/>
+        </w:rPr>
+        <w:t xml:space="preserve">Tabela </w:t>
+      </w:r>
+      <w:r>
+        <w:rPr>
+          <w:b w:val="0"/>
+          <w:sz w:val="24"/>
+          <w:szCs w:val="24"/>
+        </w:rPr>
+        <w:t>3</w:t>
+      </w:r>
+      <w:r>
+        <w:rPr>
+          <w:b w:val="0"/>
+          <w:sz w:val="24"/>
+          <w:szCs w:val="24"/>
+        </w:rPr>
+        <w:t xml:space="preserve"> – </w:t>
+      </w:r>
+      <w:r>
+        <w:rPr>
+          <w:b w:val="0"/>
+          <w:sz w:val="24"/>
+          <w:szCs w:val="24"/>
+        </w:rPr>
+        <w:t>Diferenças entre projetos com e sem uso do BDD</w:t>
+      </w:r>
+      <w:r>
+        <w:rPr>
+          <w:b w:val="0"/>
+          <w:sz w:val="24"/>
+          <w:szCs w:val="24"/>
+        </w:rPr>
+        <w:t xml:space="preserve"> ...........</w:t>
+      </w:r>
+      <w:r>
+        <w:rPr>
+          <w:b w:val="0"/>
+          <w:sz w:val="24"/>
+          <w:szCs w:val="24"/>
+        </w:rPr>
         <w:t>.</w:t>
       </w:r>
       <w:r>
@@ -5456,15 +5436,27 @@
           <w:sz w:val="24"/>
           <w:szCs w:val="24"/>
         </w:rPr>
-        <w:t>..</w:t>
-      </w:r>
-      <w:r>
-        <w:rPr>
-          <w:b w:val="0"/>
-          <w:sz w:val="24"/>
-          <w:szCs w:val="24"/>
-        </w:rPr>
-        <w:t xml:space="preserve">..................  </w:t>
+        <w:t>......................  57</w:t>
+      </w:r>
+    </w:p>
+    <w:p>
+      <w:pPr>
+        <w:spacing w:line="360" w:lineRule="auto"/>
+        <w:ind w:left="1259" w:hanging="1259"/>
+        <w:jc w:val="both"/>
+        <w:rPr>
+          <w:b w:val="0"/>
+          <w:sz w:val="24"/>
+          <w:szCs w:val="24"/>
+        </w:rPr>
+      </w:pPr>
+      <w:r>
+        <w:rPr>
+          <w:b w:val="0"/>
+          <w:sz w:val="24"/>
+          <w:szCs w:val="24"/>
+        </w:rPr>
+        <w:t xml:space="preserve">Tabela </w:t>
       </w:r>
       <w:r>
         <w:rPr>
@@ -5480,7 +5472,23 @@
           <w:sz w:val="24"/>
           <w:szCs w:val="24"/>
         </w:rPr>
-        <w:t>2</w:t>
+        <w:t xml:space="preserve"> – </w:t>
+      </w:r>
+      <w:r>
+        <w:rPr>
+          <w:b w:val="0"/>
+          <w:sz w:val="24"/>
+          <w:szCs w:val="24"/>
+        </w:rPr>
+        <w:t>Avaliação da influência da Gestão das Comunicações</w:t>
+      </w:r>
+      <w:r>
+        <w:rPr>
+          <w:b w:val="0"/>
+          <w:sz w:val="24"/>
+          <w:szCs w:val="24"/>
+        </w:rPr>
+        <w:t xml:space="preserve"> ...........................  58</w:t>
       </w:r>
     </w:p>
     <w:p>
@@ -5500,7 +5508,23 @@
           <w:sz w:val="24"/>
           <w:szCs w:val="24"/>
         </w:rPr>
-        <w:t>Tabela 3 – Lista de verificação do cenário de lista</w:t>
+        <w:t xml:space="preserve">Tabela </w:t>
+      </w:r>
+      <w:r>
+        <w:rPr>
+          <w:b w:val="0"/>
+          <w:sz w:val="24"/>
+          <w:szCs w:val="24"/>
+        </w:rPr>
+        <w:t>5</w:t>
+      </w:r>
+      <w:r>
+        <w:rPr>
+          <w:b w:val="0"/>
+          <w:sz w:val="24"/>
+          <w:szCs w:val="24"/>
+        </w:rPr>
+        <w:t xml:space="preserve"> – Lista de verificação do cenário de lista</w:t>
       </w:r>
       <w:r>
         <w:rPr>
@@ -5516,7 +5540,7 @@
           <w:sz w:val="24"/>
           <w:szCs w:val="24"/>
         </w:rPr>
-        <w:t>54</w:t>
+        <w:t>71</w:t>
       </w:r>
     </w:p>
     <w:p>
@@ -5536,7 +5560,23 @@
           <w:sz w:val="24"/>
           <w:szCs w:val="24"/>
         </w:rPr>
-        <w:t xml:space="preserve">Tabela 4 – Lista de verificação do cenário de transferência </w:t>
+        <w:t xml:space="preserve">Tabela </w:t>
+      </w:r>
+      <w:r>
+        <w:rPr>
+          <w:b w:val="0"/>
+          <w:sz w:val="24"/>
+          <w:szCs w:val="24"/>
+        </w:rPr>
+        <w:t>6</w:t>
+      </w:r>
+      <w:r>
+        <w:rPr>
+          <w:b w:val="0"/>
+          <w:sz w:val="24"/>
+          <w:szCs w:val="24"/>
+        </w:rPr>
+        <w:t xml:space="preserve"> – Lista de verificação do cenário de transferência </w:t>
       </w:r>
       <w:proofErr w:type="spellStart"/>
       <w:r>
@@ -5562,7 +5602,7 @@
           <w:sz w:val="24"/>
           <w:szCs w:val="24"/>
         </w:rPr>
-        <w:t>55</w:t>
+        <w:t>72</w:t>
       </w:r>
     </w:p>
     <w:p>
@@ -5582,7 +5622,23 @@
           <w:sz w:val="24"/>
           <w:szCs w:val="24"/>
         </w:rPr>
-        <w:t>Tabela 5 – Lista de verificação do cenário de transferência interbancária</w:t>
+        <w:t xml:space="preserve">Tabela </w:t>
+      </w:r>
+      <w:r>
+        <w:rPr>
+          <w:b w:val="0"/>
+          <w:sz w:val="24"/>
+          <w:szCs w:val="24"/>
+        </w:rPr>
+        <w:t>7</w:t>
+      </w:r>
+      <w:r>
+        <w:rPr>
+          <w:b w:val="0"/>
+          <w:sz w:val="24"/>
+          <w:szCs w:val="24"/>
+        </w:rPr>
+        <w:t xml:space="preserve"> – Lista de verificação do cenário de transferência interbancária</w:t>
       </w:r>
       <w:r>
         <w:rPr>
@@ -5598,7 +5654,7 @@
           <w:sz w:val="24"/>
           <w:szCs w:val="24"/>
         </w:rPr>
-        <w:t>56</w:t>
+        <w:t>73</w:t>
       </w:r>
     </w:p>
     <w:p>
@@ -6176,15 +6232,7 @@
                 <w:sz w:val="24"/>
                 <w:szCs w:val="24"/>
               </w:rPr>
-              <w:t>P</w:t>
-            </w:r>
-            <w:r>
-              <w:rPr>
-                <w:b w:val="0"/>
-                <w:sz w:val="24"/>
-                <w:szCs w:val="24"/>
-              </w:rPr>
-              <w:t xml:space="preserve">roject Management </w:t>
+              <w:t xml:space="preserve">Project Management </w:t>
             </w:r>
             <w:proofErr w:type="spellStart"/>
             <w:r>
@@ -6874,6 +6922,89 @@
           <w:sz w:val="24"/>
           <w:szCs w:val="24"/>
         </w:rPr>
+        <w:t>4</w:t>
+      </w:r>
+    </w:p>
+    <w:p>
+      <w:pPr>
+        <w:spacing w:line="360" w:lineRule="auto"/>
+        <w:jc w:val="both"/>
+        <w:rPr>
+          <w:b w:val="0"/>
+          <w:sz w:val="24"/>
+          <w:szCs w:val="24"/>
+        </w:rPr>
+      </w:pPr>
+      <w:r>
+        <w:rPr>
+          <w:b w:val="0"/>
+          <w:sz w:val="24"/>
+          <w:szCs w:val="24"/>
+        </w:rPr>
+        <w:t>1.3 Justificativa</w:t>
+      </w:r>
+      <w:r>
+        <w:rPr>
+          <w:b w:val="0"/>
+          <w:sz w:val="24"/>
+          <w:szCs w:val="24"/>
+        </w:rPr>
+        <w:t>s</w:t>
+      </w:r>
+      <w:r>
+        <w:rPr>
+          <w:b w:val="0"/>
+          <w:sz w:val="24"/>
+          <w:szCs w:val="24"/>
+        </w:rPr>
+        <w:t xml:space="preserve"> .........................................</w:t>
+      </w:r>
+      <w:r>
+        <w:rPr>
+          <w:b w:val="0"/>
+          <w:sz w:val="24"/>
+          <w:szCs w:val="24"/>
+        </w:rPr>
+        <w:t>...</w:t>
+      </w:r>
+      <w:r>
+        <w:rPr>
+          <w:b w:val="0"/>
+          <w:sz w:val="24"/>
+          <w:szCs w:val="24"/>
+        </w:rPr>
+        <w:t>..........................................................</w:t>
+      </w:r>
+      <w:r>
+        <w:rPr>
+          <w:b w:val="0"/>
+          <w:sz w:val="24"/>
+          <w:szCs w:val="24"/>
+        </w:rPr>
+        <w:t>.</w:t>
+      </w:r>
+      <w:r>
+        <w:rPr>
+          <w:b w:val="0"/>
+          <w:sz w:val="24"/>
+          <w:szCs w:val="24"/>
+        </w:rPr>
+        <w:t xml:space="preserve">  </w:t>
+      </w:r>
+      <w:r>
+        <w:rPr>
+          <w:b w:val="0"/>
+          <w:sz w:val="24"/>
+          <w:szCs w:val="24"/>
+        </w:rPr>
+        <w:t>1</w:t>
+      </w:r>
+      <w:r>
+        <w:rPr>
+          <w:b w:val="0"/>
+          <w:sz w:val="24"/>
+          <w:szCs w:val="24"/>
+        </w:rPr>
         <w:t>5</w:t>
       </w:r>
     </w:p>
@@ -6893,23 +7024,31 @@
           <w:sz w:val="24"/>
           <w:szCs w:val="24"/>
         </w:rPr>
-        <w:t>1.3 Justificativa</w:t>
-      </w:r>
-      <w:r>
-        <w:rPr>
-          <w:b w:val="0"/>
-          <w:sz w:val="24"/>
-          <w:szCs w:val="24"/>
-        </w:rPr>
-        <w:t>s</w:t>
-      </w:r>
-      <w:r>
-        <w:rPr>
-          <w:b w:val="0"/>
-          <w:sz w:val="24"/>
-          <w:szCs w:val="24"/>
-        </w:rPr>
-        <w:t xml:space="preserve"> .........................................</w:t>
+        <w:t>1.4 M</w:t>
+      </w:r>
+      <w:r>
+        <w:rPr>
+          <w:b w:val="0"/>
+          <w:sz w:val="24"/>
+          <w:szCs w:val="24"/>
+        </w:rPr>
+        <w:t>étodo de Pesquisa</w:t>
+      </w:r>
+      <w:r>
+        <w:rPr>
+          <w:b w:val="0"/>
+          <w:sz w:val="24"/>
+          <w:szCs w:val="24"/>
+        </w:rPr>
+        <w:t xml:space="preserve"> </w:t>
+      </w:r>
+      <w:r>
+        <w:rPr>
+          <w:b w:val="0"/>
+          <w:sz w:val="24"/>
+          <w:szCs w:val="24"/>
+        </w:rPr>
+        <w:t>................................</w:t>
       </w:r>
       <w:r>
         <w:rPr>
@@ -6925,7 +7064,7 @@
           <w:sz w:val="24"/>
           <w:szCs w:val="24"/>
         </w:rPr>
-        <w:t>..........................................................</w:t>
+        <w:t>.......................................................</w:t>
       </w:r>
       <w:r>
         <w:rPr>
@@ -6957,34 +7096,66 @@
           <w:sz w:val="24"/>
           <w:szCs w:val="24"/>
         </w:rPr>
+        <w:t>7</w:t>
+      </w:r>
+    </w:p>
+    <w:p>
+      <w:pPr>
+        <w:spacing w:line="360" w:lineRule="auto"/>
+        <w:jc w:val="both"/>
+        <w:rPr>
+          <w:b w:val="0"/>
+          <w:sz w:val="24"/>
+          <w:szCs w:val="24"/>
+        </w:rPr>
+      </w:pPr>
+      <w:r>
+        <w:rPr>
+          <w:b w:val="0"/>
+          <w:sz w:val="24"/>
+          <w:szCs w:val="24"/>
+        </w:rPr>
+        <w:t>1.</w:t>
+      </w:r>
+      <w:r>
+        <w:rPr>
+          <w:b w:val="0"/>
+          <w:sz w:val="24"/>
+          <w:szCs w:val="24"/>
+        </w:rPr>
         <w:t>5</w:t>
       </w:r>
-    </w:p>
-    <w:p>
-      <w:pPr>
-        <w:spacing w:line="360" w:lineRule="auto"/>
-        <w:jc w:val="both"/>
-        <w:rPr>
-          <w:b w:val="0"/>
-          <w:sz w:val="24"/>
-          <w:szCs w:val="24"/>
-        </w:rPr>
-      </w:pPr>
-      <w:r>
-        <w:rPr>
-          <w:b w:val="0"/>
-          <w:sz w:val="24"/>
-          <w:szCs w:val="24"/>
-        </w:rPr>
-        <w:t>1.4 M</w:t>
-      </w:r>
-      <w:r>
-        <w:rPr>
-          <w:b w:val="0"/>
-          <w:sz w:val="24"/>
-          <w:szCs w:val="24"/>
-        </w:rPr>
-        <w:t>étodo de Pesquisa</w:t>
+      <w:r>
+        <w:rPr>
+          <w:b w:val="0"/>
+          <w:sz w:val="24"/>
+          <w:szCs w:val="24"/>
+        </w:rPr>
+        <w:t xml:space="preserve"> Estrutura do Trabalho</w:t>
+      </w:r>
+      <w:r>
+        <w:rPr>
+          <w:b w:val="0"/>
+          <w:sz w:val="24"/>
+          <w:szCs w:val="24"/>
+        </w:rPr>
+        <w:t xml:space="preserve"> ................................</w:t>
+      </w:r>
+      <w:r>
+        <w:rPr>
+          <w:b w:val="0"/>
+          <w:sz w:val="24"/>
+          <w:szCs w:val="24"/>
+        </w:rPr>
+        <w:t>...</w:t>
+      </w:r>
+      <w:r>
+        <w:rPr>
+          <w:b w:val="0"/>
+          <w:sz w:val="24"/>
+          <w:szCs w:val="24"/>
+        </w:rPr>
+        <w:t>......................................................</w:t>
       </w:r>
       <w:r>
         <w:rPr>
@@ -7000,7 +7171,213 @@
           <w:sz w:val="24"/>
           <w:szCs w:val="24"/>
         </w:rPr>
-        <w:t>................................</w:t>
+        <w:t xml:space="preserve"> </w:t>
+      </w:r>
+      <w:r>
+        <w:rPr>
+          <w:b w:val="0"/>
+          <w:sz w:val="24"/>
+          <w:szCs w:val="24"/>
+        </w:rPr>
+        <w:t>1</w:t>
+      </w:r>
+      <w:r>
+        <w:rPr>
+          <w:b w:val="0"/>
+          <w:sz w:val="24"/>
+          <w:szCs w:val="24"/>
+        </w:rPr>
+        <w:t>7</w:t>
+      </w:r>
+    </w:p>
+    <w:p>
+      <w:pPr>
+        <w:spacing w:line="360" w:lineRule="auto"/>
+        <w:jc w:val="both"/>
+        <w:rPr>
+          <w:sz w:val="24"/>
+          <w:szCs w:val="24"/>
+        </w:rPr>
+      </w:pPr>
+      <w:r>
+        <w:rPr>
+          <w:sz w:val="24"/>
+          <w:szCs w:val="24"/>
+        </w:rPr>
+        <w:t>2</w:t>
+      </w:r>
+      <w:r>
+        <w:rPr>
+          <w:sz w:val="24"/>
+          <w:szCs w:val="24"/>
+        </w:rPr>
+        <w:t>.</w:t>
+      </w:r>
+      <w:r>
+        <w:rPr>
+          <w:sz w:val="24"/>
+          <w:szCs w:val="24"/>
+        </w:rPr>
+        <w:t xml:space="preserve"> </w:t>
+      </w:r>
+      <w:r>
+        <w:rPr>
+          <w:sz w:val="24"/>
+          <w:szCs w:val="24"/>
+        </w:rPr>
+        <w:t>REVISÃO BIBLIOGRÁFICA</w:t>
+      </w:r>
+      <w:r>
+        <w:rPr>
+          <w:sz w:val="24"/>
+          <w:szCs w:val="24"/>
+        </w:rPr>
+        <w:t xml:space="preserve"> </w:t>
+      </w:r>
+      <w:r>
+        <w:rPr>
+          <w:sz w:val="24"/>
+          <w:szCs w:val="24"/>
+        </w:rPr>
+        <w:t>..</w:t>
+      </w:r>
+      <w:r>
+        <w:rPr>
+          <w:sz w:val="24"/>
+          <w:szCs w:val="24"/>
+        </w:rPr>
+        <w:t>..</w:t>
+      </w:r>
+      <w:r>
+        <w:rPr>
+          <w:sz w:val="24"/>
+          <w:szCs w:val="24"/>
+        </w:rPr>
+        <w:t>.....................................................</w:t>
+      </w:r>
+      <w:r>
+        <w:rPr>
+          <w:sz w:val="24"/>
+          <w:szCs w:val="24"/>
+        </w:rPr>
+        <w:t>..</w:t>
+      </w:r>
+      <w:r>
+        <w:rPr>
+          <w:sz w:val="24"/>
+          <w:szCs w:val="24"/>
+        </w:rPr>
+        <w:t>...............</w:t>
+      </w:r>
+      <w:r>
+        <w:rPr>
+          <w:sz w:val="24"/>
+          <w:szCs w:val="24"/>
+        </w:rPr>
+        <w:t>..</w:t>
+      </w:r>
+      <w:r>
+        <w:rPr>
+          <w:sz w:val="24"/>
+          <w:szCs w:val="24"/>
+        </w:rPr>
+        <w:t>....</w:t>
+      </w:r>
+      <w:r>
+        <w:rPr>
+          <w:sz w:val="24"/>
+          <w:szCs w:val="24"/>
+        </w:rPr>
+        <w:t xml:space="preserve">  </w:t>
+      </w:r>
+      <w:r>
+        <w:rPr>
+          <w:sz w:val="24"/>
+          <w:szCs w:val="24"/>
+        </w:rPr>
+        <w:t>1</w:t>
+      </w:r>
+      <w:r>
+        <w:rPr>
+          <w:sz w:val="24"/>
+          <w:szCs w:val="24"/>
+        </w:rPr>
+        <w:t>9</w:t>
+      </w:r>
+    </w:p>
+    <w:p>
+      <w:pPr>
+        <w:spacing w:line="360" w:lineRule="auto"/>
+        <w:jc w:val="both"/>
+        <w:rPr>
+          <w:b w:val="0"/>
+          <w:sz w:val="24"/>
+          <w:szCs w:val="24"/>
+        </w:rPr>
+      </w:pPr>
+      <w:r>
+        <w:rPr>
+          <w:b w:val="0"/>
+          <w:sz w:val="24"/>
+          <w:szCs w:val="24"/>
+        </w:rPr>
+        <w:t>2.1 Considerações Iniciais</w:t>
+      </w:r>
+      <w:r>
+        <w:rPr>
+          <w:b w:val="0"/>
+          <w:sz w:val="24"/>
+          <w:szCs w:val="24"/>
+        </w:rPr>
+        <w:t xml:space="preserve"> </w:t>
+      </w:r>
+      <w:r>
+        <w:rPr>
+          <w:b w:val="0"/>
+          <w:sz w:val="24"/>
+          <w:szCs w:val="24"/>
+        </w:rPr>
+        <w:t>.............................</w:t>
+      </w:r>
+      <w:r>
+        <w:rPr>
+          <w:b w:val="0"/>
+          <w:sz w:val="24"/>
+          <w:szCs w:val="24"/>
+        </w:rPr>
+        <w:t>.</w:t>
+      </w:r>
+      <w:r>
+        <w:rPr>
+          <w:b w:val="0"/>
+          <w:sz w:val="24"/>
+          <w:szCs w:val="24"/>
+        </w:rPr>
+        <w:t>.................................</w:t>
+      </w:r>
+      <w:r>
+        <w:rPr>
+          <w:b w:val="0"/>
+          <w:sz w:val="24"/>
+          <w:szCs w:val="24"/>
+        </w:rPr>
+        <w:t>..</w:t>
+      </w:r>
+      <w:r>
+        <w:rPr>
+          <w:b w:val="0"/>
+          <w:sz w:val="24"/>
+          <w:szCs w:val="24"/>
+        </w:rPr>
+        <w:t>.............</w:t>
+      </w:r>
+      <w:r>
+        <w:rPr>
+          <w:b w:val="0"/>
+          <w:sz w:val="24"/>
+          <w:szCs w:val="24"/>
+        </w:rPr>
+        <w:t>.</w:t>
       </w:r>
       <w:r>
         <w:rPr>
@@ -7016,6 +7393,1558 @@
           <w:sz w:val="24"/>
           <w:szCs w:val="24"/>
         </w:rPr>
+        <w:t>..</w:t>
+      </w:r>
+      <w:r>
+        <w:rPr>
+          <w:b w:val="0"/>
+          <w:sz w:val="24"/>
+          <w:szCs w:val="24"/>
+        </w:rPr>
+        <w:t>....</w:t>
+      </w:r>
+      <w:r>
+        <w:rPr>
+          <w:b w:val="0"/>
+          <w:sz w:val="24"/>
+          <w:szCs w:val="24"/>
+        </w:rPr>
+        <w:t xml:space="preserve">  </w:t>
+      </w:r>
+      <w:r>
+        <w:rPr>
+          <w:b w:val="0"/>
+          <w:sz w:val="24"/>
+          <w:szCs w:val="24"/>
+        </w:rPr>
+        <w:t>1</w:t>
+      </w:r>
+      <w:r>
+        <w:rPr>
+          <w:b w:val="0"/>
+          <w:sz w:val="24"/>
+          <w:szCs w:val="24"/>
+        </w:rPr>
+        <w:t>9</w:t>
+      </w:r>
+    </w:p>
+    <w:p>
+      <w:pPr>
+        <w:spacing w:line="360" w:lineRule="auto"/>
+        <w:jc w:val="both"/>
+        <w:rPr>
+          <w:b w:val="0"/>
+          <w:sz w:val="24"/>
+          <w:szCs w:val="24"/>
+        </w:rPr>
+      </w:pPr>
+      <w:r>
+        <w:rPr>
+          <w:b w:val="0"/>
+          <w:sz w:val="24"/>
+          <w:szCs w:val="24"/>
+        </w:rPr>
+        <w:t xml:space="preserve">2.2 </w:t>
+      </w:r>
+      <w:r>
+        <w:rPr>
+          <w:b w:val="0"/>
+          <w:sz w:val="24"/>
+          <w:szCs w:val="24"/>
+        </w:rPr>
+        <w:t>Engenharia de Requisitos</w:t>
+      </w:r>
+      <w:r>
+        <w:rPr>
+          <w:b w:val="0"/>
+          <w:sz w:val="24"/>
+          <w:szCs w:val="24"/>
+        </w:rPr>
+        <w:t xml:space="preserve"> ...................................................................................  </w:t>
+      </w:r>
+      <w:r>
+        <w:rPr>
+          <w:b w:val="0"/>
+          <w:sz w:val="24"/>
+          <w:szCs w:val="24"/>
+          <w:lang w:val="en-US"/>
+        </w:rPr>
+        <w:t>1</w:t>
+      </w:r>
+      <w:r>
+        <w:rPr>
+          <w:b w:val="0"/>
+          <w:sz w:val="24"/>
+          <w:szCs w:val="24"/>
+          <w:lang w:val="en-US"/>
+        </w:rPr>
+        <w:t>9</w:t>
+      </w:r>
+    </w:p>
+    <w:p>
+      <w:pPr>
+        <w:spacing w:line="360" w:lineRule="auto"/>
+        <w:jc w:val="both"/>
+        <w:rPr>
+          <w:b w:val="0"/>
+          <w:sz w:val="24"/>
+          <w:szCs w:val="24"/>
+          <w:lang w:val="en-US"/>
+        </w:rPr>
+      </w:pPr>
+      <w:r>
+        <w:rPr>
+          <w:b w:val="0"/>
+          <w:sz w:val="24"/>
+          <w:szCs w:val="24"/>
+        </w:rPr>
+        <w:t>2.</w:t>
+      </w:r>
+      <w:r>
+        <w:rPr>
+          <w:b w:val="0"/>
+          <w:sz w:val="24"/>
+          <w:szCs w:val="24"/>
+        </w:rPr>
+        <w:t>2.1</w:t>
+      </w:r>
+      <w:r>
+        <w:rPr>
+          <w:b w:val="0"/>
+          <w:sz w:val="24"/>
+          <w:szCs w:val="24"/>
+        </w:rPr>
+        <w:t xml:space="preserve"> </w:t>
+      </w:r>
+      <w:r>
+        <w:rPr>
+          <w:b w:val="0"/>
+          <w:sz w:val="24"/>
+          <w:szCs w:val="24"/>
+        </w:rPr>
+        <w:t xml:space="preserve">Refinamento de Requisitos em Metodologias Ágeis </w:t>
+      </w:r>
+      <w:r>
+        <w:rPr>
+          <w:b w:val="0"/>
+          <w:sz w:val="24"/>
+          <w:szCs w:val="24"/>
+        </w:rPr>
+        <w:t xml:space="preserve"> .......................................  </w:t>
+      </w:r>
+      <w:r>
+        <w:rPr>
+          <w:b w:val="0"/>
+          <w:sz w:val="24"/>
+          <w:szCs w:val="24"/>
+          <w:lang w:val="en-US"/>
+        </w:rPr>
+        <w:t>21</w:t>
+      </w:r>
+    </w:p>
+    <w:p>
+      <w:pPr>
+        <w:spacing w:line="360" w:lineRule="auto"/>
+        <w:jc w:val="both"/>
+        <w:rPr>
+          <w:b w:val="0"/>
+          <w:sz w:val="24"/>
+          <w:szCs w:val="24"/>
+          <w:lang w:val="en-US"/>
+        </w:rPr>
+      </w:pPr>
+      <w:r>
+        <w:rPr>
+          <w:b w:val="0"/>
+          <w:sz w:val="24"/>
+          <w:szCs w:val="24"/>
+        </w:rPr>
+        <w:t>2.</w:t>
+      </w:r>
+      <w:r>
+        <w:rPr>
+          <w:b w:val="0"/>
+          <w:sz w:val="24"/>
+          <w:szCs w:val="24"/>
+        </w:rPr>
+        <w:t>3</w:t>
+      </w:r>
+      <w:r>
+        <w:rPr>
+          <w:b w:val="0"/>
+          <w:sz w:val="24"/>
+          <w:szCs w:val="24"/>
+        </w:rPr>
+        <w:t xml:space="preserve"> Gestão das Comunicações</w:t>
+      </w:r>
+      <w:r>
+        <w:rPr>
+          <w:b w:val="0"/>
+          <w:sz w:val="24"/>
+          <w:szCs w:val="24"/>
+        </w:rPr>
+        <w:t xml:space="preserve"> .................................................................................  </w:t>
+      </w:r>
+      <w:r>
+        <w:rPr>
+          <w:b w:val="0"/>
+          <w:sz w:val="24"/>
+          <w:szCs w:val="24"/>
+          <w:lang w:val="en-US"/>
+        </w:rPr>
+        <w:t>2</w:t>
+      </w:r>
+      <w:r>
+        <w:rPr>
+          <w:b w:val="0"/>
+          <w:sz w:val="24"/>
+          <w:szCs w:val="24"/>
+          <w:lang w:val="en-US"/>
+        </w:rPr>
+        <w:t>2</w:t>
+      </w:r>
+    </w:p>
+    <w:p>
+      <w:pPr>
+        <w:spacing w:line="360" w:lineRule="auto"/>
+        <w:jc w:val="both"/>
+        <w:rPr>
+          <w:b w:val="0"/>
+          <w:sz w:val="24"/>
+          <w:szCs w:val="24"/>
+          <w:lang w:val="en-US"/>
+        </w:rPr>
+      </w:pPr>
+      <w:r>
+        <w:rPr>
+          <w:b w:val="0"/>
+          <w:sz w:val="24"/>
+          <w:szCs w:val="24"/>
+        </w:rPr>
+        <w:t>2.</w:t>
+      </w:r>
+      <w:r>
+        <w:rPr>
+          <w:b w:val="0"/>
+          <w:sz w:val="24"/>
+          <w:szCs w:val="24"/>
+        </w:rPr>
+        <w:t>3</w:t>
+      </w:r>
+      <w:r>
+        <w:rPr>
+          <w:b w:val="0"/>
+          <w:sz w:val="24"/>
+          <w:szCs w:val="24"/>
+        </w:rPr>
+        <w:t>.1 O processo de comunicação</w:t>
+      </w:r>
+      <w:r>
+        <w:rPr>
+          <w:b w:val="0"/>
+          <w:sz w:val="24"/>
+          <w:szCs w:val="24"/>
+        </w:rPr>
+        <w:t xml:space="preserve"> ............................................................................  </w:t>
+      </w:r>
+      <w:r>
+        <w:rPr>
+          <w:b w:val="0"/>
+          <w:sz w:val="24"/>
+          <w:szCs w:val="24"/>
+          <w:lang w:val="en-US"/>
+        </w:rPr>
+        <w:t>2</w:t>
+      </w:r>
+      <w:r>
+        <w:rPr>
+          <w:b w:val="0"/>
+          <w:sz w:val="24"/>
+          <w:szCs w:val="24"/>
+          <w:lang w:val="en-US"/>
+        </w:rPr>
+        <w:t>2</w:t>
+      </w:r>
+    </w:p>
+    <w:p>
+      <w:pPr>
+        <w:spacing w:line="360" w:lineRule="auto"/>
+        <w:jc w:val="both"/>
+        <w:rPr>
+          <w:b w:val="0"/>
+          <w:sz w:val="24"/>
+          <w:szCs w:val="24"/>
+          <w:lang w:val="en-US"/>
+        </w:rPr>
+      </w:pPr>
+      <w:r>
+        <w:rPr>
+          <w:b w:val="0"/>
+          <w:sz w:val="24"/>
+          <w:szCs w:val="24"/>
+        </w:rPr>
+        <w:t>2.</w:t>
+      </w:r>
+      <w:r>
+        <w:rPr>
+          <w:b w:val="0"/>
+          <w:sz w:val="24"/>
+          <w:szCs w:val="24"/>
+        </w:rPr>
+        <w:t>3</w:t>
+      </w:r>
+      <w:r>
+        <w:rPr>
+          <w:b w:val="0"/>
+          <w:sz w:val="24"/>
+          <w:szCs w:val="24"/>
+        </w:rPr>
+        <w:t>.2 Fluxos de Gestão das Comunicações</w:t>
+      </w:r>
+      <w:r>
+        <w:rPr>
+          <w:b w:val="0"/>
+          <w:sz w:val="24"/>
+          <w:szCs w:val="24"/>
+        </w:rPr>
+        <w:t xml:space="preserve"> ..............................................................  </w:t>
+      </w:r>
+      <w:r>
+        <w:rPr>
+          <w:b w:val="0"/>
+          <w:sz w:val="24"/>
+          <w:szCs w:val="24"/>
+          <w:lang w:val="en-US"/>
+        </w:rPr>
+        <w:t>2</w:t>
+      </w:r>
+      <w:r>
+        <w:rPr>
+          <w:b w:val="0"/>
+          <w:sz w:val="24"/>
+          <w:szCs w:val="24"/>
+          <w:lang w:val="en-US"/>
+        </w:rPr>
+        <w:t>3</w:t>
+      </w:r>
+    </w:p>
+    <w:p>
+      <w:pPr>
+        <w:spacing w:line="360" w:lineRule="auto"/>
+        <w:jc w:val="both"/>
+        <w:rPr>
+          <w:b w:val="0"/>
+          <w:sz w:val="24"/>
+          <w:szCs w:val="24"/>
+          <w:lang w:val="en-US"/>
+        </w:rPr>
+      </w:pPr>
+      <w:r>
+        <w:rPr>
+          <w:b w:val="0"/>
+          <w:sz w:val="24"/>
+          <w:szCs w:val="24"/>
+        </w:rPr>
+        <w:t>2.</w:t>
+      </w:r>
+      <w:r>
+        <w:rPr>
+          <w:b w:val="0"/>
+          <w:sz w:val="24"/>
+          <w:szCs w:val="24"/>
+        </w:rPr>
+        <w:t>3</w:t>
+      </w:r>
+      <w:r>
+        <w:rPr>
+          <w:b w:val="0"/>
+          <w:sz w:val="24"/>
+          <w:szCs w:val="24"/>
+        </w:rPr>
+        <w:t>.3 Gestão das Comunicações em ambientes ágeis ou adaptativos</w:t>
+      </w:r>
+      <w:r>
+        <w:rPr>
+          <w:b w:val="0"/>
+          <w:sz w:val="24"/>
+          <w:szCs w:val="24"/>
+        </w:rPr>
+        <w:t xml:space="preserve"> .....................  </w:t>
+      </w:r>
+      <w:r>
+        <w:rPr>
+          <w:b w:val="0"/>
+          <w:sz w:val="24"/>
+          <w:szCs w:val="24"/>
+          <w:lang w:val="en-US"/>
+        </w:rPr>
+        <w:t>2</w:t>
+      </w:r>
+      <w:r>
+        <w:rPr>
+          <w:b w:val="0"/>
+          <w:sz w:val="24"/>
+          <w:szCs w:val="24"/>
+          <w:lang w:val="en-US"/>
+        </w:rPr>
+        <w:t>6</w:t>
+      </w:r>
+    </w:p>
+    <w:p>
+      <w:pPr>
+        <w:spacing w:line="360" w:lineRule="auto"/>
+        <w:jc w:val="both"/>
+        <w:rPr>
+          <w:b w:val="0"/>
+          <w:sz w:val="24"/>
+          <w:szCs w:val="24"/>
+          <w:lang w:val="en-US"/>
+        </w:rPr>
+      </w:pPr>
+      <w:r>
+        <w:rPr>
+          <w:b w:val="0"/>
+          <w:sz w:val="24"/>
+          <w:szCs w:val="24"/>
+        </w:rPr>
+        <w:t>2.</w:t>
+      </w:r>
+      <w:r>
+        <w:rPr>
+          <w:b w:val="0"/>
+          <w:sz w:val="24"/>
+          <w:szCs w:val="24"/>
+        </w:rPr>
+        <w:t>4</w:t>
+      </w:r>
+      <w:r>
+        <w:rPr>
+          <w:b w:val="0"/>
+          <w:sz w:val="24"/>
+          <w:szCs w:val="24"/>
+        </w:rPr>
+        <w:t xml:space="preserve"> Extreme Programming</w:t>
+      </w:r>
+      <w:r>
+        <w:rPr>
+          <w:b w:val="0"/>
+          <w:sz w:val="24"/>
+          <w:szCs w:val="24"/>
+        </w:rPr>
+        <w:t xml:space="preserve"> ..................................................................................</w:t>
+      </w:r>
+      <w:r>
+        <w:rPr>
+          <w:b w:val="0"/>
+          <w:sz w:val="24"/>
+          <w:szCs w:val="24"/>
+        </w:rPr>
+        <w:t>...</w:t>
+      </w:r>
+      <w:r>
+        <w:rPr>
+          <w:b w:val="0"/>
+          <w:sz w:val="24"/>
+          <w:szCs w:val="24"/>
+        </w:rPr>
+        <w:t xml:space="preserve">...  </w:t>
+      </w:r>
+      <w:r>
+        <w:rPr>
+          <w:b w:val="0"/>
+          <w:sz w:val="24"/>
+          <w:szCs w:val="24"/>
+          <w:lang w:val="en-US"/>
+        </w:rPr>
+        <w:t>2</w:t>
+      </w:r>
+      <w:r>
+        <w:rPr>
+          <w:b w:val="0"/>
+          <w:sz w:val="24"/>
+          <w:szCs w:val="24"/>
+          <w:lang w:val="en-US"/>
+        </w:rPr>
+        <w:t>6</w:t>
+      </w:r>
+    </w:p>
+    <w:p>
+      <w:pPr>
+        <w:spacing w:line="360" w:lineRule="auto"/>
+        <w:jc w:val="both"/>
+        <w:rPr>
+          <w:b w:val="0"/>
+          <w:sz w:val="24"/>
+          <w:szCs w:val="24"/>
+          <w:lang w:val="en-US"/>
+        </w:rPr>
+      </w:pPr>
+      <w:r>
+        <w:rPr>
+          <w:b w:val="0"/>
+          <w:sz w:val="24"/>
+          <w:szCs w:val="24"/>
+        </w:rPr>
+        <w:t>2.</w:t>
+      </w:r>
+      <w:r>
+        <w:rPr>
+          <w:b w:val="0"/>
+          <w:sz w:val="24"/>
+          <w:szCs w:val="24"/>
+        </w:rPr>
+        <w:t>5</w:t>
+      </w:r>
+      <w:r>
+        <w:rPr>
+          <w:b w:val="0"/>
+          <w:sz w:val="24"/>
+          <w:szCs w:val="24"/>
+        </w:rPr>
+        <w:t xml:space="preserve"> Test-</w:t>
+      </w:r>
+      <w:proofErr w:type="spellStart"/>
+      <w:r>
+        <w:rPr>
+          <w:b w:val="0"/>
+          <w:sz w:val="24"/>
+          <w:szCs w:val="24"/>
+        </w:rPr>
+        <w:t>Driven</w:t>
+      </w:r>
+      <w:proofErr w:type="spellEnd"/>
+      <w:r>
+        <w:rPr>
+          <w:b w:val="0"/>
+          <w:sz w:val="24"/>
+          <w:szCs w:val="24"/>
+        </w:rPr>
+        <w:t xml:space="preserve"> </w:t>
+      </w:r>
+      <w:proofErr w:type="spellStart"/>
+      <w:r>
+        <w:rPr>
+          <w:b w:val="0"/>
+          <w:sz w:val="24"/>
+          <w:szCs w:val="24"/>
+        </w:rPr>
+        <w:t>Development</w:t>
+      </w:r>
+      <w:proofErr w:type="spellEnd"/>
+      <w:r>
+        <w:rPr>
+          <w:b w:val="0"/>
+          <w:sz w:val="24"/>
+          <w:szCs w:val="24"/>
+        </w:rPr>
+        <w:t xml:space="preserve"> .............................................................................</w:t>
+      </w:r>
+      <w:r>
+        <w:rPr>
+          <w:b w:val="0"/>
+          <w:sz w:val="24"/>
+          <w:szCs w:val="24"/>
+        </w:rPr>
+        <w:t>..</w:t>
+      </w:r>
+      <w:r>
+        <w:rPr>
+          <w:b w:val="0"/>
+          <w:sz w:val="24"/>
+          <w:szCs w:val="24"/>
+        </w:rPr>
+        <w:t xml:space="preserve">....  </w:t>
+      </w:r>
+      <w:r>
+        <w:rPr>
+          <w:b w:val="0"/>
+          <w:sz w:val="24"/>
+          <w:szCs w:val="24"/>
+          <w:lang w:val="en-US"/>
+        </w:rPr>
+        <w:t>2</w:t>
+      </w:r>
+      <w:r>
+        <w:rPr>
+          <w:b w:val="0"/>
+          <w:sz w:val="24"/>
+          <w:szCs w:val="24"/>
+          <w:lang w:val="en-US"/>
+        </w:rPr>
+        <w:t>8</w:t>
+      </w:r>
+    </w:p>
+    <w:p>
+      <w:pPr>
+        <w:spacing w:line="360" w:lineRule="auto"/>
+        <w:jc w:val="both"/>
+        <w:rPr>
+          <w:b w:val="0"/>
+          <w:sz w:val="24"/>
+          <w:szCs w:val="24"/>
+          <w:lang w:val="en-US"/>
+        </w:rPr>
+      </w:pPr>
+      <w:r>
+        <w:rPr>
+          <w:b w:val="0"/>
+          <w:sz w:val="24"/>
+          <w:szCs w:val="24"/>
+        </w:rPr>
+        <w:t>2.</w:t>
+      </w:r>
+      <w:r>
+        <w:rPr>
+          <w:b w:val="0"/>
+          <w:sz w:val="24"/>
+          <w:szCs w:val="24"/>
+        </w:rPr>
+        <w:t>6</w:t>
+      </w:r>
+      <w:r>
+        <w:rPr>
+          <w:b w:val="0"/>
+          <w:sz w:val="24"/>
+          <w:szCs w:val="24"/>
+        </w:rPr>
+        <w:t xml:space="preserve"> Behaviour-Driven Development</w:t>
+      </w:r>
+      <w:r>
+        <w:rPr>
+          <w:b w:val="0"/>
+          <w:sz w:val="24"/>
+          <w:szCs w:val="24"/>
+        </w:rPr>
+        <w:t xml:space="preserve"> .....................................................................</w:t>
+      </w:r>
+      <w:r>
+        <w:rPr>
+          <w:b w:val="0"/>
+          <w:sz w:val="24"/>
+          <w:szCs w:val="24"/>
+        </w:rPr>
+        <w:t>..</w:t>
+      </w:r>
+      <w:r>
+        <w:rPr>
+          <w:b w:val="0"/>
+          <w:sz w:val="24"/>
+          <w:szCs w:val="24"/>
+        </w:rPr>
+        <w:t xml:space="preserve">...  </w:t>
+      </w:r>
+      <w:r>
+        <w:rPr>
+          <w:b w:val="0"/>
+          <w:sz w:val="24"/>
+          <w:szCs w:val="24"/>
+          <w:lang w:val="en-US"/>
+        </w:rPr>
+        <w:t>3</w:t>
+      </w:r>
+      <w:r>
+        <w:rPr>
+          <w:b w:val="0"/>
+          <w:sz w:val="24"/>
+          <w:szCs w:val="24"/>
+          <w:lang w:val="en-US"/>
+        </w:rPr>
+        <w:t>0</w:t>
+      </w:r>
+    </w:p>
+    <w:p>
+      <w:pPr>
+        <w:spacing w:line="360" w:lineRule="auto"/>
+        <w:jc w:val="both"/>
+        <w:rPr>
+          <w:b w:val="0"/>
+          <w:sz w:val="24"/>
+          <w:szCs w:val="24"/>
+          <w:lang w:val="en-US"/>
+        </w:rPr>
+      </w:pPr>
+      <w:r>
+        <w:rPr>
+          <w:b w:val="0"/>
+          <w:sz w:val="24"/>
+          <w:szCs w:val="24"/>
+        </w:rPr>
+        <w:t>2.</w:t>
+      </w:r>
+      <w:r>
+        <w:rPr>
+          <w:b w:val="0"/>
+          <w:sz w:val="24"/>
+          <w:szCs w:val="24"/>
+        </w:rPr>
+        <w:t>7</w:t>
+      </w:r>
+      <w:r>
+        <w:rPr>
+          <w:b w:val="0"/>
+          <w:sz w:val="24"/>
+          <w:szCs w:val="24"/>
+        </w:rPr>
+        <w:t xml:space="preserve"> Considerações do </w:t>
+      </w:r>
+      <w:r>
+        <w:rPr>
+          <w:b w:val="0"/>
+          <w:sz w:val="24"/>
+          <w:szCs w:val="24"/>
+        </w:rPr>
+        <w:t>C</w:t>
+      </w:r>
+      <w:r>
+        <w:rPr>
+          <w:b w:val="0"/>
+          <w:sz w:val="24"/>
+          <w:szCs w:val="24"/>
+        </w:rPr>
+        <w:t>apítulo</w:t>
+      </w:r>
+      <w:r>
+        <w:rPr>
+          <w:b w:val="0"/>
+          <w:sz w:val="24"/>
+          <w:szCs w:val="24"/>
+        </w:rPr>
+        <w:t xml:space="preserve"> ...</w:t>
+      </w:r>
+      <w:r>
+        <w:rPr>
+          <w:b w:val="0"/>
+          <w:sz w:val="24"/>
+          <w:szCs w:val="24"/>
+        </w:rPr>
+        <w:t>....</w:t>
+      </w:r>
+      <w:r>
+        <w:rPr>
+          <w:b w:val="0"/>
+          <w:sz w:val="24"/>
+          <w:szCs w:val="24"/>
+        </w:rPr>
+        <w:t xml:space="preserve">..........................................................................  </w:t>
+      </w:r>
+      <w:r>
+        <w:rPr>
+          <w:b w:val="0"/>
+          <w:sz w:val="24"/>
+          <w:szCs w:val="24"/>
+          <w:lang w:val="en-US"/>
+        </w:rPr>
+        <w:t>3</w:t>
+      </w:r>
+      <w:r>
+        <w:rPr>
+          <w:b w:val="0"/>
+          <w:sz w:val="24"/>
+          <w:szCs w:val="24"/>
+          <w:lang w:val="en-US"/>
+        </w:rPr>
+        <w:t>5</w:t>
+      </w:r>
+    </w:p>
+    <w:p>
+      <w:pPr>
+        <w:spacing w:line="360" w:lineRule="auto"/>
+        <w:jc w:val="both"/>
+        <w:rPr>
+          <w:sz w:val="24"/>
+          <w:szCs w:val="24"/>
+        </w:rPr>
+      </w:pPr>
+      <w:r>
+        <w:rPr>
+          <w:sz w:val="24"/>
+          <w:szCs w:val="24"/>
+        </w:rPr>
+        <w:t>3</w:t>
+      </w:r>
+      <w:r>
+        <w:rPr>
+          <w:sz w:val="24"/>
+          <w:szCs w:val="24"/>
+        </w:rPr>
+        <w:t>.</w:t>
+      </w:r>
+      <w:r>
+        <w:rPr>
+          <w:sz w:val="24"/>
+          <w:szCs w:val="24"/>
+        </w:rPr>
+        <w:t xml:space="preserve"> </w:t>
+      </w:r>
+      <w:r>
+        <w:rPr>
+          <w:sz w:val="24"/>
+          <w:szCs w:val="24"/>
+        </w:rPr>
+        <w:t>PROPOSTA DE PRÁTICAS COM BDD</w:t>
+      </w:r>
+      <w:r>
+        <w:rPr>
+          <w:sz w:val="24"/>
+          <w:szCs w:val="24"/>
+        </w:rPr>
+        <w:t xml:space="preserve"> ...</w:t>
+      </w:r>
+      <w:r>
+        <w:rPr>
+          <w:sz w:val="24"/>
+          <w:szCs w:val="24"/>
+        </w:rPr>
+        <w:t>......................</w:t>
+      </w:r>
+      <w:r>
+        <w:rPr>
+          <w:sz w:val="24"/>
+          <w:szCs w:val="24"/>
+        </w:rPr>
+        <w:t>.</w:t>
+      </w:r>
+      <w:r>
+        <w:rPr>
+          <w:sz w:val="24"/>
+          <w:szCs w:val="24"/>
+        </w:rPr>
+        <w:t>...............................</w:t>
+      </w:r>
+      <w:r>
+        <w:rPr>
+          <w:sz w:val="24"/>
+          <w:szCs w:val="24"/>
+        </w:rPr>
+        <w:t>..</w:t>
+      </w:r>
+      <w:r>
+        <w:rPr>
+          <w:sz w:val="24"/>
+          <w:szCs w:val="24"/>
+        </w:rPr>
+        <w:t>...</w:t>
+      </w:r>
+      <w:r>
+        <w:rPr>
+          <w:sz w:val="24"/>
+          <w:szCs w:val="24"/>
+        </w:rPr>
+        <w:t xml:space="preserve">  </w:t>
+      </w:r>
+      <w:r>
+        <w:rPr>
+          <w:sz w:val="24"/>
+          <w:szCs w:val="24"/>
+        </w:rPr>
+        <w:t>3</w:t>
+      </w:r>
+      <w:r>
+        <w:rPr>
+          <w:sz w:val="24"/>
+          <w:szCs w:val="24"/>
+        </w:rPr>
+        <w:t>8</w:t>
+      </w:r>
+    </w:p>
+    <w:p>
+      <w:pPr>
+        <w:spacing w:line="360" w:lineRule="auto"/>
+        <w:jc w:val="both"/>
+        <w:rPr>
+          <w:b w:val="0"/>
+          <w:sz w:val="24"/>
+          <w:szCs w:val="24"/>
+        </w:rPr>
+      </w:pPr>
+      <w:r>
+        <w:rPr>
+          <w:b w:val="0"/>
+          <w:sz w:val="24"/>
+          <w:szCs w:val="24"/>
+        </w:rPr>
+        <w:t>3.1 Proposta de práticas</w:t>
+      </w:r>
+      <w:r>
+        <w:rPr>
+          <w:b w:val="0"/>
+          <w:sz w:val="24"/>
+          <w:szCs w:val="24"/>
+        </w:rPr>
+        <w:t xml:space="preserve"> ..............</w:t>
+      </w:r>
+      <w:r>
+        <w:rPr>
+          <w:b w:val="0"/>
+          <w:sz w:val="24"/>
+          <w:szCs w:val="24"/>
+        </w:rPr>
+        <w:t>.</w:t>
+      </w:r>
+      <w:r>
+        <w:rPr>
+          <w:b w:val="0"/>
+          <w:sz w:val="24"/>
+          <w:szCs w:val="24"/>
+        </w:rPr>
+        <w:t>.</w:t>
+      </w:r>
+      <w:r>
+        <w:rPr>
+          <w:b w:val="0"/>
+          <w:sz w:val="24"/>
+          <w:szCs w:val="24"/>
+        </w:rPr>
+        <w:t>.................................................</w:t>
+      </w:r>
+      <w:r>
+        <w:rPr>
+          <w:b w:val="0"/>
+          <w:sz w:val="24"/>
+          <w:szCs w:val="24"/>
+        </w:rPr>
+        <w:t>....</w:t>
+      </w:r>
+      <w:r>
+        <w:rPr>
+          <w:b w:val="0"/>
+          <w:sz w:val="24"/>
+          <w:szCs w:val="24"/>
+        </w:rPr>
+        <w:t>................</w:t>
+      </w:r>
+      <w:r>
+        <w:rPr>
+          <w:b w:val="0"/>
+          <w:sz w:val="24"/>
+          <w:szCs w:val="24"/>
+        </w:rPr>
+        <w:t>.</w:t>
+      </w:r>
+      <w:r>
+        <w:rPr>
+          <w:b w:val="0"/>
+          <w:sz w:val="24"/>
+          <w:szCs w:val="24"/>
+        </w:rPr>
+        <w:t>.....</w:t>
+      </w:r>
+      <w:r>
+        <w:rPr>
+          <w:b w:val="0"/>
+          <w:sz w:val="24"/>
+          <w:szCs w:val="24"/>
+        </w:rPr>
+        <w:t xml:space="preserve">  </w:t>
+      </w:r>
+      <w:r>
+        <w:rPr>
+          <w:b w:val="0"/>
+          <w:sz w:val="24"/>
+          <w:szCs w:val="24"/>
+        </w:rPr>
+        <w:t>3</w:t>
+      </w:r>
+      <w:r>
+        <w:rPr>
+          <w:b w:val="0"/>
+          <w:sz w:val="24"/>
+          <w:szCs w:val="24"/>
+        </w:rPr>
+        <w:t>8</w:t>
+      </w:r>
+    </w:p>
+    <w:p>
+      <w:pPr>
+        <w:spacing w:line="360" w:lineRule="auto"/>
+        <w:jc w:val="both"/>
+        <w:rPr>
+          <w:b w:val="0"/>
+          <w:sz w:val="24"/>
+          <w:szCs w:val="24"/>
+        </w:rPr>
+      </w:pPr>
+      <w:r>
+        <w:rPr>
+          <w:b w:val="0"/>
+          <w:sz w:val="24"/>
+          <w:szCs w:val="24"/>
+        </w:rPr>
+        <w:t>3.2 Definição das questões para avaliar a influência das práticas</w:t>
+      </w:r>
+      <w:r>
+        <w:rPr>
+          <w:b w:val="0"/>
+          <w:sz w:val="24"/>
+          <w:szCs w:val="24"/>
+        </w:rPr>
+        <w:t xml:space="preserve"> ............................  </w:t>
+      </w:r>
+      <w:r>
+        <w:rPr>
+          <w:b w:val="0"/>
+          <w:sz w:val="24"/>
+          <w:szCs w:val="24"/>
+        </w:rPr>
+        <w:t>44</w:t>
+      </w:r>
+    </w:p>
+    <w:p>
+      <w:pPr>
+        <w:spacing w:line="360" w:lineRule="auto"/>
+        <w:jc w:val="both"/>
+        <w:rPr>
+          <w:b w:val="0"/>
+          <w:sz w:val="24"/>
+          <w:szCs w:val="24"/>
+        </w:rPr>
+      </w:pPr>
+      <w:r>
+        <w:rPr>
+          <w:b w:val="0"/>
+          <w:sz w:val="24"/>
+          <w:szCs w:val="24"/>
+        </w:rPr>
+        <w:t>3.</w:t>
+      </w:r>
+      <w:r>
+        <w:rPr>
+          <w:b w:val="0"/>
+          <w:sz w:val="24"/>
+          <w:szCs w:val="24"/>
+        </w:rPr>
+        <w:t>3</w:t>
+      </w:r>
+      <w:r>
+        <w:rPr>
+          <w:b w:val="0"/>
+          <w:sz w:val="24"/>
+          <w:szCs w:val="24"/>
+        </w:rPr>
+        <w:t xml:space="preserve"> </w:t>
+      </w:r>
+      <w:r>
+        <w:rPr>
+          <w:b w:val="0"/>
+          <w:sz w:val="24"/>
+          <w:szCs w:val="24"/>
+        </w:rPr>
+        <w:t>Considerações do Capítulo</w:t>
+      </w:r>
+      <w:r>
+        <w:rPr>
+          <w:b w:val="0"/>
+          <w:sz w:val="24"/>
+          <w:szCs w:val="24"/>
+        </w:rPr>
+        <w:t xml:space="preserve"> .............</w:t>
+      </w:r>
+      <w:r>
+        <w:rPr>
+          <w:b w:val="0"/>
+          <w:sz w:val="24"/>
+          <w:szCs w:val="24"/>
+        </w:rPr>
+        <w:t>......................................................</w:t>
+      </w:r>
+      <w:r>
+        <w:rPr>
+          <w:b w:val="0"/>
+          <w:sz w:val="24"/>
+          <w:szCs w:val="24"/>
+        </w:rPr>
+        <w:t>..............  4</w:t>
+      </w:r>
+      <w:r>
+        <w:rPr>
+          <w:b w:val="0"/>
+          <w:sz w:val="24"/>
+          <w:szCs w:val="24"/>
+        </w:rPr>
+        <w:t>6</w:t>
+      </w:r>
+    </w:p>
+    <w:p>
+      <w:pPr>
+        <w:spacing w:line="360" w:lineRule="auto"/>
+        <w:jc w:val="both"/>
+        <w:rPr>
+          <w:sz w:val="24"/>
+          <w:szCs w:val="24"/>
+        </w:rPr>
+      </w:pPr>
+      <w:r>
+        <w:rPr>
+          <w:sz w:val="24"/>
+          <w:szCs w:val="24"/>
+        </w:rPr>
+        <w:t>4</w:t>
+      </w:r>
+      <w:r>
+        <w:rPr>
+          <w:sz w:val="24"/>
+          <w:szCs w:val="24"/>
+        </w:rPr>
+        <w:t>.</w:t>
+      </w:r>
+      <w:r>
+        <w:rPr>
+          <w:sz w:val="24"/>
+          <w:szCs w:val="24"/>
+        </w:rPr>
+        <w:t xml:space="preserve"> </w:t>
+      </w:r>
+      <w:r>
+        <w:rPr>
+          <w:sz w:val="24"/>
+          <w:szCs w:val="24"/>
+        </w:rPr>
+        <w:t xml:space="preserve">ESTUDO DE CASO E </w:t>
+      </w:r>
+      <w:r>
+        <w:rPr>
+          <w:sz w:val="24"/>
+          <w:szCs w:val="24"/>
+        </w:rPr>
+        <w:t>ANÁLISE D</w:t>
+      </w:r>
+      <w:r>
+        <w:rPr>
+          <w:sz w:val="24"/>
+          <w:szCs w:val="24"/>
+        </w:rPr>
+        <w:t>E</w:t>
+      </w:r>
+      <w:r>
+        <w:rPr>
+          <w:sz w:val="24"/>
+          <w:szCs w:val="24"/>
+        </w:rPr>
+        <w:t xml:space="preserve"> RESULTADOS</w:t>
+      </w:r>
+      <w:r>
+        <w:rPr>
+          <w:sz w:val="24"/>
+          <w:szCs w:val="24"/>
+        </w:rPr>
+        <w:t xml:space="preserve"> </w:t>
+      </w:r>
+      <w:r>
+        <w:rPr>
+          <w:sz w:val="24"/>
+          <w:szCs w:val="24"/>
+        </w:rPr>
+        <w:t>.</w:t>
+      </w:r>
+      <w:r>
+        <w:rPr>
+          <w:sz w:val="24"/>
+          <w:szCs w:val="24"/>
+        </w:rPr>
+        <w:t>.</w:t>
+      </w:r>
+      <w:r>
+        <w:rPr>
+          <w:sz w:val="24"/>
+          <w:szCs w:val="24"/>
+        </w:rPr>
+        <w:t>............................</w:t>
+      </w:r>
+      <w:r>
+        <w:rPr>
+          <w:sz w:val="24"/>
+          <w:szCs w:val="24"/>
+        </w:rPr>
+        <w:t>...</w:t>
+      </w:r>
+      <w:r>
+        <w:rPr>
+          <w:sz w:val="24"/>
+          <w:szCs w:val="24"/>
+        </w:rPr>
+        <w:t>..</w:t>
+      </w:r>
+      <w:r>
+        <w:rPr>
+          <w:sz w:val="24"/>
+          <w:szCs w:val="24"/>
+        </w:rPr>
+        <w:t>.</w:t>
+      </w:r>
+      <w:r>
+        <w:rPr>
+          <w:sz w:val="24"/>
+          <w:szCs w:val="24"/>
+        </w:rPr>
+        <w:t>..</w:t>
+      </w:r>
+      <w:r>
+        <w:rPr>
+          <w:sz w:val="24"/>
+          <w:szCs w:val="24"/>
+        </w:rPr>
+        <w:t>....</w:t>
+      </w:r>
+      <w:r>
+        <w:rPr>
+          <w:sz w:val="24"/>
+          <w:szCs w:val="24"/>
+        </w:rPr>
+        <w:t xml:space="preserve">  </w:t>
+      </w:r>
+      <w:r>
+        <w:rPr>
+          <w:sz w:val="24"/>
+          <w:szCs w:val="24"/>
+        </w:rPr>
+        <w:t>4</w:t>
+      </w:r>
+      <w:r>
+        <w:rPr>
+          <w:sz w:val="24"/>
+          <w:szCs w:val="24"/>
+        </w:rPr>
+        <w:t>7</w:t>
+      </w:r>
+    </w:p>
+    <w:p>
+      <w:pPr>
+        <w:spacing w:line="360" w:lineRule="auto"/>
+        <w:jc w:val="both"/>
+        <w:rPr>
+          <w:b w:val="0"/>
+          <w:sz w:val="24"/>
+          <w:szCs w:val="24"/>
+        </w:rPr>
+      </w:pPr>
+      <w:r>
+        <w:rPr>
+          <w:b w:val="0"/>
+          <w:sz w:val="24"/>
+          <w:szCs w:val="24"/>
+        </w:rPr>
+        <w:t>4.1</w:t>
+      </w:r>
+      <w:r>
+        <w:rPr>
+          <w:b w:val="0"/>
+          <w:sz w:val="24"/>
+          <w:szCs w:val="24"/>
+        </w:rPr>
+        <w:t xml:space="preserve"> Aplicação das práticas em um projeto de software</w:t>
+      </w:r>
+      <w:r>
+        <w:rPr>
+          <w:b w:val="0"/>
+          <w:sz w:val="24"/>
+          <w:szCs w:val="24"/>
+        </w:rPr>
+        <w:t xml:space="preserve"> .............................................  4</w:t>
+      </w:r>
+      <w:r>
+        <w:rPr>
+          <w:b w:val="0"/>
+          <w:sz w:val="24"/>
+          <w:szCs w:val="24"/>
+        </w:rPr>
+        <w:t>7</w:t>
+      </w:r>
+    </w:p>
+    <w:p>
+      <w:pPr>
+        <w:spacing w:line="360" w:lineRule="auto"/>
+        <w:jc w:val="both"/>
+        <w:rPr>
+          <w:b w:val="0"/>
+          <w:sz w:val="24"/>
+          <w:szCs w:val="24"/>
+        </w:rPr>
+      </w:pPr>
+      <w:r>
+        <w:rPr>
+          <w:b w:val="0"/>
+          <w:sz w:val="24"/>
+          <w:szCs w:val="24"/>
+        </w:rPr>
+        <w:t>4.2</w:t>
+      </w:r>
+      <w:r>
+        <w:rPr>
+          <w:b w:val="0"/>
+          <w:sz w:val="24"/>
+          <w:szCs w:val="24"/>
+        </w:rPr>
+        <w:t xml:space="preserve"> Avaliação da influência das práticas na finalização do projeto</w:t>
+      </w:r>
+      <w:r>
+        <w:rPr>
+          <w:b w:val="0"/>
+          <w:sz w:val="24"/>
+          <w:szCs w:val="24"/>
+        </w:rPr>
+        <w:t xml:space="preserve"> ............................  </w:t>
+      </w:r>
+      <w:r>
+        <w:rPr>
+          <w:b w:val="0"/>
+          <w:sz w:val="24"/>
+          <w:szCs w:val="24"/>
+        </w:rPr>
+        <w:t>52</w:t>
+      </w:r>
+    </w:p>
+    <w:p>
+      <w:pPr>
+        <w:spacing w:line="360" w:lineRule="auto"/>
+        <w:jc w:val="both"/>
+        <w:rPr>
+          <w:b w:val="0"/>
+          <w:sz w:val="24"/>
+          <w:szCs w:val="24"/>
+        </w:rPr>
+      </w:pPr>
+      <w:r>
+        <w:rPr>
+          <w:b w:val="0"/>
+          <w:sz w:val="24"/>
+          <w:szCs w:val="24"/>
+        </w:rPr>
+        <w:t>4.3 Considerações sobre o estudo de caso e a avaliação</w:t>
+      </w:r>
+      <w:r>
+        <w:rPr>
+          <w:b w:val="0"/>
+          <w:sz w:val="24"/>
+          <w:szCs w:val="24"/>
+        </w:rPr>
+        <w:t xml:space="preserve"> ......................................... 59</w:t>
+      </w:r>
+    </w:p>
+    <w:p>
+      <w:pPr>
+        <w:spacing w:line="360" w:lineRule="auto"/>
+        <w:jc w:val="both"/>
+        <w:rPr>
+          <w:sz w:val="24"/>
+          <w:szCs w:val="24"/>
+        </w:rPr>
+      </w:pPr>
+      <w:r>
+        <w:rPr>
+          <w:sz w:val="24"/>
+          <w:szCs w:val="24"/>
+        </w:rPr>
+        <w:t>5</w:t>
+      </w:r>
+      <w:r>
+        <w:rPr>
+          <w:sz w:val="24"/>
+          <w:szCs w:val="24"/>
+        </w:rPr>
+        <w:t>.</w:t>
+      </w:r>
+      <w:r>
+        <w:rPr>
+          <w:sz w:val="24"/>
+          <w:szCs w:val="24"/>
+        </w:rPr>
+        <w:t xml:space="preserve"> CONSIDERAÇÕES FINAIS</w:t>
+      </w:r>
+      <w:r>
+        <w:rPr>
+          <w:sz w:val="24"/>
+          <w:szCs w:val="24"/>
+        </w:rPr>
+        <w:t xml:space="preserve"> </w:t>
+      </w:r>
+      <w:r>
+        <w:rPr>
+          <w:sz w:val="24"/>
+          <w:szCs w:val="24"/>
+        </w:rPr>
+        <w:t>.</w:t>
+      </w:r>
+      <w:r>
+        <w:rPr>
+          <w:sz w:val="24"/>
+          <w:szCs w:val="24"/>
+        </w:rPr>
+        <w:t>...</w:t>
+      </w:r>
+      <w:r>
+        <w:rPr>
+          <w:sz w:val="24"/>
+          <w:szCs w:val="24"/>
+        </w:rPr>
+        <w:t>.............................................................</w:t>
+      </w:r>
+      <w:r>
+        <w:rPr>
+          <w:sz w:val="24"/>
+          <w:szCs w:val="24"/>
+        </w:rPr>
+        <w:t>.............</w:t>
+      </w:r>
+      <w:r>
+        <w:rPr>
+          <w:sz w:val="24"/>
+          <w:szCs w:val="24"/>
+        </w:rPr>
+        <w:t>..</w:t>
+      </w:r>
+      <w:r>
+        <w:rPr>
+          <w:sz w:val="24"/>
+          <w:szCs w:val="24"/>
+        </w:rPr>
+        <w:t>.</w:t>
+      </w:r>
+      <w:r>
+        <w:rPr>
+          <w:sz w:val="24"/>
+          <w:szCs w:val="24"/>
+        </w:rPr>
+        <w:t xml:space="preserve">  </w:t>
+      </w:r>
+      <w:r>
+        <w:rPr>
+          <w:sz w:val="24"/>
+          <w:szCs w:val="24"/>
+        </w:rPr>
+        <w:t>61</w:t>
+      </w:r>
+    </w:p>
+    <w:p>
+      <w:pPr>
+        <w:spacing w:line="360" w:lineRule="auto"/>
+        <w:jc w:val="both"/>
+        <w:rPr>
+          <w:b w:val="0"/>
+          <w:sz w:val="24"/>
+          <w:szCs w:val="24"/>
+        </w:rPr>
+      </w:pPr>
+      <w:r>
+        <w:rPr>
+          <w:b w:val="0"/>
+          <w:sz w:val="24"/>
+          <w:szCs w:val="24"/>
+        </w:rPr>
+        <w:t>5</w:t>
+      </w:r>
+      <w:r>
+        <w:rPr>
+          <w:b w:val="0"/>
+          <w:sz w:val="24"/>
+          <w:szCs w:val="24"/>
+        </w:rPr>
+        <w:t>.1</w:t>
+      </w:r>
+      <w:r>
+        <w:rPr>
+          <w:b w:val="0"/>
+          <w:sz w:val="24"/>
+          <w:szCs w:val="24"/>
+        </w:rPr>
+        <w:t xml:space="preserve"> </w:t>
+      </w:r>
+      <w:r>
+        <w:rPr>
+          <w:b w:val="0"/>
+          <w:sz w:val="24"/>
+          <w:szCs w:val="24"/>
+        </w:rPr>
+        <w:t>Conclusões</w:t>
+      </w:r>
+      <w:r>
+        <w:rPr>
+          <w:b w:val="0"/>
+          <w:sz w:val="24"/>
+          <w:szCs w:val="24"/>
+        </w:rPr>
+        <w:t xml:space="preserve"> </w:t>
+      </w:r>
+      <w:r>
+        <w:rPr>
+          <w:b w:val="0"/>
+          <w:sz w:val="24"/>
+          <w:szCs w:val="24"/>
+        </w:rPr>
+        <w:t>.............................................................</w:t>
+      </w:r>
+      <w:r>
+        <w:rPr>
+          <w:b w:val="0"/>
+          <w:sz w:val="24"/>
+          <w:szCs w:val="24"/>
+        </w:rPr>
+        <w:t xml:space="preserve">............................................  </w:t>
+      </w:r>
+      <w:r>
+        <w:rPr>
+          <w:b w:val="0"/>
+          <w:sz w:val="24"/>
+          <w:szCs w:val="24"/>
+        </w:rPr>
+        <w:t>61</w:t>
+      </w:r>
+    </w:p>
+    <w:p>
+      <w:pPr>
+        <w:spacing w:line="360" w:lineRule="auto"/>
+        <w:jc w:val="both"/>
+        <w:rPr>
+          <w:b w:val="0"/>
+          <w:sz w:val="24"/>
+          <w:szCs w:val="24"/>
+        </w:rPr>
+      </w:pPr>
+      <w:r>
+        <w:rPr>
+          <w:b w:val="0"/>
+          <w:sz w:val="24"/>
+          <w:szCs w:val="24"/>
+        </w:rPr>
+        <w:t>5</w:t>
+      </w:r>
+      <w:r>
+        <w:rPr>
+          <w:b w:val="0"/>
+          <w:sz w:val="24"/>
+          <w:szCs w:val="24"/>
+        </w:rPr>
+        <w:t>.2</w:t>
+      </w:r>
+      <w:r>
+        <w:rPr>
+          <w:b w:val="0"/>
+          <w:sz w:val="24"/>
+          <w:szCs w:val="24"/>
+        </w:rPr>
+        <w:t xml:space="preserve"> </w:t>
+      </w:r>
+      <w:r>
+        <w:rPr>
+          <w:b w:val="0"/>
+          <w:sz w:val="24"/>
+          <w:szCs w:val="24"/>
+        </w:rPr>
+        <w:t>Contribuições do Trabalho</w:t>
+      </w:r>
+      <w:r>
+        <w:rPr>
+          <w:b w:val="0"/>
+          <w:sz w:val="24"/>
+          <w:szCs w:val="24"/>
+        </w:rPr>
+        <w:t xml:space="preserve"> </w:t>
+      </w:r>
+      <w:r>
+        <w:rPr>
+          <w:b w:val="0"/>
+          <w:sz w:val="24"/>
+          <w:szCs w:val="24"/>
+        </w:rPr>
         <w:t>.......................................................</w:t>
       </w:r>
       <w:r>
@@ -7024,11 +8953,172 @@
           <w:sz w:val="24"/>
           <w:szCs w:val="24"/>
         </w:rPr>
+        <w:t xml:space="preserve">...........................  </w:t>
+      </w:r>
+      <w:r>
+        <w:rPr>
+          <w:b w:val="0"/>
+          <w:sz w:val="24"/>
+          <w:szCs w:val="24"/>
+        </w:rPr>
+        <w:t>63</w:t>
+      </w:r>
+    </w:p>
+    <w:p>
+      <w:pPr>
+        <w:spacing w:line="360" w:lineRule="auto"/>
+        <w:jc w:val="both"/>
+        <w:rPr>
+          <w:b w:val="0"/>
+          <w:sz w:val="24"/>
+          <w:szCs w:val="24"/>
+        </w:rPr>
+      </w:pPr>
+      <w:r>
+        <w:rPr>
+          <w:b w:val="0"/>
+          <w:sz w:val="24"/>
+          <w:szCs w:val="24"/>
+        </w:rPr>
+        <w:t>5</w:t>
+      </w:r>
+      <w:r>
+        <w:rPr>
+          <w:b w:val="0"/>
+          <w:sz w:val="24"/>
+          <w:szCs w:val="24"/>
+        </w:rPr>
+        <w:t xml:space="preserve">.3 </w:t>
+      </w:r>
+      <w:r>
+        <w:rPr>
+          <w:b w:val="0"/>
+          <w:sz w:val="24"/>
+          <w:szCs w:val="24"/>
+        </w:rPr>
+        <w:t>Trabalhos Futuros</w:t>
+      </w:r>
+      <w:r>
+        <w:rPr>
+          <w:b w:val="0"/>
+          <w:sz w:val="24"/>
+          <w:szCs w:val="24"/>
+        </w:rPr>
+        <w:t xml:space="preserve"> ..</w:t>
+      </w:r>
+      <w:r>
+        <w:rPr>
+          <w:b w:val="0"/>
+          <w:sz w:val="24"/>
+          <w:szCs w:val="24"/>
+        </w:rPr>
+        <w:t>.......................................................</w:t>
+      </w:r>
+      <w:r>
+        <w:rPr>
+          <w:b w:val="0"/>
+          <w:sz w:val="24"/>
+          <w:szCs w:val="24"/>
+        </w:rPr>
+        <w:t xml:space="preserve">...................................... </w:t>
+      </w:r>
+      <w:r>
+        <w:rPr>
+          <w:b w:val="0"/>
+          <w:sz w:val="24"/>
+          <w:szCs w:val="24"/>
+        </w:rPr>
+        <w:t>64</w:t>
+      </w:r>
+    </w:p>
+    <w:p>
+      <w:pPr>
+        <w:spacing w:line="360" w:lineRule="auto"/>
+        <w:jc w:val="both"/>
+        <w:rPr>
+          <w:sz w:val="24"/>
+          <w:szCs w:val="24"/>
+        </w:rPr>
+      </w:pPr>
+      <w:r>
+        <w:rPr>
+          <w:sz w:val="24"/>
+          <w:szCs w:val="24"/>
+        </w:rPr>
+        <w:t>REFER</w:t>
+      </w:r>
+      <w:r>
+        <w:rPr>
+          <w:sz w:val="24"/>
+          <w:szCs w:val="24"/>
+        </w:rPr>
+        <w:t>Ê</w:t>
+      </w:r>
+      <w:r>
+        <w:rPr>
+          <w:sz w:val="24"/>
+          <w:szCs w:val="24"/>
+        </w:rPr>
+        <w:t>NCIAS</w:t>
+      </w:r>
+      <w:r>
+        <w:rPr>
+          <w:sz w:val="24"/>
+          <w:szCs w:val="24"/>
+        </w:rPr>
+        <w:t xml:space="preserve"> ..........</w:t>
+      </w:r>
+      <w:r>
+        <w:rPr>
+          <w:sz w:val="24"/>
+          <w:szCs w:val="24"/>
+        </w:rPr>
+        <w:t>....</w:t>
+      </w:r>
+      <w:r>
+        <w:rPr>
+          <w:sz w:val="24"/>
+          <w:szCs w:val="24"/>
+        </w:rPr>
+        <w:t>...................</w:t>
+      </w:r>
+      <w:r>
+        <w:rPr>
+          <w:sz w:val="24"/>
+          <w:szCs w:val="24"/>
+        </w:rPr>
+        <w:t>..........................</w:t>
+      </w:r>
+      <w:r>
+        <w:rPr>
+          <w:sz w:val="24"/>
+          <w:szCs w:val="24"/>
+        </w:rPr>
+        <w:t>..........................................</w:t>
+      </w:r>
+      <w:r>
+        <w:rPr>
+          <w:sz w:val="24"/>
+          <w:szCs w:val="24"/>
+        </w:rPr>
         <w:t>.</w:t>
       </w:r>
       <w:r>
         <w:rPr>
-          <w:b w:val="0"/>
+          <w:sz w:val="24"/>
+          <w:szCs w:val="24"/>
+        </w:rPr>
+        <w:t>.</w:t>
+      </w:r>
+      <w:r>
+        <w:rPr>
+          <w:sz w:val="24"/>
+          <w:szCs w:val="24"/>
+        </w:rPr>
+        <w:t>.</w:t>
+      </w:r>
+      <w:r>
+        <w:rPr>
           <w:sz w:val="24"/>
           <w:szCs w:val="24"/>
         </w:rPr>
@@ -7036,62 +9126,67 @@
       </w:r>
       <w:r>
         <w:rPr>
-          <w:b w:val="0"/>
-          <w:sz w:val="24"/>
-          <w:szCs w:val="24"/>
-        </w:rPr>
-        <w:t>1</w:t>
-      </w:r>
-      <w:r>
-        <w:rPr>
-          <w:b w:val="0"/>
-          <w:sz w:val="24"/>
-          <w:szCs w:val="24"/>
-        </w:rPr>
-        <w:t>7</w:t>
-      </w:r>
-    </w:p>
-    <w:p>
-      <w:pPr>
-        <w:spacing w:line="360" w:lineRule="auto"/>
-        <w:jc w:val="both"/>
-        <w:rPr>
-          <w:b w:val="0"/>
-          <w:sz w:val="24"/>
-          <w:szCs w:val="24"/>
-        </w:rPr>
-      </w:pPr>
-      <w:r>
-        <w:rPr>
-          <w:b w:val="0"/>
-          <w:sz w:val="24"/>
-          <w:szCs w:val="24"/>
-        </w:rPr>
-        <w:t>1.</w:t>
-      </w:r>
-      <w:r>
-        <w:rPr>
-          <w:b w:val="0"/>
-          <w:sz w:val="24"/>
-          <w:szCs w:val="24"/>
-        </w:rPr>
-        <w:t>5</w:t>
-      </w:r>
-      <w:r>
-        <w:rPr>
-          <w:b w:val="0"/>
-          <w:sz w:val="24"/>
-          <w:szCs w:val="24"/>
-        </w:rPr>
-        <w:t xml:space="preserve"> Estrutura do Trabalho</w:t>
-      </w:r>
-      <w:r>
-        <w:rPr>
-          <w:b w:val="0"/>
-          <w:sz w:val="24"/>
-          <w:szCs w:val="24"/>
-        </w:rPr>
-        <w:t xml:space="preserve"> ................................</w:t>
+          <w:sz w:val="24"/>
+          <w:szCs w:val="24"/>
+        </w:rPr>
+        <w:t>66</w:t>
+      </w:r>
+    </w:p>
+    <w:p>
+      <w:pPr>
+        <w:spacing w:line="360" w:lineRule="auto"/>
+        <w:jc w:val="both"/>
+        <w:rPr>
+          <w:b w:val="0"/>
+          <w:sz w:val="24"/>
+          <w:szCs w:val="24"/>
+        </w:rPr>
+      </w:pPr>
+      <w:r>
+        <w:rPr>
+          <w:caps/>
+          <w:sz w:val="24"/>
+          <w:szCs w:val="24"/>
+        </w:rPr>
+        <w:t>Apêndice</w:t>
+      </w:r>
+      <w:r>
+        <w:rPr>
+          <w:sz w:val="24"/>
+          <w:szCs w:val="24"/>
+        </w:rPr>
+        <w:t xml:space="preserve"> </w:t>
+      </w:r>
+      <w:r>
+        <w:rPr>
+          <w:sz w:val="24"/>
+          <w:szCs w:val="24"/>
+        </w:rPr>
+        <w:t>A</w:t>
+      </w:r>
+      <w:r>
+        <w:rPr>
+          <w:sz w:val="24"/>
+          <w:szCs w:val="24"/>
+        </w:rPr>
+        <w:t xml:space="preserve"> </w:t>
+      </w:r>
+      <w:r>
+        <w:rPr>
+          <w:b w:val="0"/>
+          <w:bCs w:val="0"/>
+          <w:sz w:val="24"/>
+          <w:szCs w:val="24"/>
+        </w:rPr>
+        <w:t>– Listas de Verificação utilizadas no estudo de caso</w:t>
+      </w:r>
+      <w:r>
+        <w:rPr>
+          <w:b w:val="0"/>
+          <w:sz w:val="24"/>
+          <w:szCs w:val="24"/>
+        </w:rPr>
+        <w:t xml:space="preserve"> </w:t>
       </w:r>
       <w:r>
         <w:rPr>
@@ -7107,87 +9202,43 @@
           <w:sz w:val="24"/>
           <w:szCs w:val="24"/>
         </w:rPr>
-        <w:t>......................................................</w:t>
-      </w:r>
-      <w:r>
-        <w:rPr>
-          <w:b w:val="0"/>
-          <w:sz w:val="24"/>
-          <w:szCs w:val="24"/>
-        </w:rPr>
-        <w:t xml:space="preserve"> </w:t>
-      </w:r>
-      <w:r>
-        <w:rPr>
-          <w:b w:val="0"/>
-          <w:sz w:val="24"/>
-          <w:szCs w:val="24"/>
-        </w:rPr>
-        <w:t xml:space="preserve"> </w:t>
-      </w:r>
-      <w:r>
-        <w:rPr>
-          <w:b w:val="0"/>
-          <w:sz w:val="24"/>
-          <w:szCs w:val="24"/>
-        </w:rPr>
-        <w:t>1</w:t>
-      </w:r>
-      <w:r>
-        <w:rPr>
-          <w:b w:val="0"/>
-          <w:sz w:val="24"/>
-          <w:szCs w:val="24"/>
-        </w:rPr>
-        <w:t>7</w:t>
-      </w:r>
-    </w:p>
-    <w:p>
-      <w:pPr>
-        <w:spacing w:line="360" w:lineRule="auto"/>
-        <w:jc w:val="both"/>
-        <w:rPr>
-          <w:sz w:val="24"/>
-          <w:szCs w:val="24"/>
-        </w:rPr>
-      </w:pPr>
-      <w:r>
-        <w:rPr>
-          <w:sz w:val="24"/>
-          <w:szCs w:val="24"/>
-        </w:rPr>
-        <w:t>2</w:t>
-      </w:r>
-      <w:r>
-        <w:rPr>
-          <w:sz w:val="24"/>
-          <w:szCs w:val="24"/>
-        </w:rPr>
         <w:t>.</w:t>
       </w:r>
       <w:r>
         <w:rPr>
-          <w:sz w:val="24"/>
-          <w:szCs w:val="24"/>
-        </w:rPr>
-        <w:t xml:space="preserve"> </w:t>
-      </w:r>
-      <w:r>
-        <w:rPr>
-          <w:sz w:val="24"/>
-          <w:szCs w:val="24"/>
-        </w:rPr>
-        <w:t>REVISÃO BIBLIOGRÁFICA</w:t>
-      </w:r>
-      <w:r>
-        <w:rPr>
-          <w:sz w:val="24"/>
-          <w:szCs w:val="24"/>
-        </w:rPr>
-        <w:t xml:space="preserve"> </w:t>
-      </w:r>
-      <w:r>
-        <w:rPr>
+          <w:b w:val="0"/>
+          <w:sz w:val="24"/>
+          <w:szCs w:val="24"/>
+        </w:rPr>
+        <w:t>..............</w:t>
+      </w:r>
+      <w:r>
+        <w:rPr>
+          <w:b w:val="0"/>
+          <w:sz w:val="24"/>
+          <w:szCs w:val="24"/>
+        </w:rPr>
+        <w:t>.</w:t>
+      </w:r>
+      <w:r>
+        <w:rPr>
+          <w:b w:val="0"/>
+          <w:sz w:val="24"/>
+          <w:szCs w:val="24"/>
+        </w:rPr>
+        <w:t>.</w:t>
+      </w:r>
+      <w:r>
+        <w:rPr>
+          <w:b w:val="0"/>
+          <w:sz w:val="24"/>
+          <w:szCs w:val="24"/>
+        </w:rPr>
+        <w:t>...</w:t>
+      </w:r>
+      <w:r>
+        <w:rPr>
+          <w:b w:val="0"/>
           <w:sz w:val="24"/>
           <w:szCs w:val="24"/>
         </w:rPr>
@@ -7195,48 +9246,7 @@
       </w:r>
       <w:r>
         <w:rPr>
-          <w:sz w:val="24"/>
-          <w:szCs w:val="24"/>
-        </w:rPr>
-        <w:t>..</w:t>
-      </w:r>
-      <w:r>
-        <w:rPr>
-          <w:sz w:val="24"/>
-          <w:szCs w:val="24"/>
-        </w:rPr>
-        <w:t>.....................................................</w:t>
-      </w:r>
-      <w:r>
-        <w:rPr>
-          <w:sz w:val="24"/>
-          <w:szCs w:val="24"/>
-        </w:rPr>
-        <w:t>..</w:t>
-      </w:r>
-      <w:r>
-        <w:rPr>
-          <w:sz w:val="24"/>
-          <w:szCs w:val="24"/>
-        </w:rPr>
-        <w:t>...............</w:t>
-      </w:r>
-      <w:r>
-        <w:rPr>
-          <w:sz w:val="24"/>
-          <w:szCs w:val="24"/>
-        </w:rPr>
-        <w:t>..</w:t>
-      </w:r>
-      <w:r>
-        <w:rPr>
-          <w:sz w:val="24"/>
-          <w:szCs w:val="24"/>
-        </w:rPr>
-        <w:t>....</w:t>
-      </w:r>
-      <w:r>
-        <w:rPr>
+          <w:b w:val="0"/>
           <w:sz w:val="24"/>
           <w:szCs w:val="24"/>
         </w:rPr>
@@ -7244,1726 +9254,12 @@
       </w:r>
       <w:r>
         <w:rPr>
-          <w:sz w:val="24"/>
-          <w:szCs w:val="24"/>
-        </w:rPr>
-        <w:t>1</w:t>
-      </w:r>
-      <w:r>
-        <w:rPr>
-          <w:sz w:val="24"/>
-          <w:szCs w:val="24"/>
-        </w:rPr>
-        <w:t>9</w:t>
-      </w:r>
-    </w:p>
-    <w:p>
-      <w:pPr>
-        <w:spacing w:line="360" w:lineRule="auto"/>
-        <w:jc w:val="both"/>
-        <w:rPr>
-          <w:b w:val="0"/>
-          <w:sz w:val="24"/>
-          <w:szCs w:val="24"/>
-        </w:rPr>
-      </w:pPr>
-      <w:r>
-        <w:rPr>
-          <w:b w:val="0"/>
-          <w:sz w:val="24"/>
-          <w:szCs w:val="24"/>
-        </w:rPr>
-        <w:t>2.1 Considerações Iniciais</w:t>
-      </w:r>
-      <w:r>
-        <w:rPr>
-          <w:b w:val="0"/>
-          <w:sz w:val="24"/>
-          <w:szCs w:val="24"/>
-        </w:rPr>
-        <w:t xml:space="preserve"> </w:t>
-      </w:r>
-      <w:r>
-        <w:rPr>
-          <w:b w:val="0"/>
-          <w:sz w:val="24"/>
-          <w:szCs w:val="24"/>
-        </w:rPr>
-        <w:t>.............................</w:t>
-      </w:r>
-      <w:r>
-        <w:rPr>
-          <w:b w:val="0"/>
-          <w:sz w:val="24"/>
-          <w:szCs w:val="24"/>
-        </w:rPr>
-        <w:t>.</w:t>
-      </w:r>
-      <w:r>
-        <w:rPr>
-          <w:b w:val="0"/>
-          <w:sz w:val="24"/>
-          <w:szCs w:val="24"/>
-        </w:rPr>
-        <w:t>.................................</w:t>
-      </w:r>
-      <w:r>
-        <w:rPr>
-          <w:b w:val="0"/>
-          <w:sz w:val="24"/>
-          <w:szCs w:val="24"/>
-        </w:rPr>
-        <w:t>..</w:t>
-      </w:r>
-      <w:r>
-        <w:rPr>
-          <w:b w:val="0"/>
-          <w:sz w:val="24"/>
-          <w:szCs w:val="24"/>
-        </w:rPr>
-        <w:t>.............</w:t>
-      </w:r>
-      <w:r>
-        <w:rPr>
-          <w:b w:val="0"/>
-          <w:sz w:val="24"/>
-          <w:szCs w:val="24"/>
-        </w:rPr>
-        <w:t>.</w:t>
-      </w:r>
-      <w:r>
-        <w:rPr>
-          <w:b w:val="0"/>
-          <w:sz w:val="24"/>
-          <w:szCs w:val="24"/>
-        </w:rPr>
-        <w:t>...</w:t>
-      </w:r>
-      <w:r>
-        <w:rPr>
-          <w:b w:val="0"/>
-          <w:sz w:val="24"/>
-          <w:szCs w:val="24"/>
-        </w:rPr>
-        <w:t>..</w:t>
-      </w:r>
-      <w:r>
-        <w:rPr>
-          <w:b w:val="0"/>
-          <w:sz w:val="24"/>
-          <w:szCs w:val="24"/>
-        </w:rPr>
-        <w:t>....</w:t>
-      </w:r>
-      <w:r>
-        <w:rPr>
-          <w:b w:val="0"/>
-          <w:sz w:val="24"/>
-          <w:szCs w:val="24"/>
-        </w:rPr>
-        <w:t xml:space="preserve">  </w:t>
-      </w:r>
-      <w:r>
-        <w:rPr>
-          <w:b w:val="0"/>
-          <w:sz w:val="24"/>
-          <w:szCs w:val="24"/>
-        </w:rPr>
-        <w:t>1</w:t>
-      </w:r>
-      <w:r>
-        <w:rPr>
-          <w:b w:val="0"/>
-          <w:sz w:val="24"/>
-          <w:szCs w:val="24"/>
-        </w:rPr>
-        <w:t>9</w:t>
-      </w:r>
-    </w:p>
-    <w:p>
-      <w:pPr>
-        <w:spacing w:line="360" w:lineRule="auto"/>
-        <w:jc w:val="both"/>
-        <w:rPr>
-          <w:b w:val="0"/>
-          <w:sz w:val="24"/>
-          <w:szCs w:val="24"/>
-        </w:rPr>
-      </w:pPr>
-      <w:r>
-        <w:rPr>
-          <w:b w:val="0"/>
-          <w:sz w:val="24"/>
-          <w:szCs w:val="24"/>
-        </w:rPr>
-        <w:t xml:space="preserve">2.2 </w:t>
-      </w:r>
-      <w:r>
-        <w:rPr>
-          <w:b w:val="0"/>
-          <w:sz w:val="24"/>
-          <w:szCs w:val="24"/>
-        </w:rPr>
-        <w:t>Engenharia de Requisitos</w:t>
-      </w:r>
-      <w:r>
-        <w:rPr>
-          <w:b w:val="0"/>
-          <w:sz w:val="24"/>
-          <w:szCs w:val="24"/>
-        </w:rPr>
-        <w:t xml:space="preserve"> ...................................................................................  </w:t>
-      </w:r>
-      <w:r>
-        <w:rPr>
-          <w:b w:val="0"/>
-          <w:sz w:val="24"/>
-          <w:szCs w:val="24"/>
-          <w:lang w:val="en-US"/>
-        </w:rPr>
-        <w:t>1</w:t>
-      </w:r>
-      <w:r>
-        <w:rPr>
-          <w:b w:val="0"/>
-          <w:sz w:val="24"/>
-          <w:szCs w:val="24"/>
-          <w:lang w:val="en-US"/>
-        </w:rPr>
-        <w:t>9</w:t>
-      </w:r>
-    </w:p>
-    <w:p>
-      <w:pPr>
-        <w:spacing w:line="360" w:lineRule="auto"/>
-        <w:jc w:val="both"/>
-        <w:rPr>
-          <w:b w:val="0"/>
-          <w:sz w:val="24"/>
-          <w:szCs w:val="24"/>
-          <w:lang w:val="en-US"/>
-        </w:rPr>
-      </w:pPr>
-      <w:r>
-        <w:rPr>
-          <w:b w:val="0"/>
-          <w:sz w:val="24"/>
-          <w:szCs w:val="24"/>
-        </w:rPr>
-        <w:t>2.</w:t>
-      </w:r>
-      <w:r>
-        <w:rPr>
-          <w:b w:val="0"/>
-          <w:sz w:val="24"/>
-          <w:szCs w:val="24"/>
-        </w:rPr>
-        <w:t>3</w:t>
-      </w:r>
-      <w:r>
-        <w:rPr>
-          <w:b w:val="0"/>
-          <w:sz w:val="24"/>
-          <w:szCs w:val="24"/>
-        </w:rPr>
-        <w:t xml:space="preserve"> Gestão das Comunicações</w:t>
-      </w:r>
-      <w:r>
-        <w:rPr>
-          <w:b w:val="0"/>
-          <w:sz w:val="24"/>
-          <w:szCs w:val="24"/>
-        </w:rPr>
-        <w:t xml:space="preserve"> .................................................................................  </w:t>
-      </w:r>
-      <w:r>
-        <w:rPr>
-          <w:b w:val="0"/>
-          <w:sz w:val="24"/>
-          <w:szCs w:val="24"/>
-          <w:lang w:val="en-US"/>
-        </w:rPr>
-        <w:t>21</w:t>
-      </w:r>
-    </w:p>
-    <w:p>
-      <w:pPr>
-        <w:spacing w:line="360" w:lineRule="auto"/>
-        <w:jc w:val="both"/>
-        <w:rPr>
-          <w:b w:val="0"/>
-          <w:sz w:val="24"/>
-          <w:szCs w:val="24"/>
-          <w:lang w:val="en-US"/>
-        </w:rPr>
-      </w:pPr>
-      <w:r>
-        <w:rPr>
-          <w:b w:val="0"/>
-          <w:sz w:val="24"/>
-          <w:szCs w:val="24"/>
-        </w:rPr>
-        <w:t>2.</w:t>
-      </w:r>
-      <w:r>
-        <w:rPr>
-          <w:b w:val="0"/>
-          <w:sz w:val="24"/>
-          <w:szCs w:val="24"/>
-        </w:rPr>
-        <w:t>3</w:t>
-      </w:r>
-      <w:r>
-        <w:rPr>
-          <w:b w:val="0"/>
-          <w:sz w:val="24"/>
-          <w:szCs w:val="24"/>
-        </w:rPr>
-        <w:t>.1 O processo de comunicação</w:t>
-      </w:r>
-      <w:r>
-        <w:rPr>
-          <w:b w:val="0"/>
-          <w:sz w:val="24"/>
-          <w:szCs w:val="24"/>
-        </w:rPr>
-        <w:t xml:space="preserve"> ............................................................................  </w:t>
-      </w:r>
-      <w:r>
-        <w:rPr>
-          <w:b w:val="0"/>
-          <w:sz w:val="24"/>
-          <w:szCs w:val="24"/>
-          <w:lang w:val="en-US"/>
-        </w:rPr>
-        <w:t>21</w:t>
-      </w:r>
-    </w:p>
-    <w:p>
-      <w:pPr>
-        <w:spacing w:line="360" w:lineRule="auto"/>
-        <w:jc w:val="both"/>
-        <w:rPr>
-          <w:b w:val="0"/>
-          <w:sz w:val="24"/>
-          <w:szCs w:val="24"/>
-          <w:lang w:val="en-US"/>
-        </w:rPr>
-      </w:pPr>
-      <w:r>
-        <w:rPr>
-          <w:b w:val="0"/>
-          <w:sz w:val="24"/>
-          <w:szCs w:val="24"/>
-        </w:rPr>
-        <w:t>2.</w:t>
-      </w:r>
-      <w:r>
-        <w:rPr>
-          <w:b w:val="0"/>
-          <w:sz w:val="24"/>
-          <w:szCs w:val="24"/>
-        </w:rPr>
-        <w:t>3</w:t>
-      </w:r>
-      <w:r>
-        <w:rPr>
-          <w:b w:val="0"/>
-          <w:sz w:val="24"/>
-          <w:szCs w:val="24"/>
-        </w:rPr>
-        <w:t>.2 Fluxos de Gestão das Comunicações</w:t>
-      </w:r>
-      <w:r>
-        <w:rPr>
-          <w:b w:val="0"/>
-          <w:sz w:val="24"/>
-          <w:szCs w:val="24"/>
-        </w:rPr>
-        <w:t xml:space="preserve"> ..............................................................  </w:t>
-      </w:r>
-      <w:r>
-        <w:rPr>
-          <w:b w:val="0"/>
-          <w:sz w:val="24"/>
-          <w:szCs w:val="24"/>
-          <w:lang w:val="en-US"/>
-        </w:rPr>
-        <w:t>21</w:t>
-      </w:r>
-    </w:p>
-    <w:p>
-      <w:pPr>
-        <w:spacing w:line="360" w:lineRule="auto"/>
-        <w:jc w:val="both"/>
-        <w:rPr>
-          <w:b w:val="0"/>
-          <w:sz w:val="24"/>
-          <w:szCs w:val="24"/>
-          <w:lang w:val="en-US"/>
-        </w:rPr>
-      </w:pPr>
-      <w:r>
-        <w:rPr>
-          <w:b w:val="0"/>
-          <w:sz w:val="24"/>
-          <w:szCs w:val="24"/>
-        </w:rPr>
-        <w:t>2.</w:t>
-      </w:r>
-      <w:r>
-        <w:rPr>
-          <w:b w:val="0"/>
-          <w:sz w:val="24"/>
-          <w:szCs w:val="24"/>
-        </w:rPr>
-        <w:t>3</w:t>
-      </w:r>
-      <w:r>
-        <w:rPr>
-          <w:b w:val="0"/>
-          <w:sz w:val="24"/>
-          <w:szCs w:val="24"/>
-        </w:rPr>
-        <w:t>.3 Gestão das Comunicações em ambientes ágeis ou adaptativos</w:t>
-      </w:r>
-      <w:r>
-        <w:rPr>
-          <w:b w:val="0"/>
-          <w:sz w:val="24"/>
-          <w:szCs w:val="24"/>
-        </w:rPr>
-        <w:t xml:space="preserve"> .....................  </w:t>
-      </w:r>
-      <w:r>
-        <w:rPr>
-          <w:b w:val="0"/>
-          <w:sz w:val="24"/>
-          <w:szCs w:val="24"/>
-          <w:lang w:val="en-US"/>
-        </w:rPr>
-        <w:t>25</w:t>
-      </w:r>
-    </w:p>
-    <w:p>
-      <w:pPr>
-        <w:spacing w:line="360" w:lineRule="auto"/>
-        <w:jc w:val="both"/>
-        <w:rPr>
-          <w:b w:val="0"/>
-          <w:sz w:val="24"/>
-          <w:szCs w:val="24"/>
-          <w:lang w:val="en-US"/>
-        </w:rPr>
-      </w:pPr>
-      <w:r>
-        <w:rPr>
-          <w:b w:val="0"/>
-          <w:sz w:val="24"/>
-          <w:szCs w:val="24"/>
-        </w:rPr>
-        <w:t>2.</w:t>
-      </w:r>
-      <w:r>
-        <w:rPr>
-          <w:b w:val="0"/>
-          <w:sz w:val="24"/>
-          <w:szCs w:val="24"/>
-        </w:rPr>
-        <w:t>4</w:t>
-      </w:r>
-      <w:r>
-        <w:rPr>
-          <w:b w:val="0"/>
-          <w:sz w:val="24"/>
-          <w:szCs w:val="24"/>
-        </w:rPr>
-        <w:t xml:space="preserve"> Metodologias Ágeis</w:t>
-      </w:r>
-      <w:r>
-        <w:rPr>
-          <w:b w:val="0"/>
-          <w:sz w:val="24"/>
-          <w:szCs w:val="24"/>
-        </w:rPr>
-        <w:t xml:space="preserve"> ..........</w:t>
-      </w:r>
-      <w:r>
-        <w:rPr>
-          <w:b w:val="0"/>
-          <w:sz w:val="24"/>
-          <w:szCs w:val="24"/>
-        </w:rPr>
-        <w:t>..................................</w:t>
-      </w:r>
-      <w:r>
-        <w:rPr>
-          <w:b w:val="0"/>
-          <w:sz w:val="24"/>
-          <w:szCs w:val="24"/>
-        </w:rPr>
-        <w:t>.</w:t>
-      </w:r>
-      <w:r>
-        <w:rPr>
-          <w:b w:val="0"/>
-          <w:sz w:val="24"/>
-          <w:szCs w:val="24"/>
-        </w:rPr>
-        <w:t>....................</w:t>
-      </w:r>
-      <w:r>
-        <w:rPr>
-          <w:b w:val="0"/>
-          <w:sz w:val="24"/>
-          <w:szCs w:val="24"/>
-        </w:rPr>
-        <w:t>..</w:t>
-      </w:r>
-      <w:r>
-        <w:rPr>
-          <w:b w:val="0"/>
-          <w:sz w:val="24"/>
-          <w:szCs w:val="24"/>
-        </w:rPr>
-        <w:t>................</w:t>
-      </w:r>
-      <w:r>
-        <w:rPr>
-          <w:b w:val="0"/>
-          <w:sz w:val="24"/>
-          <w:szCs w:val="24"/>
-        </w:rPr>
-        <w:t>.</w:t>
-      </w:r>
-      <w:r>
-        <w:rPr>
-          <w:b w:val="0"/>
-          <w:sz w:val="24"/>
-          <w:szCs w:val="24"/>
-        </w:rPr>
-        <w:t>.</w:t>
-      </w:r>
-      <w:r>
-        <w:rPr>
-          <w:b w:val="0"/>
-          <w:sz w:val="24"/>
-          <w:szCs w:val="24"/>
-        </w:rPr>
-        <w:t>..</w:t>
-      </w:r>
-      <w:r>
-        <w:rPr>
-          <w:b w:val="0"/>
-          <w:sz w:val="24"/>
-          <w:szCs w:val="24"/>
-        </w:rPr>
-        <w:t>.....</w:t>
-      </w:r>
-      <w:r>
-        <w:rPr>
-          <w:b w:val="0"/>
-          <w:sz w:val="24"/>
-          <w:szCs w:val="24"/>
-        </w:rPr>
-        <w:t xml:space="preserve">  </w:t>
-      </w:r>
-      <w:r>
-        <w:rPr>
-          <w:b w:val="0"/>
-          <w:sz w:val="24"/>
-          <w:szCs w:val="24"/>
-          <w:lang w:val="en-US"/>
-        </w:rPr>
-        <w:t>25</w:t>
-      </w:r>
-    </w:p>
-    <w:p>
-      <w:pPr>
-        <w:spacing w:line="360" w:lineRule="auto"/>
-        <w:jc w:val="both"/>
-        <w:rPr>
-          <w:b w:val="0"/>
-          <w:sz w:val="24"/>
-          <w:szCs w:val="24"/>
-          <w:lang w:val="en-US"/>
-        </w:rPr>
-      </w:pPr>
-      <w:r>
-        <w:rPr>
-          <w:b w:val="0"/>
-          <w:sz w:val="24"/>
-          <w:szCs w:val="24"/>
-        </w:rPr>
-        <w:t>2.4.1 Refinamento de Requisitos em Metodologias Ágeis</w:t>
-      </w:r>
-      <w:r>
-        <w:rPr>
-          <w:b w:val="0"/>
-          <w:sz w:val="24"/>
-          <w:szCs w:val="24"/>
-        </w:rPr>
-        <w:t xml:space="preserve"> .......................................  </w:t>
-      </w:r>
-      <w:r>
-        <w:rPr>
-          <w:b w:val="0"/>
-          <w:sz w:val="24"/>
-          <w:szCs w:val="24"/>
-          <w:lang w:val="en-US"/>
-        </w:rPr>
-        <w:t>26</w:t>
-      </w:r>
-    </w:p>
-    <w:p>
-      <w:pPr>
-        <w:spacing w:line="360" w:lineRule="auto"/>
-        <w:jc w:val="both"/>
-        <w:rPr>
-          <w:b w:val="0"/>
-          <w:sz w:val="24"/>
-          <w:szCs w:val="24"/>
-          <w:lang w:val="en-US"/>
-        </w:rPr>
-      </w:pPr>
-      <w:r>
-        <w:rPr>
-          <w:b w:val="0"/>
-          <w:sz w:val="24"/>
-          <w:szCs w:val="24"/>
-        </w:rPr>
-        <w:t>2.</w:t>
-      </w:r>
-      <w:r>
-        <w:rPr>
-          <w:b w:val="0"/>
-          <w:sz w:val="24"/>
-          <w:szCs w:val="24"/>
-        </w:rPr>
-        <w:t>5</w:t>
-      </w:r>
-      <w:r>
-        <w:rPr>
-          <w:b w:val="0"/>
-          <w:sz w:val="24"/>
-          <w:szCs w:val="24"/>
-        </w:rPr>
-        <w:t xml:space="preserve"> Extreme </w:t>
-      </w:r>
-      <w:proofErr w:type="spellStart"/>
-      <w:r>
-        <w:rPr>
-          <w:b w:val="0"/>
-          <w:sz w:val="24"/>
-          <w:szCs w:val="24"/>
-        </w:rPr>
-        <w:t>Programming</w:t>
-      </w:r>
-      <w:proofErr w:type="spellEnd"/>
-      <w:r>
-        <w:rPr>
-          <w:b w:val="0"/>
-          <w:sz w:val="24"/>
-          <w:szCs w:val="24"/>
-        </w:rPr>
-        <w:t xml:space="preserve"> ..................................................................................</w:t>
-      </w:r>
-      <w:r>
-        <w:rPr>
-          <w:b w:val="0"/>
-          <w:sz w:val="24"/>
-          <w:szCs w:val="24"/>
-        </w:rPr>
-        <w:t>...</w:t>
-      </w:r>
-      <w:r>
-        <w:rPr>
-          <w:b w:val="0"/>
-          <w:sz w:val="24"/>
-          <w:szCs w:val="24"/>
-        </w:rPr>
-        <w:t xml:space="preserve">...  </w:t>
-      </w:r>
-      <w:r>
-        <w:rPr>
-          <w:b w:val="0"/>
-          <w:sz w:val="24"/>
-          <w:szCs w:val="24"/>
-          <w:lang w:val="en-US"/>
-        </w:rPr>
-        <w:t>27</w:t>
-      </w:r>
-    </w:p>
-    <w:p>
-      <w:pPr>
-        <w:spacing w:line="360" w:lineRule="auto"/>
-        <w:jc w:val="both"/>
-        <w:rPr>
-          <w:b w:val="0"/>
-          <w:sz w:val="24"/>
-          <w:szCs w:val="24"/>
-          <w:lang w:val="en-US"/>
-        </w:rPr>
-      </w:pPr>
-      <w:r>
-        <w:rPr>
-          <w:b w:val="0"/>
-          <w:sz w:val="24"/>
-          <w:szCs w:val="24"/>
-        </w:rPr>
-        <w:t>2.4 Test-Driven Development</w:t>
-      </w:r>
-      <w:r>
-        <w:rPr>
-          <w:b w:val="0"/>
-          <w:sz w:val="24"/>
-          <w:szCs w:val="24"/>
-        </w:rPr>
-        <w:t xml:space="preserve"> .............................................................................</w:t>
-      </w:r>
-      <w:r>
-        <w:rPr>
-          <w:b w:val="0"/>
-          <w:sz w:val="24"/>
-          <w:szCs w:val="24"/>
-        </w:rPr>
-        <w:t>..</w:t>
-      </w:r>
-      <w:r>
-        <w:rPr>
-          <w:b w:val="0"/>
-          <w:sz w:val="24"/>
-          <w:szCs w:val="24"/>
-        </w:rPr>
-        <w:t xml:space="preserve">....  </w:t>
-      </w:r>
-      <w:r>
-        <w:rPr>
-          <w:b w:val="0"/>
-          <w:sz w:val="24"/>
-          <w:szCs w:val="24"/>
-          <w:lang w:val="en-US"/>
-        </w:rPr>
-        <w:t>2</w:t>
-      </w:r>
-      <w:r>
-        <w:rPr>
-          <w:b w:val="0"/>
-          <w:sz w:val="24"/>
-          <w:szCs w:val="24"/>
-          <w:lang w:val="en-US"/>
-        </w:rPr>
-        <w:t>9</w:t>
-      </w:r>
-    </w:p>
-    <w:p>
-      <w:pPr>
-        <w:spacing w:line="360" w:lineRule="auto"/>
-        <w:jc w:val="both"/>
-        <w:rPr>
-          <w:b w:val="0"/>
-          <w:sz w:val="24"/>
-          <w:szCs w:val="24"/>
-          <w:lang w:val="en-US"/>
-        </w:rPr>
-      </w:pPr>
-      <w:r>
-        <w:rPr>
-          <w:b w:val="0"/>
-          <w:sz w:val="24"/>
-          <w:szCs w:val="24"/>
-        </w:rPr>
-        <w:t>2.</w:t>
-      </w:r>
-      <w:r>
-        <w:rPr>
-          <w:b w:val="0"/>
-          <w:sz w:val="24"/>
-          <w:szCs w:val="24"/>
-        </w:rPr>
-        <w:t>7</w:t>
-      </w:r>
-      <w:r>
-        <w:rPr>
-          <w:b w:val="0"/>
-          <w:sz w:val="24"/>
-          <w:szCs w:val="24"/>
-        </w:rPr>
-        <w:t xml:space="preserve"> </w:t>
-      </w:r>
-      <w:proofErr w:type="spellStart"/>
-      <w:r>
-        <w:rPr>
-          <w:b w:val="0"/>
-          <w:sz w:val="24"/>
-          <w:szCs w:val="24"/>
-        </w:rPr>
-        <w:t>Behaviour-Driven</w:t>
-      </w:r>
-      <w:proofErr w:type="spellEnd"/>
-      <w:r>
-        <w:rPr>
-          <w:b w:val="0"/>
-          <w:sz w:val="24"/>
-          <w:szCs w:val="24"/>
-        </w:rPr>
-        <w:t xml:space="preserve"> Development</w:t>
-      </w:r>
-      <w:r>
-        <w:rPr>
-          <w:b w:val="0"/>
-          <w:sz w:val="24"/>
-          <w:szCs w:val="24"/>
-        </w:rPr>
-        <w:t xml:space="preserve"> .....................................................................</w:t>
-      </w:r>
-      <w:r>
-        <w:rPr>
-          <w:b w:val="0"/>
-          <w:sz w:val="24"/>
-          <w:szCs w:val="24"/>
-        </w:rPr>
-        <w:t>..</w:t>
-      </w:r>
-      <w:r>
-        <w:rPr>
-          <w:b w:val="0"/>
-          <w:sz w:val="24"/>
-          <w:szCs w:val="24"/>
-        </w:rPr>
-        <w:t xml:space="preserve">...  </w:t>
-      </w:r>
-      <w:r>
-        <w:rPr>
-          <w:b w:val="0"/>
-          <w:sz w:val="24"/>
-          <w:szCs w:val="24"/>
-          <w:lang w:val="en-US"/>
-        </w:rPr>
-        <w:t>31</w:t>
-      </w:r>
-    </w:p>
-    <w:p>
-      <w:pPr>
-        <w:spacing w:line="360" w:lineRule="auto"/>
-        <w:jc w:val="both"/>
-        <w:rPr>
-          <w:b w:val="0"/>
-          <w:sz w:val="24"/>
-          <w:szCs w:val="24"/>
-          <w:lang w:val="en-US"/>
-        </w:rPr>
-      </w:pPr>
-      <w:r>
-        <w:rPr>
-          <w:b w:val="0"/>
-          <w:sz w:val="24"/>
-          <w:szCs w:val="24"/>
-        </w:rPr>
-        <w:t>2.</w:t>
-      </w:r>
-      <w:r>
-        <w:rPr>
-          <w:b w:val="0"/>
-          <w:sz w:val="24"/>
-          <w:szCs w:val="24"/>
-        </w:rPr>
-        <w:t>8</w:t>
-      </w:r>
-      <w:r>
-        <w:rPr>
-          <w:b w:val="0"/>
-          <w:sz w:val="24"/>
-          <w:szCs w:val="24"/>
-        </w:rPr>
-        <w:t xml:space="preserve"> Considerações do capítulo</w:t>
-      </w:r>
-      <w:r>
-        <w:rPr>
-          <w:b w:val="0"/>
-          <w:sz w:val="24"/>
-          <w:szCs w:val="24"/>
-        </w:rPr>
-        <w:t xml:space="preserve"> ...</w:t>
-      </w:r>
-      <w:r>
-        <w:rPr>
-          <w:b w:val="0"/>
-          <w:sz w:val="24"/>
-          <w:szCs w:val="24"/>
-        </w:rPr>
-        <w:t>....</w:t>
-      </w:r>
-      <w:r>
-        <w:rPr>
-          <w:b w:val="0"/>
-          <w:sz w:val="24"/>
-          <w:szCs w:val="24"/>
-        </w:rPr>
-        <w:t xml:space="preserve">..........................................................................  </w:t>
-      </w:r>
-      <w:r>
-        <w:rPr>
-          <w:b w:val="0"/>
-          <w:sz w:val="24"/>
-          <w:szCs w:val="24"/>
-          <w:lang w:val="en-US"/>
-        </w:rPr>
-        <w:t>3</w:t>
-      </w:r>
-      <w:r>
-        <w:rPr>
-          <w:b w:val="0"/>
-          <w:sz w:val="24"/>
-          <w:szCs w:val="24"/>
-          <w:lang w:val="en-US"/>
-        </w:rPr>
-        <w:t>5</w:t>
-      </w:r>
-    </w:p>
-    <w:p>
-      <w:pPr>
-        <w:spacing w:line="360" w:lineRule="auto"/>
-        <w:jc w:val="both"/>
-        <w:rPr>
-          <w:sz w:val="24"/>
-          <w:szCs w:val="24"/>
-        </w:rPr>
-      </w:pPr>
-      <w:r>
-        <w:rPr>
-          <w:sz w:val="24"/>
-          <w:szCs w:val="24"/>
-        </w:rPr>
-        <w:t>3</w:t>
-      </w:r>
-      <w:r>
-        <w:rPr>
-          <w:sz w:val="24"/>
-          <w:szCs w:val="24"/>
-        </w:rPr>
-        <w:t>.</w:t>
-      </w:r>
-      <w:r>
-        <w:rPr>
-          <w:sz w:val="24"/>
-          <w:szCs w:val="24"/>
-        </w:rPr>
-        <w:t xml:space="preserve"> </w:t>
-      </w:r>
-      <w:r>
-        <w:rPr>
-          <w:sz w:val="24"/>
-          <w:szCs w:val="24"/>
-        </w:rPr>
-        <w:t>PROPOSTA DE PRÁTICAS COM BDD</w:t>
-      </w:r>
-      <w:r>
-        <w:rPr>
-          <w:sz w:val="24"/>
-          <w:szCs w:val="24"/>
-        </w:rPr>
-        <w:t xml:space="preserve"> ...</w:t>
-      </w:r>
-      <w:r>
-        <w:rPr>
-          <w:sz w:val="24"/>
-          <w:szCs w:val="24"/>
-        </w:rPr>
-        <w:t>......................</w:t>
-      </w:r>
-      <w:r>
-        <w:rPr>
-          <w:sz w:val="24"/>
-          <w:szCs w:val="24"/>
-        </w:rPr>
-        <w:t>.</w:t>
-      </w:r>
-      <w:r>
-        <w:rPr>
-          <w:sz w:val="24"/>
-          <w:szCs w:val="24"/>
-        </w:rPr>
-        <w:t>...............................</w:t>
-      </w:r>
-      <w:r>
-        <w:rPr>
-          <w:sz w:val="24"/>
-          <w:szCs w:val="24"/>
-        </w:rPr>
-        <w:t>..</w:t>
-      </w:r>
-      <w:r>
-        <w:rPr>
-          <w:sz w:val="24"/>
-          <w:szCs w:val="24"/>
-        </w:rPr>
-        <w:t>...</w:t>
-      </w:r>
-      <w:r>
-        <w:rPr>
-          <w:sz w:val="24"/>
-          <w:szCs w:val="24"/>
-        </w:rPr>
-        <w:t xml:space="preserve">  </w:t>
-      </w:r>
-      <w:r>
-        <w:rPr>
-          <w:sz w:val="24"/>
-          <w:szCs w:val="24"/>
-        </w:rPr>
-        <w:t>3</w:t>
-      </w:r>
-      <w:r>
-        <w:rPr>
-          <w:sz w:val="24"/>
-          <w:szCs w:val="24"/>
-        </w:rPr>
-        <w:t>7</w:t>
-      </w:r>
-    </w:p>
-    <w:p>
-      <w:pPr>
-        <w:spacing w:line="360" w:lineRule="auto"/>
-        <w:jc w:val="both"/>
-        <w:rPr>
-          <w:b w:val="0"/>
-          <w:sz w:val="24"/>
-          <w:szCs w:val="24"/>
-        </w:rPr>
-      </w:pPr>
-      <w:r>
-        <w:rPr>
-          <w:b w:val="0"/>
-          <w:sz w:val="24"/>
-          <w:szCs w:val="24"/>
-        </w:rPr>
-        <w:t>3.1 Proposta de práticas</w:t>
-      </w:r>
-      <w:r>
-        <w:rPr>
-          <w:b w:val="0"/>
-          <w:sz w:val="24"/>
-          <w:szCs w:val="24"/>
-        </w:rPr>
-        <w:t xml:space="preserve"> ..............</w:t>
-      </w:r>
-      <w:r>
-        <w:rPr>
-          <w:b w:val="0"/>
-          <w:sz w:val="24"/>
-          <w:szCs w:val="24"/>
-        </w:rPr>
-        <w:t>.</w:t>
-      </w:r>
-      <w:r>
-        <w:rPr>
-          <w:b w:val="0"/>
-          <w:sz w:val="24"/>
-          <w:szCs w:val="24"/>
-        </w:rPr>
-        <w:t>.</w:t>
-      </w:r>
-      <w:r>
-        <w:rPr>
-          <w:b w:val="0"/>
-          <w:sz w:val="24"/>
-          <w:szCs w:val="24"/>
-        </w:rPr>
-        <w:t>.................................................</w:t>
-      </w:r>
-      <w:r>
-        <w:rPr>
-          <w:b w:val="0"/>
-          <w:sz w:val="24"/>
-          <w:szCs w:val="24"/>
-        </w:rPr>
-        <w:t>....</w:t>
-      </w:r>
-      <w:r>
-        <w:rPr>
-          <w:b w:val="0"/>
-          <w:sz w:val="24"/>
-          <w:szCs w:val="24"/>
-        </w:rPr>
-        <w:t>................</w:t>
-      </w:r>
-      <w:r>
-        <w:rPr>
-          <w:b w:val="0"/>
-          <w:sz w:val="24"/>
-          <w:szCs w:val="24"/>
-        </w:rPr>
-        <w:t>.</w:t>
-      </w:r>
-      <w:r>
-        <w:rPr>
-          <w:b w:val="0"/>
-          <w:sz w:val="24"/>
-          <w:szCs w:val="24"/>
-        </w:rPr>
-        <w:t>.....</w:t>
-      </w:r>
-      <w:r>
-        <w:rPr>
-          <w:b w:val="0"/>
-          <w:sz w:val="24"/>
-          <w:szCs w:val="24"/>
-        </w:rPr>
-        <w:t xml:space="preserve">  </w:t>
-      </w:r>
-      <w:r>
-        <w:rPr>
-          <w:b w:val="0"/>
-          <w:sz w:val="24"/>
-          <w:szCs w:val="24"/>
-        </w:rPr>
-        <w:t>3</w:t>
-      </w:r>
-      <w:r>
-        <w:rPr>
-          <w:b w:val="0"/>
-          <w:sz w:val="24"/>
-          <w:szCs w:val="24"/>
-        </w:rPr>
-        <w:t>7</w:t>
-      </w:r>
-    </w:p>
-    <w:p>
-      <w:pPr>
-        <w:spacing w:line="360" w:lineRule="auto"/>
-        <w:jc w:val="both"/>
-        <w:rPr>
-          <w:b w:val="0"/>
-          <w:sz w:val="24"/>
-          <w:szCs w:val="24"/>
-        </w:rPr>
-      </w:pPr>
-      <w:r>
-        <w:rPr>
-          <w:b w:val="0"/>
-          <w:sz w:val="24"/>
-          <w:szCs w:val="24"/>
-        </w:rPr>
-        <w:t>3.2 Definição das questões para avaliar a influência das práticas</w:t>
-      </w:r>
-      <w:r>
-        <w:rPr>
-          <w:b w:val="0"/>
-          <w:sz w:val="24"/>
-          <w:szCs w:val="24"/>
-        </w:rPr>
-        <w:t xml:space="preserve"> ............................  </w:t>
-      </w:r>
-      <w:r>
-        <w:rPr>
-          <w:b w:val="0"/>
-          <w:sz w:val="24"/>
-          <w:szCs w:val="24"/>
-        </w:rPr>
-        <w:t>4</w:t>
-      </w:r>
-      <w:r>
-        <w:rPr>
-          <w:b w:val="0"/>
-          <w:sz w:val="24"/>
-          <w:szCs w:val="24"/>
-        </w:rPr>
-        <w:t>2</w:t>
-      </w:r>
-    </w:p>
-    <w:p>
-      <w:pPr>
-        <w:spacing w:line="360" w:lineRule="auto"/>
-        <w:jc w:val="both"/>
-        <w:rPr>
-          <w:sz w:val="24"/>
-          <w:szCs w:val="24"/>
-        </w:rPr>
-      </w:pPr>
-      <w:r>
-        <w:rPr>
-          <w:sz w:val="24"/>
-          <w:szCs w:val="24"/>
-        </w:rPr>
-        <w:t xml:space="preserve">4 </w:t>
-      </w:r>
-      <w:r>
-        <w:rPr>
-          <w:sz w:val="24"/>
-          <w:szCs w:val="24"/>
-        </w:rPr>
-        <w:t xml:space="preserve">ESTUDO DE CASO E </w:t>
-      </w:r>
-      <w:r>
-        <w:rPr>
-          <w:sz w:val="24"/>
-          <w:szCs w:val="24"/>
-        </w:rPr>
-        <w:t>ANÁLISE D</w:t>
-      </w:r>
-      <w:r>
-        <w:rPr>
-          <w:sz w:val="24"/>
-          <w:szCs w:val="24"/>
-        </w:rPr>
-        <w:t>E</w:t>
-      </w:r>
-      <w:r>
-        <w:rPr>
-          <w:sz w:val="24"/>
-          <w:szCs w:val="24"/>
-        </w:rPr>
-        <w:t xml:space="preserve"> RESULTADOS</w:t>
-      </w:r>
-      <w:r>
-        <w:rPr>
-          <w:sz w:val="24"/>
-          <w:szCs w:val="24"/>
-        </w:rPr>
-        <w:t xml:space="preserve"> </w:t>
-      </w:r>
-      <w:r>
-        <w:rPr>
-          <w:sz w:val="24"/>
-          <w:szCs w:val="24"/>
-        </w:rPr>
-        <w:t>.</w:t>
-      </w:r>
-      <w:r>
-        <w:rPr>
-          <w:sz w:val="24"/>
-          <w:szCs w:val="24"/>
-        </w:rPr>
-        <w:t>..</w:t>
-      </w:r>
-      <w:r>
-        <w:rPr>
-          <w:sz w:val="24"/>
-          <w:szCs w:val="24"/>
-        </w:rPr>
-        <w:t>............................</w:t>
-      </w:r>
-      <w:r>
-        <w:rPr>
-          <w:sz w:val="24"/>
-          <w:szCs w:val="24"/>
-        </w:rPr>
-        <w:t>...</w:t>
-      </w:r>
-      <w:r>
-        <w:rPr>
-          <w:sz w:val="24"/>
-          <w:szCs w:val="24"/>
-        </w:rPr>
-        <w:t>..</w:t>
-      </w:r>
-      <w:r>
-        <w:rPr>
-          <w:sz w:val="24"/>
-          <w:szCs w:val="24"/>
-        </w:rPr>
-        <w:t>.</w:t>
-      </w:r>
-      <w:r>
-        <w:rPr>
-          <w:sz w:val="24"/>
-          <w:szCs w:val="24"/>
-        </w:rPr>
-        <w:t>..</w:t>
-      </w:r>
-      <w:r>
-        <w:rPr>
-          <w:sz w:val="24"/>
-          <w:szCs w:val="24"/>
-        </w:rPr>
-        <w:t>....</w:t>
-      </w:r>
-      <w:r>
-        <w:rPr>
-          <w:sz w:val="24"/>
-          <w:szCs w:val="24"/>
-        </w:rPr>
-        <w:t xml:space="preserve">  </w:t>
-      </w:r>
-      <w:r>
-        <w:rPr>
-          <w:sz w:val="24"/>
-          <w:szCs w:val="24"/>
-        </w:rPr>
-        <w:t>4</w:t>
-      </w:r>
-      <w:r>
-        <w:rPr>
-          <w:sz w:val="24"/>
-          <w:szCs w:val="24"/>
-        </w:rPr>
-        <w:t>3</w:t>
-      </w:r>
-    </w:p>
-    <w:p>
-      <w:pPr>
-        <w:spacing w:line="360" w:lineRule="auto"/>
-        <w:jc w:val="both"/>
-        <w:rPr>
-          <w:b w:val="0"/>
-          <w:sz w:val="24"/>
-          <w:szCs w:val="24"/>
-        </w:rPr>
-      </w:pPr>
-      <w:r>
-        <w:rPr>
-          <w:b w:val="0"/>
-          <w:sz w:val="24"/>
-          <w:szCs w:val="24"/>
-        </w:rPr>
-        <w:t>4.1</w:t>
-      </w:r>
-      <w:r>
-        <w:rPr>
-          <w:b w:val="0"/>
-          <w:sz w:val="24"/>
-          <w:szCs w:val="24"/>
-        </w:rPr>
-        <w:t xml:space="preserve"> Aplicação das práticas em um projeto de software</w:t>
-      </w:r>
-      <w:r>
-        <w:rPr>
-          <w:b w:val="0"/>
-          <w:sz w:val="24"/>
-          <w:szCs w:val="24"/>
-        </w:rPr>
-        <w:t xml:space="preserve"> .............................................  4</w:t>
-      </w:r>
-      <w:r>
-        <w:rPr>
-          <w:b w:val="0"/>
-          <w:sz w:val="24"/>
-          <w:szCs w:val="24"/>
-        </w:rPr>
-        <w:t>3</w:t>
-      </w:r>
-    </w:p>
-    <w:p>
-      <w:pPr>
-        <w:spacing w:line="360" w:lineRule="auto"/>
-        <w:jc w:val="both"/>
-        <w:rPr>
-          <w:b w:val="0"/>
-          <w:sz w:val="24"/>
-          <w:szCs w:val="24"/>
-        </w:rPr>
-      </w:pPr>
-      <w:r>
-        <w:rPr>
-          <w:b w:val="0"/>
-          <w:sz w:val="24"/>
-          <w:szCs w:val="24"/>
-        </w:rPr>
-        <w:t>4.2</w:t>
-      </w:r>
-      <w:r>
-        <w:rPr>
-          <w:b w:val="0"/>
-          <w:sz w:val="24"/>
-          <w:szCs w:val="24"/>
-        </w:rPr>
-        <w:t xml:space="preserve"> Avaliação da influência das práticas na finalização do projeto</w:t>
-      </w:r>
-      <w:r>
-        <w:rPr>
-          <w:b w:val="0"/>
-          <w:sz w:val="24"/>
-          <w:szCs w:val="24"/>
-        </w:rPr>
-        <w:t xml:space="preserve"> ............................  4</w:t>
-      </w:r>
-      <w:r>
-        <w:rPr>
-          <w:b w:val="0"/>
-          <w:sz w:val="24"/>
-          <w:szCs w:val="24"/>
-        </w:rPr>
-        <w:t>7</w:t>
-      </w:r>
-    </w:p>
-    <w:p>
-      <w:pPr>
-        <w:spacing w:line="360" w:lineRule="auto"/>
-        <w:jc w:val="both"/>
-        <w:rPr>
-          <w:sz w:val="24"/>
-          <w:szCs w:val="24"/>
-        </w:rPr>
-      </w:pPr>
-      <w:r>
-        <w:rPr>
-          <w:sz w:val="24"/>
-          <w:szCs w:val="24"/>
-        </w:rPr>
-        <w:t>5</w:t>
-      </w:r>
-      <w:r>
-        <w:rPr>
-          <w:sz w:val="24"/>
-          <w:szCs w:val="24"/>
-        </w:rPr>
-        <w:t>.</w:t>
-      </w:r>
-      <w:r>
-        <w:rPr>
-          <w:sz w:val="24"/>
-          <w:szCs w:val="24"/>
-        </w:rPr>
-        <w:t xml:space="preserve"> CONSIDERAÇÕES FINAIS</w:t>
-      </w:r>
-      <w:r>
-        <w:rPr>
-          <w:sz w:val="24"/>
-          <w:szCs w:val="24"/>
-        </w:rPr>
-        <w:t xml:space="preserve"> </w:t>
-      </w:r>
-      <w:r>
-        <w:rPr>
-          <w:sz w:val="24"/>
-          <w:szCs w:val="24"/>
-        </w:rPr>
-        <w:t>.</w:t>
-      </w:r>
-      <w:r>
-        <w:rPr>
-          <w:sz w:val="24"/>
-          <w:szCs w:val="24"/>
-        </w:rPr>
-        <w:t>...</w:t>
-      </w:r>
-      <w:r>
-        <w:rPr>
-          <w:sz w:val="24"/>
-          <w:szCs w:val="24"/>
-        </w:rPr>
-        <w:t>.............................................................</w:t>
-      </w:r>
-      <w:r>
-        <w:rPr>
-          <w:sz w:val="24"/>
-          <w:szCs w:val="24"/>
-        </w:rPr>
-        <w:t>.............</w:t>
-      </w:r>
-      <w:r>
-        <w:rPr>
-          <w:sz w:val="24"/>
-          <w:szCs w:val="24"/>
-        </w:rPr>
-        <w:t>..</w:t>
-      </w:r>
-      <w:r>
-        <w:rPr>
-          <w:sz w:val="24"/>
-          <w:szCs w:val="24"/>
-        </w:rPr>
-        <w:t>.</w:t>
-      </w:r>
-      <w:r>
-        <w:rPr>
-          <w:sz w:val="24"/>
-          <w:szCs w:val="24"/>
-        </w:rPr>
-        <w:t xml:space="preserve">  </w:t>
-      </w:r>
-      <w:r>
-        <w:rPr>
-          <w:sz w:val="24"/>
-          <w:szCs w:val="24"/>
-        </w:rPr>
-        <w:t>4</w:t>
-      </w:r>
-      <w:r>
-        <w:rPr>
-          <w:sz w:val="24"/>
-          <w:szCs w:val="24"/>
-        </w:rPr>
-        <w:t>8</w:t>
-      </w:r>
-    </w:p>
-    <w:p>
-      <w:pPr>
-        <w:spacing w:line="360" w:lineRule="auto"/>
-        <w:jc w:val="both"/>
-        <w:rPr>
-          <w:sz w:val="24"/>
-          <w:szCs w:val="24"/>
-        </w:rPr>
-      </w:pPr>
-      <w:r>
-        <w:rPr>
-          <w:sz w:val="24"/>
-          <w:szCs w:val="24"/>
-        </w:rPr>
-        <w:t>REFER</w:t>
-      </w:r>
-      <w:r>
-        <w:rPr>
-          <w:sz w:val="24"/>
-          <w:szCs w:val="24"/>
-        </w:rPr>
-        <w:t>Ê</w:t>
-      </w:r>
-      <w:r>
-        <w:rPr>
-          <w:sz w:val="24"/>
-          <w:szCs w:val="24"/>
-        </w:rPr>
-        <w:t>NCIAS</w:t>
-      </w:r>
-      <w:r>
-        <w:rPr>
-          <w:sz w:val="24"/>
-          <w:szCs w:val="24"/>
-        </w:rPr>
-        <w:t xml:space="preserve"> ..........</w:t>
-      </w:r>
-      <w:r>
-        <w:rPr>
-          <w:sz w:val="24"/>
-          <w:szCs w:val="24"/>
-        </w:rPr>
-        <w:t>....</w:t>
-      </w:r>
-      <w:r>
-        <w:rPr>
-          <w:sz w:val="24"/>
-          <w:szCs w:val="24"/>
-        </w:rPr>
-        <w:t>...................</w:t>
-      </w:r>
-      <w:r>
-        <w:rPr>
-          <w:sz w:val="24"/>
-          <w:szCs w:val="24"/>
-        </w:rPr>
-        <w:t>..........................</w:t>
-      </w:r>
-      <w:r>
-        <w:rPr>
-          <w:sz w:val="24"/>
-          <w:szCs w:val="24"/>
-        </w:rPr>
-        <w:t>..........................................</w:t>
-      </w:r>
-      <w:r>
-        <w:rPr>
-          <w:sz w:val="24"/>
-          <w:szCs w:val="24"/>
-        </w:rPr>
-        <w:t>.</w:t>
-      </w:r>
-      <w:r>
-        <w:rPr>
-          <w:sz w:val="24"/>
-          <w:szCs w:val="24"/>
-        </w:rPr>
-        <w:t>.</w:t>
-      </w:r>
-      <w:r>
-        <w:rPr>
-          <w:sz w:val="24"/>
-          <w:szCs w:val="24"/>
-        </w:rPr>
-        <w:t>.</w:t>
-      </w:r>
-      <w:r>
-        <w:rPr>
-          <w:sz w:val="24"/>
-          <w:szCs w:val="24"/>
-        </w:rPr>
-        <w:t xml:space="preserve">  </w:t>
-      </w:r>
-      <w:r>
-        <w:rPr>
-          <w:sz w:val="24"/>
-          <w:szCs w:val="24"/>
-        </w:rPr>
-        <w:t>4</w:t>
-      </w:r>
-      <w:r>
-        <w:rPr>
-          <w:sz w:val="24"/>
-          <w:szCs w:val="24"/>
-        </w:rPr>
-        <w:t>9</w:t>
-      </w:r>
-    </w:p>
-    <w:p>
-      <w:pPr>
-        <w:spacing w:line="360" w:lineRule="auto"/>
-        <w:jc w:val="both"/>
-        <w:rPr>
-          <w:b w:val="0"/>
-          <w:sz w:val="24"/>
-          <w:szCs w:val="24"/>
-        </w:rPr>
-      </w:pPr>
-      <w:r>
-        <w:rPr>
-          <w:caps/>
-          <w:sz w:val="24"/>
-          <w:szCs w:val="24"/>
-        </w:rPr>
-        <w:t>Apêndice</w:t>
-      </w:r>
-      <w:r>
-        <w:rPr>
-          <w:sz w:val="24"/>
-          <w:szCs w:val="24"/>
-        </w:rPr>
-        <w:t xml:space="preserve"> </w:t>
-      </w:r>
-      <w:r>
-        <w:rPr>
-          <w:sz w:val="24"/>
-          <w:szCs w:val="24"/>
-        </w:rPr>
-        <w:t>A</w:t>
-      </w:r>
-      <w:r>
-        <w:rPr>
-          <w:sz w:val="24"/>
-          <w:szCs w:val="24"/>
-        </w:rPr>
-        <w:t xml:space="preserve"> </w:t>
-      </w:r>
-      <w:r>
-        <w:rPr>
-          <w:b w:val="0"/>
-          <w:bCs w:val="0"/>
-          <w:sz w:val="24"/>
-          <w:szCs w:val="24"/>
-        </w:rPr>
-        <w:t>– Listas de Verificação utilizadas no estudo de caso</w:t>
-      </w:r>
-      <w:r>
-        <w:rPr>
-          <w:b w:val="0"/>
-          <w:sz w:val="24"/>
-          <w:szCs w:val="24"/>
-        </w:rPr>
-        <w:t xml:space="preserve"> </w:t>
-      </w:r>
-      <w:r>
-        <w:rPr>
-          <w:b w:val="0"/>
-          <w:sz w:val="24"/>
-          <w:szCs w:val="24"/>
-        </w:rPr>
-        <w:t>...</w:t>
-      </w:r>
-      <w:r>
-        <w:rPr>
-          <w:b w:val="0"/>
-          <w:sz w:val="24"/>
-          <w:szCs w:val="24"/>
-        </w:rPr>
-        <w:t>.</w:t>
-      </w:r>
-      <w:r>
-        <w:rPr>
-          <w:b w:val="0"/>
-          <w:sz w:val="24"/>
-          <w:szCs w:val="24"/>
-        </w:rPr>
-        <w:t>..............</w:t>
-      </w:r>
-      <w:r>
-        <w:rPr>
-          <w:b w:val="0"/>
-          <w:sz w:val="24"/>
-          <w:szCs w:val="24"/>
-        </w:rPr>
-        <w:t>.</w:t>
-      </w:r>
-      <w:r>
-        <w:rPr>
-          <w:b w:val="0"/>
-          <w:sz w:val="24"/>
-          <w:szCs w:val="24"/>
-        </w:rPr>
-        <w:t>.</w:t>
-      </w:r>
-      <w:r>
-        <w:rPr>
-          <w:b w:val="0"/>
-          <w:sz w:val="24"/>
-          <w:szCs w:val="24"/>
-        </w:rPr>
-        <w:t>...</w:t>
-      </w:r>
-      <w:r>
-        <w:rPr>
-          <w:b w:val="0"/>
-          <w:sz w:val="24"/>
-          <w:szCs w:val="24"/>
-        </w:rPr>
-        <w:t>..</w:t>
-      </w:r>
-      <w:r>
-        <w:rPr>
-          <w:b w:val="0"/>
-          <w:sz w:val="24"/>
-          <w:szCs w:val="24"/>
-        </w:rPr>
-        <w:t xml:space="preserve">  </w:t>
-      </w:r>
-      <w:r>
-        <w:rPr>
-          <w:b w:val="0"/>
-          <w:sz w:val="24"/>
-          <w:szCs w:val="24"/>
-        </w:rPr>
-        <w:t>53</w:t>
-      </w:r>
-    </w:p>
-    <w:p>
-      <w:pPr>
-        <w:rPr>
-          <w:sz w:val="28"/>
-          <w:szCs w:val="28"/>
-        </w:rPr>
-      </w:pPr>
-    </w:p>
-    <w:p>
-      <w:pPr>
-        <w:rPr>
-          <w:sz w:val="28"/>
-          <w:szCs w:val="28"/>
-        </w:rPr>
-      </w:pPr>
-    </w:p>
-    <w:p>
-      <w:pPr>
-        <w:rPr>
-          <w:sz w:val="28"/>
-          <w:szCs w:val="28"/>
-        </w:rPr>
-      </w:pPr>
-    </w:p>
-    <w:p>
-      <w:pPr>
-        <w:rPr>
-          <w:sz w:val="28"/>
-          <w:szCs w:val="28"/>
-        </w:rPr>
-      </w:pPr>
-    </w:p>
-    <w:p>
-      <w:pPr>
-        <w:rPr>
-          <w:sz w:val="28"/>
-          <w:szCs w:val="28"/>
-        </w:rPr>
-      </w:pPr>
+          <w:b w:val="0"/>
+          <w:sz w:val="24"/>
+          <w:szCs w:val="24"/>
+        </w:rPr>
+        <w:t>71</w:t>
+      </w:r>
     </w:p>
     <w:p>
       <w:pPr>
@@ -11740,7 +12036,7 @@
           <w:sz w:val="24"/>
           <w:szCs w:val="24"/>
         </w:rPr>
-        <w:t>Metodologia</w:t>
+        <w:t>Método de pesquisa</w:t>
       </w:r>
     </w:p>
     <w:p>
@@ -17112,7 +17408,7 @@
           <w:szCs w:val="24"/>
           <w:lang w:val="it-IT"/>
         </w:rPr>
-        <w:t>5</w:t>
+        <w:t>4</w:t>
       </w:r>
       <w:r>
         <w:rPr>
@@ -18577,7 +18873,7 @@
           <w:sz w:val="24"/>
           <w:szCs w:val="24"/>
         </w:rPr>
-        <w:t>6</w:t>
+        <w:t>5</w:t>
       </w:r>
       <w:r>
         <w:rPr>
@@ -20366,7 +20662,7 @@
           <w:szCs w:val="24"/>
           <w:lang w:val="it-IT"/>
         </w:rPr>
-        <w:t>7</w:t>
+        <w:t>6</w:t>
       </w:r>
       <w:r>
         <w:rPr>
@@ -24402,7 +24698,7 @@
           <w:sz w:val="24"/>
           <w:szCs w:val="24"/>
         </w:rPr>
-        <w:t>8</w:t>
+        <w:t>7</w:t>
       </w:r>
       <w:r>
         <w:rPr>
@@ -32657,7 +32953,16 @@
           <w:lang w:val="it-IT"/>
         </w:rPr>
         <w:lastRenderedPageBreak/>
-        <w:t>Tabela 2 – Questionário de validação</w:t>
+        <w:t xml:space="preserve">Tabela 2 – Questionário de </w:t>
+      </w:r>
+      <w:r>
+        <w:rPr>
+          <w:b w:val="0"/>
+          <w:sz w:val="24"/>
+          <w:szCs w:val="24"/>
+          <w:lang w:val="it-IT"/>
+        </w:rPr>
+        <w:t>avaliação</w:t>
       </w:r>
     </w:p>
     <w:tbl>
@@ -39055,35 +39360,7 @@
                 <w:szCs w:val="20"/>
                 <w:lang w:eastAsia="pt-BR"/>
               </w:rPr>
-              <w:t xml:space="preserve">Praticamente não houve retrabalho, tínhamos o contato de todos e sabíamos com quem tirar dúvidas e </w:t>
-            </w:r>
-            <w:proofErr w:type="gramStart"/>
-            <w:r>
-              <w:rPr>
-                <w:rFonts w:ascii="Calibri" w:hAnsi="Calibri" w:cs="Calibri"/>
-                <w:b w:val="0"/>
-                <w:bCs w:val="0"/>
-                <w:color w:val="000000"/>
-                <w:kern w:val="0"/>
-                <w:sz w:val="20"/>
-                <w:szCs w:val="20"/>
-                <w:lang w:eastAsia="pt-BR"/>
-              </w:rPr>
-              <w:t>aonde</w:t>
-            </w:r>
-            <w:proofErr w:type="gramEnd"/>
-            <w:r>
-              <w:rPr>
-                <w:rFonts w:ascii="Calibri" w:hAnsi="Calibri" w:cs="Calibri"/>
-                <w:b w:val="0"/>
-                <w:bCs w:val="0"/>
-                <w:color w:val="000000"/>
-                <w:kern w:val="0"/>
-                <w:sz w:val="20"/>
-                <w:szCs w:val="20"/>
-                <w:lang w:eastAsia="pt-BR"/>
-              </w:rPr>
-              <w:t xml:space="preserve"> estava a documentação</w:t>
+              <w:t>Praticamente não houve retrabalho, tínhamos o contato de todos e sabíamos com quem tirar dúvidas e aonde estava a documentação</w:t>
             </w:r>
           </w:p>
         </w:tc>

</xml_diff>

<commit_message>
Add versão com padronização ABNT
</commit_message>
<xml_diff>
--- a/[Final] Utilização de Behaviour-Driven Development para apoio à modelagem de requisitos e Gestão das Comunicações.docx
+++ b/[Final] Utilização de Behaviour-Driven Development para apoio à modelagem de requisitos e Gestão das Comunicações.docx
@@ -6,15 +6,15 @@
       <w:pPr>
         <w:jc w:val="center"/>
         <w:rPr>
-          <w:b w:val="0"/>
-          <w:sz w:val="24"/>
-          <w:szCs w:val="24"/>
-          <w:lang w:val="it-IT"/>
-        </w:rPr>
-      </w:pPr>
-      <w:r>
-        <w:rPr>
-          <w:b w:val="0"/>
+          <w:bCs w:val="0"/>
+          <w:sz w:val="24"/>
+          <w:szCs w:val="24"/>
+          <w:lang w:val="it-IT"/>
+        </w:rPr>
+      </w:pPr>
+      <w:r>
+        <w:rPr>
+          <w:bCs w:val="0"/>
           <w:sz w:val="24"/>
           <w:szCs w:val="24"/>
           <w:lang w:val="it-IT"/>
@@ -110,8 +110,6 @@
         <w:spacing w:line="360" w:lineRule="auto"/>
         <w:jc w:val="center"/>
         <w:rPr>
-          <w:b w:val="0"/>
-          <w:bCs w:val="0"/>
           <w:sz w:val="28"/>
           <w:szCs w:val="28"/>
           <w:lang w:val="it-IT"/>
@@ -119,8 +117,6 @@
       </w:pPr>
       <w:r>
         <w:rPr>
-          <w:b w:val="0"/>
-          <w:bCs w:val="0"/>
           <w:sz w:val="28"/>
           <w:szCs w:val="28"/>
           <w:lang w:val="it-IT"/>
@@ -129,8 +125,6 @@
       </w:r>
       <w:r>
         <w:rPr>
-          <w:b w:val="0"/>
-          <w:bCs w:val="0"/>
           <w:i/>
           <w:iCs/>
           <w:sz w:val="28"/>
@@ -141,8 +135,6 @@
       </w:r>
       <w:r>
         <w:rPr>
-          <w:b w:val="0"/>
-          <w:bCs w:val="0"/>
           <w:sz w:val="28"/>
           <w:szCs w:val="28"/>
           <w:lang w:val="it-IT"/>
@@ -151,8 +143,6 @@
       </w:r>
       <w:r>
         <w:rPr>
-          <w:b w:val="0"/>
-          <w:bCs w:val="0"/>
           <w:sz w:val="28"/>
           <w:szCs w:val="28"/>
           <w:lang w:val="it-IT"/>
@@ -161,8 +151,6 @@
       </w:r>
       <w:r>
         <w:rPr>
-          <w:b w:val="0"/>
-          <w:bCs w:val="0"/>
           <w:sz w:val="28"/>
           <w:szCs w:val="28"/>
           <w:lang w:val="it-IT"/>
@@ -171,8 +159,6 @@
       </w:r>
       <w:r>
         <w:rPr>
-          <w:b w:val="0"/>
-          <w:bCs w:val="0"/>
           <w:sz w:val="28"/>
           <w:szCs w:val="28"/>
           <w:lang w:val="it-IT"/>
@@ -181,8 +167,6 @@
       </w:r>
       <w:r>
         <w:rPr>
-          <w:b w:val="0"/>
-          <w:bCs w:val="0"/>
           <w:sz w:val="28"/>
           <w:szCs w:val="28"/>
           <w:lang w:val="it-IT"/>
@@ -191,8 +175,6 @@
       </w:r>
       <w:r>
         <w:rPr>
-          <w:b w:val="0"/>
-          <w:bCs w:val="0"/>
           <w:sz w:val="28"/>
           <w:szCs w:val="28"/>
           <w:lang w:val="it-IT"/>
@@ -201,8 +183,6 @@
       </w:r>
       <w:r>
         <w:rPr>
-          <w:b w:val="0"/>
-          <w:bCs w:val="0"/>
           <w:sz w:val="28"/>
           <w:szCs w:val="28"/>
           <w:lang w:val="it-IT"/>
@@ -211,8 +191,6 @@
       </w:r>
       <w:r>
         <w:rPr>
-          <w:b w:val="0"/>
-          <w:bCs w:val="0"/>
           <w:sz w:val="28"/>
           <w:szCs w:val="28"/>
           <w:lang w:val="it-IT"/>
@@ -221,8 +199,6 @@
       </w:r>
       <w:r>
         <w:rPr>
-          <w:b w:val="0"/>
-          <w:bCs w:val="0"/>
           <w:sz w:val="28"/>
           <w:szCs w:val="28"/>
           <w:lang w:val="it-IT"/>
@@ -547,15 +523,15 @@
       <w:pPr>
         <w:jc w:val="center"/>
         <w:rPr>
-          <w:b w:val="0"/>
-          <w:sz w:val="24"/>
-          <w:szCs w:val="24"/>
-          <w:lang w:val="it-IT"/>
-        </w:rPr>
-      </w:pPr>
-      <w:r>
-        <w:rPr>
-          <w:b w:val="0"/>
+          <w:bCs w:val="0"/>
+          <w:sz w:val="24"/>
+          <w:szCs w:val="24"/>
+          <w:lang w:val="it-IT"/>
+        </w:rPr>
+      </w:pPr>
+      <w:r>
+        <w:rPr>
+          <w:bCs w:val="0"/>
           <w:sz w:val="24"/>
           <w:szCs w:val="24"/>
           <w:lang w:val="it-IT"/>
@@ -655,8 +631,6 @@
         <w:spacing w:line="360" w:lineRule="auto"/>
         <w:jc w:val="center"/>
         <w:rPr>
-          <w:b w:val="0"/>
-          <w:bCs w:val="0"/>
           <w:sz w:val="28"/>
           <w:szCs w:val="28"/>
           <w:lang w:val="it-IT"/>
@@ -664,8 +638,6 @@
       </w:pPr>
       <w:r>
         <w:rPr>
-          <w:b w:val="0"/>
-          <w:bCs w:val="0"/>
           <w:sz w:val="28"/>
           <w:szCs w:val="28"/>
           <w:lang w:val="it-IT"/>
@@ -674,8 +646,6 @@
       </w:r>
       <w:r>
         <w:rPr>
-          <w:b w:val="0"/>
-          <w:bCs w:val="0"/>
           <w:i/>
           <w:iCs/>
           <w:sz w:val="28"/>
@@ -686,8 +656,6 @@
       </w:r>
       <w:r>
         <w:rPr>
-          <w:b w:val="0"/>
-          <w:bCs w:val="0"/>
           <w:sz w:val="28"/>
           <w:szCs w:val="28"/>
           <w:lang w:val="it-IT"/>
@@ -696,8 +664,6 @@
       </w:r>
       <w:r>
         <w:rPr>
-          <w:b w:val="0"/>
-          <w:bCs w:val="0"/>
           <w:sz w:val="28"/>
           <w:szCs w:val="28"/>
           <w:lang w:val="it-IT"/>
@@ -706,8 +672,6 @@
       </w:r>
       <w:r>
         <w:rPr>
-          <w:b w:val="0"/>
-          <w:bCs w:val="0"/>
           <w:sz w:val="28"/>
           <w:szCs w:val="28"/>
           <w:lang w:val="it-IT"/>
@@ -745,6 +709,13 @@
           <w:lang w:val="it-IT"/>
         </w:rPr>
       </w:pPr>
+      <w:r>
+        <w:rPr>
+          <w:sz w:val="24"/>
+          <w:lang w:val="it-IT"/>
+        </w:rPr>
+        <w:t>Versão Original</w:t>
+      </w:r>
     </w:p>
     <w:p>
       <w:pPr>
@@ -1942,6 +1913,7 @@
     </w:p>
     <w:p>
       <w:pPr>
+        <w:spacing w:line="360" w:lineRule="auto"/>
         <w:rPr>
           <w:b w:val="0"/>
           <w:sz w:val="24"/>
@@ -1968,15 +1940,17 @@
     </w:p>
     <w:p>
       <w:pPr>
-        <w:rPr>
-          <w:b w:val="0"/>
-          <w:sz w:val="24"/>
-          <w:szCs w:val="24"/>
-        </w:rPr>
-      </w:pPr>
-    </w:p>
-    <w:p>
-      <w:pPr>
+        <w:spacing w:line="360" w:lineRule="auto"/>
+        <w:rPr>
+          <w:b w:val="0"/>
+          <w:sz w:val="24"/>
+          <w:szCs w:val="24"/>
+        </w:rPr>
+      </w:pPr>
+    </w:p>
+    <w:p>
+      <w:pPr>
+        <w:spacing w:line="360" w:lineRule="auto"/>
         <w:rPr>
           <w:b w:val="0"/>
           <w:sz w:val="24"/>
@@ -2038,15 +2012,17 @@
     </w:p>
     <w:p>
       <w:pPr>
-        <w:rPr>
-          <w:b w:val="0"/>
-          <w:sz w:val="24"/>
-          <w:szCs w:val="24"/>
-        </w:rPr>
-      </w:pPr>
-    </w:p>
-    <w:p>
-      <w:pPr>
+        <w:spacing w:line="360" w:lineRule="auto"/>
+        <w:rPr>
+          <w:b w:val="0"/>
+          <w:sz w:val="24"/>
+          <w:szCs w:val="24"/>
+        </w:rPr>
+      </w:pPr>
+    </w:p>
+    <w:p>
+      <w:pPr>
+        <w:spacing w:line="360" w:lineRule="auto"/>
         <w:ind w:left="2880"/>
         <w:jc w:val="both"/>
         <w:rPr>
@@ -2779,56 +2755,6 @@
       <w:pPr>
         <w:jc w:val="center"/>
         <w:rPr>
-          <w:b w:val="0"/>
-          <w:sz w:val="24"/>
-          <w:szCs w:val="24"/>
-        </w:rPr>
-      </w:pPr>
-    </w:p>
-    <w:p>
-      <w:pPr>
-        <w:jc w:val="center"/>
-        <w:rPr>
-          <w:b w:val="0"/>
-          <w:sz w:val="24"/>
-          <w:szCs w:val="24"/>
-        </w:rPr>
-      </w:pPr>
-    </w:p>
-    <w:p>
-      <w:pPr>
-        <w:jc w:val="center"/>
-        <w:rPr>
-          <w:b w:val="0"/>
-          <w:sz w:val="24"/>
-          <w:szCs w:val="24"/>
-        </w:rPr>
-      </w:pPr>
-    </w:p>
-    <w:p>
-      <w:pPr>
-        <w:jc w:val="center"/>
-        <w:rPr>
-          <w:b w:val="0"/>
-          <w:sz w:val="24"/>
-          <w:szCs w:val="24"/>
-        </w:rPr>
-      </w:pPr>
-    </w:p>
-    <w:p>
-      <w:pPr>
-        <w:jc w:val="center"/>
-        <w:rPr>
-          <w:b w:val="0"/>
-          <w:sz w:val="24"/>
-          <w:szCs w:val="24"/>
-        </w:rPr>
-      </w:pPr>
-    </w:p>
-    <w:p>
-      <w:pPr>
-        <w:jc w:val="center"/>
-        <w:rPr>
           <w:sz w:val="24"/>
           <w:szCs w:val="24"/>
         </w:rPr>
@@ -3774,6 +3700,92 @@
     </w:p>
     <w:p>
       <w:pPr>
+        <w:spacing w:line="360" w:lineRule="auto"/>
+        <w:jc w:val="both"/>
+        <w:rPr>
+          <w:b w:val="0"/>
+          <w:sz w:val="24"/>
+          <w:szCs w:val="24"/>
+          <w:lang w:val="it-IT"/>
+        </w:rPr>
+      </w:pPr>
+    </w:p>
+    <w:p>
+      <w:pPr>
+        <w:spacing w:line="360" w:lineRule="auto"/>
+        <w:jc w:val="both"/>
+        <w:rPr>
+          <w:b w:val="0"/>
+          <w:sz w:val="24"/>
+          <w:szCs w:val="24"/>
+          <w:lang w:val="it-IT"/>
+        </w:rPr>
+      </w:pPr>
+      <w:r>
+        <w:rPr>
+          <w:b w:val="0"/>
+          <w:sz w:val="24"/>
+          <w:szCs w:val="24"/>
+          <w:lang w:val="it-IT"/>
+        </w:rPr>
+        <w:t xml:space="preserve">SILVA, Giovanni Vicente Gentile da. </w:t>
+      </w:r>
+      <w:r>
+        <w:rPr>
+          <w:bCs w:val="0"/>
+          <w:sz w:val="24"/>
+          <w:szCs w:val="24"/>
+        </w:rPr>
+        <w:t xml:space="preserve">Utilização de </w:t>
+      </w:r>
+      <w:proofErr w:type="spellStart"/>
+      <w:r>
+        <w:rPr>
+          <w:bCs w:val="0"/>
+          <w:sz w:val="24"/>
+          <w:szCs w:val="24"/>
+        </w:rPr>
+        <w:t>Behaviour-Driven</w:t>
+      </w:r>
+      <w:proofErr w:type="spellEnd"/>
+      <w:r>
+        <w:rPr>
+          <w:bCs w:val="0"/>
+          <w:sz w:val="24"/>
+          <w:szCs w:val="24"/>
+        </w:rPr>
+        <w:t xml:space="preserve"> </w:t>
+      </w:r>
+      <w:proofErr w:type="spellStart"/>
+      <w:r>
+        <w:rPr>
+          <w:bCs w:val="0"/>
+          <w:sz w:val="24"/>
+          <w:szCs w:val="24"/>
+        </w:rPr>
+        <w:t>Development</w:t>
+      </w:r>
+      <w:proofErr w:type="spellEnd"/>
+      <w:r>
+        <w:rPr>
+          <w:bCs w:val="0"/>
+          <w:sz w:val="24"/>
+          <w:szCs w:val="24"/>
+        </w:rPr>
+        <w:t xml:space="preserve"> para apoio à modelagem de requisitos e Gestão das Comunicações</w:t>
+      </w:r>
+      <w:r>
+        <w:rPr>
+          <w:b w:val="0"/>
+          <w:sz w:val="24"/>
+          <w:szCs w:val="24"/>
+          <w:lang w:val="it-IT"/>
+        </w:rPr>
+        <w:t>. 2021. 76 p. Monografia (MBA em Tecnologia de Software). Programa de Educação Continuada em Engenharia da Escola Politécnica da Universidade de São Paulo. São Paulo. 2021.</w:t>
+      </w:r>
+    </w:p>
+    <w:p>
+      <w:pPr>
         <w:rPr>
           <w:b w:val="0"/>
           <w:sz w:val="32"/>
@@ -4321,6 +4333,89 @@
       <w:pPr>
         <w:jc w:val="center"/>
         <w:rPr>
+          <w:sz w:val="24"/>
+          <w:szCs w:val="24"/>
+        </w:rPr>
+      </w:pPr>
+    </w:p>
+    <w:p>
+      <w:pPr>
+        <w:spacing w:line="360" w:lineRule="auto"/>
+        <w:jc w:val="both"/>
+        <w:rPr>
+          <w:b w:val="0"/>
+          <w:sz w:val="24"/>
+          <w:szCs w:val="24"/>
+          <w:lang w:val="it-IT"/>
+        </w:rPr>
+      </w:pPr>
+      <w:r>
+        <w:rPr>
+          <w:b w:val="0"/>
+          <w:sz w:val="24"/>
+          <w:szCs w:val="24"/>
+          <w:lang w:val="it-IT"/>
+        </w:rPr>
+        <w:t xml:space="preserve">SILVA, Giovanni Vicente Gentile da. </w:t>
+      </w:r>
+      <w:r>
+        <w:rPr>
+          <w:bCs w:val="0"/>
+          <w:sz w:val="24"/>
+          <w:szCs w:val="24"/>
+        </w:rPr>
+        <w:t xml:space="preserve">Utilização de </w:t>
+      </w:r>
+      <w:proofErr w:type="spellStart"/>
+      <w:r>
+        <w:rPr>
+          <w:bCs w:val="0"/>
+          <w:sz w:val="24"/>
+          <w:szCs w:val="24"/>
+        </w:rPr>
+        <w:t>Behaviour-Driven</w:t>
+      </w:r>
+      <w:proofErr w:type="spellEnd"/>
+      <w:r>
+        <w:rPr>
+          <w:bCs w:val="0"/>
+          <w:sz w:val="24"/>
+          <w:szCs w:val="24"/>
+        </w:rPr>
+        <w:t xml:space="preserve"> </w:t>
+      </w:r>
+      <w:proofErr w:type="spellStart"/>
+      <w:r>
+        <w:rPr>
+          <w:bCs w:val="0"/>
+          <w:sz w:val="24"/>
+          <w:szCs w:val="24"/>
+        </w:rPr>
+        <w:t>Development</w:t>
+      </w:r>
+      <w:proofErr w:type="spellEnd"/>
+      <w:r>
+        <w:rPr>
+          <w:bCs w:val="0"/>
+          <w:sz w:val="24"/>
+          <w:szCs w:val="24"/>
+        </w:rPr>
+        <w:t xml:space="preserve"> para apoio à modelagem de requisitos e Gestão das Comunicações</w:t>
+      </w:r>
+      <w:r>
+        <w:rPr>
+          <w:b w:val="0"/>
+          <w:sz w:val="24"/>
+          <w:szCs w:val="24"/>
+          <w:lang w:val="it-IT"/>
+        </w:rPr>
+        <w:t>. 2021. 76 p. Monografia (MBA em Tecnologia de Software). Programa de Educação Continuada em Engenharia da Escola Politécnica da Universidade de São Paulo. São Paulo. 2021.</w:t>
+      </w:r>
+    </w:p>
+    <w:p>
+      <w:pPr>
+        <w:jc w:val="center"/>
+        <w:rPr>
           <w:b w:val="0"/>
           <w:sz w:val="32"/>
           <w:szCs w:val="32"/>
@@ -4363,7 +4458,16 @@
           <w:szCs w:val="24"/>
           <w:lang w:val="it-IT"/>
         </w:rPr>
-        <w:t xml:space="preserve">plenty </w:t>
+        <w:t>full</w:t>
+      </w:r>
+      <w:r>
+        <w:rPr>
+          <w:b w:val="0"/>
+          <w:sz w:val="24"/>
+          <w:szCs w:val="24"/>
+          <w:lang w:val="it-IT"/>
+        </w:rPr>
+        <w:t xml:space="preserve"> </w:t>
       </w:r>
       <w:r>
         <w:rPr>
@@ -4444,7 +4548,7 @@
           <w:szCs w:val="24"/>
           <w:lang w:val="it-IT"/>
         </w:rPr>
-        <w:t xml:space="preserve">, using BDD (Behaviour-Driven Development) approaches to behaviours (requirements) specification through an ubiquitous language, as well as some </w:t>
+        <w:t xml:space="preserve">, using BDD (Behaviour-Driven Development) approaches to behaviours (requirements) specification through an ubiquitous language, as well as </w:t>
       </w:r>
       <w:r>
         <w:rPr>
@@ -4507,7 +4611,25 @@
           <w:szCs w:val="24"/>
           <w:lang w:val="it-IT"/>
         </w:rPr>
-        <w:t xml:space="preserve"> set of practices was applied in a case study for a real software project, which teams adopted these pr</w:t>
+        <w:t xml:space="preserve"> set of practices was applied in a case study for a real software project, </w:t>
+      </w:r>
+      <w:r>
+        <w:rPr>
+          <w:b w:val="0"/>
+          <w:sz w:val="24"/>
+          <w:szCs w:val="24"/>
+          <w:lang w:val="it-IT"/>
+        </w:rPr>
+        <w:t>whose</w:t>
+      </w:r>
+      <w:r>
+        <w:rPr>
+          <w:b w:val="0"/>
+          <w:sz w:val="24"/>
+          <w:szCs w:val="24"/>
+          <w:lang w:val="it-IT"/>
+        </w:rPr>
+        <w:t xml:space="preserve"> teams adopted these pr</w:t>
       </w:r>
       <w:r>
         <w:rPr>
@@ -4570,7 +4692,7 @@
           <w:szCs w:val="24"/>
           <w:lang w:val="it-IT"/>
         </w:rPr>
-        <w:t xml:space="preserve">the application of a questionnaire for the study participants, in order to evaluate qualitatively the influence of these practices in the requirements comprehension, communication fluidity and compliance with </w:t>
+        <w:t xml:space="preserve">the application of a questionnaire for the participants, in order to evaluate qualitatively the influence of these practices in the requirements comprehension, communication fluidity and compliance with </w:t>
       </w:r>
       <w:r>
         <w:rPr>
@@ -4615,7 +4737,25 @@
           <w:szCs w:val="24"/>
           <w:lang w:val="it-IT"/>
         </w:rPr>
-        <w:t xml:space="preserve">ed that the techniques contributed to scope understanding and project communications, so that the deliver was finished with success, providing a positive initial answer to the work objectives.  </w:t>
+        <w:t>ed that the techniques contributed to</w:t>
+      </w:r>
+      <w:r>
+        <w:rPr>
+          <w:b w:val="0"/>
+          <w:sz w:val="24"/>
+          <w:szCs w:val="24"/>
+          <w:lang w:val="it-IT"/>
+        </w:rPr>
+        <w:t xml:space="preserve"> the</w:t>
+      </w:r>
+      <w:r>
+        <w:rPr>
+          <w:b w:val="0"/>
+          <w:sz w:val="24"/>
+          <w:szCs w:val="24"/>
+          <w:lang w:val="it-IT"/>
+        </w:rPr>
+        <w:t xml:space="preserve"> scope understanding and project communications, so that the deliver was finished with success, providing a positive initial answer to the work objectives.  </w:t>
       </w:r>
     </w:p>
     <w:p>
@@ -5889,25 +6029,7 @@
           <w:sz w:val="24"/>
           <w:szCs w:val="24"/>
         </w:rPr>
-        <w:t xml:space="preserve">Percepção dos participantes sobre influência do BDD no entendimento do </w:t>
-      </w:r>
-      <w:proofErr w:type="spellStart"/>
-      <w:r>
-        <w:rPr>
-          <w:b w:val="0"/>
-          <w:sz w:val="24"/>
-          <w:szCs w:val="24"/>
-        </w:rPr>
-        <w:t>quê</w:t>
-      </w:r>
-      <w:proofErr w:type="spellEnd"/>
-      <w:r>
-        <w:rPr>
-          <w:b w:val="0"/>
-          <w:sz w:val="24"/>
-          <w:szCs w:val="24"/>
-        </w:rPr>
-        <w:t xml:space="preserve"> precisa ser feito</w:t>
+        <w:t>Percepção dos participantes sobre influência do BDD no entendimento do quê precisa ser feito</w:t>
       </w:r>
       <w:r>
         <w:rPr>
@@ -21052,6 +21174,7 @@
         <w:t xml:space="preserve">, além da questão </w:t>
       </w:r>
       <w:proofErr w:type="spellStart"/>
+      <w:proofErr w:type="gramStart"/>
       <w:r>
         <w:rPr>
           <w:b w:val="0"/>
@@ -21062,6 +21185,7 @@
         <w:t>contra-intuitiva</w:t>
       </w:r>
       <w:proofErr w:type="spellEnd"/>
+      <w:proofErr w:type="gramEnd"/>
       <w:r>
         <w:rPr>
           <w:b w:val="0"/>
@@ -35639,7 +35763,31 @@
                 <w:szCs w:val="20"/>
                 <w:lang w:eastAsia="pt-BR"/>
               </w:rPr>
-              <w:t>A utilização do BDD, sem as práticas de Gestão das Comunicações, seriam suficientes para a finalização bem sucedida do projeto? Justifique.</w:t>
+              <w:t xml:space="preserve">A utilização do BDD, sem as práticas de Gestão das Comunicações, seriam suficientes para a finalização </w:t>
+            </w:r>
+            <w:proofErr w:type="gramStart"/>
+            <w:r>
+              <w:rPr>
+                <w:rFonts w:ascii="Calibri" w:hAnsi="Calibri" w:cs="Calibri"/>
+                <w:color w:val="000000"/>
+                <w:kern w:val="0"/>
+                <w:sz w:val="20"/>
+                <w:szCs w:val="20"/>
+                <w:lang w:eastAsia="pt-BR"/>
+              </w:rPr>
+              <w:t>bem sucedida</w:t>
+            </w:r>
+            <w:proofErr w:type="gramEnd"/>
+            <w:r>
+              <w:rPr>
+                <w:rFonts w:ascii="Calibri" w:hAnsi="Calibri" w:cs="Calibri"/>
+                <w:color w:val="000000"/>
+                <w:kern w:val="0"/>
+                <w:sz w:val="20"/>
+                <w:szCs w:val="20"/>
+                <w:lang w:eastAsia="pt-BR"/>
+              </w:rPr>
+              <w:t xml:space="preserve"> do projeto? Justifique.</w:t>
             </w:r>
           </w:p>
         </w:tc>
@@ -36278,7 +36426,27 @@
           <w:sz w:val="24"/>
           <w:szCs w:val="22"/>
         </w:rPr>
-        <w:t xml:space="preserve">Item 6: Avaliação da influência das práticas na finalização bem sucedida do projeto por conta dos entendimentos sobre </w:t>
+        <w:t xml:space="preserve">Item 6: Avaliação da influência das práticas na finalização </w:t>
+      </w:r>
+      <w:proofErr w:type="gramStart"/>
+      <w:r>
+        <w:rPr>
+          <w:b w:val="0"/>
+          <w:bCs w:val="0"/>
+          <w:sz w:val="24"/>
+          <w:szCs w:val="22"/>
+        </w:rPr>
+        <w:t>bem sucedida</w:t>
+      </w:r>
+      <w:proofErr w:type="gramEnd"/>
+      <w:r>
+        <w:rPr>
+          <w:b w:val="0"/>
+          <w:bCs w:val="0"/>
+          <w:sz w:val="24"/>
+          <w:szCs w:val="22"/>
+        </w:rPr>
+        <w:t xml:space="preserve"> do projeto por conta dos entendimentos sobre </w:t>
       </w:r>
       <w:r>
         <w:rPr>
@@ -59175,7 +59343,35 @@
                 <w:szCs w:val="20"/>
                 <w:lang w:eastAsia="pt-BR"/>
               </w:rPr>
-              <w:t>Praticamente não houve retrabalho, tínhamos o contato de todos e sabíamos com quem tirar dúvidas e aonde estava a documentação</w:t>
+              <w:t xml:space="preserve">Praticamente não houve retrabalho, tínhamos o contato de todos e sabíamos com quem tirar dúvidas e </w:t>
+            </w:r>
+            <w:proofErr w:type="gramStart"/>
+            <w:r>
+              <w:rPr>
+                <w:rFonts w:ascii="Calibri" w:hAnsi="Calibri" w:cs="Calibri"/>
+                <w:b w:val="0"/>
+                <w:bCs w:val="0"/>
+                <w:color w:val="000000"/>
+                <w:kern w:val="0"/>
+                <w:sz w:val="20"/>
+                <w:szCs w:val="20"/>
+                <w:lang w:eastAsia="pt-BR"/>
+              </w:rPr>
+              <w:t>aonde</w:t>
+            </w:r>
+            <w:proofErr w:type="gramEnd"/>
+            <w:r>
+              <w:rPr>
+                <w:rFonts w:ascii="Calibri" w:hAnsi="Calibri" w:cs="Calibri"/>
+                <w:b w:val="0"/>
+                <w:bCs w:val="0"/>
+                <w:color w:val="000000"/>
+                <w:kern w:val="0"/>
+                <w:sz w:val="20"/>
+                <w:szCs w:val="20"/>
+                <w:lang w:eastAsia="pt-BR"/>
+              </w:rPr>
+              <w:t xml:space="preserve"> estava a documentação</w:t>
             </w:r>
           </w:p>
         </w:tc>
@@ -59544,7 +59740,31 @@
                 <w:lang w:eastAsia="pt-BR"/>
               </w:rPr>
               <w:lastRenderedPageBreak/>
-              <w:t>A utilização do BDD, sem as práticas de Gestão das Comunicações, seriam suficientes para a finalização bem sucedida do projeto? Justifique.</w:t>
+              <w:t xml:space="preserve">A utilização do BDD, sem as práticas de Gestão das Comunicações, seriam suficientes para a finalização </w:t>
+            </w:r>
+            <w:proofErr w:type="gramStart"/>
+            <w:r>
+              <w:rPr>
+                <w:rFonts w:ascii="Calibri" w:hAnsi="Calibri" w:cs="Calibri"/>
+                <w:color w:val="FFFFFF"/>
+                <w:kern w:val="0"/>
+                <w:sz w:val="20"/>
+                <w:szCs w:val="20"/>
+                <w:lang w:eastAsia="pt-BR"/>
+              </w:rPr>
+              <w:t>bem sucedida</w:t>
+            </w:r>
+            <w:proofErr w:type="gramEnd"/>
+            <w:r>
+              <w:rPr>
+                <w:rFonts w:ascii="Calibri" w:hAnsi="Calibri" w:cs="Calibri"/>
+                <w:color w:val="FFFFFF"/>
+                <w:kern w:val="0"/>
+                <w:sz w:val="20"/>
+                <w:szCs w:val="20"/>
+                <w:lang w:eastAsia="pt-BR"/>
+              </w:rPr>
+              <w:t xml:space="preserve"> do projeto? Justifique.</w:t>
             </w:r>
           </w:p>
         </w:tc>
@@ -59664,7 +59884,35 @@
                 <w:szCs w:val="20"/>
                 <w:lang w:eastAsia="pt-BR"/>
               </w:rPr>
-              <w:t>Não, a comunicação aliada a uma boa modelagem faz toda a diferença para um entrega bem sucedida e com o mínimo de retrabalho</w:t>
+              <w:t xml:space="preserve">Não, a comunicação aliada a uma boa modelagem faz toda a diferença para um entrega </w:t>
+            </w:r>
+            <w:proofErr w:type="gramStart"/>
+            <w:r>
+              <w:rPr>
+                <w:rFonts w:ascii="Calibri" w:hAnsi="Calibri" w:cs="Calibri"/>
+                <w:b w:val="0"/>
+                <w:bCs w:val="0"/>
+                <w:color w:val="000000"/>
+                <w:kern w:val="0"/>
+                <w:sz w:val="20"/>
+                <w:szCs w:val="20"/>
+                <w:lang w:eastAsia="pt-BR"/>
+              </w:rPr>
+              <w:t>bem sucedida</w:t>
+            </w:r>
+            <w:proofErr w:type="gramEnd"/>
+            <w:r>
+              <w:rPr>
+                <w:rFonts w:ascii="Calibri" w:hAnsi="Calibri" w:cs="Calibri"/>
+                <w:b w:val="0"/>
+                <w:bCs w:val="0"/>
+                <w:color w:val="000000"/>
+                <w:kern w:val="0"/>
+                <w:sz w:val="20"/>
+                <w:szCs w:val="20"/>
+                <w:lang w:eastAsia="pt-BR"/>
+              </w:rPr>
+              <w:t xml:space="preserve"> e com o mínimo de retrabalho</w:t>
             </w:r>
           </w:p>
         </w:tc>
@@ -59955,7 +60203,35 @@
                 <w:szCs w:val="20"/>
                 <w:lang w:eastAsia="pt-BR"/>
               </w:rPr>
-              <w:t xml:space="preserve">A modelagem de requisitos bem feita, facilita demais na entrega de um projeto, mas sem a gestão de comunicações, os </w:t>
+              <w:t xml:space="preserve">A modelagem de requisitos </w:t>
+            </w:r>
+            <w:proofErr w:type="gramStart"/>
+            <w:r>
+              <w:rPr>
+                <w:rFonts w:ascii="Calibri" w:hAnsi="Calibri" w:cs="Calibri"/>
+                <w:b w:val="0"/>
+                <w:bCs w:val="0"/>
+                <w:color w:val="000000"/>
+                <w:kern w:val="0"/>
+                <w:sz w:val="20"/>
+                <w:szCs w:val="20"/>
+                <w:lang w:eastAsia="pt-BR"/>
+              </w:rPr>
+              <w:t>bem feita</w:t>
+            </w:r>
+            <w:proofErr w:type="gramEnd"/>
+            <w:r>
+              <w:rPr>
+                <w:rFonts w:ascii="Calibri" w:hAnsi="Calibri" w:cs="Calibri"/>
+                <w:b w:val="0"/>
+                <w:bCs w:val="0"/>
+                <w:color w:val="000000"/>
+                <w:kern w:val="0"/>
+                <w:sz w:val="20"/>
+                <w:szCs w:val="20"/>
+                <w:lang w:eastAsia="pt-BR"/>
+              </w:rPr>
+              <w:t xml:space="preserve">, facilita demais na entrega de um projeto, mas sem a gestão de comunicações, os </w:t>
             </w:r>
             <w:proofErr w:type="spellStart"/>
             <w:r>

</xml_diff>